<commit_message>
Fix to Odd Pages (OpenXml)
</commit_message>
<xml_diff>
--- a/Common/src/HetsReport/Templates/OwnerVerification-Template.docx
+++ b/Common/src/HetsReport/Templates/OwnerVerification-Template.docx
@@ -39,8 +39,14 @@
           <w:p>
             <w:pPr>
               <w:pStyle w:val="Owner-Page1"/>
-            </w:pPr>
-            <w:r>
+              <w:rPr>
+                <w:rFonts w:ascii="Arial" w:hAnsi="Arial" w:cs="Arial"/>
+              </w:rPr>
+            </w:pPr>
+            <w:r>
+              <w:rPr>
+                <w:rFonts w:ascii="Arial" w:hAnsi="Arial" w:cs="Arial"/>
+              </w:rPr>
               <w:t>Owner:</w:t>
             </w:r>
           </w:p>
@@ -51,46 +57,46 @@
           </w:tcPr>
           <w:p>
             <w:pPr>
-              <w:pStyle w:val="TableParagraph"/>
-              <w:spacing w:line="163" w:lineRule="exact"/>
+              <w:pStyle w:val="Heading1"/>
               <w:ind w:left="176"/>
-              <w:rPr>
-                <w:sz w:val="14"/>
-              </w:rPr>
-            </w:pPr>
-            <w:r>
-              <w:rPr>
-                <w:w w:val="115"/>
-                <w:sz w:val="14"/>
+              <w:jc w:val="both"/>
+              <w:rPr>
+                <w:b w:val="0"/>
+              </w:rPr>
+            </w:pPr>
+            <w:r>
+              <w:rPr>
+                <w:b w:val="0"/>
+                <w:w w:val="115"/>
               </w:rPr>
               <w:fldChar w:fldCharType="begin"/>
             </w:r>
             <w:r>
               <w:rPr>
-                <w:w w:val="115"/>
-                <w:sz w:val="14"/>
+                <w:b w:val="0"/>
+                <w:w w:val="115"/>
               </w:rPr>
               <w:instrText xml:space="preserve"> MERGEFIELD  organizationName  \* MERGEFORMAT </w:instrText>
             </w:r>
             <w:r>
               <w:rPr>
-                <w:w w:val="115"/>
-                <w:sz w:val="14"/>
+                <w:b w:val="0"/>
+                <w:w w:val="115"/>
               </w:rPr>
               <w:fldChar w:fldCharType="separate"/>
             </w:r>
             <w:r>
               <w:rPr>
+                <w:b w:val="0"/>
                 <w:noProof/>
                 <w:w w:val="115"/>
-                <w:sz w:val="14"/>
               </w:rPr>
               <w:t>«organizationName»</w:t>
             </w:r>
             <w:r>
               <w:rPr>
-                <w:w w:val="115"/>
-                <w:sz w:val="14"/>
+                <w:b w:val="0"/>
+                <w:w w:val="115"/>
               </w:rPr>
               <w:fldChar w:fldCharType="end"/>
             </w:r>
@@ -106,11 +112,13 @@
               <w:spacing w:line="163" w:lineRule="exact"/>
               <w:ind w:left="1259"/>
               <w:rPr>
-                <w:sz w:val="14"/>
-              </w:rPr>
-            </w:pPr>
-            <w:r>
-              <w:rPr>
+                <w:rFonts w:ascii="Arial" w:hAnsi="Arial" w:cs="Arial"/>
+                <w:sz w:val="14"/>
+              </w:rPr>
+            </w:pPr>
+            <w:r>
+              <w:rPr>
+                <w:rFonts w:ascii="Arial" w:hAnsi="Arial" w:cs="Arial"/>
                 <w:w w:val="115"/>
                 <w:sz w:val="14"/>
               </w:rPr>
@@ -184,11 +192,13 @@
               <w:spacing w:before="38"/>
               <w:ind w:left="50"/>
               <w:rPr>
-                <w:sz w:val="14"/>
-              </w:rPr>
-            </w:pPr>
-            <w:r>
-              <w:rPr>
+                <w:rFonts w:ascii="Arial" w:hAnsi="Arial" w:cs="Arial"/>
+                <w:sz w:val="14"/>
+              </w:rPr>
+            </w:pPr>
+            <w:r>
+              <w:rPr>
+                <w:rFonts w:ascii="Arial" w:hAnsi="Arial" w:cs="Arial"/>
                 <w:w w:val="115"/>
                 <w:sz w:val="14"/>
               </w:rPr>
@@ -257,11 +267,13 @@
               <w:spacing w:before="38"/>
               <w:ind w:left="1259"/>
               <w:rPr>
-                <w:sz w:val="14"/>
-              </w:rPr>
-            </w:pPr>
-            <w:r>
-              <w:rPr>
+                <w:rFonts w:ascii="Arial" w:hAnsi="Arial" w:cs="Arial"/>
+                <w:sz w:val="14"/>
+              </w:rPr>
+            </w:pPr>
+            <w:r>
+              <w:rPr>
+                <w:rFonts w:ascii="Arial" w:hAnsi="Arial" w:cs="Arial"/>
                 <w:w w:val="115"/>
                 <w:sz w:val="14"/>
               </w:rPr>
@@ -400,11 +412,13 @@
               <w:spacing w:before="38"/>
               <w:ind w:left="1259"/>
               <w:rPr>
-                <w:sz w:val="14"/>
-              </w:rPr>
-            </w:pPr>
-            <w:r>
-              <w:rPr>
+                <w:rFonts w:ascii="Arial" w:hAnsi="Arial" w:cs="Arial"/>
+                <w:sz w:val="14"/>
+              </w:rPr>
+            </w:pPr>
+            <w:r>
+              <w:rPr>
+                <w:rFonts w:ascii="Arial" w:hAnsi="Arial" w:cs="Arial"/>
                 <w:w w:val="115"/>
                 <w:sz w:val="14"/>
               </w:rPr>
@@ -412,6 +426,7 @@
             </w:r>
             <w:r>
               <w:rPr>
+                <w:rFonts w:ascii="Arial" w:hAnsi="Arial" w:cs="Arial"/>
                 <w:w w:val="115"/>
                 <w:sz w:val="14"/>
               </w:rPr>
@@ -419,6 +434,7 @@
             </w:r>
             <w:r>
               <w:rPr>
+                <w:rFonts w:ascii="Arial" w:hAnsi="Arial" w:cs="Arial"/>
                 <w:w w:val="115"/>
                 <w:sz w:val="14"/>
               </w:rPr>
@@ -426,6 +442,7 @@
             </w:r>
             <w:r>
               <w:rPr>
+                <w:rFonts w:ascii="Arial" w:hAnsi="Arial" w:cs="Arial"/>
                 <w:noProof/>
                 <w:w w:val="115"/>
                 <w:sz w:val="14"/>
@@ -434,6 +451,7 @@
             </w:r>
             <w:r>
               <w:rPr>
+                <w:rFonts w:ascii="Arial" w:hAnsi="Arial" w:cs="Arial"/>
                 <w:w w:val="115"/>
                 <w:sz w:val="14"/>
               </w:rPr>
@@ -441,6 +459,7 @@
             </w:r>
             <w:r>
               <w:rPr>
+                <w:rFonts w:ascii="Arial" w:hAnsi="Arial" w:cs="Arial"/>
                 <w:w w:val="115"/>
                 <w:sz w:val="14"/>
               </w:rPr>
@@ -542,11 +561,13 @@
               <w:spacing w:before="38"/>
               <w:ind w:left="1259"/>
               <w:rPr>
-                <w:sz w:val="14"/>
-              </w:rPr>
-            </w:pPr>
-            <w:r>
-              <w:rPr>
+                <w:rFonts w:ascii="Arial" w:hAnsi="Arial" w:cs="Arial"/>
+                <w:sz w:val="14"/>
+              </w:rPr>
+            </w:pPr>
+            <w:r>
+              <w:rPr>
+                <w:rFonts w:ascii="Arial" w:hAnsi="Arial" w:cs="Arial"/>
                 <w:w w:val="115"/>
                 <w:sz w:val="14"/>
               </w:rPr>
@@ -648,11 +669,13 @@
               <w:spacing w:before="38"/>
               <w:ind w:left="1259"/>
               <w:rPr>
-                <w:sz w:val="14"/>
-              </w:rPr>
-            </w:pPr>
-            <w:r>
-              <w:rPr>
+                <w:rFonts w:ascii="Arial" w:hAnsi="Arial" w:cs="Arial"/>
+                <w:sz w:val="14"/>
+              </w:rPr>
+            </w:pPr>
+            <w:r>
+              <w:rPr>
+                <w:rFonts w:ascii="Arial" w:hAnsi="Arial" w:cs="Arial"/>
                 <w:w w:val="115"/>
                 <w:sz w:val="14"/>
               </w:rPr>
@@ -754,11 +777,13 @@
               <w:spacing w:before="38" w:line="154" w:lineRule="exact"/>
               <w:ind w:left="1259"/>
               <w:rPr>
-                <w:sz w:val="14"/>
-              </w:rPr>
-            </w:pPr>
-            <w:r>
-              <w:rPr>
+                <w:rFonts w:ascii="Arial" w:hAnsi="Arial" w:cs="Arial"/>
+                <w:sz w:val="14"/>
+              </w:rPr>
+            </w:pPr>
+            <w:r>
+              <w:rPr>
+                <w:rFonts w:ascii="Arial" w:hAnsi="Arial" w:cs="Arial"/>
                 <w:w w:val="115"/>
                 <w:sz w:val="14"/>
               </w:rPr>
@@ -823,6 +848,7 @@
       <w:pPr>
         <w:pStyle w:val="BodyText"/>
         <w:rPr>
+          <w:rFonts w:ascii="Arial" w:hAnsi="Arial" w:cs="Arial"/>
           <w:sz w:val="16"/>
         </w:rPr>
       </w:pPr>
@@ -831,6 +857,7 @@
       <w:pPr>
         <w:pStyle w:val="BodyText"/>
         <w:rPr>
+          <w:rFonts w:ascii="Arial" w:hAnsi="Arial" w:cs="Arial"/>
           <w:sz w:val="16"/>
         </w:rPr>
       </w:pPr>
@@ -839,34 +866,46 @@
       <w:pPr>
         <w:pStyle w:val="BodyText"/>
         <w:rPr>
+          <w:rFonts w:ascii="Arial" w:hAnsi="Arial" w:cs="Arial"/>
           <w:sz w:val="16"/>
         </w:rPr>
       </w:pPr>
     </w:p>
     <w:p>
       <w:pPr>
-        <w:pStyle w:val="Heading1"/>
-        <w:spacing w:before="103"/>
+        <w:ind w:left="680"/>
+        <w:rPr>
+          <w:rFonts w:ascii="Arial" w:hAnsi="Arial" w:cs="Arial"/>
+          <w:b/>
+          <w:w w:val="115"/>
+          <w:sz w:val="14"/>
+          <w:szCs w:val="14"/>
+        </w:rPr>
       </w:pPr>
       <w:r>
         <w:rPr>
+          <w:rFonts w:ascii="Arial" w:hAnsi="Arial" w:cs="Arial"/>
+          <w:b/>
           <w:w w:val="115"/>
+          <w:sz w:val="14"/>
+          <w:szCs w:val="14"/>
         </w:rPr>
         <w:t>Please take note of the following instruction</w:t>
       </w:r>
     </w:p>
     <w:p>
       <w:pPr>
+        <w:rPr>
+          <w:rFonts w:ascii="Arial" w:hAnsi="Arial" w:cs="Arial"/>
+          <w:sz w:val="16"/>
+        </w:rPr>
+      </w:pPr>
+    </w:p>
+    <w:p>
+      <w:pPr>
         <w:pStyle w:val="BodyText"/>
         <w:rPr>
-          <w:sz w:val="16"/>
-        </w:rPr>
-      </w:pPr>
-    </w:p>
-    <w:p>
-      <w:pPr>
-        <w:pStyle w:val="BodyText"/>
-        <w:rPr>
+          <w:rFonts w:ascii="Arial" w:hAnsi="Arial" w:cs="Arial"/>
           <w:sz w:val="16"/>
         </w:rPr>
       </w:pPr>
@@ -900,12 +939,14 @@
               <w:pStyle w:val="BodyText"/>
               <w:spacing w:line="456" w:lineRule="auto"/>
               <w:rPr>
+                <w:rFonts w:ascii="Arial" w:hAnsi="Arial" w:cs="Arial"/>
                 <w:spacing w:val="2"/>
                 <w:w w:val="115"/>
               </w:rPr>
             </w:pPr>
             <w:r>
               <w:rPr>
+                <w:rFonts w:ascii="Arial" w:hAnsi="Arial" w:cs="Arial"/>
                 <w:spacing w:val="2"/>
                 <w:w w:val="115"/>
               </w:rPr>
@@ -922,12 +963,14 @@
               <w:pStyle w:val="BodyText"/>
               <w:spacing w:line="456" w:lineRule="auto"/>
               <w:rPr>
+                <w:rFonts w:ascii="Arial" w:hAnsi="Arial" w:cs="Arial"/>
                 <w:spacing w:val="2"/>
                 <w:w w:val="115"/>
               </w:rPr>
             </w:pPr>
             <w:r>
               <w:rPr>
+                <w:rFonts w:ascii="Arial" w:hAnsi="Arial" w:cs="Arial"/>
                 <w:spacing w:val="2"/>
                 <w:w w:val="115"/>
               </w:rPr>
@@ -939,6 +982,7 @@
               <w:pStyle w:val="BodyText"/>
               <w:spacing w:line="456" w:lineRule="auto"/>
               <w:rPr>
+                <w:rFonts w:ascii="Arial" w:hAnsi="Arial" w:cs="Arial"/>
                 <w:spacing w:val="2"/>
                 <w:w w:val="115"/>
               </w:rPr>
@@ -956,12 +1000,14 @@
               <w:pStyle w:val="BodyText"/>
               <w:spacing w:line="456" w:lineRule="auto"/>
               <w:rPr>
+                <w:rFonts w:ascii="Arial" w:hAnsi="Arial" w:cs="Arial"/>
                 <w:spacing w:val="2"/>
                 <w:w w:val="115"/>
               </w:rPr>
             </w:pPr>
             <w:r>
               <w:rPr>
+                <w:rFonts w:ascii="Arial" w:hAnsi="Arial" w:cs="Arial"/>
                 <w:spacing w:val="2"/>
                 <w:w w:val="115"/>
               </w:rPr>
@@ -978,12 +1024,14 @@
               <w:pStyle w:val="BodyText"/>
               <w:spacing w:line="456" w:lineRule="auto"/>
               <w:rPr>
+                <w:rFonts w:ascii="Arial" w:hAnsi="Arial" w:cs="Arial"/>
                 <w:spacing w:val="2"/>
                 <w:w w:val="115"/>
               </w:rPr>
             </w:pPr>
             <w:r>
               <w:rPr>
+                <w:rFonts w:ascii="Arial" w:hAnsi="Arial" w:cs="Arial"/>
                 <w:spacing w:val="2"/>
                 <w:w w:val="115"/>
               </w:rPr>
@@ -995,6 +1043,7 @@
               <w:pStyle w:val="BodyText"/>
               <w:spacing w:line="456" w:lineRule="auto"/>
               <w:rPr>
+                <w:rFonts w:ascii="Arial" w:hAnsi="Arial" w:cs="Arial"/>
                 <w:spacing w:val="2"/>
                 <w:w w:val="115"/>
               </w:rPr>
@@ -1012,12 +1061,14 @@
               <w:pStyle w:val="BodyText"/>
               <w:spacing w:line="456" w:lineRule="auto"/>
               <w:rPr>
+                <w:rFonts w:ascii="Arial" w:hAnsi="Arial" w:cs="Arial"/>
                 <w:spacing w:val="2"/>
                 <w:w w:val="115"/>
               </w:rPr>
             </w:pPr>
             <w:r>
               <w:rPr>
+                <w:rFonts w:ascii="Arial" w:hAnsi="Arial" w:cs="Arial"/>
                 <w:spacing w:val="2"/>
                 <w:w w:val="115"/>
               </w:rPr>
@@ -1034,90 +1085,23 @@
               <w:pStyle w:val="BodyText"/>
               <w:spacing w:line="456" w:lineRule="auto"/>
               <w:rPr>
+                <w:rFonts w:ascii="Arial" w:hAnsi="Arial" w:cs="Arial"/>
                 <w:spacing w:val="2"/>
                 <w:w w:val="115"/>
               </w:rPr>
             </w:pPr>
             <w:r>
               <w:rPr>
+                <w:rFonts w:ascii="Arial" w:hAnsi="Arial" w:cs="Arial"/>
                 <w:spacing w:val="2"/>
                 <w:w w:val="115"/>
               </w:rPr>
-              <w:t xml:space="preserve">If </w:t>
-            </w:r>
-            <w:r>
-              <w:rPr>
-                <w:spacing w:val="2"/>
-                <w:w w:val="115"/>
-              </w:rPr>
-              <w:t xml:space="preserve">you wish to register any new equipment or replace existing equipment </w:t>
-            </w:r>
-            <w:r>
-              <w:rPr>
-                <w:spacing w:val="2"/>
-                <w:w w:val="115"/>
-              </w:rPr>
-              <w:t xml:space="preserve">with newer </w:t>
-            </w:r>
-            <w:r>
-              <w:rPr>
-                <w:spacing w:val="2"/>
-                <w:w w:val="115"/>
-              </w:rPr>
-              <w:t xml:space="preserve">models, you are required to fill out a Hired Equipment Registration Form and provide </w:t>
-            </w:r>
-            <w:r>
-              <w:rPr>
-                <w:spacing w:val="2"/>
-                <w:w w:val="115"/>
-              </w:rPr>
-              <w:t xml:space="preserve">Proof </w:t>
-            </w:r>
-            <w:r>
-              <w:rPr>
-                <w:spacing w:val="2"/>
-                <w:w w:val="115"/>
-              </w:rPr>
-              <w:t xml:space="preserve">of </w:t>
-            </w:r>
-            <w:r>
-              <w:rPr>
-                <w:spacing w:val="2"/>
-                <w:w w:val="115"/>
-              </w:rPr>
-              <w:t xml:space="preserve">Ownership. </w:t>
-            </w:r>
-            <w:r>
-              <w:rPr>
-                <w:spacing w:val="2"/>
-                <w:w w:val="115"/>
-              </w:rPr>
-              <w:t xml:space="preserve">For registration </w:t>
-            </w:r>
-            <w:r>
-              <w:rPr>
-                <w:spacing w:val="2"/>
-                <w:w w:val="115"/>
-              </w:rPr>
-              <w:t xml:space="preserve">forms </w:t>
-            </w:r>
-            <w:r>
-              <w:rPr>
-                <w:spacing w:val="2"/>
-                <w:w w:val="115"/>
-              </w:rPr>
-              <w:t xml:space="preserve">please go online to the following </w:t>
-            </w:r>
-            <w:r>
-              <w:rPr>
-                <w:spacing w:val="2"/>
-                <w:w w:val="115"/>
-              </w:rPr>
-              <w:t>web-site</w:t>
+              <w:t>If you wish to register any new equipment or replace existing equipment with newer models, you are required to fill out a Hired Equipment Registration Form and provide Proof of Ownership. For registration forms please go online to the following web-site</w:t>
             </w:r>
             <w:hyperlink r:id="rId8">
               <w:r>
                 <w:rPr>
+                  <w:rFonts w:ascii="Arial" w:hAnsi="Arial" w:cs="Arial"/>
                   <w:spacing w:val="2"/>
                   <w:w w:val="115"/>
                 </w:rPr>
@@ -1126,24 +1110,11 @@
             </w:hyperlink>
             <w:r>
               <w:rPr>
+                <w:rFonts w:ascii="Arial" w:hAnsi="Arial" w:cs="Arial"/>
                 <w:spacing w:val="2"/>
                 <w:w w:val="115"/>
               </w:rPr>
-              <w:t xml:space="preserve">or contact your local Ministry of Transportation and Infrastructure Hired Equipment Clerk. </w:t>
-            </w:r>
-            <w:r>
-              <w:rPr>
-                <w:spacing w:val="2"/>
-                <w:w w:val="115"/>
-              </w:rPr>
-              <w:t xml:space="preserve">Contact </w:t>
-            </w:r>
-            <w:r>
-              <w:rPr>
-                <w:spacing w:val="2"/>
-                <w:w w:val="115"/>
-              </w:rPr>
-              <w:t>information is located at the top of this document.</w:t>
+              <w:t>or contact your local Ministry of Transportation and Infrastructure Hired Equipment Clerk. Contact information is located at the top of this document.</w:t>
             </w:r>
           </w:p>
           <w:p>
@@ -1151,6 +1122,7 @@
               <w:pStyle w:val="BodyText"/>
               <w:spacing w:line="456" w:lineRule="auto"/>
               <w:rPr>
+                <w:rFonts w:ascii="Arial" w:hAnsi="Arial" w:cs="Arial"/>
                 <w:spacing w:val="2"/>
                 <w:w w:val="115"/>
               </w:rPr>
@@ -1168,12 +1140,14 @@
               <w:pStyle w:val="BodyText"/>
               <w:spacing w:line="456" w:lineRule="auto"/>
               <w:rPr>
+                <w:rFonts w:ascii="Arial" w:hAnsi="Arial" w:cs="Arial"/>
                 <w:spacing w:val="2"/>
                 <w:w w:val="115"/>
               </w:rPr>
             </w:pPr>
             <w:r>
               <w:rPr>
+                <w:rFonts w:ascii="Arial" w:hAnsi="Arial" w:cs="Arial"/>
                 <w:spacing w:val="2"/>
                 <w:w w:val="115"/>
               </w:rPr>
@@ -1190,12 +1164,14 @@
               <w:pStyle w:val="BodyText"/>
               <w:spacing w:line="456" w:lineRule="auto"/>
               <w:rPr>
+                <w:rFonts w:ascii="Arial" w:hAnsi="Arial" w:cs="Arial"/>
                 <w:spacing w:val="2"/>
                 <w:w w:val="115"/>
               </w:rPr>
             </w:pPr>
             <w:r>
               <w:rPr>
+                <w:rFonts w:ascii="Arial" w:hAnsi="Arial" w:cs="Arial"/>
                 <w:spacing w:val="2"/>
                 <w:w w:val="115"/>
               </w:rPr>
@@ -1207,6 +1183,7 @@
               <w:pStyle w:val="BodyText"/>
               <w:spacing w:line="456" w:lineRule="auto"/>
               <w:rPr>
+                <w:rFonts w:ascii="Arial" w:hAnsi="Arial" w:cs="Arial"/>
                 <w:spacing w:val="2"/>
                 <w:w w:val="115"/>
               </w:rPr>
@@ -1224,12 +1201,14 @@
               <w:pStyle w:val="BodyText"/>
               <w:spacing w:line="456" w:lineRule="auto"/>
               <w:rPr>
+                <w:rFonts w:ascii="Arial" w:hAnsi="Arial" w:cs="Arial"/>
                 <w:spacing w:val="2"/>
                 <w:w w:val="115"/>
               </w:rPr>
             </w:pPr>
             <w:r>
               <w:rPr>
+                <w:rFonts w:ascii="Arial" w:hAnsi="Arial" w:cs="Arial"/>
                 <w:spacing w:val="2"/>
                 <w:w w:val="115"/>
               </w:rPr>
@@ -1246,12 +1225,14 @@
               <w:pStyle w:val="BodyText"/>
               <w:spacing w:line="456" w:lineRule="auto"/>
               <w:rPr>
+                <w:rFonts w:ascii="Arial" w:hAnsi="Arial" w:cs="Arial"/>
                 <w:spacing w:val="2"/>
                 <w:w w:val="115"/>
               </w:rPr>
             </w:pPr>
             <w:r>
               <w:rPr>
+                <w:rFonts w:ascii="Arial" w:hAnsi="Arial" w:cs="Arial"/>
                 <w:spacing w:val="2"/>
                 <w:w w:val="115"/>
               </w:rPr>
@@ -1260,6 +1241,7 @@
             <w:hyperlink r:id="rId9">
               <w:r>
                 <w:rPr>
+                  <w:rFonts w:ascii="Arial" w:hAnsi="Arial" w:cs="Arial"/>
                   <w:spacing w:val="2"/>
                   <w:w w:val="115"/>
                 </w:rPr>
@@ -1327,12 +1309,14 @@
         <w:spacing w:before="122"/>
         <w:ind w:left="700"/>
         <w:rPr>
+          <w:rFonts w:ascii="Arial" w:hAnsi="Arial" w:cs="Arial"/>
           <w:spacing w:val="4"/>
           <w:w w:val="115"/>
         </w:rPr>
       </w:pPr>
       <w:r>
         <w:rPr>
+          <w:rFonts w:ascii="Arial" w:hAnsi="Arial" w:cs="Arial"/>
           <w:noProof/>
         </w:rPr>
         <mc:AlternateContent>
@@ -1439,6 +1423,7 @@
       </w:r>
       <w:r>
         <w:rPr>
+          <w:rFonts w:ascii="Arial" w:hAnsi="Arial" w:cs="Arial"/>
           <w:noProof/>
         </w:rPr>
         <mc:AlternateContent>
@@ -1545,12 +1530,14 @@
       </w:r>
       <w:r>
         <w:rPr>
+          <w:rFonts w:ascii="Arial" w:hAnsi="Arial" w:cs="Arial"/>
           <w:w w:val="115"/>
         </w:rPr>
         <w:t>Print</w:t>
       </w:r>
       <w:r>
         <w:rPr>
+          <w:rFonts w:ascii="Arial" w:hAnsi="Arial" w:cs="Arial"/>
           <w:spacing w:val="13"/>
           <w:w w:val="115"/>
         </w:rPr>
@@ -1558,6 +1545,7 @@
       </w:r>
       <w:r>
         <w:rPr>
+          <w:rFonts w:ascii="Arial" w:hAnsi="Arial" w:cs="Arial"/>
           <w:spacing w:val="4"/>
           <w:w w:val="115"/>
         </w:rPr>
@@ -1569,6 +1557,13 @@
           <w:w w:val="115"/>
         </w:rPr>
         <w:tab/>
+      </w:r>
+      <w:r>
+        <w:rPr>
+          <w:rFonts w:ascii="Arial" w:hAnsi="Arial" w:cs="Arial"/>
+          <w:spacing w:val="4"/>
+          <w:w w:val="115"/>
+        </w:rPr>
         <w:t>Signature:</w:t>
       </w:r>
     </w:p>
@@ -1610,8 +1605,6 @@
           <w:szCs w:val="14"/>
         </w:rPr>
       </w:pPr>
-      <w:bookmarkStart w:id="0" w:name="_GoBack"/>
-      <w:bookmarkEnd w:id="0"/>
     </w:p>
     <w:tbl>
       <w:tblPr>
@@ -1641,8 +1634,14 @@
           <w:p>
             <w:pPr>
               <w:pStyle w:val="Owner-Page1"/>
-            </w:pPr>
-            <w:r>
+              <w:rPr>
+                <w:rFonts w:ascii="Arial" w:hAnsi="Arial" w:cs="Arial"/>
+              </w:rPr>
+            </w:pPr>
+            <w:r>
+              <w:rPr>
+                <w:rFonts w:ascii="Arial" w:hAnsi="Arial" w:cs="Arial"/>
+              </w:rPr>
               <w:t>Owner:</w:t>
             </w:r>
           </w:p>
@@ -1708,11 +1707,13 @@
               <w:spacing w:line="163" w:lineRule="exact"/>
               <w:ind w:left="1259"/>
               <w:rPr>
-                <w:sz w:val="14"/>
-              </w:rPr>
-            </w:pPr>
-            <w:r>
-              <w:rPr>
+                <w:rFonts w:ascii="Arial" w:hAnsi="Arial" w:cs="Arial"/>
+                <w:sz w:val="14"/>
+              </w:rPr>
+            </w:pPr>
+            <w:r>
+              <w:rPr>
+                <w:rFonts w:ascii="Arial" w:hAnsi="Arial" w:cs="Arial"/>
                 <w:w w:val="115"/>
                 <w:sz w:val="14"/>
               </w:rPr>
@@ -1762,8 +1763,8 @@
               </w:rPr>
               <w:t>«</w:t>
             </w:r>
-            <w:bookmarkStart w:id="1" w:name="OLE_LINK1"/>
-            <w:bookmarkStart w:id="2" w:name="OLE_LINK2"/>
+            <w:bookmarkStart w:id="0" w:name="OLE_LINK1"/>
+            <w:bookmarkStart w:id="1" w:name="OLE_LINK2"/>
             <w:r>
               <w:rPr>
                 <w:noProof/>
@@ -1772,8 +1773,8 @@
               </w:rPr>
               <w:t>reportDate</w:t>
             </w:r>
+            <w:bookmarkEnd w:id="0"/>
             <w:bookmarkEnd w:id="1"/>
-            <w:bookmarkEnd w:id="2"/>
             <w:r>
               <w:rPr>
                 <w:noProof/>
@@ -1806,11 +1807,13 @@
               <w:spacing w:before="38"/>
               <w:ind w:left="50"/>
               <w:rPr>
-                <w:sz w:val="14"/>
-              </w:rPr>
-            </w:pPr>
-            <w:r>
-              <w:rPr>
+                <w:rFonts w:ascii="Arial" w:hAnsi="Arial" w:cs="Arial"/>
+                <w:sz w:val="14"/>
+              </w:rPr>
+            </w:pPr>
+            <w:r>
+              <w:rPr>
+                <w:rFonts w:ascii="Arial" w:hAnsi="Arial" w:cs="Arial"/>
                 <w:w w:val="115"/>
                 <w:sz w:val="14"/>
               </w:rPr>
@@ -1879,11 +1882,13 @@
               <w:spacing w:before="38"/>
               <w:ind w:left="1259"/>
               <w:rPr>
-                <w:sz w:val="14"/>
-              </w:rPr>
-            </w:pPr>
-            <w:r>
-              <w:rPr>
+                <w:rFonts w:ascii="Arial" w:hAnsi="Arial" w:cs="Arial"/>
+                <w:sz w:val="14"/>
+              </w:rPr>
+            </w:pPr>
+            <w:r>
+              <w:rPr>
+                <w:rFonts w:ascii="Arial" w:hAnsi="Arial" w:cs="Arial"/>
                 <w:w w:val="115"/>
                 <w:sz w:val="14"/>
               </w:rPr>
@@ -1933,8 +1938,8 @@
               </w:rPr>
               <w:t>«</w:t>
             </w:r>
-            <w:bookmarkStart w:id="3" w:name="OLE_LINK3"/>
-            <w:bookmarkStart w:id="4" w:name="OLE_LINK4"/>
+            <w:bookmarkStart w:id="2" w:name="OLE_LINK3"/>
+            <w:bookmarkStart w:id="3" w:name="OLE_LINK4"/>
             <w:r>
               <w:rPr>
                 <w:noProof/>
@@ -1943,8 +1948,8 @@
               </w:rPr>
               <w:t>ownerCode</w:t>
             </w:r>
+            <w:bookmarkEnd w:id="2"/>
             <w:bookmarkEnd w:id="3"/>
-            <w:bookmarkEnd w:id="4"/>
             <w:r>
               <w:rPr>
                 <w:noProof/>
@@ -2042,11 +2047,13 @@
               <w:spacing w:before="38"/>
               <w:ind w:left="1259"/>
               <w:rPr>
-                <w:sz w:val="14"/>
-              </w:rPr>
-            </w:pPr>
-            <w:r>
-              <w:rPr>
+                <w:rFonts w:ascii="Arial" w:hAnsi="Arial" w:cs="Arial"/>
+                <w:sz w:val="14"/>
+              </w:rPr>
+            </w:pPr>
+            <w:r>
+              <w:rPr>
+                <w:rFonts w:ascii="Arial" w:hAnsi="Arial" w:cs="Arial"/>
                 <w:w w:val="115"/>
                 <w:sz w:val="14"/>
               </w:rPr>
@@ -2054,6 +2061,7 @@
             </w:r>
             <w:r>
               <w:rPr>
+                <w:rFonts w:ascii="Arial" w:hAnsi="Arial" w:cs="Arial"/>
                 <w:w w:val="115"/>
                 <w:sz w:val="14"/>
               </w:rPr>
@@ -2061,6 +2069,7 @@
             </w:r>
             <w:r>
               <w:rPr>
+                <w:rFonts w:ascii="Arial" w:hAnsi="Arial" w:cs="Arial"/>
                 <w:w w:val="115"/>
                 <w:sz w:val="14"/>
               </w:rPr>
@@ -2068,30 +2077,33 @@
             </w:r>
             <w:r>
               <w:rPr>
+                <w:rFonts w:ascii="Arial" w:hAnsi="Arial" w:cs="Arial"/>
                 <w:noProof/>
                 <w:w w:val="115"/>
                 <w:sz w:val="14"/>
               </w:rPr>
               <w:t>«</w:t>
             </w:r>
-            <w:bookmarkStart w:id="5" w:name="OLE_LINK5"/>
-            <w:bookmarkStart w:id="6" w:name="OLE_LINK6"/>
-            <w:bookmarkStart w:id="7" w:name="OLE_LINK7"/>
-            <w:bookmarkStart w:id="8" w:name="OLE_LINK8"/>
-            <w:r>
-              <w:rPr>
+            <w:bookmarkStart w:id="4" w:name="OLE_LINK5"/>
+            <w:bookmarkStart w:id="5" w:name="OLE_LINK6"/>
+            <w:bookmarkStart w:id="6" w:name="OLE_LINK7"/>
+            <w:bookmarkStart w:id="7" w:name="OLE_LINK8"/>
+            <w:r>
+              <w:rPr>
+                <w:rFonts w:ascii="Arial" w:hAnsi="Arial" w:cs="Arial"/>
                 <w:noProof/>
                 <w:w w:val="115"/>
                 <w:sz w:val="14"/>
               </w:rPr>
               <w:t>sharedKeyHeader</w:t>
             </w:r>
+            <w:bookmarkEnd w:id="4"/>
             <w:bookmarkEnd w:id="5"/>
             <w:bookmarkEnd w:id="6"/>
             <w:bookmarkEnd w:id="7"/>
-            <w:bookmarkEnd w:id="8"/>
-            <w:r>
-              <w:rPr>
+            <w:r>
+              <w:rPr>
+                <w:rFonts w:ascii="Arial" w:hAnsi="Arial" w:cs="Arial"/>
                 <w:noProof/>
                 <w:w w:val="115"/>
                 <w:sz w:val="14"/>
@@ -2100,6 +2112,7 @@
             </w:r>
             <w:r>
               <w:rPr>
+                <w:rFonts w:ascii="Arial" w:hAnsi="Arial" w:cs="Arial"/>
                 <w:w w:val="115"/>
                 <w:sz w:val="14"/>
               </w:rPr>
@@ -2107,6 +2120,7 @@
             </w:r>
             <w:r>
               <w:rPr>
+                <w:rFonts w:ascii="Arial" w:hAnsi="Arial" w:cs="Arial"/>
                 <w:w w:val="115"/>
                 <w:sz w:val="14"/>
               </w:rPr>
@@ -2208,11 +2222,13 @@
               <w:spacing w:before="38"/>
               <w:ind w:left="1259"/>
               <w:rPr>
-                <w:sz w:val="14"/>
-              </w:rPr>
-            </w:pPr>
-            <w:r>
-              <w:rPr>
+                <w:rFonts w:ascii="Arial" w:hAnsi="Arial" w:cs="Arial"/>
+                <w:sz w:val="14"/>
+              </w:rPr>
+            </w:pPr>
+            <w:r>
+              <w:rPr>
+                <w:rFonts w:ascii="Arial" w:hAnsi="Arial" w:cs="Arial"/>
                 <w:w w:val="115"/>
                 <w:sz w:val="14"/>
               </w:rPr>
@@ -2262,8 +2278,8 @@
               </w:rPr>
               <w:t>«</w:t>
             </w:r>
-            <w:bookmarkStart w:id="9" w:name="OLE_LINK9"/>
-            <w:bookmarkStart w:id="10" w:name="OLE_LINK10"/>
+            <w:bookmarkStart w:id="8" w:name="OLE_LINK9"/>
+            <w:bookmarkStart w:id="9" w:name="OLE_LINK10"/>
             <w:r>
               <w:rPr>
                 <w:noProof/>
@@ -2272,8 +2288,8 @@
               </w:rPr>
               <w:t>workPhoneNumber</w:t>
             </w:r>
+            <w:bookmarkEnd w:id="8"/>
             <w:bookmarkEnd w:id="9"/>
-            <w:bookmarkEnd w:id="10"/>
             <w:r>
               <w:rPr>
                 <w:noProof/>
@@ -2334,11 +2350,13 @@
               <w:spacing w:before="38"/>
               <w:ind w:left="1259"/>
               <w:rPr>
-                <w:sz w:val="14"/>
-              </w:rPr>
-            </w:pPr>
-            <w:r>
-              <w:rPr>
+                <w:rFonts w:ascii="Arial" w:hAnsi="Arial" w:cs="Arial"/>
+                <w:sz w:val="14"/>
+              </w:rPr>
+            </w:pPr>
+            <w:r>
+              <w:rPr>
+                <w:rFonts w:ascii="Arial" w:hAnsi="Arial" w:cs="Arial"/>
                 <w:w w:val="115"/>
                 <w:sz w:val="14"/>
               </w:rPr>
@@ -2388,8 +2406,8 @@
               </w:rPr>
               <w:t>«</w:t>
             </w:r>
-            <w:bookmarkStart w:id="11" w:name="OLE_LINK11"/>
-            <w:bookmarkStart w:id="12" w:name="OLE_LINK12"/>
+            <w:bookmarkStart w:id="10" w:name="OLE_LINK11"/>
+            <w:bookmarkStart w:id="11" w:name="OLE_LINK12"/>
             <w:r>
               <w:rPr>
                 <w:noProof/>
@@ -2398,8 +2416,8 @@
               </w:rPr>
               <w:t>mobilePhoneNumber</w:t>
             </w:r>
+            <w:bookmarkEnd w:id="10"/>
             <w:bookmarkEnd w:id="11"/>
-            <w:bookmarkEnd w:id="12"/>
             <w:r>
               <w:rPr>
                 <w:noProof/>
@@ -2460,11 +2478,13 @@
               <w:spacing w:before="38" w:line="154" w:lineRule="exact"/>
               <w:ind w:left="1259"/>
               <w:rPr>
-                <w:sz w:val="14"/>
-              </w:rPr>
-            </w:pPr>
-            <w:r>
-              <w:rPr>
+                <w:rFonts w:ascii="Arial" w:hAnsi="Arial" w:cs="Arial"/>
+                <w:sz w:val="14"/>
+              </w:rPr>
+            </w:pPr>
+            <w:r>
+              <w:rPr>
+                <w:rFonts w:ascii="Arial" w:hAnsi="Arial" w:cs="Arial"/>
                 <w:w w:val="115"/>
                 <w:sz w:val="14"/>
               </w:rPr>
@@ -2514,8 +2534,8 @@
               </w:rPr>
               <w:t>«</w:t>
             </w:r>
-            <w:bookmarkStart w:id="13" w:name="OLE_LINK13"/>
-            <w:bookmarkStart w:id="14" w:name="OLE_LINK14"/>
+            <w:bookmarkStart w:id="12" w:name="OLE_LINK13"/>
+            <w:bookmarkStart w:id="13" w:name="OLE_LINK14"/>
             <w:r>
               <w:rPr>
                 <w:noProof/>
@@ -2524,8 +2544,8 @@
               </w:rPr>
               <w:t>faxPhoneNumber</w:t>
             </w:r>
+            <w:bookmarkEnd w:id="12"/>
             <w:bookmarkEnd w:id="13"/>
-            <w:bookmarkEnd w:id="14"/>
             <w:r>
               <w:rPr>
                 <w:noProof/>
@@ -2549,6 +2569,7 @@
       <w:pPr>
         <w:pStyle w:val="BodyText"/>
         <w:rPr>
+          <w:rFonts w:ascii="Arial" w:hAnsi="Arial" w:cs="Arial"/>
           <w:sz w:val="16"/>
         </w:rPr>
       </w:pPr>
@@ -2557,6 +2578,7 @@
       <w:pPr>
         <w:pStyle w:val="BodyText"/>
         <w:rPr>
+          <w:rFonts w:ascii="Arial" w:hAnsi="Arial" w:cs="Arial"/>
           <w:sz w:val="16"/>
         </w:rPr>
       </w:pPr>
@@ -2565,6 +2587,7 @@
       <w:pPr>
         <w:pStyle w:val="BodyText"/>
         <w:rPr>
+          <w:rFonts w:ascii="Arial" w:hAnsi="Arial" w:cs="Arial"/>
           <w:sz w:val="16"/>
         </w:rPr>
       </w:pPr>
@@ -2587,6 +2610,7 @@
       <w:pPr>
         <w:pStyle w:val="BodyText"/>
         <w:rPr>
+          <w:rFonts w:ascii="Arial" w:hAnsi="Arial" w:cs="Arial"/>
           <w:sz w:val="16"/>
         </w:rPr>
       </w:pPr>
@@ -2595,6 +2619,7 @@
       <w:pPr>
         <w:pStyle w:val="BodyText"/>
         <w:rPr>
+          <w:rFonts w:ascii="Arial" w:hAnsi="Arial" w:cs="Arial"/>
           <w:sz w:val="16"/>
         </w:rPr>
       </w:pPr>
@@ -2607,9 +2632,13 @@
         </w:tabs>
         <w:spacing w:before="94"/>
         <w:ind w:left="700"/>
+        <w:rPr>
+          <w:rFonts w:ascii="Arial" w:hAnsi="Arial" w:cs="Arial"/>
+        </w:rPr>
       </w:pPr>
       <w:r>
         <w:rPr>
+          <w:rFonts w:ascii="Arial" w:hAnsi="Arial" w:cs="Arial"/>
           <w:noProof/>
         </w:rPr>
         <mc:AlternateContent>
@@ -2716,6 +2745,7 @@
       </w:r>
       <w:r>
         <w:rPr>
+          <w:rFonts w:ascii="Arial" w:hAnsi="Arial" w:cs="Arial"/>
           <w:noProof/>
         </w:rPr>
         <mc:AlternateContent>
@@ -2822,12 +2852,14 @@
       </w:r>
       <w:r>
         <w:rPr>
+          <w:rFonts w:ascii="Arial" w:hAnsi="Arial" w:cs="Arial"/>
           <w:w w:val="115"/>
         </w:rPr>
         <w:t>Print</w:t>
       </w:r>
       <w:r>
         <w:rPr>
+          <w:rFonts w:ascii="Arial" w:hAnsi="Arial" w:cs="Arial"/>
           <w:spacing w:val="13"/>
           <w:w w:val="115"/>
         </w:rPr>
@@ -2835,6 +2867,7 @@
       </w:r>
       <w:r>
         <w:rPr>
+          <w:rFonts w:ascii="Arial" w:hAnsi="Arial" w:cs="Arial"/>
           <w:spacing w:val="4"/>
           <w:w w:val="115"/>
         </w:rPr>
@@ -2846,6 +2879,13 @@
           <w:w w:val="115"/>
         </w:rPr>
         <w:tab/>
+      </w:r>
+      <w:r>
+        <w:rPr>
+          <w:rFonts w:ascii="Arial" w:hAnsi="Arial" w:cs="Arial"/>
+          <w:spacing w:val="4"/>
+          <w:w w:val="115"/>
+        </w:rPr>
         <w:t>Signature:</w:t>
       </w:r>
     </w:p>
@@ -2853,6 +2893,7 @@
       <w:pPr>
         <w:pStyle w:val="BodyText"/>
         <w:rPr>
+          <w:rFonts w:ascii="Arial" w:hAnsi="Arial" w:cs="Arial"/>
           <w:sz w:val="16"/>
         </w:rPr>
       </w:pPr>
@@ -2861,6 +2902,7 @@
       <w:pPr>
         <w:pStyle w:val="BodyText"/>
         <w:rPr>
+          <w:rFonts w:ascii="Arial" w:hAnsi="Arial" w:cs="Arial"/>
           <w:sz w:val="16"/>
         </w:rPr>
       </w:pPr>
@@ -2974,6 +3016,8 @@
       </w:rPr>
       <w:fldChar w:fldCharType="end"/>
     </w:r>
+    <w:bookmarkStart w:id="14" w:name="_GoBack"/>
+    <w:bookmarkEnd w:id="14"/>
     <w:r>
       <w:rPr>
         <w:noProof/>
@@ -5708,7 +5752,7 @@
 </file>
 
 <file path=customXml/itemProps1.xml><?xml version="1.0" encoding="utf-8"?>
-<ds:datastoreItem xmlns:ds="http://schemas.openxmlformats.org/officeDocument/2006/customXml" ds:itemID="{DF009932-7CB0-4DAD-B5D1-5520E0B5B3F9}">
+<ds:datastoreItem xmlns:ds="http://schemas.openxmlformats.org/officeDocument/2006/customXml" ds:itemID="{0543B3FF-21BA-4058-8C58-F93414F523B0}">
   <ds:schemaRefs>
     <ds:schemaRef ds:uri="http://schemas.openxmlformats.org/officeDocument/2006/bibliography"/>
   </ds:schemaRefs>

</xml_diff>

<commit_message>
HETS-1168 - Long-term document solution using XML
</commit_message>
<xml_diff>
--- a/Common/src/HetsReport/Templates/OwnerVerification-Template.docx
+++ b/Common/src/HetsReport/Templates/OwnerVerification-Template.docx
@@ -1322,7 +1322,7 @@
         <mc:AlternateContent>
           <mc:Choice Requires="wps">
             <w:drawing>
-              <wp:anchor distT="0" distB="0" distL="0" distR="0" simplePos="0" relativeHeight="251658240" behindDoc="1" locked="0" layoutInCell="1" allowOverlap="1" wp14:anchorId="3484CF70" wp14:editId="30E97ADB">
+              <wp:anchor distT="0" distB="0" distL="0" distR="0" simplePos="0" relativeHeight="251658240" behindDoc="1" locked="0" layoutInCell="1" allowOverlap="1" wp14:anchorId="3484CF70" wp14:editId="000F8D2A">
                 <wp:simplePos x="0" y="0"/>
                 <wp:positionH relativeFrom="page">
                   <wp:posOffset>1332230</wp:posOffset>
@@ -1411,9 +1411,9 @@
               </wp:anchor>
             </w:drawing>
           </mc:Choice>
-          <mc:Fallback xmlns:a="http://schemas.openxmlformats.org/drawingml/2006/main" xmlns:a14="http://schemas.microsoft.com/office/drawing/2010/main">
+          <mc:Fallback>
             <w:pict>
-              <v:shape id="Freeform 29" style="position:absolute;margin-left:104.9pt;margin-top:16.7pt;width:163.4pt;height:.1pt;z-index:-251658240;visibility:visible;mso-wrap-style:square;mso-width-percent:0;mso-height-percent:0;mso-wrap-distance-left:0;mso-wrap-distance-top:0;mso-wrap-distance-right:0;mso-wrap-distance-bottom:0;mso-position-horizontal:absolute;mso-position-horizontal-relative:page;mso-position-vertical:absolute;mso-position-vertical-relative:text;mso-width-percent:0;mso-height-percent:0;mso-width-relative:page;mso-height-relative:page;v-text-anchor:top" coordsize="3268,1270" o:spid="_x0000_s1026" filled="f" strokeweight=".2825mm" path="m,l3267,e" o:gfxdata="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" w14:anchorId="5BBB479D">
+              <v:shape w14:anchorId="64CF0E28" id="Freeform 29" o:spid="_x0000_s1026" style="position:absolute;margin-left:104.9pt;margin-top:16.7pt;width:163.4pt;height:.1pt;z-index:-251658240;visibility:visible;mso-wrap-style:square;mso-width-percent:0;mso-height-percent:0;mso-wrap-distance-left:0;mso-wrap-distance-top:0;mso-wrap-distance-right:0;mso-wrap-distance-bottom:0;mso-position-horizontal:absolute;mso-position-horizontal-relative:page;mso-position-vertical:absolute;mso-position-vertical-relative:text;mso-width-percent:0;mso-height-percent:0;mso-width-relative:page;mso-height-relative:page;v-text-anchor:top" coordsize="3268,1270" o:gfxdata="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" path="m,l3267,e" filled="f" strokeweight=".2825mm">
                 <v:path arrowok="t" o:connecttype="custom" o:connectlocs="0,0;2074545,0" o:connectangles="0,0"/>
                 <w10:wrap type="topAndBottom" anchorx="page"/>
               </v:shape>
@@ -2906,17 +2906,14 @@
           <w:sz w:val="16"/>
         </w:rPr>
       </w:pPr>
+      <w:bookmarkStart w:id="14" w:name="_GoBack"/>
+      <w:bookmarkEnd w:id="14"/>
     </w:p>
     <w:sectPr>
-      <w:headerReference w:type="even" r:id="rId10"/>
-      <w:headerReference w:type="default" r:id="rId11"/>
-      <w:footerReference w:type="even" r:id="rId12"/>
-      <w:footerReference w:type="default" r:id="rId13"/>
-      <w:headerReference w:type="first" r:id="rId14"/>
-      <w:footerReference w:type="first" r:id="rId15"/>
+      <w:headerReference w:type="default" r:id="rId10"/>
       <w:type w:val="oddPage"/>
       <w:pgSz w:w="11900" w:h="16840"/>
-      <w:pgMar w:top="2642" w:right="23" w:bottom="278" w:left="23" w:header="714" w:footer="0" w:gutter="0"/>
+      <w:pgMar w:top="2642" w:right="23" w:bottom="426" w:left="23" w:header="714" w:footer="130" w:gutter="0"/>
       <w:pgNumType w:start="1"/>
       <w:cols w:space="720"/>
       <w:docGrid w:linePitch="299"/>
@@ -2944,158 +2941,6 @@
 </w:endnotes>
 </file>
 
-<file path=word/footer1.xml><?xml version="1.0" encoding="utf-8"?>
-<w:ftr xmlns:wpc="http://schemas.microsoft.com/office/word/2010/wordprocessingCanvas" xmlns:cx="http://schemas.microsoft.com/office/drawing/2014/chartex" xmlns:cx1="http://schemas.microsoft.com/office/drawing/2015/9/8/chartex" xmlns:cx2="http://schemas.microsoft.com/office/drawing/2015/10/21/chartex" xmlns:cx3="http://schemas.microsoft.com/office/drawing/2016/5/9/chartex" xmlns:cx4="http://schemas.microsoft.com/office/drawing/2016/5/10/chartex" xmlns:cx5="http://schemas.microsoft.com/office/drawing/2016/5/11/chartex" xmlns:cx6="http://schemas.microsoft.com/office/drawing/2016/5/12/chartex" xmlns:cx7="http://schemas.microsoft.com/office/drawing/2016/5/13/chartex" xmlns:cx8="http://schemas.microsoft.com/office/drawing/2016/5/14/chartex" xmlns:mc="http://schemas.openxmlformats.org/markup-compatibility/2006" xmlns:aink="http://schemas.microsoft.com/office/drawing/2016/ink" xmlns:am3d="http://schemas.microsoft.com/office/drawing/2017/model3d" xmlns:o="urn:schemas-microsoft-com:office:office" xmlns:r="http://schemas.openxmlformats.org/officeDocument/2006/relationships" xmlns:m="http://schemas.openxmlformats.org/officeDocument/2006/math" xmlns:v="urn:schemas-microsoft-com:vml" xmlns:wp14="http://schemas.microsoft.com/office/word/2010/wordprocessingDrawing" xmlns:wp="http://schemas.openxmlformats.org/drawingml/2006/wordprocessingDrawing" xmlns:w10="urn:schemas-microsoft-com:office:word" xmlns:w="http://schemas.openxmlformats.org/wordprocessingml/2006/main" xmlns:w14="http://schemas.microsoft.com/office/word/2010/wordml" xmlns:w15="http://schemas.microsoft.com/office/word/2012/wordml" xmlns:w16cid="http://schemas.microsoft.com/office/word/2016/wordml/cid" xmlns:w16se="http://schemas.microsoft.com/office/word/2015/wordml/symex" xmlns:wpg="http://schemas.microsoft.com/office/word/2010/wordprocessingGroup" xmlns:wpi="http://schemas.microsoft.com/office/word/2010/wordprocessingInk" xmlns:wne="http://schemas.microsoft.com/office/word/2006/wordml" xmlns:wps="http://schemas.microsoft.com/office/word/2010/wordprocessingShape" mc:Ignorable="w14 w15 w16se w16cid wp14">
-  <w:p>
-    <w:pPr>
-      <w:pStyle w:val="Footer"/>
-    </w:pPr>
-  </w:p>
-</w:ftr>
-</file>
-
-<file path=word/footer2.xml><?xml version="1.0" encoding="utf-8"?>
-<w:ftr xmlns:wpc="http://schemas.microsoft.com/office/word/2010/wordprocessingCanvas" xmlns:cx="http://schemas.microsoft.com/office/drawing/2014/chartex" xmlns:cx1="http://schemas.microsoft.com/office/drawing/2015/9/8/chartex" xmlns:cx2="http://schemas.microsoft.com/office/drawing/2015/10/21/chartex" xmlns:cx3="http://schemas.microsoft.com/office/drawing/2016/5/9/chartex" xmlns:cx4="http://schemas.microsoft.com/office/drawing/2016/5/10/chartex" xmlns:cx5="http://schemas.microsoft.com/office/drawing/2016/5/11/chartex" xmlns:cx6="http://schemas.microsoft.com/office/drawing/2016/5/12/chartex" xmlns:cx7="http://schemas.microsoft.com/office/drawing/2016/5/13/chartex" xmlns:cx8="http://schemas.microsoft.com/office/drawing/2016/5/14/chartex" xmlns:mc="http://schemas.openxmlformats.org/markup-compatibility/2006" xmlns:aink="http://schemas.microsoft.com/office/drawing/2016/ink" xmlns:am3d="http://schemas.microsoft.com/office/drawing/2017/model3d" xmlns:o="urn:schemas-microsoft-com:office:office" xmlns:r="http://schemas.openxmlformats.org/officeDocument/2006/relationships" xmlns:m="http://schemas.openxmlformats.org/officeDocument/2006/math" xmlns:v="urn:schemas-microsoft-com:vml" xmlns:wp14="http://schemas.microsoft.com/office/word/2010/wordprocessingDrawing" xmlns:wp="http://schemas.openxmlformats.org/drawingml/2006/wordprocessingDrawing" xmlns:w10="urn:schemas-microsoft-com:office:word" xmlns:w="http://schemas.openxmlformats.org/wordprocessingml/2006/main" xmlns:w14="http://schemas.microsoft.com/office/word/2010/wordml" xmlns:w15="http://schemas.microsoft.com/office/word/2012/wordml" xmlns:w16cid="http://schemas.microsoft.com/office/word/2016/wordml/cid" xmlns:w16se="http://schemas.microsoft.com/office/word/2015/wordml/symex" xmlns:wpg="http://schemas.microsoft.com/office/word/2010/wordprocessingGroup" xmlns:wpi="http://schemas.microsoft.com/office/word/2010/wordprocessingInk" xmlns:wne="http://schemas.microsoft.com/office/word/2006/wordml" xmlns:wps="http://schemas.microsoft.com/office/word/2010/wordprocessingShape" mc:Ignorable="w14 w15 w16se w16cid wp14">
-  <w:p>
-    <w:pPr>
-      <w:pStyle w:val="BodyText"/>
-      <w:spacing w:before="104" w:after="120"/>
-      <w:ind w:left="1440" w:right="232"/>
-      <w:jc w:val="right"/>
-      <w:rPr>
-        <w:noProof/>
-        <w:color w:val="34587F"/>
-        <w:w w:val="110"/>
-      </w:rPr>
-    </w:pPr>
-    <w:r>
-      <w:rPr>
-        <w:noProof/>
-        <w:color w:val="34587F"/>
-        <w:w w:val="110"/>
-      </w:rPr>
-      <w:t xml:space="preserve">Page </w:t>
-    </w:r>
-    <w:r>
-      <w:rPr>
-        <w:noProof/>
-        <w:color w:val="34587F"/>
-        <w:w w:val="110"/>
-      </w:rPr>
-      <w:fldChar w:fldCharType="begin"/>
-    </w:r>
-    <w:r>
-      <w:rPr>
-        <w:noProof/>
-        <w:color w:val="34587F"/>
-        <w:w w:val="110"/>
-      </w:rPr>
-      <w:instrText xml:space="preserve"> PAGE   \* MERGEFORMAT </w:instrText>
-    </w:r>
-    <w:r>
-      <w:rPr>
-        <w:noProof/>
-        <w:color w:val="34587F"/>
-        <w:w w:val="110"/>
-      </w:rPr>
-      <w:fldChar w:fldCharType="separate"/>
-    </w:r>
-    <w:r>
-      <w:rPr>
-        <w:noProof/>
-        <w:color w:val="34587F"/>
-        <w:w w:val="110"/>
-      </w:rPr>
-      <w:t>1</w:t>
-    </w:r>
-    <w:r>
-      <w:rPr>
-        <w:noProof/>
-        <w:color w:val="34587F"/>
-        <w:w w:val="110"/>
-      </w:rPr>
-      <w:fldChar w:fldCharType="end"/>
-    </w:r>
-    <w:bookmarkStart w:id="14" w:name="_GoBack"/>
-    <w:bookmarkEnd w:id="14"/>
-    <w:r>
-      <w:rPr>
-        <w:noProof/>
-        <w:color w:val="34587F"/>
-        <w:w w:val="110"/>
-      </w:rPr>
-      <w:t xml:space="preserve"> of </w:t>
-    </w:r>
-    <w:r>
-      <w:rPr>
-        <w:noProof/>
-        <w:color w:val="34587F"/>
-        <w:w w:val="110"/>
-      </w:rPr>
-      <w:fldChar w:fldCharType="begin"/>
-    </w:r>
-    <w:r>
-      <w:rPr>
-        <w:noProof/>
-        <w:color w:val="34587F"/>
-        <w:w w:val="110"/>
-      </w:rPr>
-      <w:instrText xml:space="preserve"> </w:instrText>
-    </w:r>
-    <w:r>
-      <w:rPr>
-        <w:noProof/>
-        <w:color w:val="34587F"/>
-        <w:w w:val="110"/>
-      </w:rPr>
-      <w:instrText>SECTION</w:instrText>
-    </w:r>
-    <w:r>
-      <w:rPr>
-        <w:noProof/>
-        <w:color w:val="34587F"/>
-        <w:w w:val="110"/>
-      </w:rPr>
-      <w:instrText xml:space="preserve">PAGES   \* MERGEFORMAT </w:instrText>
-    </w:r>
-    <w:r>
-      <w:rPr>
-        <w:noProof/>
-        <w:color w:val="34587F"/>
-        <w:w w:val="110"/>
-      </w:rPr>
-      <w:fldChar w:fldCharType="separate"/>
-    </w:r>
-    <w:r>
-      <w:rPr>
-        <w:noProof/>
-        <w:color w:val="34587F"/>
-        <w:w w:val="110"/>
-      </w:rPr>
-      <w:t>2</w:t>
-    </w:r>
-    <w:r>
-      <w:rPr>
-        <w:noProof/>
-        <w:color w:val="34587F"/>
-        <w:w w:val="110"/>
-      </w:rPr>
-      <w:fldChar w:fldCharType="end"/>
-    </w:r>
-  </w:p>
-</w:ftr>
-</file>
-
-<file path=word/footer3.xml><?xml version="1.0" encoding="utf-8"?>
-<w:ftr xmlns:wpc="http://schemas.microsoft.com/office/word/2010/wordprocessingCanvas" xmlns:cx="http://schemas.microsoft.com/office/drawing/2014/chartex" xmlns:cx1="http://schemas.microsoft.com/office/drawing/2015/9/8/chartex" xmlns:cx2="http://schemas.microsoft.com/office/drawing/2015/10/21/chartex" xmlns:cx3="http://schemas.microsoft.com/office/drawing/2016/5/9/chartex" xmlns:cx4="http://schemas.microsoft.com/office/drawing/2016/5/10/chartex" xmlns:cx5="http://schemas.microsoft.com/office/drawing/2016/5/11/chartex" xmlns:cx6="http://schemas.microsoft.com/office/drawing/2016/5/12/chartex" xmlns:cx7="http://schemas.microsoft.com/office/drawing/2016/5/13/chartex" xmlns:cx8="http://schemas.microsoft.com/office/drawing/2016/5/14/chartex" xmlns:mc="http://schemas.openxmlformats.org/markup-compatibility/2006" xmlns:aink="http://schemas.microsoft.com/office/drawing/2016/ink" xmlns:am3d="http://schemas.microsoft.com/office/drawing/2017/model3d" xmlns:o="urn:schemas-microsoft-com:office:office" xmlns:r="http://schemas.openxmlformats.org/officeDocument/2006/relationships" xmlns:m="http://schemas.openxmlformats.org/officeDocument/2006/math" xmlns:v="urn:schemas-microsoft-com:vml" xmlns:wp14="http://schemas.microsoft.com/office/word/2010/wordprocessingDrawing" xmlns:wp="http://schemas.openxmlformats.org/drawingml/2006/wordprocessingDrawing" xmlns:w10="urn:schemas-microsoft-com:office:word" xmlns:w="http://schemas.openxmlformats.org/wordprocessingml/2006/main" xmlns:w14="http://schemas.microsoft.com/office/word/2010/wordml" xmlns:w15="http://schemas.microsoft.com/office/word/2012/wordml" xmlns:w16cid="http://schemas.microsoft.com/office/word/2016/wordml/cid" xmlns:w16se="http://schemas.microsoft.com/office/word/2015/wordml/symex" xmlns:wpg="http://schemas.microsoft.com/office/word/2010/wordprocessingGroup" xmlns:wpi="http://schemas.microsoft.com/office/word/2010/wordprocessingInk" xmlns:wne="http://schemas.microsoft.com/office/word/2006/wordml" xmlns:wps="http://schemas.microsoft.com/office/word/2010/wordprocessingShape" mc:Ignorable="w14 w15 w16se w16cid wp14">
-  <w:p>
-    <w:pPr>
-      <w:pStyle w:val="Footer"/>
-    </w:pPr>
-  </w:p>
-</w:ftr>
-</file>
-
 <file path=word/footnotes.xml><?xml version="1.0" encoding="utf-8"?>
 <w:footnotes xmlns:wpc="http://schemas.microsoft.com/office/word/2010/wordprocessingCanvas" xmlns:cx="http://schemas.microsoft.com/office/drawing/2014/chartex" xmlns:cx1="http://schemas.microsoft.com/office/drawing/2015/9/8/chartex" xmlns:cx2="http://schemas.microsoft.com/office/drawing/2015/10/21/chartex" xmlns:cx3="http://schemas.microsoft.com/office/drawing/2016/5/9/chartex" xmlns:cx4="http://schemas.microsoft.com/office/drawing/2016/5/10/chartex" xmlns:cx5="http://schemas.microsoft.com/office/drawing/2016/5/11/chartex" xmlns:cx6="http://schemas.microsoft.com/office/drawing/2016/5/12/chartex" xmlns:cx7="http://schemas.microsoft.com/office/drawing/2016/5/13/chartex" xmlns:cx8="http://schemas.microsoft.com/office/drawing/2016/5/14/chartex" xmlns:mc="http://schemas.openxmlformats.org/markup-compatibility/2006" xmlns:aink="http://schemas.microsoft.com/office/drawing/2016/ink" xmlns:am3d="http://schemas.microsoft.com/office/drawing/2017/model3d" xmlns:o="urn:schemas-microsoft-com:office:office" xmlns:r="http://schemas.openxmlformats.org/officeDocument/2006/relationships" xmlns:m="http://schemas.openxmlformats.org/officeDocument/2006/math" xmlns:v="urn:schemas-microsoft-com:vml" xmlns:wp14="http://schemas.microsoft.com/office/word/2010/wordprocessingDrawing" xmlns:wp="http://schemas.openxmlformats.org/drawingml/2006/wordprocessingDrawing" xmlns:w10="urn:schemas-microsoft-com:office:word" xmlns:w="http://schemas.openxmlformats.org/wordprocessingml/2006/main" xmlns:w14="http://schemas.microsoft.com/office/word/2010/wordml" xmlns:w15="http://schemas.microsoft.com/office/word/2012/wordml" xmlns:w16cid="http://schemas.microsoft.com/office/word/2016/wordml/cid" xmlns:w16se="http://schemas.microsoft.com/office/word/2015/wordml/symex" xmlns:wpg="http://schemas.microsoft.com/office/word/2010/wordprocessingGroup" xmlns:wpi="http://schemas.microsoft.com/office/word/2010/wordprocessingInk" xmlns:wne="http://schemas.microsoft.com/office/word/2006/wordml" xmlns:wps="http://schemas.microsoft.com/office/word/2010/wordprocessingShape" mc:Ignorable="w14 w15 w16se w16cid wp14">
   <w:footnote w:type="separator" w:id="-1">
@@ -3116,16 +2961,6 @@
 </file>
 
 <file path=word/header1.xml><?xml version="1.0" encoding="utf-8"?>
-<w:hdr xmlns:wpc="http://schemas.microsoft.com/office/word/2010/wordprocessingCanvas" xmlns:cx="http://schemas.microsoft.com/office/drawing/2014/chartex" xmlns:cx1="http://schemas.microsoft.com/office/drawing/2015/9/8/chartex" xmlns:cx2="http://schemas.microsoft.com/office/drawing/2015/10/21/chartex" xmlns:cx3="http://schemas.microsoft.com/office/drawing/2016/5/9/chartex" xmlns:cx4="http://schemas.microsoft.com/office/drawing/2016/5/10/chartex" xmlns:cx5="http://schemas.microsoft.com/office/drawing/2016/5/11/chartex" xmlns:cx6="http://schemas.microsoft.com/office/drawing/2016/5/12/chartex" xmlns:cx7="http://schemas.microsoft.com/office/drawing/2016/5/13/chartex" xmlns:cx8="http://schemas.microsoft.com/office/drawing/2016/5/14/chartex" xmlns:mc="http://schemas.openxmlformats.org/markup-compatibility/2006" xmlns:aink="http://schemas.microsoft.com/office/drawing/2016/ink" xmlns:am3d="http://schemas.microsoft.com/office/drawing/2017/model3d" xmlns:o="urn:schemas-microsoft-com:office:office" xmlns:r="http://schemas.openxmlformats.org/officeDocument/2006/relationships" xmlns:m="http://schemas.openxmlformats.org/officeDocument/2006/math" xmlns:v="urn:schemas-microsoft-com:vml" xmlns:wp14="http://schemas.microsoft.com/office/word/2010/wordprocessingDrawing" xmlns:wp="http://schemas.openxmlformats.org/drawingml/2006/wordprocessingDrawing" xmlns:w10="urn:schemas-microsoft-com:office:word" xmlns:w="http://schemas.openxmlformats.org/wordprocessingml/2006/main" xmlns:w14="http://schemas.microsoft.com/office/word/2010/wordml" xmlns:w15="http://schemas.microsoft.com/office/word/2012/wordml" xmlns:w16cid="http://schemas.microsoft.com/office/word/2016/wordml/cid" xmlns:w16se="http://schemas.microsoft.com/office/word/2015/wordml/symex" xmlns:wpg="http://schemas.microsoft.com/office/word/2010/wordprocessingGroup" xmlns:wpi="http://schemas.microsoft.com/office/word/2010/wordprocessingInk" xmlns:wne="http://schemas.microsoft.com/office/word/2006/wordml" xmlns:wps="http://schemas.microsoft.com/office/word/2010/wordprocessingShape" mc:Ignorable="w14 w15 w16se w16cid wp14">
-  <w:p>
-    <w:pPr>
-      <w:pStyle w:val="Header"/>
-    </w:pPr>
-  </w:p>
-</w:hdr>
-</file>
-
-<file path=word/header2.xml><?xml version="1.0" encoding="utf-8"?>
 <w:hdr xmlns:wpc="http://schemas.microsoft.com/office/word/2010/wordprocessingCanvas" xmlns:cx="http://schemas.microsoft.com/office/drawing/2014/chartex" xmlns:cx1="http://schemas.microsoft.com/office/drawing/2015/9/8/chartex" xmlns:cx2="http://schemas.microsoft.com/office/drawing/2015/10/21/chartex" xmlns:cx3="http://schemas.microsoft.com/office/drawing/2016/5/9/chartex" xmlns:cx4="http://schemas.microsoft.com/office/drawing/2016/5/10/chartex" xmlns:cx5="http://schemas.microsoft.com/office/drawing/2016/5/11/chartex" xmlns:cx6="http://schemas.microsoft.com/office/drawing/2016/5/12/chartex" xmlns:cx7="http://schemas.microsoft.com/office/drawing/2016/5/13/chartex" xmlns:cx8="http://schemas.microsoft.com/office/drawing/2016/5/14/chartex" xmlns:mc="http://schemas.openxmlformats.org/markup-compatibility/2006" xmlns:aink="http://schemas.microsoft.com/office/drawing/2016/ink" xmlns:am3d="http://schemas.microsoft.com/office/drawing/2017/model3d" xmlns:o="urn:schemas-microsoft-com:office:office" xmlns:r="http://schemas.openxmlformats.org/officeDocument/2006/relationships" xmlns:m="http://schemas.openxmlformats.org/officeDocument/2006/math" xmlns:v="urn:schemas-microsoft-com:vml" xmlns:wp14="http://schemas.microsoft.com/office/word/2010/wordprocessingDrawing" xmlns:wp="http://schemas.openxmlformats.org/drawingml/2006/wordprocessingDrawing" xmlns:w10="urn:schemas-microsoft-com:office:word" xmlns:w="http://schemas.openxmlformats.org/wordprocessingml/2006/main" xmlns:w14="http://schemas.microsoft.com/office/word/2010/wordml" xmlns:w15="http://schemas.microsoft.com/office/word/2012/wordml" xmlns:w16cid="http://schemas.microsoft.com/office/word/2016/wordml/cid" xmlns:w16se="http://schemas.microsoft.com/office/word/2015/wordml/symex" xmlns:wpg="http://schemas.microsoft.com/office/word/2010/wordprocessingGroup" xmlns:wpi="http://schemas.microsoft.com/office/word/2010/wordprocessingInk" xmlns:wne="http://schemas.microsoft.com/office/word/2006/wordml" xmlns:wps="http://schemas.microsoft.com/office/word/2010/wordprocessingShape" mc:Ignorable="w14 w15 w16se w16cid wp14">
   <w:p/>
   <w:p/>
@@ -3320,7 +3155,7 @@
           <wp:extent cx="1525538" cy="508512"/>
           <wp:effectExtent l="0" t="0" r="0" b="0"/>
           <wp:wrapNone/>
-          <wp:docPr id="58" name="image1.jpeg"/>
+          <wp:docPr id="16" name="image1.jpeg"/>
           <wp:cNvGraphicFramePr>
             <a:graphicFrameLocks xmlns:a="http://schemas.openxmlformats.org/drawingml/2006/main" noChangeAspect="1"/>
           </wp:cNvGraphicFramePr>
@@ -4022,16 +3857,6 @@
         </mc:Fallback>
       </mc:AlternateContent>
     </w:r>
-  </w:p>
-</w:hdr>
-</file>
-
-<file path=word/header3.xml><?xml version="1.0" encoding="utf-8"?>
-<w:hdr xmlns:wpc="http://schemas.microsoft.com/office/word/2010/wordprocessingCanvas" xmlns:cx="http://schemas.microsoft.com/office/drawing/2014/chartex" xmlns:cx1="http://schemas.microsoft.com/office/drawing/2015/9/8/chartex" xmlns:cx2="http://schemas.microsoft.com/office/drawing/2015/10/21/chartex" xmlns:cx3="http://schemas.microsoft.com/office/drawing/2016/5/9/chartex" xmlns:cx4="http://schemas.microsoft.com/office/drawing/2016/5/10/chartex" xmlns:cx5="http://schemas.microsoft.com/office/drawing/2016/5/11/chartex" xmlns:cx6="http://schemas.microsoft.com/office/drawing/2016/5/12/chartex" xmlns:cx7="http://schemas.microsoft.com/office/drawing/2016/5/13/chartex" xmlns:cx8="http://schemas.microsoft.com/office/drawing/2016/5/14/chartex" xmlns:mc="http://schemas.openxmlformats.org/markup-compatibility/2006" xmlns:aink="http://schemas.microsoft.com/office/drawing/2016/ink" xmlns:am3d="http://schemas.microsoft.com/office/drawing/2017/model3d" xmlns:o="urn:schemas-microsoft-com:office:office" xmlns:r="http://schemas.openxmlformats.org/officeDocument/2006/relationships" xmlns:m="http://schemas.openxmlformats.org/officeDocument/2006/math" xmlns:v="urn:schemas-microsoft-com:vml" xmlns:wp14="http://schemas.microsoft.com/office/word/2010/wordprocessingDrawing" xmlns:wp="http://schemas.openxmlformats.org/drawingml/2006/wordprocessingDrawing" xmlns:w10="urn:schemas-microsoft-com:office:word" xmlns:w="http://schemas.openxmlformats.org/wordprocessingml/2006/main" xmlns:w14="http://schemas.microsoft.com/office/word/2010/wordml" xmlns:w15="http://schemas.microsoft.com/office/word/2012/wordml" xmlns:w16cid="http://schemas.microsoft.com/office/word/2016/wordml/cid" xmlns:w16se="http://schemas.microsoft.com/office/word/2015/wordml/symex" xmlns:wpg="http://schemas.microsoft.com/office/word/2010/wordprocessingGroup" xmlns:wpi="http://schemas.microsoft.com/office/word/2010/wordprocessingInk" xmlns:wne="http://schemas.microsoft.com/office/word/2006/wordml" xmlns:wps="http://schemas.microsoft.com/office/word/2010/wordprocessingShape" mc:Ignorable="w14 w15 w16se w16cid wp14">
-  <w:p>
-    <w:pPr>
-      <w:pStyle w:val="Header"/>
-    </w:pPr>
   </w:p>
 </w:hdr>
 </file>
@@ -5752,7 +5577,7 @@
 </file>
 
 <file path=customXml/itemProps1.xml><?xml version="1.0" encoding="utf-8"?>
-<ds:datastoreItem xmlns:ds="http://schemas.openxmlformats.org/officeDocument/2006/customXml" ds:itemID="{0543B3FF-21BA-4058-8C58-F93414F523B0}">
+<ds:datastoreItem xmlns:ds="http://schemas.openxmlformats.org/officeDocument/2006/customXml" ds:itemID="{6F15E08B-893E-45C1-9BD0-B9434C0A1613}">
   <ds:schemaRefs>
     <ds:schemaRef ds:uri="http://schemas.openxmlformats.org/officeDocument/2006/bibliography"/>
   </ds:schemaRefs>

</xml_diff>

<commit_message>
HETS-1168: Long-term document solution using XML
</commit_message>
<xml_diff>
--- a/Common/src/HetsReport/Templates/OwnerVerification-Template.docx
+++ b/Common/src/HetsReport/Templates/OwnerVerification-Template.docx
@@ -10,6 +10,117 @@
           <w:rFonts w:ascii="Times New Roman"/>
         </w:rPr>
       </w:pPr>
+      <w:r>
+        <w:rPr>
+          <w:noProof/>
+          <w:sz w:val="16"/>
+          <w:szCs w:val="16"/>
+          <w:lang w:val="en-CA"/>
+        </w:rPr>
+        <mc:AlternateContent>
+          <mc:Choice Requires="wps">
+            <w:drawing>
+              <wp:anchor distT="0" distB="0" distL="114300" distR="114300" simplePos="0" relativeHeight="251662336" behindDoc="0" locked="0" layoutInCell="1" allowOverlap="1" wp14:anchorId="2700D17D" wp14:editId="4FA8D51B">
+                <wp:simplePos x="0" y="0"/>
+                <wp:positionH relativeFrom="column">
+                  <wp:posOffset>3600450</wp:posOffset>
+                </wp:positionH>
+                <wp:positionV relativeFrom="page">
+                  <wp:posOffset>59690</wp:posOffset>
+                </wp:positionV>
+                <wp:extent cx="3862800" cy="198000"/>
+                <wp:effectExtent l="0" t="0" r="4445" b="0"/>
+                <wp:wrapNone/>
+                <wp:docPr id="39" name="Text Box 39"/>
+                <wp:cNvGraphicFramePr/>
+                <a:graphic xmlns:a="http://schemas.openxmlformats.org/drawingml/2006/main">
+                  <a:graphicData uri="http://schemas.microsoft.com/office/word/2010/wordprocessingShape">
+                    <wps:wsp>
+                      <wps:cNvSpPr txBox="1"/>
+                      <wps:spPr>
+                        <a:xfrm>
+                          <a:off x="0" y="0"/>
+                          <a:ext cx="3862800" cy="198000"/>
+                        </a:xfrm>
+                        <a:prstGeom prst="rect">
+                          <a:avLst/>
+                        </a:prstGeom>
+                        <a:solidFill>
+                          <a:schemeClr val="lt1"/>
+                        </a:solidFill>
+                        <a:ln w="6350">
+                          <a:noFill/>
+                        </a:ln>
+                      </wps:spPr>
+                      <wps:txbx>
+                        <w:txbxContent>
+                          <w:p>
+                            <w:pPr>
+                              <w:jc w:val="right"/>
+                            </w:pPr>
+                            <w:proofErr w:type="spellStart"/>
+                            <w:r>
+                              <w:rPr>
+                                <w:sz w:val="16"/>
+                                <w:szCs w:val="16"/>
+                                <w:lang w:val="en-CA"/>
+                              </w:rPr>
+                              <w:t>ClassificationNumber</w:t>
+                            </w:r>
+                            <w:proofErr w:type="spellEnd"/>
+                          </w:p>
+                        </w:txbxContent>
+                      </wps:txbx>
+                      <wps:bodyPr rot="0" spcFirstLastPara="0" vertOverflow="overflow" horzOverflow="overflow" vert="horz" wrap="square" lIns="91440" tIns="45720" rIns="91440" bIns="45720" numCol="1" spcCol="0" rtlCol="0" fromWordArt="0" anchor="t" anchorCtr="0" forceAA="0" compatLnSpc="1">
+                        <a:prstTxWarp prst="textNoShape">
+                          <a:avLst/>
+                        </a:prstTxWarp>
+                        <a:noAutofit/>
+                      </wps:bodyPr>
+                    </wps:wsp>
+                  </a:graphicData>
+                </a:graphic>
+                <wp14:sizeRelH relativeFrom="margin">
+                  <wp14:pctWidth>0</wp14:pctWidth>
+                </wp14:sizeRelH>
+                <wp14:sizeRelV relativeFrom="margin">
+                  <wp14:pctHeight>0</wp14:pctHeight>
+                </wp14:sizeRelV>
+              </wp:anchor>
+            </w:drawing>
+          </mc:Choice>
+          <mc:Fallback>
+            <w:pict>
+              <v:shapetype w14:anchorId="2700D17D" id="_x0000_t202" coordsize="21600,21600" o:spt="202" path="m,l,21600r21600,l21600,xe">
+                <v:stroke joinstyle="miter"/>
+                <v:path gradientshapeok="t" o:connecttype="rect"/>
+              </v:shapetype>
+              <v:shape id="Text Box 39" o:spid="_x0000_s1026" type="#_x0000_t202" style="position:absolute;margin-left:283.5pt;margin-top:4.7pt;width:304.15pt;height:15.6pt;z-index:251662336;visibility:visible;mso-wrap-style:square;mso-width-percent:0;mso-height-percent:0;mso-wrap-distance-left:9pt;mso-wrap-distance-top:0;mso-wrap-distance-right:9pt;mso-wrap-distance-bottom:0;mso-position-horizontal:absolute;mso-position-horizontal-relative:text;mso-position-vertical:absolute;mso-position-vertical-relative:page;mso-width-percent:0;mso-height-percent:0;mso-width-relative:margin;mso-height-relative:margin;v-text-anchor:top" o:gfxdata="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" fillcolor="white [3201]" stroked="f" strokeweight=".5pt">
+                <v:textbox>
+                  <w:txbxContent>
+                    <w:p>
+                      <w:pPr>
+                        <w:jc w:val="right"/>
+                      </w:pPr>
+                      <w:proofErr w:type="spellStart"/>
+                      <w:r>
+                        <w:rPr>
+                          <w:sz w:val="16"/>
+                          <w:szCs w:val="16"/>
+                          <w:lang w:val="en-CA"/>
+                        </w:rPr>
+                        <w:t>ClassificationNumber</w:t>
+                      </w:r>
+                      <w:proofErr w:type="spellEnd"/>
+                    </w:p>
+                  </w:txbxContent>
+                </v:textbox>
+                <w10:wrap anchory="page"/>
+              </v:shape>
+            </w:pict>
+          </mc:Fallback>
+        </mc:AlternateContent>
+      </w:r>
     </w:p>
     <w:tbl>
       <w:tblPr>
@@ -861,6 +972,8 @@
           <w:sz w:val="16"/>
         </w:rPr>
       </w:pPr>
+      <w:bookmarkStart w:id="0" w:name="_GoBack"/>
+      <w:bookmarkEnd w:id="0"/>
     </w:p>
     <w:p>
       <w:pPr>
@@ -1763,8 +1876,8 @@
               </w:rPr>
               <w:t>«</w:t>
             </w:r>
-            <w:bookmarkStart w:id="0" w:name="OLE_LINK1"/>
-            <w:bookmarkStart w:id="1" w:name="OLE_LINK2"/>
+            <w:bookmarkStart w:id="1" w:name="OLE_LINK1"/>
+            <w:bookmarkStart w:id="2" w:name="OLE_LINK2"/>
             <w:r>
               <w:rPr>
                 <w:noProof/>
@@ -1773,8 +1886,8 @@
               </w:rPr>
               <w:t>reportDate</w:t>
             </w:r>
-            <w:bookmarkEnd w:id="0"/>
             <w:bookmarkEnd w:id="1"/>
+            <w:bookmarkEnd w:id="2"/>
             <w:r>
               <w:rPr>
                 <w:noProof/>
@@ -1938,8 +2051,8 @@
               </w:rPr>
               <w:t>«</w:t>
             </w:r>
-            <w:bookmarkStart w:id="2" w:name="OLE_LINK3"/>
-            <w:bookmarkStart w:id="3" w:name="OLE_LINK4"/>
+            <w:bookmarkStart w:id="3" w:name="OLE_LINK3"/>
+            <w:bookmarkStart w:id="4" w:name="OLE_LINK4"/>
             <w:r>
               <w:rPr>
                 <w:noProof/>
@@ -1948,8 +2061,8 @@
               </w:rPr>
               <w:t>ownerCode</w:t>
             </w:r>
-            <w:bookmarkEnd w:id="2"/>
             <w:bookmarkEnd w:id="3"/>
+            <w:bookmarkEnd w:id="4"/>
             <w:r>
               <w:rPr>
                 <w:noProof/>
@@ -2084,10 +2197,10 @@
               </w:rPr>
               <w:t>«</w:t>
             </w:r>
-            <w:bookmarkStart w:id="4" w:name="OLE_LINK5"/>
-            <w:bookmarkStart w:id="5" w:name="OLE_LINK6"/>
-            <w:bookmarkStart w:id="6" w:name="OLE_LINK7"/>
-            <w:bookmarkStart w:id="7" w:name="OLE_LINK8"/>
+            <w:bookmarkStart w:id="5" w:name="OLE_LINK5"/>
+            <w:bookmarkStart w:id="6" w:name="OLE_LINK6"/>
+            <w:bookmarkStart w:id="7" w:name="OLE_LINK7"/>
+            <w:bookmarkStart w:id="8" w:name="OLE_LINK8"/>
             <w:r>
               <w:rPr>
                 <w:rFonts w:ascii="Arial" w:hAnsi="Arial" w:cs="Arial"/>
@@ -2097,10 +2210,10 @@
               </w:rPr>
               <w:t>sharedKeyHeader</w:t>
             </w:r>
-            <w:bookmarkEnd w:id="4"/>
             <w:bookmarkEnd w:id="5"/>
             <w:bookmarkEnd w:id="6"/>
             <w:bookmarkEnd w:id="7"/>
+            <w:bookmarkEnd w:id="8"/>
             <w:r>
               <w:rPr>
                 <w:rFonts w:ascii="Arial" w:hAnsi="Arial" w:cs="Arial"/>
@@ -2278,8 +2391,8 @@
               </w:rPr>
               <w:t>«</w:t>
             </w:r>
-            <w:bookmarkStart w:id="8" w:name="OLE_LINK9"/>
-            <w:bookmarkStart w:id="9" w:name="OLE_LINK10"/>
+            <w:bookmarkStart w:id="9" w:name="OLE_LINK9"/>
+            <w:bookmarkStart w:id="10" w:name="OLE_LINK10"/>
             <w:r>
               <w:rPr>
                 <w:noProof/>
@@ -2288,8 +2401,8 @@
               </w:rPr>
               <w:t>workPhoneNumber</w:t>
             </w:r>
-            <w:bookmarkEnd w:id="8"/>
             <w:bookmarkEnd w:id="9"/>
+            <w:bookmarkEnd w:id="10"/>
             <w:r>
               <w:rPr>
                 <w:noProof/>
@@ -2406,8 +2519,8 @@
               </w:rPr>
               <w:t>«</w:t>
             </w:r>
-            <w:bookmarkStart w:id="10" w:name="OLE_LINK11"/>
-            <w:bookmarkStart w:id="11" w:name="OLE_LINK12"/>
+            <w:bookmarkStart w:id="11" w:name="OLE_LINK11"/>
+            <w:bookmarkStart w:id="12" w:name="OLE_LINK12"/>
             <w:r>
               <w:rPr>
                 <w:noProof/>
@@ -2416,8 +2529,8 @@
               </w:rPr>
               <w:t>mobilePhoneNumber</w:t>
             </w:r>
-            <w:bookmarkEnd w:id="10"/>
             <w:bookmarkEnd w:id="11"/>
+            <w:bookmarkEnd w:id="12"/>
             <w:r>
               <w:rPr>
                 <w:noProof/>
@@ -2534,8 +2647,8 @@
               </w:rPr>
               <w:t>«</w:t>
             </w:r>
-            <w:bookmarkStart w:id="12" w:name="OLE_LINK13"/>
-            <w:bookmarkStart w:id="13" w:name="OLE_LINK14"/>
+            <w:bookmarkStart w:id="13" w:name="OLE_LINK13"/>
+            <w:bookmarkStart w:id="14" w:name="OLE_LINK14"/>
             <w:r>
               <w:rPr>
                 <w:noProof/>
@@ -2544,8 +2657,8 @@
               </w:rPr>
               <w:t>faxPhoneNumber</w:t>
             </w:r>
-            <w:bookmarkEnd w:id="12"/>
             <w:bookmarkEnd w:id="13"/>
+            <w:bookmarkEnd w:id="14"/>
             <w:r>
               <w:rPr>
                 <w:noProof/>
@@ -2906,14 +3019,12 @@
           <w:sz w:val="16"/>
         </w:rPr>
       </w:pPr>
-      <w:bookmarkStart w:id="14" w:name="_GoBack"/>
-      <w:bookmarkEnd w:id="14"/>
     </w:p>
     <w:sectPr>
       <w:headerReference w:type="default" r:id="rId10"/>
       <w:type w:val="oddPage"/>
       <w:pgSz w:w="11900" w:h="16840"/>
-      <w:pgMar w:top="2642" w:right="23" w:bottom="426" w:left="23" w:header="714" w:footer="130" w:gutter="0"/>
+      <w:pgMar w:top="2642" w:right="23" w:bottom="426" w:left="23" w:header="709" w:footer="130" w:gutter="0"/>
       <w:pgNumType w:start="1"/>
       <w:cols w:space="720"/>
       <w:docGrid w:linePitch="299"/>
@@ -3155,7 +3266,7 @@
           <wp:extent cx="1525538" cy="508512"/>
           <wp:effectExtent l="0" t="0" r="0" b="0"/>
           <wp:wrapNone/>
-          <wp:docPr id="16" name="image1.jpeg"/>
+          <wp:docPr id="38" name="image1.jpeg"/>
           <wp:cNvGraphicFramePr>
             <a:graphicFrameLocks xmlns:a="http://schemas.openxmlformats.org/drawingml/2006/main" noChangeAspect="1"/>
           </wp:cNvGraphicFramePr>
@@ -3695,7 +3806,7 @@
               <v:stroke joinstyle="miter"/>
               <v:path gradientshapeok="t" o:connecttype="rect"/>
             </v:shapetype>
-            <v:shape id="Text Box 12" o:spid="_x0000_s1026" type="#_x0000_t202" style="position:absolute;margin-left:455.45pt;margin-top:39.65pt;width:132.75pt;height:32pt;z-index:-254285824;visibility:visible;mso-wrap-style:square;mso-width-percent:0;mso-height-percent:0;mso-wrap-distance-left:9pt;mso-wrap-distance-top:0;mso-wrap-distance-right:9pt;mso-wrap-distance-bottom:0;mso-position-horizontal:absolute;mso-position-horizontal-relative:page;mso-position-vertical:absolute;mso-position-vertical-relative:page;mso-width-percent:0;mso-height-percent:0;mso-width-relative:page;mso-height-relative:page;v-text-anchor:top" o:gfxdata="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" filled="f" stroked="f">
+            <v:shape id="Text Box 12" o:spid="_x0000_s1027" type="#_x0000_t202" style="position:absolute;margin-left:455.45pt;margin-top:39.65pt;width:132.75pt;height:32pt;z-index:-254285824;visibility:visible;mso-wrap-style:square;mso-width-percent:0;mso-height-percent:0;mso-wrap-distance-left:9pt;mso-wrap-distance-top:0;mso-wrap-distance-right:9pt;mso-wrap-distance-bottom:0;mso-position-horizontal:absolute;mso-position-horizontal-relative:page;mso-position-vertical:absolute;mso-position-vertical-relative:page;mso-width-percent:0;mso-height-percent:0;mso-width-relative:page;mso-height-relative:page;v-text-anchor:top" o:gfxdata="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" filled="f" stroked="f">
               <v:textbox inset="0,0,0,0">
                 <w:txbxContent>
                   <w:p>
@@ -3829,7 +3940,7 @@
         </mc:Choice>
         <mc:Fallback>
           <w:pict>
-            <v:shape w14:anchorId="02A8FEB4" id="Text Box 11" o:spid="_x0000_s1027" type="#_x0000_t202" style="position:absolute;margin-left:147.95pt;margin-top:43.7pt;width:157.8pt;height:32pt;z-index:-254284800;visibility:visible;mso-wrap-style:square;mso-width-percent:0;mso-height-percent:0;mso-wrap-distance-left:9pt;mso-wrap-distance-top:0;mso-wrap-distance-right:9pt;mso-wrap-distance-bottom:0;mso-position-horizontal:absolute;mso-position-horizontal-relative:page;mso-position-vertical:absolute;mso-position-vertical-relative:page;mso-width-percent:0;mso-height-percent:0;mso-width-relative:page;mso-height-relative:page;v-text-anchor:top" o:gfxdata="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" filled="f" stroked="f">
+            <v:shape w14:anchorId="02A8FEB4" id="Text Box 11" o:spid="_x0000_s1028" type="#_x0000_t202" style="position:absolute;margin-left:147.95pt;margin-top:43.7pt;width:157.8pt;height:32pt;z-index:-254284800;visibility:visible;mso-wrap-style:square;mso-width-percent:0;mso-height-percent:0;mso-wrap-distance-left:9pt;mso-wrap-distance-top:0;mso-wrap-distance-right:9pt;mso-wrap-distance-bottom:0;mso-position-horizontal:absolute;mso-position-horizontal-relative:page;mso-position-vertical:absolute;mso-position-vertical-relative:page;mso-width-percent:0;mso-height-percent:0;mso-width-relative:page;mso-height-relative:page;v-text-anchor:top" o:gfxdata="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" filled="f" stroked="f">
               <v:textbox inset="0,0,0,0">
                 <w:txbxContent>
                   <w:p>
@@ -5577,7 +5688,7 @@
 </file>
 
 <file path=customXml/itemProps1.xml><?xml version="1.0" encoding="utf-8"?>
-<ds:datastoreItem xmlns:ds="http://schemas.openxmlformats.org/officeDocument/2006/customXml" ds:itemID="{6F15E08B-893E-45C1-9BD0-B9434C0A1613}">
+<ds:datastoreItem xmlns:ds="http://schemas.openxmlformats.org/officeDocument/2006/customXml" ds:itemID="{BAC3235C-BB8F-4C5E-BCDB-E1435006B7AC}">
   <ds:schemaRefs>
     <ds:schemaRef ds:uri="http://schemas.openxmlformats.org/officeDocument/2006/bibliography"/>
   </ds:schemaRefs>

</xml_diff>

<commit_message>
Fix problem with Verification template / layout
</commit_message>
<xml_diff>
--- a/Common/src/HetsReport/Templates/OwnerVerification-Template.docx
+++ b/Common/src/HetsReport/Templates/OwnerVerification-Template.docx
@@ -10,8 +10,6 @@
           <w:rFonts w:ascii="Times New Roman"/>
         </w:rPr>
       </w:pPr>
-      <w:bookmarkStart w:id="0" w:name="_GoBack"/>
-      <w:bookmarkEnd w:id="0"/>
       <w:r>
         <w:rPr>
           <w:noProof/>
@@ -64,16 +62,8 @@
                                 <w:bCs/>
                               </w:rPr>
                             </w:pPr>
-                            <w:r>
-                              <w:rPr>
-                                <w:b/>
-                                <w:bCs/>
-                                <w:sz w:val="16"/>
-                                <w:szCs w:val="16"/>
-                                <w:lang w:val="en-CA"/>
-                              </w:rPr>
-                              <w:t xml:space="preserve">ORCS: </w:t>
-                            </w:r>
+                            <w:bookmarkStart w:id="0" w:name="_GoBack"/>
+                            <w:bookmarkEnd w:id="0"/>
                             <w:proofErr w:type="spellStart"/>
                             <w:r>
                               <w:rPr>
@@ -124,16 +114,8 @@
                           <w:bCs/>
                         </w:rPr>
                       </w:pPr>
-                      <w:r>
-                        <w:rPr>
-                          <w:b/>
-                          <w:bCs/>
-                          <w:sz w:val="16"/>
-                          <w:szCs w:val="16"/>
-                          <w:lang w:val="en-CA"/>
-                        </w:rPr>
-                        <w:t xml:space="preserve">ORCS: </w:t>
-                      </w:r>
+                      <w:bookmarkStart w:id="1" w:name="_GoBack"/>
+                      <w:bookmarkEnd w:id="1"/>
                       <w:proofErr w:type="spellStart"/>
                       <w:r>
                         <w:rPr>
@@ -1663,7 +1645,7 @@
               </wp:anchor>
             </w:drawing>
           </mc:Choice>
-          <mc:Fallback xmlns:a14="http://schemas.microsoft.com/office/drawing/2010/main" xmlns:a="http://schemas.openxmlformats.org/drawingml/2006/main">
+          <mc:Fallback xmlns:a="http://schemas.openxmlformats.org/drawingml/2006/main" xmlns:a14="http://schemas.microsoft.com/office/drawing/2010/main">
             <w:pict>
               <v:shape id="Freeform 28" style="position:absolute;margin-left:394pt;margin-top:16.7pt;width:164.2pt;height:.1pt;z-index:-251657216;visibility:visible;mso-wrap-style:square;mso-width-percent:0;mso-height-percent:0;mso-wrap-distance-left:0;mso-wrap-distance-top:0;mso-wrap-distance-right:0;mso-wrap-distance-bottom:0;mso-position-horizontal:absolute;mso-position-horizontal-relative:page;mso-position-vertical:absolute;mso-position-vertical-relative:text;mso-width-percent:0;mso-height-percent:0;mso-width-relative:page;mso-height-relative:page;v-text-anchor:top" coordsize="3284,1270" o:spid="_x0000_s1026" filled="f" strokeweight=".2825mm" path="m,l3283,e" o:gfxdata="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" w14:anchorId="128A568E">
                 <v:path arrowok="t" o:connecttype="custom" o:connectlocs="0,0;2084705,0" o:connectangles="0,0"/>
@@ -1908,8 +1890,8 @@
               </w:rPr>
               <w:t>«</w:t>
             </w:r>
-            <w:bookmarkStart w:id="1" w:name="OLE_LINK1"/>
-            <w:bookmarkStart w:id="2" w:name="OLE_LINK2"/>
+            <w:bookmarkStart w:id="2" w:name="OLE_LINK1"/>
+            <w:bookmarkStart w:id="3" w:name="OLE_LINK2"/>
             <w:r>
               <w:rPr>
                 <w:noProof/>
@@ -1918,8 +1900,8 @@
               </w:rPr>
               <w:t>reportDate</w:t>
             </w:r>
-            <w:bookmarkEnd w:id="1"/>
             <w:bookmarkEnd w:id="2"/>
+            <w:bookmarkEnd w:id="3"/>
             <w:r>
               <w:rPr>
                 <w:noProof/>
@@ -2083,8 +2065,8 @@
               </w:rPr>
               <w:t>«</w:t>
             </w:r>
-            <w:bookmarkStart w:id="3" w:name="OLE_LINK3"/>
-            <w:bookmarkStart w:id="4" w:name="OLE_LINK4"/>
+            <w:bookmarkStart w:id="4" w:name="OLE_LINK3"/>
+            <w:bookmarkStart w:id="5" w:name="OLE_LINK4"/>
             <w:r>
               <w:rPr>
                 <w:noProof/>
@@ -2093,8 +2075,8 @@
               </w:rPr>
               <w:t>ownerCode</w:t>
             </w:r>
-            <w:bookmarkEnd w:id="3"/>
             <w:bookmarkEnd w:id="4"/>
+            <w:bookmarkEnd w:id="5"/>
             <w:r>
               <w:rPr>
                 <w:noProof/>
@@ -2229,10 +2211,10 @@
               </w:rPr>
               <w:t>«</w:t>
             </w:r>
-            <w:bookmarkStart w:id="5" w:name="OLE_LINK5"/>
-            <w:bookmarkStart w:id="6" w:name="OLE_LINK6"/>
-            <w:bookmarkStart w:id="7" w:name="OLE_LINK7"/>
-            <w:bookmarkStart w:id="8" w:name="OLE_LINK8"/>
+            <w:bookmarkStart w:id="6" w:name="OLE_LINK5"/>
+            <w:bookmarkStart w:id="7" w:name="OLE_LINK6"/>
+            <w:bookmarkStart w:id="8" w:name="OLE_LINK7"/>
+            <w:bookmarkStart w:id="9" w:name="OLE_LINK8"/>
             <w:r>
               <w:rPr>
                 <w:rFonts w:ascii="Arial" w:hAnsi="Arial" w:cs="Arial"/>
@@ -2242,10 +2224,10 @@
               </w:rPr>
               <w:t>sharedKeyHeader</w:t>
             </w:r>
-            <w:bookmarkEnd w:id="5"/>
             <w:bookmarkEnd w:id="6"/>
             <w:bookmarkEnd w:id="7"/>
             <w:bookmarkEnd w:id="8"/>
+            <w:bookmarkEnd w:id="9"/>
             <w:r>
               <w:rPr>
                 <w:rFonts w:ascii="Arial" w:hAnsi="Arial" w:cs="Arial"/>
@@ -2423,8 +2405,8 @@
               </w:rPr>
               <w:t>«</w:t>
             </w:r>
-            <w:bookmarkStart w:id="9" w:name="OLE_LINK9"/>
-            <w:bookmarkStart w:id="10" w:name="OLE_LINK10"/>
+            <w:bookmarkStart w:id="10" w:name="OLE_LINK9"/>
+            <w:bookmarkStart w:id="11" w:name="OLE_LINK10"/>
             <w:r>
               <w:rPr>
                 <w:noProof/>
@@ -2433,8 +2415,8 @@
               </w:rPr>
               <w:t>workPhoneNumber</w:t>
             </w:r>
-            <w:bookmarkEnd w:id="9"/>
             <w:bookmarkEnd w:id="10"/>
+            <w:bookmarkEnd w:id="11"/>
             <w:r>
               <w:rPr>
                 <w:noProof/>
@@ -2551,8 +2533,8 @@
               </w:rPr>
               <w:t>«</w:t>
             </w:r>
-            <w:bookmarkStart w:id="11" w:name="OLE_LINK11"/>
-            <w:bookmarkStart w:id="12" w:name="OLE_LINK12"/>
+            <w:bookmarkStart w:id="12" w:name="OLE_LINK11"/>
+            <w:bookmarkStart w:id="13" w:name="OLE_LINK12"/>
             <w:r>
               <w:rPr>
                 <w:noProof/>
@@ -2561,8 +2543,8 @@
               </w:rPr>
               <w:t>mobilePhoneNumber</w:t>
             </w:r>
-            <w:bookmarkEnd w:id="11"/>
             <w:bookmarkEnd w:id="12"/>
+            <w:bookmarkEnd w:id="13"/>
             <w:r>
               <w:rPr>
                 <w:noProof/>
@@ -2679,8 +2661,8 @@
               </w:rPr>
               <w:t>«</w:t>
             </w:r>
-            <w:bookmarkStart w:id="13" w:name="OLE_LINK13"/>
-            <w:bookmarkStart w:id="14" w:name="OLE_LINK14"/>
+            <w:bookmarkStart w:id="14" w:name="OLE_LINK13"/>
+            <w:bookmarkStart w:id="15" w:name="OLE_LINK14"/>
             <w:r>
               <w:rPr>
                 <w:noProof/>
@@ -2689,8 +2671,8 @@
               </w:rPr>
               <w:t>faxPhoneNumber</w:t>
             </w:r>
-            <w:bookmarkEnd w:id="13"/>
             <w:bookmarkEnd w:id="14"/>
+            <w:bookmarkEnd w:id="15"/>
             <w:r>
               <w:rPr>
                 <w:noProof/>
@@ -2878,7 +2860,7 @@
               </wp:anchor>
             </w:drawing>
           </mc:Choice>
-          <mc:Fallback xmlns:a14="http://schemas.microsoft.com/office/drawing/2010/main" xmlns:a="http://schemas.openxmlformats.org/drawingml/2006/main">
+          <mc:Fallback xmlns:a="http://schemas.openxmlformats.org/drawingml/2006/main" xmlns:a14="http://schemas.microsoft.com/office/drawing/2010/main">
             <w:pict>
               <v:shape id="Freeform 27" style="position:absolute;margin-left:104.9pt;margin-top:15.3pt;width:163.4pt;height:.1pt;z-index:-251656192;visibility:visible;mso-wrap-style:square;mso-width-percent:0;mso-height-percent:0;mso-wrap-distance-left:0;mso-wrap-distance-top:0;mso-wrap-distance-right:0;mso-wrap-distance-bottom:0;mso-position-horizontal:absolute;mso-position-horizontal-relative:page;mso-position-vertical:absolute;mso-position-vertical-relative:text;mso-width-percent:0;mso-height-percent:0;mso-width-relative:page;mso-height-relative:page;v-text-anchor:top" coordsize="3268,1270" o:spid="_x0000_s1026" filled="f" strokeweight=".2825mm" path="m,l3267,e" o:gfxdata="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" w14:anchorId="63E3D20E">
                 <v:path arrowok="t" o:connecttype="custom" o:connectlocs="0,0;2074545,0" o:connectangles="0,0"/>
@@ -2985,7 +2967,7 @@
               </wp:anchor>
             </w:drawing>
           </mc:Choice>
-          <mc:Fallback xmlns:a14="http://schemas.microsoft.com/office/drawing/2010/main" xmlns:a="http://schemas.openxmlformats.org/drawingml/2006/main">
+          <mc:Fallback xmlns:a="http://schemas.openxmlformats.org/drawingml/2006/main" xmlns:a14="http://schemas.microsoft.com/office/drawing/2010/main">
             <w:pict>
               <v:shape id="Freeform 26" style="position:absolute;margin-left:394pt;margin-top:15.3pt;width:164.2pt;height:.1pt;z-index:-251655168;visibility:visible;mso-wrap-style:square;mso-width-percent:0;mso-height-percent:0;mso-wrap-distance-left:0;mso-wrap-distance-top:0;mso-wrap-distance-right:0;mso-wrap-distance-bottom:0;mso-position-horizontal:absolute;mso-position-horizontal-relative:page;mso-position-vertical:absolute;mso-position-vertical-relative:text;mso-width-percent:0;mso-height-percent:0;mso-width-relative:page;mso-height-relative:page;v-text-anchor:top" coordsize="3284,1270" o:spid="_x0000_s1026" filled="f" strokeweight=".2825mm" path="m,l3283,e" o:gfxdata="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" w14:anchorId="03EF7484">
                 <v:path arrowok="t" o:connecttype="custom" o:connectlocs="0,0;2084705,0" o:connectangles="0,0"/>
@@ -5720,7 +5702,7 @@
 </file>
 
 <file path=customXml/itemProps1.xml><?xml version="1.0" encoding="utf-8"?>
-<ds:datastoreItem xmlns:ds="http://schemas.openxmlformats.org/officeDocument/2006/customXml" ds:itemID="{737E157E-51B4-4199-B43B-C7DF4D2E745C}">
+<ds:datastoreItem xmlns:ds="http://schemas.openxmlformats.org/officeDocument/2006/customXml" ds:itemID="{59124D0C-3E91-42CA-B45F-B85C6B37E598}">
   <ds:schemaRefs>
     <ds:schemaRef ds:uri="http://schemas.openxmlformats.org/officeDocument/2006/bibliography"/>
   </ds:schemaRefs>

</xml_diff>

<commit_message>
Update Owner Verification Tamplate (font size)
</commit_message>
<xml_diff>
--- a/Common/src/HetsReport/Templates/OwnerVerification-Template.docx
+++ b/Common/src/HetsReport/Templates/OwnerVerification-Template.docx
@@ -10,6 +10,8 @@
           <w:rFonts w:ascii="Times New Roman"/>
         </w:rPr>
       </w:pPr>
+      <w:bookmarkStart w:id="0" w:name="_GoBack"/>
+      <w:bookmarkEnd w:id="0"/>
       <w:r>
         <w:rPr>
           <w:noProof/>
@@ -60,17 +62,17 @@
                               <w:rPr>
                                 <w:b/>
                                 <w:bCs/>
+                                <w:sz w:val="14"/>
+                                <w:szCs w:val="14"/>
                               </w:rPr>
                             </w:pPr>
-                            <w:bookmarkStart w:id="0" w:name="_GoBack"/>
-                            <w:bookmarkEnd w:id="0"/>
                             <w:proofErr w:type="spellStart"/>
                             <w:r>
                               <w:rPr>
                                 <w:b/>
                                 <w:bCs/>
-                                <w:sz w:val="16"/>
-                                <w:szCs w:val="16"/>
+                                <w:sz w:val="14"/>
+                                <w:szCs w:val="14"/>
                                 <w:lang w:val="en-CA"/>
                               </w:rPr>
                               <w:t>ClassificationNumber</w:t>
@@ -112,17 +114,17 @@
                         <w:rPr>
                           <w:b/>
                           <w:bCs/>
+                          <w:sz w:val="14"/>
+                          <w:szCs w:val="14"/>
                         </w:rPr>
                       </w:pPr>
-                      <w:bookmarkStart w:id="1" w:name="_GoBack"/>
-                      <w:bookmarkEnd w:id="1"/>
                       <w:proofErr w:type="spellStart"/>
                       <w:r>
                         <w:rPr>
                           <w:b/>
                           <w:bCs/>
-                          <w:sz w:val="16"/>
-                          <w:szCs w:val="16"/>
+                          <w:sz w:val="14"/>
+                          <w:szCs w:val="14"/>
                           <w:lang w:val="en-CA"/>
                         </w:rPr>
                         <w:t>ClassificationNumber</w:t>
@@ -1645,7 +1647,7 @@
               </wp:anchor>
             </w:drawing>
           </mc:Choice>
-          <mc:Fallback xmlns:a="http://schemas.openxmlformats.org/drawingml/2006/main" xmlns:a14="http://schemas.microsoft.com/office/drawing/2010/main">
+          <mc:Fallback xmlns:a14="http://schemas.microsoft.com/office/drawing/2010/main" xmlns:a="http://schemas.openxmlformats.org/drawingml/2006/main">
             <w:pict>
               <v:shape id="Freeform 28" style="position:absolute;margin-left:394pt;margin-top:16.7pt;width:164.2pt;height:.1pt;z-index:-251657216;visibility:visible;mso-wrap-style:square;mso-width-percent:0;mso-height-percent:0;mso-wrap-distance-left:0;mso-wrap-distance-top:0;mso-wrap-distance-right:0;mso-wrap-distance-bottom:0;mso-position-horizontal:absolute;mso-position-horizontal-relative:page;mso-position-vertical:absolute;mso-position-vertical-relative:text;mso-width-percent:0;mso-height-percent:0;mso-width-relative:page;mso-height-relative:page;v-text-anchor:top" coordsize="3284,1270" o:spid="_x0000_s1026" filled="f" strokeweight=".2825mm" path="m,l3283,e" o:gfxdata="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" w14:anchorId="128A568E">
                 <v:path arrowok="t" o:connecttype="custom" o:connectlocs="0,0;2084705,0" o:connectangles="0,0"/>
@@ -1890,8 +1892,8 @@
               </w:rPr>
               <w:t>«</w:t>
             </w:r>
-            <w:bookmarkStart w:id="2" w:name="OLE_LINK1"/>
-            <w:bookmarkStart w:id="3" w:name="OLE_LINK2"/>
+            <w:bookmarkStart w:id="1" w:name="OLE_LINK1"/>
+            <w:bookmarkStart w:id="2" w:name="OLE_LINK2"/>
             <w:r>
               <w:rPr>
                 <w:noProof/>
@@ -1900,8 +1902,8 @@
               </w:rPr>
               <w:t>reportDate</w:t>
             </w:r>
+            <w:bookmarkEnd w:id="1"/>
             <w:bookmarkEnd w:id="2"/>
-            <w:bookmarkEnd w:id="3"/>
             <w:r>
               <w:rPr>
                 <w:noProof/>
@@ -2065,8 +2067,8 @@
               </w:rPr>
               <w:t>«</w:t>
             </w:r>
-            <w:bookmarkStart w:id="4" w:name="OLE_LINK3"/>
-            <w:bookmarkStart w:id="5" w:name="OLE_LINK4"/>
+            <w:bookmarkStart w:id="3" w:name="OLE_LINK3"/>
+            <w:bookmarkStart w:id="4" w:name="OLE_LINK4"/>
             <w:r>
               <w:rPr>
                 <w:noProof/>
@@ -2075,8 +2077,8 @@
               </w:rPr>
               <w:t>ownerCode</w:t>
             </w:r>
+            <w:bookmarkEnd w:id="3"/>
             <w:bookmarkEnd w:id="4"/>
-            <w:bookmarkEnd w:id="5"/>
             <w:r>
               <w:rPr>
                 <w:noProof/>
@@ -2211,10 +2213,10 @@
               </w:rPr>
               <w:t>«</w:t>
             </w:r>
-            <w:bookmarkStart w:id="6" w:name="OLE_LINK5"/>
-            <w:bookmarkStart w:id="7" w:name="OLE_LINK6"/>
-            <w:bookmarkStart w:id="8" w:name="OLE_LINK7"/>
-            <w:bookmarkStart w:id="9" w:name="OLE_LINK8"/>
+            <w:bookmarkStart w:id="5" w:name="OLE_LINK5"/>
+            <w:bookmarkStart w:id="6" w:name="OLE_LINK6"/>
+            <w:bookmarkStart w:id="7" w:name="OLE_LINK7"/>
+            <w:bookmarkStart w:id="8" w:name="OLE_LINK8"/>
             <w:r>
               <w:rPr>
                 <w:rFonts w:ascii="Arial" w:hAnsi="Arial" w:cs="Arial"/>
@@ -2224,10 +2226,10 @@
               </w:rPr>
               <w:t>sharedKeyHeader</w:t>
             </w:r>
+            <w:bookmarkEnd w:id="5"/>
             <w:bookmarkEnd w:id="6"/>
             <w:bookmarkEnd w:id="7"/>
             <w:bookmarkEnd w:id="8"/>
-            <w:bookmarkEnd w:id="9"/>
             <w:r>
               <w:rPr>
                 <w:rFonts w:ascii="Arial" w:hAnsi="Arial" w:cs="Arial"/>
@@ -2405,8 +2407,8 @@
               </w:rPr>
               <w:t>«</w:t>
             </w:r>
-            <w:bookmarkStart w:id="10" w:name="OLE_LINK9"/>
-            <w:bookmarkStart w:id="11" w:name="OLE_LINK10"/>
+            <w:bookmarkStart w:id="9" w:name="OLE_LINK9"/>
+            <w:bookmarkStart w:id="10" w:name="OLE_LINK10"/>
             <w:r>
               <w:rPr>
                 <w:noProof/>
@@ -2415,8 +2417,8 @@
               </w:rPr>
               <w:t>workPhoneNumber</w:t>
             </w:r>
+            <w:bookmarkEnd w:id="9"/>
             <w:bookmarkEnd w:id="10"/>
-            <w:bookmarkEnd w:id="11"/>
             <w:r>
               <w:rPr>
                 <w:noProof/>
@@ -2533,8 +2535,8 @@
               </w:rPr>
               <w:t>«</w:t>
             </w:r>
-            <w:bookmarkStart w:id="12" w:name="OLE_LINK11"/>
-            <w:bookmarkStart w:id="13" w:name="OLE_LINK12"/>
+            <w:bookmarkStart w:id="11" w:name="OLE_LINK11"/>
+            <w:bookmarkStart w:id="12" w:name="OLE_LINK12"/>
             <w:r>
               <w:rPr>
                 <w:noProof/>
@@ -2543,8 +2545,8 @@
               </w:rPr>
               <w:t>mobilePhoneNumber</w:t>
             </w:r>
+            <w:bookmarkEnd w:id="11"/>
             <w:bookmarkEnd w:id="12"/>
-            <w:bookmarkEnd w:id="13"/>
             <w:r>
               <w:rPr>
                 <w:noProof/>
@@ -2661,8 +2663,8 @@
               </w:rPr>
               <w:t>«</w:t>
             </w:r>
-            <w:bookmarkStart w:id="14" w:name="OLE_LINK13"/>
-            <w:bookmarkStart w:id="15" w:name="OLE_LINK14"/>
+            <w:bookmarkStart w:id="13" w:name="OLE_LINK13"/>
+            <w:bookmarkStart w:id="14" w:name="OLE_LINK14"/>
             <w:r>
               <w:rPr>
                 <w:noProof/>
@@ -2671,8 +2673,8 @@
               </w:rPr>
               <w:t>faxPhoneNumber</w:t>
             </w:r>
+            <w:bookmarkEnd w:id="13"/>
             <w:bookmarkEnd w:id="14"/>
-            <w:bookmarkEnd w:id="15"/>
             <w:r>
               <w:rPr>
                 <w:noProof/>
@@ -2860,7 +2862,7 @@
               </wp:anchor>
             </w:drawing>
           </mc:Choice>
-          <mc:Fallback xmlns:a="http://schemas.openxmlformats.org/drawingml/2006/main" xmlns:a14="http://schemas.microsoft.com/office/drawing/2010/main">
+          <mc:Fallback xmlns:a14="http://schemas.microsoft.com/office/drawing/2010/main" xmlns:a="http://schemas.openxmlformats.org/drawingml/2006/main">
             <w:pict>
               <v:shape id="Freeform 27" style="position:absolute;margin-left:104.9pt;margin-top:15.3pt;width:163.4pt;height:.1pt;z-index:-251656192;visibility:visible;mso-wrap-style:square;mso-width-percent:0;mso-height-percent:0;mso-wrap-distance-left:0;mso-wrap-distance-top:0;mso-wrap-distance-right:0;mso-wrap-distance-bottom:0;mso-position-horizontal:absolute;mso-position-horizontal-relative:page;mso-position-vertical:absolute;mso-position-vertical-relative:text;mso-width-percent:0;mso-height-percent:0;mso-width-relative:page;mso-height-relative:page;v-text-anchor:top" coordsize="3268,1270" o:spid="_x0000_s1026" filled="f" strokeweight=".2825mm" path="m,l3267,e" o:gfxdata="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" w14:anchorId="63E3D20E">
                 <v:path arrowok="t" o:connecttype="custom" o:connectlocs="0,0;2074545,0" o:connectangles="0,0"/>
@@ -2967,7 +2969,7 @@
               </wp:anchor>
             </w:drawing>
           </mc:Choice>
-          <mc:Fallback xmlns:a="http://schemas.openxmlformats.org/drawingml/2006/main" xmlns:a14="http://schemas.microsoft.com/office/drawing/2010/main">
+          <mc:Fallback xmlns:a14="http://schemas.microsoft.com/office/drawing/2010/main" xmlns:a="http://schemas.openxmlformats.org/drawingml/2006/main">
             <w:pict>
               <v:shape id="Freeform 26" style="position:absolute;margin-left:394pt;margin-top:15.3pt;width:164.2pt;height:.1pt;z-index:-251655168;visibility:visible;mso-wrap-style:square;mso-width-percent:0;mso-height-percent:0;mso-wrap-distance-left:0;mso-wrap-distance-top:0;mso-wrap-distance-right:0;mso-wrap-distance-bottom:0;mso-position-horizontal:absolute;mso-position-horizontal-relative:page;mso-position-vertical:absolute;mso-position-vertical-relative:text;mso-width-percent:0;mso-height-percent:0;mso-width-relative:page;mso-height-relative:page;v-text-anchor:top" coordsize="3284,1270" o:spid="_x0000_s1026" filled="f" strokeweight=".2825mm" path="m,l3283,e" o:gfxdata="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" w14:anchorId="03EF7484">
                 <v:path arrowok="t" o:connecttype="custom" o:connectlocs="0,0;2084705,0" o:connectangles="0,0"/>
@@ -5702,7 +5704,7 @@
 </file>
 
 <file path=customXml/itemProps1.xml><?xml version="1.0" encoding="utf-8"?>
-<ds:datastoreItem xmlns:ds="http://schemas.openxmlformats.org/officeDocument/2006/customXml" ds:itemID="{59124D0C-3E91-42CA-B45F-B85C6B37E598}">
+<ds:datastoreItem xmlns:ds="http://schemas.openxmlformats.org/officeDocument/2006/customXml" ds:itemID="{D145C772-A3C5-4E51-B777-8C6E8A23938C}">
   <ds:schemaRefs>
     <ds:schemaRef ds:uri="http://schemas.openxmlformats.org/officeDocument/2006/bibliography"/>
   </ds:schemaRefs>

</xml_diff>

<commit_message>
Updates to Owner Verification Report
</commit_message>
<xml_diff>
--- a/Common/src/HetsReport/Templates/OwnerVerification-Template.docx
+++ b/Common/src/HetsReport/Templates/OwnerVerification-Template.docx
@@ -10,8 +10,6 @@
           <w:rFonts w:ascii="Times New Roman"/>
         </w:rPr>
       </w:pPr>
-      <w:bookmarkStart w:id="0" w:name="_GoBack"/>
-      <w:bookmarkEnd w:id="0"/>
       <w:r>
         <w:rPr>
           <w:noProof/>
@@ -60,6 +58,7 @@
                             <w:pPr>
                               <w:jc w:val="right"/>
                               <w:rPr>
+                                <w:rFonts w:ascii="Arial" w:hAnsi="Arial" w:cs="Arial"/>
                                 <w:b/>
                                 <w:bCs/>
                                 <w:sz w:val="14"/>
@@ -69,6 +68,7 @@
                             <w:proofErr w:type="spellStart"/>
                             <w:r>
                               <w:rPr>
+                                <w:rFonts w:ascii="Arial" w:hAnsi="Arial" w:cs="Arial"/>
                                 <w:b/>
                                 <w:bCs/>
                                 <w:sz w:val="14"/>
@@ -112,6 +112,7 @@
                       <w:pPr>
                         <w:jc w:val="right"/>
                         <w:rPr>
+                          <w:rFonts w:ascii="Arial" w:hAnsi="Arial" w:cs="Arial"/>
                           <w:b/>
                           <w:bCs/>
                           <w:sz w:val="14"/>
@@ -121,6 +122,7 @@
                       <w:proofErr w:type="spellStart"/>
                       <w:r>
                         <w:rPr>
+                          <w:rFonts w:ascii="Arial" w:hAnsi="Arial" w:cs="Arial"/>
                           <w:b/>
                           <w:bCs/>
                           <w:sz w:val="14"/>
@@ -153,9 +155,9 @@
       </w:tblPr>
       <w:tblGrid>
         <w:gridCol w:w="883"/>
-        <w:gridCol w:w="5259"/>
-        <w:gridCol w:w="2911"/>
-        <w:gridCol w:w="2126"/>
+        <w:gridCol w:w="4343"/>
+        <w:gridCol w:w="2551"/>
+        <w:gridCol w:w="3544"/>
       </w:tblGrid>
       <w:tr>
         <w:trPr>
@@ -170,11 +172,15 @@
               <w:pStyle w:val="Owner-Page1"/>
               <w:rPr>
                 <w:rFonts w:ascii="Arial" w:hAnsi="Arial" w:cs="Arial"/>
-              </w:rPr>
-            </w:pPr>
-            <w:r>
-              <w:rPr>
-                <w:rFonts w:ascii="Arial" w:hAnsi="Arial" w:cs="Arial"/>
+                <w:sz w:val="16"/>
+                <w:szCs w:val="16"/>
+              </w:rPr>
+            </w:pPr>
+            <w:r>
+              <w:rPr>
+                <w:rFonts w:ascii="Arial" w:hAnsi="Arial" w:cs="Arial"/>
+                <w:sz w:val="16"/>
+                <w:szCs w:val="16"/>
               </w:rPr>
               <w:t>Owner:</w:t>
             </w:r>
@@ -182,7 +188,7 @@
         </w:tc>
         <w:tc>
           <w:tcPr>
-            <w:tcW w:w="5259" w:type="dxa"/>
+            <w:tcW w:w="4343" w:type="dxa"/>
           </w:tcPr>
           <w:p>
             <w:pPr>
@@ -191,12 +197,16 @@
               <w:jc w:val="both"/>
               <w:rPr>
                 <w:b w:val="0"/>
+                <w:sz w:val="16"/>
+                <w:szCs w:val="16"/>
               </w:rPr>
             </w:pPr>
             <w:r>
               <w:rPr>
                 <w:b w:val="0"/>
                 <w:w w:val="115"/>
+                <w:sz w:val="16"/>
+                <w:szCs w:val="16"/>
               </w:rPr>
               <w:fldChar w:fldCharType="begin"/>
             </w:r>
@@ -204,6 +214,8 @@
               <w:rPr>
                 <w:b w:val="0"/>
                 <w:w w:val="115"/>
+                <w:sz w:val="16"/>
+                <w:szCs w:val="16"/>
               </w:rPr>
               <w:instrText xml:space="preserve"> MERGEFIELD  organizationName  \* MERGEFORMAT </w:instrText>
             </w:r>
@@ -211,6 +223,8 @@
               <w:rPr>
                 <w:b w:val="0"/>
                 <w:w w:val="115"/>
+                <w:sz w:val="16"/>
+                <w:szCs w:val="16"/>
               </w:rPr>
               <w:fldChar w:fldCharType="separate"/>
             </w:r>
@@ -219,6 +233,8 @@
                 <w:b w:val="0"/>
                 <w:noProof/>
                 <w:w w:val="115"/>
+                <w:sz w:val="16"/>
+                <w:szCs w:val="16"/>
               </w:rPr>
               <w:t>«organizationName»</w:t>
             </w:r>
@@ -226,6 +242,8 @@
               <w:rPr>
                 <w:b w:val="0"/>
                 <w:w w:val="115"/>
+                <w:sz w:val="16"/>
+                <w:szCs w:val="16"/>
               </w:rPr>
               <w:fldChar w:fldCharType="end"/>
             </w:r>
@@ -233,23 +251,25 @@
         </w:tc>
         <w:tc>
           <w:tcPr>
-            <w:tcW w:w="2911" w:type="dxa"/>
+            <w:tcW w:w="2551" w:type="dxa"/>
           </w:tcPr>
           <w:p>
             <w:pPr>
               <w:pStyle w:val="TableParagraph"/>
               <w:spacing w:line="163" w:lineRule="exact"/>
-              <w:ind w:left="1259"/>
-              <w:rPr>
-                <w:rFonts w:ascii="Arial" w:hAnsi="Arial" w:cs="Arial"/>
-                <w:sz w:val="14"/>
-              </w:rPr>
-            </w:pPr>
-            <w:r>
-              <w:rPr>
-                <w:rFonts w:ascii="Arial" w:hAnsi="Arial" w:cs="Arial"/>
-                <w:w w:val="115"/>
-                <w:sz w:val="14"/>
+              <w:ind w:left="710"/>
+              <w:rPr>
+                <w:rFonts w:ascii="Arial" w:hAnsi="Arial" w:cs="Arial"/>
+                <w:sz w:val="16"/>
+                <w:szCs w:val="16"/>
+              </w:rPr>
+            </w:pPr>
+            <w:r>
+              <w:rPr>
+                <w:rFonts w:ascii="Arial" w:hAnsi="Arial" w:cs="Arial"/>
+                <w:w w:val="115"/>
+                <w:sz w:val="16"/>
+                <w:szCs w:val="16"/>
               </w:rPr>
               <w:t>Date:</w:t>
             </w:r>
@@ -257,7 +277,7 @@
         </w:tc>
         <w:tc>
           <w:tcPr>
-            <w:tcW w:w="2126" w:type="dxa"/>
+            <w:tcW w:w="3544" w:type="dxa"/>
           </w:tcPr>
           <w:p>
             <w:pPr>
@@ -265,42 +285,54 @@
               <w:spacing w:line="163" w:lineRule="exact"/>
               <w:ind w:left="191"/>
               <w:rPr>
-                <w:sz w:val="14"/>
-              </w:rPr>
-            </w:pPr>
-            <w:r>
-              <w:rPr>
-                <w:w w:val="115"/>
-                <w:sz w:val="14"/>
+                <w:rFonts w:ascii="Arial" w:hAnsi="Arial" w:cs="Arial"/>
+                <w:sz w:val="16"/>
+                <w:szCs w:val="16"/>
+              </w:rPr>
+            </w:pPr>
+            <w:r>
+              <w:rPr>
+                <w:rFonts w:ascii="Arial" w:hAnsi="Arial" w:cs="Arial"/>
+                <w:w w:val="115"/>
+                <w:sz w:val="16"/>
+                <w:szCs w:val="16"/>
               </w:rPr>
               <w:fldChar w:fldCharType="begin"/>
             </w:r>
             <w:r>
               <w:rPr>
-                <w:w w:val="115"/>
-                <w:sz w:val="14"/>
+                <w:rFonts w:ascii="Arial" w:hAnsi="Arial" w:cs="Arial"/>
+                <w:w w:val="115"/>
+                <w:sz w:val="16"/>
+                <w:szCs w:val="16"/>
               </w:rPr>
               <w:instrText xml:space="preserve"> MERGEFIELD  reportDate  \* MERGEFORMAT </w:instrText>
             </w:r>
             <w:r>
               <w:rPr>
-                <w:w w:val="115"/>
-                <w:sz w:val="14"/>
+                <w:rFonts w:ascii="Arial" w:hAnsi="Arial" w:cs="Arial"/>
+                <w:w w:val="115"/>
+                <w:sz w:val="16"/>
+                <w:szCs w:val="16"/>
               </w:rPr>
               <w:fldChar w:fldCharType="separate"/>
             </w:r>
             <w:r>
               <w:rPr>
+                <w:rFonts w:ascii="Arial" w:hAnsi="Arial" w:cs="Arial"/>
                 <w:noProof/>
                 <w:w w:val="115"/>
-                <w:sz w:val="14"/>
+                <w:sz w:val="16"/>
+                <w:szCs w:val="16"/>
               </w:rPr>
               <w:t>«reportDate»</w:t>
             </w:r>
             <w:r>
               <w:rPr>
-                <w:w w:val="115"/>
-                <w:sz w:val="14"/>
+                <w:rFonts w:ascii="Arial" w:hAnsi="Arial" w:cs="Arial"/>
+                <w:w w:val="115"/>
+                <w:sz w:val="16"/>
+                <w:szCs w:val="16"/>
               </w:rPr>
               <w:fldChar w:fldCharType="end"/>
             </w:r>
@@ -322,14 +354,16 @@
               <w:ind w:left="50"/>
               <w:rPr>
                 <w:rFonts w:ascii="Arial" w:hAnsi="Arial" w:cs="Arial"/>
-                <w:sz w:val="14"/>
-              </w:rPr>
-            </w:pPr>
-            <w:r>
-              <w:rPr>
-                <w:rFonts w:ascii="Arial" w:hAnsi="Arial" w:cs="Arial"/>
-                <w:w w:val="115"/>
-                <w:sz w:val="14"/>
+                <w:sz w:val="16"/>
+                <w:szCs w:val="16"/>
+              </w:rPr>
+            </w:pPr>
+            <w:r>
+              <w:rPr>
+                <w:rFonts w:ascii="Arial" w:hAnsi="Arial" w:cs="Arial"/>
+                <w:w w:val="115"/>
+                <w:sz w:val="16"/>
+                <w:szCs w:val="16"/>
               </w:rPr>
               <w:t>Address:</w:t>
             </w:r>
@@ -337,7 +371,7 @@
         </w:tc>
         <w:tc>
           <w:tcPr>
-            <w:tcW w:w="5259" w:type="dxa"/>
+            <w:tcW w:w="4343" w:type="dxa"/>
           </w:tcPr>
           <w:p>
             <w:pPr>
@@ -345,42 +379,54 @@
               <w:spacing w:before="38"/>
               <w:ind w:left="176"/>
               <w:rPr>
-                <w:sz w:val="14"/>
-              </w:rPr>
-            </w:pPr>
-            <w:r>
-              <w:rPr>
+                <w:rFonts w:ascii="Arial" w:hAnsi="Arial" w:cs="Arial"/>
+                <w:sz w:val="16"/>
+                <w:szCs w:val="16"/>
+              </w:rPr>
+            </w:pPr>
+            <w:r>
+              <w:rPr>
+                <w:rFonts w:ascii="Arial" w:hAnsi="Arial" w:cs="Arial"/>
                 <w:w w:val="120"/>
-                <w:sz w:val="14"/>
+                <w:sz w:val="16"/>
+                <w:szCs w:val="16"/>
               </w:rPr>
               <w:fldChar w:fldCharType="begin"/>
             </w:r>
             <w:r>
               <w:rPr>
+                <w:rFonts w:ascii="Arial" w:hAnsi="Arial" w:cs="Arial"/>
                 <w:w w:val="120"/>
-                <w:sz w:val="14"/>
+                <w:sz w:val="16"/>
+                <w:szCs w:val="16"/>
               </w:rPr>
               <w:instrText xml:space="preserve"> MERGEFIELD  address1  \* MERGEFORMAT </w:instrText>
             </w:r>
             <w:r>
               <w:rPr>
+                <w:rFonts w:ascii="Arial" w:hAnsi="Arial" w:cs="Arial"/>
                 <w:w w:val="120"/>
-                <w:sz w:val="14"/>
+                <w:sz w:val="16"/>
+                <w:szCs w:val="16"/>
               </w:rPr>
               <w:fldChar w:fldCharType="separate"/>
             </w:r>
             <w:r>
               <w:rPr>
+                <w:rFonts w:ascii="Arial" w:hAnsi="Arial" w:cs="Arial"/>
                 <w:noProof/>
                 <w:w w:val="120"/>
-                <w:sz w:val="14"/>
+                <w:sz w:val="16"/>
+                <w:szCs w:val="16"/>
               </w:rPr>
               <w:t>«address1»</w:t>
             </w:r>
             <w:r>
               <w:rPr>
+                <w:rFonts w:ascii="Arial" w:hAnsi="Arial" w:cs="Arial"/>
                 <w:w w:val="120"/>
-                <w:sz w:val="14"/>
+                <w:sz w:val="16"/>
+                <w:szCs w:val="16"/>
               </w:rPr>
               <w:fldChar w:fldCharType="end"/>
             </w:r>
@@ -388,23 +434,25 @@
         </w:tc>
         <w:tc>
           <w:tcPr>
-            <w:tcW w:w="2911" w:type="dxa"/>
+            <w:tcW w:w="2551" w:type="dxa"/>
           </w:tcPr>
           <w:p>
             <w:pPr>
               <w:pStyle w:val="TableParagraph"/>
               <w:spacing w:before="38"/>
-              <w:ind w:left="1259"/>
-              <w:rPr>
-                <w:rFonts w:ascii="Arial" w:hAnsi="Arial" w:cs="Arial"/>
-                <w:sz w:val="14"/>
-              </w:rPr>
-            </w:pPr>
-            <w:r>
-              <w:rPr>
-                <w:rFonts w:ascii="Arial" w:hAnsi="Arial" w:cs="Arial"/>
-                <w:w w:val="115"/>
-                <w:sz w:val="14"/>
+              <w:ind w:left="710"/>
+              <w:rPr>
+                <w:rFonts w:ascii="Arial" w:hAnsi="Arial" w:cs="Arial"/>
+                <w:sz w:val="16"/>
+                <w:szCs w:val="16"/>
+              </w:rPr>
+            </w:pPr>
+            <w:r>
+              <w:rPr>
+                <w:rFonts w:ascii="Arial" w:hAnsi="Arial" w:cs="Arial"/>
+                <w:w w:val="115"/>
+                <w:sz w:val="16"/>
+                <w:szCs w:val="16"/>
               </w:rPr>
               <w:t>Owner Code:</w:t>
             </w:r>
@@ -412,7 +460,7 @@
         </w:tc>
         <w:tc>
           <w:tcPr>
-            <w:tcW w:w="2126" w:type="dxa"/>
+            <w:tcW w:w="3544" w:type="dxa"/>
           </w:tcPr>
           <w:p>
             <w:pPr>
@@ -420,42 +468,54 @@
               <w:spacing w:before="38"/>
               <w:ind w:left="191"/>
               <w:rPr>
-                <w:sz w:val="14"/>
-              </w:rPr>
-            </w:pPr>
-            <w:r>
-              <w:rPr>
+                <w:rFonts w:ascii="Arial" w:hAnsi="Arial" w:cs="Arial"/>
+                <w:sz w:val="16"/>
+                <w:szCs w:val="16"/>
+              </w:rPr>
+            </w:pPr>
+            <w:r>
+              <w:rPr>
+                <w:rFonts w:ascii="Arial" w:hAnsi="Arial" w:cs="Arial"/>
                 <w:w w:val="120"/>
-                <w:sz w:val="14"/>
+                <w:sz w:val="16"/>
+                <w:szCs w:val="16"/>
               </w:rPr>
               <w:fldChar w:fldCharType="begin"/>
             </w:r>
             <w:r>
               <w:rPr>
+                <w:rFonts w:ascii="Arial" w:hAnsi="Arial" w:cs="Arial"/>
                 <w:w w:val="120"/>
-                <w:sz w:val="14"/>
+                <w:sz w:val="16"/>
+                <w:szCs w:val="16"/>
               </w:rPr>
               <w:instrText xml:space="preserve"> MERGEFIELD  ownerCode  \* MERGEFORMAT </w:instrText>
             </w:r>
             <w:r>
               <w:rPr>
+                <w:rFonts w:ascii="Arial" w:hAnsi="Arial" w:cs="Arial"/>
                 <w:w w:val="120"/>
-                <w:sz w:val="14"/>
+                <w:sz w:val="16"/>
+                <w:szCs w:val="16"/>
               </w:rPr>
               <w:fldChar w:fldCharType="separate"/>
             </w:r>
             <w:r>
               <w:rPr>
+                <w:rFonts w:ascii="Arial" w:hAnsi="Arial" w:cs="Arial"/>
                 <w:noProof/>
                 <w:w w:val="120"/>
-                <w:sz w:val="14"/>
+                <w:sz w:val="16"/>
+                <w:szCs w:val="16"/>
               </w:rPr>
               <w:t>«ownerCode»</w:t>
             </w:r>
             <w:r>
               <w:rPr>
+                <w:rFonts w:ascii="Arial" w:hAnsi="Arial" w:cs="Arial"/>
                 <w:w w:val="120"/>
-                <w:sz w:val="14"/>
+                <w:sz w:val="16"/>
+                <w:szCs w:val="16"/>
               </w:rPr>
               <w:fldChar w:fldCharType="end"/>
             </w:r>
@@ -474,15 +534,16 @@
             <w:pPr>
               <w:pStyle w:val="TableParagraph"/>
               <w:rPr>
-                <w:rFonts w:ascii="Times New Roman"/>
-                <w:sz w:val="14"/>
+                <w:rFonts w:ascii="Arial" w:hAnsi="Arial" w:cs="Arial"/>
+                <w:sz w:val="16"/>
+                <w:szCs w:val="16"/>
               </w:rPr>
             </w:pPr>
           </w:p>
         </w:tc>
         <w:tc>
           <w:tcPr>
-            <w:tcW w:w="5259" w:type="dxa"/>
+            <w:tcW w:w="4343" w:type="dxa"/>
           </w:tcPr>
           <w:p>
             <w:pPr>
@@ -490,42 +551,54 @@
               <w:spacing w:before="38"/>
               <w:ind w:left="176"/>
               <w:rPr>
-                <w:sz w:val="14"/>
-              </w:rPr>
-            </w:pPr>
-            <w:r>
-              <w:rPr>
+                <w:rFonts w:ascii="Arial" w:hAnsi="Arial" w:cs="Arial"/>
+                <w:sz w:val="16"/>
+                <w:szCs w:val="16"/>
+              </w:rPr>
+            </w:pPr>
+            <w:r>
+              <w:rPr>
+                <w:rFonts w:ascii="Arial" w:hAnsi="Arial" w:cs="Arial"/>
                 <w:w w:val="120"/>
-                <w:sz w:val="14"/>
+                <w:sz w:val="16"/>
+                <w:szCs w:val="16"/>
               </w:rPr>
               <w:fldChar w:fldCharType="begin"/>
             </w:r>
             <w:r>
               <w:rPr>
+                <w:rFonts w:ascii="Arial" w:hAnsi="Arial" w:cs="Arial"/>
                 <w:w w:val="120"/>
-                <w:sz w:val="14"/>
+                <w:sz w:val="16"/>
+                <w:szCs w:val="16"/>
               </w:rPr>
               <w:instrText xml:space="preserve"> MERGEFIELD  address2  \* MERGEFORMAT </w:instrText>
             </w:r>
             <w:r>
               <w:rPr>
+                <w:rFonts w:ascii="Arial" w:hAnsi="Arial" w:cs="Arial"/>
                 <w:w w:val="120"/>
-                <w:sz w:val="14"/>
+                <w:sz w:val="16"/>
+                <w:szCs w:val="16"/>
               </w:rPr>
               <w:fldChar w:fldCharType="separate"/>
             </w:r>
             <w:r>
               <w:rPr>
+                <w:rFonts w:ascii="Arial" w:hAnsi="Arial" w:cs="Arial"/>
                 <w:noProof/>
                 <w:w w:val="120"/>
-                <w:sz w:val="14"/>
+                <w:sz w:val="16"/>
+                <w:szCs w:val="16"/>
               </w:rPr>
               <w:t>«address2»</w:t>
             </w:r>
             <w:r>
               <w:rPr>
+                <w:rFonts w:ascii="Arial" w:hAnsi="Arial" w:cs="Arial"/>
                 <w:w w:val="120"/>
-                <w:sz w:val="14"/>
+                <w:sz w:val="16"/>
+                <w:szCs w:val="16"/>
               </w:rPr>
               <w:fldChar w:fldCharType="end"/>
             </w:r>
@@ -533,23 +606,25 @@
         </w:tc>
         <w:tc>
           <w:tcPr>
-            <w:tcW w:w="2911" w:type="dxa"/>
+            <w:tcW w:w="2551" w:type="dxa"/>
           </w:tcPr>
           <w:p>
             <w:pPr>
               <w:pStyle w:val="TableParagraph"/>
               <w:spacing w:before="38"/>
-              <w:ind w:left="1259"/>
-              <w:rPr>
-                <w:rFonts w:ascii="Arial" w:hAnsi="Arial" w:cs="Arial"/>
-                <w:sz w:val="14"/>
-              </w:rPr>
-            </w:pPr>
-            <w:r>
-              <w:rPr>
-                <w:rFonts w:ascii="Arial" w:hAnsi="Arial" w:cs="Arial"/>
-                <w:w w:val="115"/>
-                <w:sz w:val="14"/>
+              <w:ind w:left="710"/>
+              <w:rPr>
+                <w:rFonts w:ascii="Arial" w:hAnsi="Arial" w:cs="Arial"/>
+                <w:sz w:val="16"/>
+                <w:szCs w:val="16"/>
+              </w:rPr>
+            </w:pPr>
+            <w:r>
+              <w:rPr>
+                <w:rFonts w:ascii="Arial" w:hAnsi="Arial" w:cs="Arial"/>
+                <w:w w:val="115"/>
+                <w:sz w:val="16"/>
+                <w:szCs w:val="16"/>
               </w:rPr>
               <w:fldChar w:fldCharType="begin"/>
             </w:r>
@@ -557,7 +632,8 @@
               <w:rPr>
                 <w:rFonts w:ascii="Arial" w:hAnsi="Arial" w:cs="Arial"/>
                 <w:w w:val="115"/>
-                <w:sz w:val="14"/>
+                <w:sz w:val="16"/>
+                <w:szCs w:val="16"/>
               </w:rPr>
               <w:instrText xml:space="preserve"> MERGEFIELD  sharedKeyHeader  \* MERGEFORMAT </w:instrText>
             </w:r>
@@ -565,7 +641,8 @@
               <w:rPr>
                 <w:rFonts w:ascii="Arial" w:hAnsi="Arial" w:cs="Arial"/>
                 <w:w w:val="115"/>
-                <w:sz w:val="14"/>
+                <w:sz w:val="16"/>
+                <w:szCs w:val="16"/>
               </w:rPr>
               <w:fldChar w:fldCharType="separate"/>
             </w:r>
@@ -574,7 +651,8 @@
                 <w:rFonts w:ascii="Arial" w:hAnsi="Arial" w:cs="Arial"/>
                 <w:noProof/>
                 <w:w w:val="115"/>
-                <w:sz w:val="14"/>
+                <w:sz w:val="16"/>
+                <w:szCs w:val="16"/>
               </w:rPr>
               <w:t>«sharedKeyHeader»</w:t>
             </w:r>
@@ -582,7 +660,8 @@
               <w:rPr>
                 <w:rFonts w:ascii="Arial" w:hAnsi="Arial" w:cs="Arial"/>
                 <w:w w:val="115"/>
-                <w:sz w:val="14"/>
+                <w:sz w:val="16"/>
+                <w:szCs w:val="16"/>
               </w:rPr>
               <w:fldChar w:fldCharType="end"/>
             </w:r>
@@ -590,7 +669,8 @@
               <w:rPr>
                 <w:rFonts w:ascii="Arial" w:hAnsi="Arial" w:cs="Arial"/>
                 <w:w w:val="115"/>
-                <w:sz w:val="14"/>
+                <w:sz w:val="16"/>
+                <w:szCs w:val="16"/>
               </w:rPr>
               <w:t>:</w:t>
             </w:r>
@@ -598,7 +678,7 @@
         </w:tc>
         <w:tc>
           <w:tcPr>
-            <w:tcW w:w="2126" w:type="dxa"/>
+            <w:tcW w:w="3544" w:type="dxa"/>
           </w:tcPr>
           <w:p>
             <w:pPr>
@@ -606,42 +686,54 @@
               <w:spacing w:before="38"/>
               <w:ind w:left="191"/>
               <w:rPr>
-                <w:sz w:val="14"/>
-              </w:rPr>
-            </w:pPr>
-            <w:r>
-              <w:rPr>
-                <w:w w:val="115"/>
-                <w:sz w:val="14"/>
+                <w:rFonts w:ascii="Arial" w:hAnsi="Arial" w:cs="Arial"/>
+                <w:sz w:val="16"/>
+                <w:szCs w:val="16"/>
+              </w:rPr>
+            </w:pPr>
+            <w:r>
+              <w:rPr>
+                <w:rFonts w:ascii="Arial" w:hAnsi="Arial" w:cs="Arial"/>
+                <w:w w:val="115"/>
+                <w:sz w:val="16"/>
+                <w:szCs w:val="16"/>
               </w:rPr>
               <w:fldChar w:fldCharType="begin"/>
             </w:r>
             <w:r>
               <w:rPr>
-                <w:w w:val="115"/>
-                <w:sz w:val="14"/>
+                <w:rFonts w:ascii="Arial" w:hAnsi="Arial" w:cs="Arial"/>
+                <w:w w:val="115"/>
+                <w:sz w:val="16"/>
+                <w:szCs w:val="16"/>
               </w:rPr>
               <w:instrText xml:space="preserve"> MERGEFIELD  sharedKey  \* MERGEFORMAT </w:instrText>
             </w:r>
             <w:r>
               <w:rPr>
-                <w:w w:val="115"/>
-                <w:sz w:val="14"/>
+                <w:rFonts w:ascii="Arial" w:hAnsi="Arial" w:cs="Arial"/>
+                <w:w w:val="115"/>
+                <w:sz w:val="16"/>
+                <w:szCs w:val="16"/>
               </w:rPr>
               <w:fldChar w:fldCharType="separate"/>
             </w:r>
             <w:r>
               <w:rPr>
+                <w:rFonts w:ascii="Arial" w:hAnsi="Arial" w:cs="Arial"/>
                 <w:noProof/>
                 <w:w w:val="115"/>
-                <w:sz w:val="14"/>
+                <w:sz w:val="16"/>
+                <w:szCs w:val="16"/>
               </w:rPr>
               <w:t>«sharedKey»</w:t>
             </w:r>
             <w:r>
               <w:rPr>
-                <w:w w:val="115"/>
-                <w:sz w:val="14"/>
+                <w:rFonts w:ascii="Arial" w:hAnsi="Arial" w:cs="Arial"/>
+                <w:w w:val="115"/>
+                <w:sz w:val="16"/>
+                <w:szCs w:val="16"/>
               </w:rPr>
               <w:fldChar w:fldCharType="end"/>
             </w:r>
@@ -660,45 +752,49 @@
             <w:pPr>
               <w:pStyle w:val="TableParagraph"/>
               <w:rPr>
-                <w:rFonts w:ascii="Times New Roman"/>
-                <w:sz w:val="14"/>
+                <w:rFonts w:ascii="Arial" w:hAnsi="Arial" w:cs="Arial"/>
+                <w:sz w:val="16"/>
+                <w:szCs w:val="16"/>
               </w:rPr>
             </w:pPr>
           </w:p>
         </w:tc>
         <w:tc>
           <w:tcPr>
-            <w:tcW w:w="5259" w:type="dxa"/>
+            <w:tcW w:w="4343" w:type="dxa"/>
           </w:tcPr>
           <w:p>
             <w:pPr>
               <w:pStyle w:val="TableParagraph"/>
               <w:rPr>
-                <w:rFonts w:ascii="Times New Roman"/>
-                <w:sz w:val="14"/>
+                <w:rFonts w:ascii="Arial" w:hAnsi="Arial" w:cs="Arial"/>
+                <w:sz w:val="16"/>
+                <w:szCs w:val="16"/>
               </w:rPr>
             </w:pPr>
           </w:p>
         </w:tc>
         <w:tc>
           <w:tcPr>
-            <w:tcW w:w="2911" w:type="dxa"/>
+            <w:tcW w:w="2551" w:type="dxa"/>
           </w:tcPr>
           <w:p>
             <w:pPr>
               <w:pStyle w:val="TableParagraph"/>
               <w:spacing w:before="38"/>
-              <w:ind w:left="1259"/>
-              <w:rPr>
-                <w:rFonts w:ascii="Arial" w:hAnsi="Arial" w:cs="Arial"/>
-                <w:sz w:val="14"/>
-              </w:rPr>
-            </w:pPr>
-            <w:r>
-              <w:rPr>
-                <w:rFonts w:ascii="Arial" w:hAnsi="Arial" w:cs="Arial"/>
-                <w:w w:val="115"/>
-                <w:sz w:val="14"/>
+              <w:ind w:left="710"/>
+              <w:rPr>
+                <w:rFonts w:ascii="Arial" w:hAnsi="Arial" w:cs="Arial"/>
+                <w:sz w:val="16"/>
+                <w:szCs w:val="16"/>
+              </w:rPr>
+            </w:pPr>
+            <w:r>
+              <w:rPr>
+                <w:rFonts w:ascii="Arial" w:hAnsi="Arial" w:cs="Arial"/>
+                <w:w w:val="115"/>
+                <w:sz w:val="16"/>
+                <w:szCs w:val="16"/>
               </w:rPr>
               <w:t>Work:</w:t>
             </w:r>
@@ -706,7 +802,7 @@
         </w:tc>
         <w:tc>
           <w:tcPr>
-            <w:tcW w:w="2126" w:type="dxa"/>
+            <w:tcW w:w="3544" w:type="dxa"/>
           </w:tcPr>
           <w:p>
             <w:pPr>
@@ -714,42 +810,54 @@
               <w:spacing w:before="38"/>
               <w:ind w:left="191"/>
               <w:rPr>
-                <w:sz w:val="14"/>
-              </w:rPr>
-            </w:pPr>
-            <w:r>
-              <w:rPr>
-                <w:w w:val="115"/>
-                <w:sz w:val="14"/>
+                <w:rFonts w:ascii="Arial" w:hAnsi="Arial" w:cs="Arial"/>
+                <w:sz w:val="16"/>
+                <w:szCs w:val="16"/>
+              </w:rPr>
+            </w:pPr>
+            <w:r>
+              <w:rPr>
+                <w:rFonts w:ascii="Arial" w:hAnsi="Arial" w:cs="Arial"/>
+                <w:w w:val="115"/>
+                <w:sz w:val="16"/>
+                <w:szCs w:val="16"/>
               </w:rPr>
               <w:fldChar w:fldCharType="begin"/>
             </w:r>
             <w:r>
               <w:rPr>
-                <w:w w:val="115"/>
-                <w:sz w:val="14"/>
+                <w:rFonts w:ascii="Arial" w:hAnsi="Arial" w:cs="Arial"/>
+                <w:w w:val="115"/>
+                <w:sz w:val="16"/>
+                <w:szCs w:val="16"/>
               </w:rPr>
               <w:instrText xml:space="preserve"> MERGEFIELD  workPhoneNumber  \* MERGEFORMAT </w:instrText>
             </w:r>
             <w:r>
               <w:rPr>
-                <w:w w:val="115"/>
-                <w:sz w:val="14"/>
+                <w:rFonts w:ascii="Arial" w:hAnsi="Arial" w:cs="Arial"/>
+                <w:w w:val="115"/>
+                <w:sz w:val="16"/>
+                <w:szCs w:val="16"/>
               </w:rPr>
               <w:fldChar w:fldCharType="separate"/>
             </w:r>
             <w:r>
               <w:rPr>
+                <w:rFonts w:ascii="Arial" w:hAnsi="Arial" w:cs="Arial"/>
                 <w:noProof/>
                 <w:w w:val="115"/>
-                <w:sz w:val="14"/>
+                <w:sz w:val="16"/>
+                <w:szCs w:val="16"/>
               </w:rPr>
               <w:t>«workPhoneNumber»</w:t>
             </w:r>
             <w:r>
               <w:rPr>
-                <w:w w:val="115"/>
-                <w:sz w:val="14"/>
+                <w:rFonts w:ascii="Arial" w:hAnsi="Arial" w:cs="Arial"/>
+                <w:w w:val="115"/>
+                <w:sz w:val="16"/>
+                <w:szCs w:val="16"/>
               </w:rPr>
               <w:fldChar w:fldCharType="end"/>
             </w:r>
@@ -768,45 +876,49 @@
             <w:pPr>
               <w:pStyle w:val="TableParagraph"/>
               <w:rPr>
-                <w:rFonts w:ascii="Times New Roman"/>
-                <w:sz w:val="14"/>
+                <w:rFonts w:ascii="Arial" w:hAnsi="Arial" w:cs="Arial"/>
+                <w:sz w:val="16"/>
+                <w:szCs w:val="16"/>
               </w:rPr>
             </w:pPr>
           </w:p>
         </w:tc>
         <w:tc>
           <w:tcPr>
-            <w:tcW w:w="5259" w:type="dxa"/>
+            <w:tcW w:w="4343" w:type="dxa"/>
           </w:tcPr>
           <w:p>
             <w:pPr>
               <w:pStyle w:val="TableParagraph"/>
               <w:rPr>
-                <w:rFonts w:ascii="Times New Roman"/>
-                <w:sz w:val="14"/>
+                <w:rFonts w:ascii="Arial" w:hAnsi="Arial" w:cs="Arial"/>
+                <w:sz w:val="16"/>
+                <w:szCs w:val="16"/>
               </w:rPr>
             </w:pPr>
           </w:p>
         </w:tc>
         <w:tc>
           <w:tcPr>
-            <w:tcW w:w="2911" w:type="dxa"/>
+            <w:tcW w:w="2551" w:type="dxa"/>
           </w:tcPr>
           <w:p>
             <w:pPr>
               <w:pStyle w:val="TableParagraph"/>
               <w:spacing w:before="38"/>
-              <w:ind w:left="1259"/>
-              <w:rPr>
-                <w:rFonts w:ascii="Arial" w:hAnsi="Arial" w:cs="Arial"/>
-                <w:sz w:val="14"/>
-              </w:rPr>
-            </w:pPr>
-            <w:r>
-              <w:rPr>
-                <w:rFonts w:ascii="Arial" w:hAnsi="Arial" w:cs="Arial"/>
-                <w:w w:val="115"/>
-                <w:sz w:val="14"/>
+              <w:ind w:left="710"/>
+              <w:rPr>
+                <w:rFonts w:ascii="Arial" w:hAnsi="Arial" w:cs="Arial"/>
+                <w:sz w:val="16"/>
+                <w:szCs w:val="16"/>
+              </w:rPr>
+            </w:pPr>
+            <w:r>
+              <w:rPr>
+                <w:rFonts w:ascii="Arial" w:hAnsi="Arial" w:cs="Arial"/>
+                <w:w w:val="115"/>
+                <w:sz w:val="16"/>
+                <w:szCs w:val="16"/>
               </w:rPr>
               <w:t>Mobile:</w:t>
             </w:r>
@@ -814,7 +926,7 @@
         </w:tc>
         <w:tc>
           <w:tcPr>
-            <w:tcW w:w="2126" w:type="dxa"/>
+            <w:tcW w:w="3544" w:type="dxa"/>
           </w:tcPr>
           <w:p>
             <w:pPr>
@@ -822,42 +934,54 @@
               <w:spacing w:before="38"/>
               <w:ind w:left="191"/>
               <w:rPr>
-                <w:sz w:val="14"/>
-              </w:rPr>
-            </w:pPr>
-            <w:r>
-              <w:rPr>
-                <w:w w:val="115"/>
-                <w:sz w:val="14"/>
+                <w:rFonts w:ascii="Arial" w:hAnsi="Arial" w:cs="Arial"/>
+                <w:sz w:val="16"/>
+                <w:szCs w:val="16"/>
+              </w:rPr>
+            </w:pPr>
+            <w:r>
+              <w:rPr>
+                <w:rFonts w:ascii="Arial" w:hAnsi="Arial" w:cs="Arial"/>
+                <w:w w:val="115"/>
+                <w:sz w:val="16"/>
+                <w:szCs w:val="16"/>
               </w:rPr>
               <w:fldChar w:fldCharType="begin"/>
             </w:r>
             <w:r>
               <w:rPr>
-                <w:w w:val="115"/>
-                <w:sz w:val="14"/>
+                <w:rFonts w:ascii="Arial" w:hAnsi="Arial" w:cs="Arial"/>
+                <w:w w:val="115"/>
+                <w:sz w:val="16"/>
+                <w:szCs w:val="16"/>
               </w:rPr>
               <w:instrText xml:space="preserve"> MERGEFIELD  mobilePhoneNumber  \* MERGEFORMAT </w:instrText>
             </w:r>
             <w:r>
               <w:rPr>
-                <w:w w:val="115"/>
-                <w:sz w:val="14"/>
+                <w:rFonts w:ascii="Arial" w:hAnsi="Arial" w:cs="Arial"/>
+                <w:w w:val="115"/>
+                <w:sz w:val="16"/>
+                <w:szCs w:val="16"/>
               </w:rPr>
               <w:fldChar w:fldCharType="separate"/>
             </w:r>
             <w:r>
               <w:rPr>
+                <w:rFonts w:ascii="Arial" w:hAnsi="Arial" w:cs="Arial"/>
                 <w:noProof/>
                 <w:w w:val="115"/>
-                <w:sz w:val="14"/>
+                <w:sz w:val="16"/>
+                <w:szCs w:val="16"/>
               </w:rPr>
               <w:t>«mobilePhoneNumber»</w:t>
             </w:r>
             <w:r>
               <w:rPr>
-                <w:w w:val="115"/>
-                <w:sz w:val="14"/>
+                <w:rFonts w:ascii="Arial" w:hAnsi="Arial" w:cs="Arial"/>
+                <w:w w:val="115"/>
+                <w:sz w:val="16"/>
+                <w:szCs w:val="16"/>
               </w:rPr>
               <w:fldChar w:fldCharType="end"/>
             </w:r>
@@ -876,45 +1000,49 @@
             <w:pPr>
               <w:pStyle w:val="TableParagraph"/>
               <w:rPr>
-                <w:rFonts w:ascii="Times New Roman"/>
-                <w:sz w:val="14"/>
+                <w:rFonts w:ascii="Arial" w:hAnsi="Arial" w:cs="Arial"/>
+                <w:sz w:val="16"/>
+                <w:szCs w:val="16"/>
               </w:rPr>
             </w:pPr>
           </w:p>
         </w:tc>
         <w:tc>
           <w:tcPr>
-            <w:tcW w:w="5259" w:type="dxa"/>
+            <w:tcW w:w="4343" w:type="dxa"/>
           </w:tcPr>
           <w:p>
             <w:pPr>
               <w:pStyle w:val="TableParagraph"/>
               <w:rPr>
-                <w:rFonts w:ascii="Times New Roman"/>
-                <w:sz w:val="14"/>
+                <w:rFonts w:ascii="Arial" w:hAnsi="Arial" w:cs="Arial"/>
+                <w:sz w:val="16"/>
+                <w:szCs w:val="16"/>
               </w:rPr>
             </w:pPr>
           </w:p>
         </w:tc>
         <w:tc>
           <w:tcPr>
-            <w:tcW w:w="2911" w:type="dxa"/>
+            <w:tcW w:w="2551" w:type="dxa"/>
           </w:tcPr>
           <w:p>
             <w:pPr>
               <w:pStyle w:val="TableParagraph"/>
               <w:spacing w:before="38" w:line="154" w:lineRule="exact"/>
-              <w:ind w:left="1259"/>
-              <w:rPr>
-                <w:rFonts w:ascii="Arial" w:hAnsi="Arial" w:cs="Arial"/>
-                <w:sz w:val="14"/>
-              </w:rPr>
-            </w:pPr>
-            <w:r>
-              <w:rPr>
-                <w:rFonts w:ascii="Arial" w:hAnsi="Arial" w:cs="Arial"/>
-                <w:w w:val="115"/>
-                <w:sz w:val="14"/>
+              <w:ind w:left="710"/>
+              <w:rPr>
+                <w:rFonts w:ascii="Arial" w:hAnsi="Arial" w:cs="Arial"/>
+                <w:sz w:val="16"/>
+                <w:szCs w:val="16"/>
+              </w:rPr>
+            </w:pPr>
+            <w:r>
+              <w:rPr>
+                <w:rFonts w:ascii="Arial" w:hAnsi="Arial" w:cs="Arial"/>
+                <w:w w:val="115"/>
+                <w:sz w:val="16"/>
+                <w:szCs w:val="16"/>
               </w:rPr>
               <w:t>Fax:</w:t>
             </w:r>
@@ -922,7 +1050,7 @@
         </w:tc>
         <w:tc>
           <w:tcPr>
-            <w:tcW w:w="2126" w:type="dxa"/>
+            <w:tcW w:w="3544" w:type="dxa"/>
           </w:tcPr>
           <w:p>
             <w:pPr>
@@ -930,42 +1058,54 @@
               <w:spacing w:before="38" w:line="154" w:lineRule="exact"/>
               <w:ind w:left="191"/>
               <w:rPr>
-                <w:sz w:val="14"/>
-              </w:rPr>
-            </w:pPr>
-            <w:r>
-              <w:rPr>
-                <w:w w:val="115"/>
-                <w:sz w:val="14"/>
+                <w:rFonts w:ascii="Arial" w:hAnsi="Arial" w:cs="Arial"/>
+                <w:sz w:val="16"/>
+                <w:szCs w:val="16"/>
+              </w:rPr>
+            </w:pPr>
+            <w:r>
+              <w:rPr>
+                <w:rFonts w:ascii="Arial" w:hAnsi="Arial" w:cs="Arial"/>
+                <w:w w:val="115"/>
+                <w:sz w:val="16"/>
+                <w:szCs w:val="16"/>
               </w:rPr>
               <w:fldChar w:fldCharType="begin"/>
             </w:r>
             <w:r>
               <w:rPr>
-                <w:w w:val="115"/>
-                <w:sz w:val="14"/>
+                <w:rFonts w:ascii="Arial" w:hAnsi="Arial" w:cs="Arial"/>
+                <w:w w:val="115"/>
+                <w:sz w:val="16"/>
+                <w:szCs w:val="16"/>
               </w:rPr>
               <w:instrText xml:space="preserve"> MERGEFIELD  faxPhoneNumber  \* MERGEFORMAT </w:instrText>
             </w:r>
             <w:r>
               <w:rPr>
-                <w:w w:val="115"/>
-                <w:sz w:val="14"/>
+                <w:rFonts w:ascii="Arial" w:hAnsi="Arial" w:cs="Arial"/>
+                <w:w w:val="115"/>
+                <w:sz w:val="16"/>
+                <w:szCs w:val="16"/>
               </w:rPr>
               <w:fldChar w:fldCharType="separate"/>
             </w:r>
             <w:r>
               <w:rPr>
+                <w:rFonts w:ascii="Arial" w:hAnsi="Arial" w:cs="Arial"/>
                 <w:noProof/>
                 <w:w w:val="115"/>
-                <w:sz w:val="14"/>
+                <w:sz w:val="16"/>
+                <w:szCs w:val="16"/>
               </w:rPr>
               <w:t>«faxPhoneNumber»</w:t>
             </w:r>
             <w:r>
               <w:rPr>
-                <w:w w:val="115"/>
-                <w:sz w:val="14"/>
+                <w:rFonts w:ascii="Arial" w:hAnsi="Arial" w:cs="Arial"/>
+                <w:w w:val="115"/>
+                <w:sz w:val="16"/>
+                <w:szCs w:val="16"/>
               </w:rPr>
               <w:fldChar w:fldCharType="end"/>
             </w:r>
@@ -1007,8 +1147,8 @@
           <w:rFonts w:ascii="Arial" w:hAnsi="Arial" w:cs="Arial"/>
           <w:b/>
           <w:w w:val="115"/>
-          <w:sz w:val="14"/>
-          <w:szCs w:val="14"/>
+          <w:sz w:val="20"/>
+          <w:szCs w:val="20"/>
         </w:rPr>
       </w:pPr>
       <w:r>
@@ -1016,10 +1156,20 @@
           <w:rFonts w:ascii="Arial" w:hAnsi="Arial" w:cs="Arial"/>
           <w:b/>
           <w:w w:val="115"/>
-          <w:sz w:val="14"/>
-          <w:szCs w:val="14"/>
+          <w:sz w:val="20"/>
+          <w:szCs w:val="20"/>
         </w:rPr>
         <w:t>Please take note of the following instruction</w:t>
+      </w:r>
+      <w:r>
+        <w:rPr>
+          <w:rFonts w:ascii="Arial" w:hAnsi="Arial" w:cs="Arial"/>
+          <w:b/>
+          <w:w w:val="115"/>
+          <w:sz w:val="20"/>
+          <w:szCs w:val="20"/>
+        </w:rPr>
+        <w:t>s:</w:t>
       </w:r>
     </w:p>
     <w:p>
@@ -1071,6 +1221,8 @@
                 <w:rFonts w:ascii="Arial" w:hAnsi="Arial" w:cs="Arial"/>
                 <w:spacing w:val="2"/>
                 <w:w w:val="115"/>
+                <w:sz w:val="20"/>
+                <w:szCs w:val="20"/>
               </w:rPr>
             </w:pPr>
             <w:r>
@@ -1078,6 +1230,8 @@
                 <w:rFonts w:ascii="Arial" w:hAnsi="Arial" w:cs="Arial"/>
                 <w:spacing w:val="2"/>
                 <w:w w:val="115"/>
+                <w:sz w:val="20"/>
+                <w:szCs w:val="20"/>
               </w:rPr>
               <w:t>1.</w:t>
             </w:r>
@@ -1095,6 +1249,8 @@
                 <w:rFonts w:ascii="Arial" w:hAnsi="Arial" w:cs="Arial"/>
                 <w:spacing w:val="2"/>
                 <w:w w:val="115"/>
+                <w:sz w:val="20"/>
+                <w:szCs w:val="20"/>
               </w:rPr>
             </w:pPr>
             <w:r>
@@ -1102,6 +1258,8 @@
                 <w:rFonts w:ascii="Arial" w:hAnsi="Arial" w:cs="Arial"/>
                 <w:spacing w:val="2"/>
                 <w:w w:val="115"/>
+                <w:sz w:val="20"/>
+                <w:szCs w:val="20"/>
               </w:rPr>
               <w:t>Please indicate if you still own and wish to re-register each piece of equipment for the upcoming fiscal year by circling Yes or No on the list.</w:t>
             </w:r>
@@ -1114,6 +1272,8 @@
                 <w:rFonts w:ascii="Arial" w:hAnsi="Arial" w:cs="Arial"/>
                 <w:spacing w:val="2"/>
                 <w:w w:val="115"/>
+                <w:sz w:val="20"/>
+                <w:szCs w:val="20"/>
               </w:rPr>
             </w:pPr>
           </w:p>
@@ -1132,6 +1292,8 @@
                 <w:rFonts w:ascii="Arial" w:hAnsi="Arial" w:cs="Arial"/>
                 <w:spacing w:val="2"/>
                 <w:w w:val="115"/>
+                <w:sz w:val="20"/>
+                <w:szCs w:val="20"/>
               </w:rPr>
             </w:pPr>
             <w:r>
@@ -1139,6 +1301,8 @@
                 <w:rFonts w:ascii="Arial" w:hAnsi="Arial" w:cs="Arial"/>
                 <w:spacing w:val="2"/>
                 <w:w w:val="115"/>
+                <w:sz w:val="20"/>
+                <w:szCs w:val="20"/>
               </w:rPr>
               <w:t>2.</w:t>
             </w:r>
@@ -1156,6 +1320,8 @@
                 <w:rFonts w:ascii="Arial" w:hAnsi="Arial" w:cs="Arial"/>
                 <w:spacing w:val="2"/>
                 <w:w w:val="115"/>
+                <w:sz w:val="20"/>
+                <w:szCs w:val="20"/>
               </w:rPr>
             </w:pPr>
             <w:r>
@@ -1163,6 +1329,8 @@
                 <w:rFonts w:ascii="Arial" w:hAnsi="Arial" w:cs="Arial"/>
                 <w:spacing w:val="2"/>
                 <w:w w:val="115"/>
+                <w:sz w:val="20"/>
+                <w:szCs w:val="20"/>
               </w:rPr>
               <w:t>If there are any changes or additions in the above owner information, address, office phone number, fax number, mobile number or email address, please indicate on this document in the top left- and right-hand corners.</w:t>
             </w:r>
@@ -1175,6 +1343,8 @@
                 <w:rFonts w:ascii="Arial" w:hAnsi="Arial" w:cs="Arial"/>
                 <w:spacing w:val="2"/>
                 <w:w w:val="115"/>
+                <w:sz w:val="20"/>
+                <w:szCs w:val="20"/>
               </w:rPr>
             </w:pPr>
           </w:p>
@@ -1193,6 +1363,8 @@
                 <w:rFonts w:ascii="Arial" w:hAnsi="Arial" w:cs="Arial"/>
                 <w:spacing w:val="2"/>
                 <w:w w:val="115"/>
+                <w:sz w:val="20"/>
+                <w:szCs w:val="20"/>
               </w:rPr>
             </w:pPr>
             <w:r>
@@ -1200,6 +1372,8 @@
                 <w:rFonts w:ascii="Arial" w:hAnsi="Arial" w:cs="Arial"/>
                 <w:spacing w:val="2"/>
                 <w:w w:val="115"/>
+                <w:sz w:val="20"/>
+                <w:szCs w:val="20"/>
               </w:rPr>
               <w:t>3.</w:t>
             </w:r>
@@ -1217,6 +1391,8 @@
                 <w:rFonts w:ascii="Arial" w:hAnsi="Arial" w:cs="Arial"/>
                 <w:spacing w:val="2"/>
                 <w:w w:val="115"/>
+                <w:sz w:val="20"/>
+                <w:szCs w:val="20"/>
               </w:rPr>
             </w:pPr>
             <w:r>
@@ -1224,6 +1400,8 @@
                 <w:rFonts w:ascii="Arial" w:hAnsi="Arial" w:cs="Arial"/>
                 <w:spacing w:val="2"/>
                 <w:w w:val="115"/>
+                <w:sz w:val="20"/>
+                <w:szCs w:val="20"/>
               </w:rPr>
               <w:t>If you wish to register any new equipment or replace existing equipment with newer models, you are required to fill out a Hired Equipment Registration Form and provide Proof of Ownership. For registration forms please go online to the following web-site</w:t>
             </w:r>
@@ -1233,6 +1411,8 @@
                   <w:rFonts w:ascii="Arial" w:hAnsi="Arial" w:cs="Arial"/>
                   <w:spacing w:val="2"/>
                   <w:w w:val="115"/>
+                  <w:sz w:val="20"/>
+                  <w:szCs w:val="20"/>
                 </w:rPr>
                 <w:t xml:space="preserve"> www.gov.bc.ca/hiredequipment </w:t>
               </w:r>
@@ -1242,6 +1422,8 @@
                 <w:rFonts w:ascii="Arial" w:hAnsi="Arial" w:cs="Arial"/>
                 <w:spacing w:val="2"/>
                 <w:w w:val="115"/>
+                <w:sz w:val="20"/>
+                <w:szCs w:val="20"/>
               </w:rPr>
               <w:t>or contact your local Ministry of Transportation and Infrastructure Hired Equipment Clerk. Contact information is located at the top of this document.</w:t>
             </w:r>
@@ -1254,6 +1436,8 @@
                 <w:rFonts w:ascii="Arial" w:hAnsi="Arial" w:cs="Arial"/>
                 <w:spacing w:val="2"/>
                 <w:w w:val="115"/>
+                <w:sz w:val="20"/>
+                <w:szCs w:val="20"/>
               </w:rPr>
             </w:pPr>
           </w:p>
@@ -1272,6 +1456,8 @@
                 <w:rFonts w:ascii="Arial" w:hAnsi="Arial" w:cs="Arial"/>
                 <w:spacing w:val="2"/>
                 <w:w w:val="115"/>
+                <w:sz w:val="20"/>
+                <w:szCs w:val="20"/>
               </w:rPr>
             </w:pPr>
             <w:r>
@@ -1279,6 +1465,8 @@
                 <w:rFonts w:ascii="Arial" w:hAnsi="Arial" w:cs="Arial"/>
                 <w:spacing w:val="2"/>
                 <w:w w:val="115"/>
+                <w:sz w:val="20"/>
+                <w:szCs w:val="20"/>
               </w:rPr>
               <w:t>4.</w:t>
             </w:r>
@@ -1296,6 +1484,8 @@
                 <w:rFonts w:ascii="Arial" w:hAnsi="Arial" w:cs="Arial"/>
                 <w:spacing w:val="2"/>
                 <w:w w:val="115"/>
+                <w:sz w:val="20"/>
+                <w:szCs w:val="20"/>
               </w:rPr>
             </w:pPr>
             <w:r>
@@ -1303,6 +1493,8 @@
                 <w:rFonts w:ascii="Arial" w:hAnsi="Arial" w:cs="Arial"/>
                 <w:spacing w:val="2"/>
                 <w:w w:val="115"/>
+                <w:sz w:val="20"/>
+                <w:szCs w:val="20"/>
               </w:rPr>
               <w:t>Once you have completed all the above, please email, mail, fax or drop off this document and other relevant documentation to your local Ministry of Transportation and Infrastructure office. Contact information is located at the top of this document.</w:t>
             </w:r>
@@ -1315,6 +1507,8 @@
                 <w:rFonts w:ascii="Arial" w:hAnsi="Arial" w:cs="Arial"/>
                 <w:spacing w:val="2"/>
                 <w:w w:val="115"/>
+                <w:sz w:val="20"/>
+                <w:szCs w:val="20"/>
               </w:rPr>
             </w:pPr>
           </w:p>
@@ -1333,6 +1527,8 @@
                 <w:rFonts w:ascii="Arial" w:hAnsi="Arial" w:cs="Arial"/>
                 <w:spacing w:val="2"/>
                 <w:w w:val="115"/>
+                <w:sz w:val="20"/>
+                <w:szCs w:val="20"/>
               </w:rPr>
             </w:pPr>
             <w:r>
@@ -1340,6 +1536,8 @@
                 <w:rFonts w:ascii="Arial" w:hAnsi="Arial" w:cs="Arial"/>
                 <w:spacing w:val="2"/>
                 <w:w w:val="115"/>
+                <w:sz w:val="20"/>
+                <w:szCs w:val="20"/>
               </w:rPr>
               <w:t>5.</w:t>
             </w:r>
@@ -1357,6 +1555,8 @@
                 <w:rFonts w:ascii="Arial" w:hAnsi="Arial" w:cs="Arial"/>
                 <w:spacing w:val="2"/>
                 <w:w w:val="115"/>
+                <w:sz w:val="20"/>
+                <w:szCs w:val="20"/>
               </w:rPr>
             </w:pPr>
             <w:r>
@@ -1364,6 +1564,8 @@
                 <w:rFonts w:ascii="Arial" w:hAnsi="Arial" w:cs="Arial"/>
                 <w:spacing w:val="2"/>
                 <w:w w:val="115"/>
+                <w:sz w:val="20"/>
+                <w:szCs w:val="20"/>
               </w:rPr>
               <w:t xml:space="preserve">For more information regarding the Ministry of Transportation and Infrastructure’s Hired Equipment Program, please go online to the following web-site </w:t>
             </w:r>
@@ -1373,6 +1575,8 @@
                   <w:rFonts w:ascii="Arial" w:hAnsi="Arial" w:cs="Arial"/>
                   <w:spacing w:val="2"/>
                   <w:w w:val="115"/>
+                  <w:sz w:val="20"/>
+                  <w:szCs w:val="20"/>
                 </w:rPr>
                 <w:t>www.gov.bc.ca/hiredequipment.</w:t>
               </w:r>
@@ -1385,6 +1589,7 @@
       <w:pPr>
         <w:pStyle w:val="BodyText"/>
         <w:rPr>
+          <w:rFonts w:ascii="Arial" w:hAnsi="Arial" w:cs="Arial"/>
           <w:sz w:val="16"/>
         </w:rPr>
       </w:pPr>
@@ -1393,6 +1598,7 @@
       <w:pPr>
         <w:pStyle w:val="BodyText"/>
         <w:rPr>
+          <w:rFonts w:ascii="Arial" w:hAnsi="Arial" w:cs="Arial"/>
           <w:sz w:val="16"/>
         </w:rPr>
       </w:pPr>
@@ -1401,6 +1607,7 @@
       <w:pPr>
         <w:pStyle w:val="BodyText"/>
         <w:rPr>
+          <w:rFonts w:ascii="Arial" w:hAnsi="Arial" w:cs="Arial"/>
           <w:sz w:val="16"/>
         </w:rPr>
       </w:pPr>
@@ -1409,6 +1616,7 @@
       <w:pPr>
         <w:pStyle w:val="BodyText"/>
         <w:rPr>
+          <w:rFonts w:ascii="Arial" w:hAnsi="Arial" w:cs="Arial"/>
           <w:sz w:val="16"/>
         </w:rPr>
       </w:pPr>
@@ -1417,14 +1625,7 @@
       <w:pPr>
         <w:pStyle w:val="BodyText"/>
         <w:rPr>
-          <w:sz w:val="16"/>
-        </w:rPr>
-      </w:pPr>
-    </w:p>
-    <w:p>
-      <w:pPr>
-        <w:pStyle w:val="BodyText"/>
-        <w:rPr>
+          <w:rFonts w:ascii="Arial" w:hAnsi="Arial" w:cs="Arial"/>
           <w:sz w:val="16"/>
         </w:rPr>
       </w:pPr>
@@ -1439,14 +1640,22 @@
         <w:ind w:left="700"/>
         <w:rPr>
           <w:rFonts w:ascii="Arial" w:hAnsi="Arial" w:cs="Arial"/>
+          <w:b/>
+          <w:bCs/>
           <w:spacing w:val="4"/>
           <w:w w:val="115"/>
+          <w:sz w:val="16"/>
+          <w:szCs w:val="16"/>
         </w:rPr>
       </w:pPr>
       <w:r>
         <w:rPr>
           <w:rFonts w:ascii="Arial" w:hAnsi="Arial" w:cs="Arial"/>
+          <w:b/>
+          <w:bCs/>
           <w:noProof/>
+          <w:sz w:val="16"/>
+          <w:szCs w:val="16"/>
         </w:rPr>
         <mc:AlternateContent>
           <mc:Choice Requires="wps">
@@ -1553,7 +1762,11 @@
       <w:r>
         <w:rPr>
           <w:rFonts w:ascii="Arial" w:hAnsi="Arial" w:cs="Arial"/>
+          <w:b/>
+          <w:bCs/>
           <w:noProof/>
+          <w:sz w:val="16"/>
+          <w:szCs w:val="16"/>
         </w:rPr>
         <mc:AlternateContent>
           <mc:Choice Requires="wps">
@@ -1647,7 +1860,7 @@
               </wp:anchor>
             </w:drawing>
           </mc:Choice>
-          <mc:Fallback xmlns:a14="http://schemas.microsoft.com/office/drawing/2010/main" xmlns:a="http://schemas.openxmlformats.org/drawingml/2006/main">
+          <mc:Fallback xmlns:a="http://schemas.openxmlformats.org/drawingml/2006/main" xmlns:a14="http://schemas.microsoft.com/office/drawing/2010/main">
             <w:pict>
               <v:shape id="Freeform 28" style="position:absolute;margin-left:394pt;margin-top:16.7pt;width:164.2pt;height:.1pt;z-index:-251657216;visibility:visible;mso-wrap-style:square;mso-width-percent:0;mso-height-percent:0;mso-wrap-distance-left:0;mso-wrap-distance-top:0;mso-wrap-distance-right:0;mso-wrap-distance-bottom:0;mso-position-horizontal:absolute;mso-position-horizontal-relative:page;mso-position-vertical:absolute;mso-position-vertical-relative:text;mso-width-percent:0;mso-height-percent:0;mso-width-relative:page;mso-height-relative:page;v-text-anchor:top" coordsize="3284,1270" o:spid="_x0000_s1026" filled="f" strokeweight=".2825mm" path="m,l3283,e" o:gfxdata="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" w14:anchorId="128A568E">
                 <v:path arrowok="t" o:connecttype="custom" o:connectlocs="0,0;2084705,0" o:connectangles="0,0"/>
@@ -1660,23 +1873,35 @@
       <w:r>
         <w:rPr>
           <w:rFonts w:ascii="Arial" w:hAnsi="Arial" w:cs="Arial"/>
+          <w:b/>
+          <w:bCs/>
           <w:w w:val="115"/>
+          <w:sz w:val="16"/>
+          <w:szCs w:val="16"/>
         </w:rPr>
         <w:t>Print</w:t>
       </w:r>
       <w:r>
         <w:rPr>
           <w:rFonts w:ascii="Arial" w:hAnsi="Arial" w:cs="Arial"/>
+          <w:b/>
+          <w:bCs/>
           <w:spacing w:val="13"/>
           <w:w w:val="115"/>
+          <w:sz w:val="16"/>
+          <w:szCs w:val="16"/>
         </w:rPr>
         <w:t xml:space="preserve"> </w:t>
       </w:r>
       <w:r>
         <w:rPr>
           <w:rFonts w:ascii="Arial" w:hAnsi="Arial" w:cs="Arial"/>
+          <w:b/>
+          <w:bCs/>
           <w:spacing w:val="4"/>
           <w:w w:val="115"/>
+          <w:sz w:val="16"/>
+          <w:szCs w:val="16"/>
         </w:rPr>
         <w:t>Name:</w:t>
       </w:r>
@@ -1690,8 +1915,12 @@
       <w:r>
         <w:rPr>
           <w:rFonts w:ascii="Arial" w:hAnsi="Arial" w:cs="Arial"/>
+          <w:b/>
+          <w:bCs/>
           <w:spacing w:val="4"/>
           <w:w w:val="115"/>
+          <w:sz w:val="16"/>
+          <w:szCs w:val="16"/>
         </w:rPr>
         <w:t>Signature:</w:t>
       </w:r>
@@ -1700,14 +1929,7 @@
       <w:pPr>
         <w:pStyle w:val="BodyText"/>
         <w:rPr>
-          <w:sz w:val="16"/>
-        </w:rPr>
-      </w:pPr>
-    </w:p>
-    <w:p>
-      <w:pPr>
-        <w:pStyle w:val="BodyText"/>
-        <w:rPr>
+          <w:rFonts w:ascii="Arial" w:hAnsi="Arial" w:cs="Arial"/>
           <w:sz w:val="16"/>
         </w:rPr>
       </w:pPr>
@@ -1748,9 +1970,9 @@
       </w:tblPr>
       <w:tblGrid>
         <w:gridCol w:w="883"/>
-        <w:gridCol w:w="5259"/>
-        <w:gridCol w:w="2911"/>
-        <w:gridCol w:w="2126"/>
+        <w:gridCol w:w="4343"/>
+        <w:gridCol w:w="2551"/>
+        <w:gridCol w:w="3544"/>
       </w:tblGrid>
       <w:tr>
         <w:trPr>
@@ -1765,11 +1987,15 @@
               <w:pStyle w:val="Owner-Page1"/>
               <w:rPr>
                 <w:rFonts w:ascii="Arial" w:hAnsi="Arial" w:cs="Arial"/>
-              </w:rPr>
-            </w:pPr>
-            <w:r>
-              <w:rPr>
-                <w:rFonts w:ascii="Arial" w:hAnsi="Arial" w:cs="Arial"/>
+                <w:sz w:val="16"/>
+                <w:szCs w:val="16"/>
+              </w:rPr>
+            </w:pPr>
+            <w:r>
+              <w:rPr>
+                <w:rFonts w:ascii="Arial" w:hAnsi="Arial" w:cs="Arial"/>
+                <w:sz w:val="16"/>
+                <w:szCs w:val="16"/>
               </w:rPr>
               <w:t>Owner:</w:t>
             </w:r>
@@ -1777,50 +2003,62 @@
         </w:tc>
         <w:tc>
           <w:tcPr>
-            <w:tcW w:w="5259" w:type="dxa"/>
+            <w:tcW w:w="4343" w:type="dxa"/>
           </w:tcPr>
           <w:p>
             <w:pPr>
-              <w:pStyle w:val="TableParagraph"/>
-              <w:spacing w:line="163" w:lineRule="exact"/>
+              <w:pStyle w:val="Heading1"/>
               <w:ind w:left="176"/>
-              <w:rPr>
-                <w:sz w:val="14"/>
-              </w:rPr>
-            </w:pPr>
-            <w:r>
-              <w:rPr>
-                <w:w w:val="115"/>
-                <w:sz w:val="14"/>
+              <w:jc w:val="both"/>
+              <w:rPr>
+                <w:b w:val="0"/>
+                <w:sz w:val="16"/>
+                <w:szCs w:val="16"/>
+              </w:rPr>
+            </w:pPr>
+            <w:r>
+              <w:rPr>
+                <w:b w:val="0"/>
+                <w:w w:val="115"/>
+                <w:sz w:val="16"/>
+                <w:szCs w:val="16"/>
               </w:rPr>
               <w:fldChar w:fldCharType="begin"/>
             </w:r>
             <w:r>
               <w:rPr>
-                <w:w w:val="115"/>
-                <w:sz w:val="14"/>
+                <w:b w:val="0"/>
+                <w:w w:val="115"/>
+                <w:sz w:val="16"/>
+                <w:szCs w:val="16"/>
               </w:rPr>
               <w:instrText xml:space="preserve"> MERGEFIELD  organizationName  \* MERGEFORMAT </w:instrText>
             </w:r>
             <w:r>
               <w:rPr>
-                <w:w w:val="115"/>
-                <w:sz w:val="14"/>
+                <w:b w:val="0"/>
+                <w:w w:val="115"/>
+                <w:sz w:val="16"/>
+                <w:szCs w:val="16"/>
               </w:rPr>
               <w:fldChar w:fldCharType="separate"/>
             </w:r>
             <w:r>
               <w:rPr>
+                <w:b w:val="0"/>
                 <w:noProof/>
                 <w:w w:val="115"/>
-                <w:sz w:val="14"/>
+                <w:sz w:val="16"/>
+                <w:szCs w:val="16"/>
               </w:rPr>
               <w:t>«organizationName»</w:t>
             </w:r>
             <w:r>
               <w:rPr>
-                <w:w w:val="115"/>
-                <w:sz w:val="14"/>
+                <w:b w:val="0"/>
+                <w:w w:val="115"/>
+                <w:sz w:val="16"/>
+                <w:szCs w:val="16"/>
               </w:rPr>
               <w:fldChar w:fldCharType="end"/>
             </w:r>
@@ -1828,23 +2066,25 @@
         </w:tc>
         <w:tc>
           <w:tcPr>
-            <w:tcW w:w="2911" w:type="dxa"/>
+            <w:tcW w:w="2551" w:type="dxa"/>
           </w:tcPr>
           <w:p>
             <w:pPr>
               <w:pStyle w:val="TableParagraph"/>
               <w:spacing w:line="163" w:lineRule="exact"/>
-              <w:ind w:left="1259"/>
-              <w:rPr>
-                <w:rFonts w:ascii="Arial" w:hAnsi="Arial" w:cs="Arial"/>
-                <w:sz w:val="14"/>
-              </w:rPr>
-            </w:pPr>
-            <w:r>
-              <w:rPr>
-                <w:rFonts w:ascii="Arial" w:hAnsi="Arial" w:cs="Arial"/>
-                <w:w w:val="115"/>
-                <w:sz w:val="14"/>
+              <w:ind w:left="710"/>
+              <w:rPr>
+                <w:rFonts w:ascii="Arial" w:hAnsi="Arial" w:cs="Arial"/>
+                <w:sz w:val="16"/>
+                <w:szCs w:val="16"/>
+              </w:rPr>
+            </w:pPr>
+            <w:r>
+              <w:rPr>
+                <w:rFonts w:ascii="Arial" w:hAnsi="Arial" w:cs="Arial"/>
+                <w:w w:val="115"/>
+                <w:sz w:val="16"/>
+                <w:szCs w:val="16"/>
               </w:rPr>
               <w:t>Date:</w:t>
             </w:r>
@@ -1852,7 +2092,7 @@
         </w:tc>
         <w:tc>
           <w:tcPr>
-            <w:tcW w:w="2126" w:type="dxa"/>
+            <w:tcW w:w="3544" w:type="dxa"/>
           </w:tcPr>
           <w:p>
             <w:pPr>
@@ -1860,62 +2100,54 @@
               <w:spacing w:line="163" w:lineRule="exact"/>
               <w:ind w:left="191"/>
               <w:rPr>
-                <w:sz w:val="14"/>
-              </w:rPr>
-            </w:pPr>
-            <w:r>
-              <w:rPr>
-                <w:w w:val="115"/>
-                <w:sz w:val="14"/>
+                <w:rFonts w:ascii="Arial" w:hAnsi="Arial" w:cs="Arial"/>
+                <w:sz w:val="16"/>
+                <w:szCs w:val="16"/>
+              </w:rPr>
+            </w:pPr>
+            <w:r>
+              <w:rPr>
+                <w:rFonts w:ascii="Arial" w:hAnsi="Arial" w:cs="Arial"/>
+                <w:w w:val="115"/>
+                <w:sz w:val="16"/>
+                <w:szCs w:val="16"/>
               </w:rPr>
               <w:fldChar w:fldCharType="begin"/>
             </w:r>
             <w:r>
               <w:rPr>
-                <w:w w:val="115"/>
-                <w:sz w:val="14"/>
+                <w:rFonts w:ascii="Arial" w:hAnsi="Arial" w:cs="Arial"/>
+                <w:w w:val="115"/>
+                <w:sz w:val="16"/>
+                <w:szCs w:val="16"/>
               </w:rPr>
               <w:instrText xml:space="preserve"> MERGEFIELD  reportDate  \* MERGEFORMAT </w:instrText>
             </w:r>
             <w:r>
               <w:rPr>
-                <w:w w:val="115"/>
-                <w:sz w:val="14"/>
+                <w:rFonts w:ascii="Arial" w:hAnsi="Arial" w:cs="Arial"/>
+                <w:w w:val="115"/>
+                <w:sz w:val="16"/>
+                <w:szCs w:val="16"/>
               </w:rPr>
               <w:fldChar w:fldCharType="separate"/>
             </w:r>
             <w:r>
               <w:rPr>
+                <w:rFonts w:ascii="Arial" w:hAnsi="Arial" w:cs="Arial"/>
                 <w:noProof/>
                 <w:w w:val="115"/>
-                <w:sz w:val="14"/>
-              </w:rPr>
-              <w:t>«</w:t>
-            </w:r>
-            <w:bookmarkStart w:id="1" w:name="OLE_LINK1"/>
-            <w:bookmarkStart w:id="2" w:name="OLE_LINK2"/>
-            <w:r>
-              <w:rPr>
-                <w:noProof/>
-                <w:w w:val="115"/>
-                <w:sz w:val="14"/>
-              </w:rPr>
-              <w:t>reportDate</w:t>
-            </w:r>
-            <w:bookmarkEnd w:id="1"/>
-            <w:bookmarkEnd w:id="2"/>
-            <w:r>
-              <w:rPr>
-                <w:noProof/>
-                <w:w w:val="115"/>
-                <w:sz w:val="14"/>
-              </w:rPr>
-              <w:t>»</w:t>
-            </w:r>
-            <w:r>
-              <w:rPr>
-                <w:w w:val="115"/>
-                <w:sz w:val="14"/>
+                <w:sz w:val="16"/>
+                <w:szCs w:val="16"/>
+              </w:rPr>
+              <w:t>«reportDate»</w:t>
+            </w:r>
+            <w:r>
+              <w:rPr>
+                <w:rFonts w:ascii="Arial" w:hAnsi="Arial" w:cs="Arial"/>
+                <w:w w:val="115"/>
+                <w:sz w:val="16"/>
+                <w:szCs w:val="16"/>
               </w:rPr>
               <w:fldChar w:fldCharType="end"/>
             </w:r>
@@ -1937,14 +2169,16 @@
               <w:ind w:left="50"/>
               <w:rPr>
                 <w:rFonts w:ascii="Arial" w:hAnsi="Arial" w:cs="Arial"/>
-                <w:sz w:val="14"/>
-              </w:rPr>
-            </w:pPr>
-            <w:r>
-              <w:rPr>
-                <w:rFonts w:ascii="Arial" w:hAnsi="Arial" w:cs="Arial"/>
-                <w:w w:val="115"/>
-                <w:sz w:val="14"/>
+                <w:sz w:val="16"/>
+                <w:szCs w:val="16"/>
+              </w:rPr>
+            </w:pPr>
+            <w:r>
+              <w:rPr>
+                <w:rFonts w:ascii="Arial" w:hAnsi="Arial" w:cs="Arial"/>
+                <w:w w:val="115"/>
+                <w:sz w:val="16"/>
+                <w:szCs w:val="16"/>
               </w:rPr>
               <w:t>Address:</w:t>
             </w:r>
@@ -1952,7 +2186,7 @@
         </w:tc>
         <w:tc>
           <w:tcPr>
-            <w:tcW w:w="5259" w:type="dxa"/>
+            <w:tcW w:w="4343" w:type="dxa"/>
           </w:tcPr>
           <w:p>
             <w:pPr>
@@ -1960,42 +2194,54 @@
               <w:spacing w:before="38"/>
               <w:ind w:left="176"/>
               <w:rPr>
-                <w:sz w:val="14"/>
-              </w:rPr>
-            </w:pPr>
-            <w:r>
-              <w:rPr>
+                <w:rFonts w:ascii="Arial" w:hAnsi="Arial" w:cs="Arial"/>
+                <w:sz w:val="16"/>
+                <w:szCs w:val="16"/>
+              </w:rPr>
+            </w:pPr>
+            <w:r>
+              <w:rPr>
+                <w:rFonts w:ascii="Arial" w:hAnsi="Arial" w:cs="Arial"/>
                 <w:w w:val="120"/>
-                <w:sz w:val="14"/>
+                <w:sz w:val="16"/>
+                <w:szCs w:val="16"/>
               </w:rPr>
               <w:fldChar w:fldCharType="begin"/>
             </w:r>
             <w:r>
               <w:rPr>
+                <w:rFonts w:ascii="Arial" w:hAnsi="Arial" w:cs="Arial"/>
                 <w:w w:val="120"/>
-                <w:sz w:val="14"/>
+                <w:sz w:val="16"/>
+                <w:szCs w:val="16"/>
               </w:rPr>
               <w:instrText xml:space="preserve"> MERGEFIELD  address1  \* MERGEFORMAT </w:instrText>
             </w:r>
             <w:r>
               <w:rPr>
+                <w:rFonts w:ascii="Arial" w:hAnsi="Arial" w:cs="Arial"/>
                 <w:w w:val="120"/>
-                <w:sz w:val="14"/>
+                <w:sz w:val="16"/>
+                <w:szCs w:val="16"/>
               </w:rPr>
               <w:fldChar w:fldCharType="separate"/>
             </w:r>
             <w:r>
               <w:rPr>
+                <w:rFonts w:ascii="Arial" w:hAnsi="Arial" w:cs="Arial"/>
                 <w:noProof/>
                 <w:w w:val="120"/>
-                <w:sz w:val="14"/>
+                <w:sz w:val="16"/>
+                <w:szCs w:val="16"/>
               </w:rPr>
               <w:t>«address1»</w:t>
             </w:r>
             <w:r>
               <w:rPr>
+                <w:rFonts w:ascii="Arial" w:hAnsi="Arial" w:cs="Arial"/>
                 <w:w w:val="120"/>
-                <w:sz w:val="14"/>
+                <w:sz w:val="16"/>
+                <w:szCs w:val="16"/>
               </w:rPr>
               <w:fldChar w:fldCharType="end"/>
             </w:r>
@@ -2003,23 +2249,25 @@
         </w:tc>
         <w:tc>
           <w:tcPr>
-            <w:tcW w:w="2911" w:type="dxa"/>
+            <w:tcW w:w="2551" w:type="dxa"/>
           </w:tcPr>
           <w:p>
             <w:pPr>
               <w:pStyle w:val="TableParagraph"/>
               <w:spacing w:before="38"/>
-              <w:ind w:left="1259"/>
-              <w:rPr>
-                <w:rFonts w:ascii="Arial" w:hAnsi="Arial" w:cs="Arial"/>
-                <w:sz w:val="14"/>
-              </w:rPr>
-            </w:pPr>
-            <w:r>
-              <w:rPr>
-                <w:rFonts w:ascii="Arial" w:hAnsi="Arial" w:cs="Arial"/>
-                <w:w w:val="115"/>
-                <w:sz w:val="14"/>
+              <w:ind w:left="710"/>
+              <w:rPr>
+                <w:rFonts w:ascii="Arial" w:hAnsi="Arial" w:cs="Arial"/>
+                <w:sz w:val="16"/>
+                <w:szCs w:val="16"/>
+              </w:rPr>
+            </w:pPr>
+            <w:r>
+              <w:rPr>
+                <w:rFonts w:ascii="Arial" w:hAnsi="Arial" w:cs="Arial"/>
+                <w:w w:val="115"/>
+                <w:sz w:val="16"/>
+                <w:szCs w:val="16"/>
               </w:rPr>
               <w:t>Owner Code:</w:t>
             </w:r>
@@ -2027,7 +2275,7 @@
         </w:tc>
         <w:tc>
           <w:tcPr>
-            <w:tcW w:w="2126" w:type="dxa"/>
+            <w:tcW w:w="3544" w:type="dxa"/>
           </w:tcPr>
           <w:p>
             <w:pPr>
@@ -2035,62 +2283,54 @@
               <w:spacing w:before="38"/>
               <w:ind w:left="191"/>
               <w:rPr>
-                <w:sz w:val="14"/>
-              </w:rPr>
-            </w:pPr>
-            <w:r>
-              <w:rPr>
+                <w:rFonts w:ascii="Arial" w:hAnsi="Arial" w:cs="Arial"/>
+                <w:sz w:val="16"/>
+                <w:szCs w:val="16"/>
+              </w:rPr>
+            </w:pPr>
+            <w:r>
+              <w:rPr>
+                <w:rFonts w:ascii="Arial" w:hAnsi="Arial" w:cs="Arial"/>
                 <w:w w:val="120"/>
-                <w:sz w:val="14"/>
+                <w:sz w:val="16"/>
+                <w:szCs w:val="16"/>
               </w:rPr>
               <w:fldChar w:fldCharType="begin"/>
             </w:r>
             <w:r>
               <w:rPr>
+                <w:rFonts w:ascii="Arial" w:hAnsi="Arial" w:cs="Arial"/>
                 <w:w w:val="120"/>
-                <w:sz w:val="14"/>
+                <w:sz w:val="16"/>
+                <w:szCs w:val="16"/>
               </w:rPr>
               <w:instrText xml:space="preserve"> MERGEFIELD  ownerCode  \* MERGEFORMAT </w:instrText>
             </w:r>
             <w:r>
               <w:rPr>
+                <w:rFonts w:ascii="Arial" w:hAnsi="Arial" w:cs="Arial"/>
                 <w:w w:val="120"/>
-                <w:sz w:val="14"/>
+                <w:sz w:val="16"/>
+                <w:szCs w:val="16"/>
               </w:rPr>
               <w:fldChar w:fldCharType="separate"/>
             </w:r>
             <w:r>
               <w:rPr>
+                <w:rFonts w:ascii="Arial" w:hAnsi="Arial" w:cs="Arial"/>
                 <w:noProof/>
                 <w:w w:val="120"/>
-                <w:sz w:val="14"/>
-              </w:rPr>
-              <w:t>«</w:t>
-            </w:r>
-            <w:bookmarkStart w:id="3" w:name="OLE_LINK3"/>
-            <w:bookmarkStart w:id="4" w:name="OLE_LINK4"/>
-            <w:r>
-              <w:rPr>
-                <w:noProof/>
+                <w:sz w:val="16"/>
+                <w:szCs w:val="16"/>
+              </w:rPr>
+              <w:t>«ownerCode»</w:t>
+            </w:r>
+            <w:r>
+              <w:rPr>
+                <w:rFonts w:ascii="Arial" w:hAnsi="Arial" w:cs="Arial"/>
                 <w:w w:val="120"/>
-                <w:sz w:val="14"/>
-              </w:rPr>
-              <w:t>ownerCode</w:t>
-            </w:r>
-            <w:bookmarkEnd w:id="3"/>
-            <w:bookmarkEnd w:id="4"/>
-            <w:r>
-              <w:rPr>
-                <w:noProof/>
-                <w:w w:val="120"/>
-                <w:sz w:val="14"/>
-              </w:rPr>
-              <w:t>»</w:t>
-            </w:r>
-            <w:r>
-              <w:rPr>
-                <w:w w:val="120"/>
-                <w:sz w:val="14"/>
+                <w:sz w:val="16"/>
+                <w:szCs w:val="16"/>
               </w:rPr>
               <w:fldChar w:fldCharType="end"/>
             </w:r>
@@ -2109,15 +2349,16 @@
             <w:pPr>
               <w:pStyle w:val="TableParagraph"/>
               <w:rPr>
-                <w:rFonts w:ascii="Times New Roman"/>
-                <w:sz w:val="14"/>
+                <w:rFonts w:ascii="Arial" w:hAnsi="Arial" w:cs="Arial"/>
+                <w:sz w:val="16"/>
+                <w:szCs w:val="16"/>
               </w:rPr>
             </w:pPr>
           </w:p>
         </w:tc>
         <w:tc>
           <w:tcPr>
-            <w:tcW w:w="5259" w:type="dxa"/>
+            <w:tcW w:w="4343" w:type="dxa"/>
           </w:tcPr>
           <w:p>
             <w:pPr>
@@ -2125,42 +2366,54 @@
               <w:spacing w:before="38"/>
               <w:ind w:left="176"/>
               <w:rPr>
-                <w:sz w:val="14"/>
-              </w:rPr>
-            </w:pPr>
-            <w:r>
-              <w:rPr>
+                <w:rFonts w:ascii="Arial" w:hAnsi="Arial" w:cs="Arial"/>
+                <w:sz w:val="16"/>
+                <w:szCs w:val="16"/>
+              </w:rPr>
+            </w:pPr>
+            <w:r>
+              <w:rPr>
+                <w:rFonts w:ascii="Arial" w:hAnsi="Arial" w:cs="Arial"/>
                 <w:w w:val="120"/>
-                <w:sz w:val="14"/>
+                <w:sz w:val="16"/>
+                <w:szCs w:val="16"/>
               </w:rPr>
               <w:fldChar w:fldCharType="begin"/>
             </w:r>
             <w:r>
               <w:rPr>
+                <w:rFonts w:ascii="Arial" w:hAnsi="Arial" w:cs="Arial"/>
                 <w:w w:val="120"/>
-                <w:sz w:val="14"/>
+                <w:sz w:val="16"/>
+                <w:szCs w:val="16"/>
               </w:rPr>
               <w:instrText xml:space="preserve"> MERGEFIELD  address2  \* MERGEFORMAT </w:instrText>
             </w:r>
             <w:r>
               <w:rPr>
+                <w:rFonts w:ascii="Arial" w:hAnsi="Arial" w:cs="Arial"/>
                 <w:w w:val="120"/>
-                <w:sz w:val="14"/>
+                <w:sz w:val="16"/>
+                <w:szCs w:val="16"/>
               </w:rPr>
               <w:fldChar w:fldCharType="separate"/>
             </w:r>
             <w:r>
               <w:rPr>
+                <w:rFonts w:ascii="Arial" w:hAnsi="Arial" w:cs="Arial"/>
                 <w:noProof/>
                 <w:w w:val="120"/>
-                <w:sz w:val="14"/>
+                <w:sz w:val="16"/>
+                <w:szCs w:val="16"/>
               </w:rPr>
               <w:t>«address2»</w:t>
             </w:r>
             <w:r>
               <w:rPr>
+                <w:rFonts w:ascii="Arial" w:hAnsi="Arial" w:cs="Arial"/>
                 <w:w w:val="120"/>
-                <w:sz w:val="14"/>
+                <w:sz w:val="16"/>
+                <w:szCs w:val="16"/>
               </w:rPr>
               <w:fldChar w:fldCharType="end"/>
             </w:r>
@@ -2168,23 +2421,25 @@
         </w:tc>
         <w:tc>
           <w:tcPr>
-            <w:tcW w:w="2911" w:type="dxa"/>
+            <w:tcW w:w="2551" w:type="dxa"/>
           </w:tcPr>
           <w:p>
             <w:pPr>
               <w:pStyle w:val="TableParagraph"/>
               <w:spacing w:before="38"/>
-              <w:ind w:left="1259"/>
-              <w:rPr>
-                <w:rFonts w:ascii="Arial" w:hAnsi="Arial" w:cs="Arial"/>
-                <w:sz w:val="14"/>
-              </w:rPr>
-            </w:pPr>
-            <w:r>
-              <w:rPr>
-                <w:rFonts w:ascii="Arial" w:hAnsi="Arial" w:cs="Arial"/>
-                <w:w w:val="115"/>
-                <w:sz w:val="14"/>
+              <w:ind w:left="710"/>
+              <w:rPr>
+                <w:rFonts w:ascii="Arial" w:hAnsi="Arial" w:cs="Arial"/>
+                <w:sz w:val="16"/>
+                <w:szCs w:val="16"/>
+              </w:rPr>
+            </w:pPr>
+            <w:r>
+              <w:rPr>
+                <w:rFonts w:ascii="Arial" w:hAnsi="Arial" w:cs="Arial"/>
+                <w:w w:val="115"/>
+                <w:sz w:val="16"/>
+                <w:szCs w:val="16"/>
               </w:rPr>
               <w:fldChar w:fldCharType="begin"/>
             </w:r>
@@ -2192,7 +2447,8 @@
               <w:rPr>
                 <w:rFonts w:ascii="Arial" w:hAnsi="Arial" w:cs="Arial"/>
                 <w:w w:val="115"/>
-                <w:sz w:val="14"/>
+                <w:sz w:val="16"/>
+                <w:szCs w:val="16"/>
               </w:rPr>
               <w:instrText xml:space="preserve"> MERGEFIELD  sharedKeyHeader  \* MERGEFORMAT </w:instrText>
             </w:r>
@@ -2200,7 +2456,8 @@
               <w:rPr>
                 <w:rFonts w:ascii="Arial" w:hAnsi="Arial" w:cs="Arial"/>
                 <w:w w:val="115"/>
-                <w:sz w:val="14"/>
+                <w:sz w:val="16"/>
+                <w:szCs w:val="16"/>
               </w:rPr>
               <w:fldChar w:fldCharType="separate"/>
             </w:r>
@@ -2209,41 +2466,17 @@
                 <w:rFonts w:ascii="Arial" w:hAnsi="Arial" w:cs="Arial"/>
                 <w:noProof/>
                 <w:w w:val="115"/>
-                <w:sz w:val="14"/>
-              </w:rPr>
-              <w:t>«</w:t>
-            </w:r>
-            <w:bookmarkStart w:id="5" w:name="OLE_LINK5"/>
-            <w:bookmarkStart w:id="6" w:name="OLE_LINK6"/>
-            <w:bookmarkStart w:id="7" w:name="OLE_LINK7"/>
-            <w:bookmarkStart w:id="8" w:name="OLE_LINK8"/>
-            <w:r>
-              <w:rPr>
-                <w:rFonts w:ascii="Arial" w:hAnsi="Arial" w:cs="Arial"/>
-                <w:noProof/>
-                <w:w w:val="115"/>
-                <w:sz w:val="14"/>
-              </w:rPr>
-              <w:t>sharedKeyHeader</w:t>
-            </w:r>
-            <w:bookmarkEnd w:id="5"/>
-            <w:bookmarkEnd w:id="6"/>
-            <w:bookmarkEnd w:id="7"/>
-            <w:bookmarkEnd w:id="8"/>
-            <w:r>
-              <w:rPr>
-                <w:rFonts w:ascii="Arial" w:hAnsi="Arial" w:cs="Arial"/>
-                <w:noProof/>
-                <w:w w:val="115"/>
-                <w:sz w:val="14"/>
-              </w:rPr>
-              <w:t>»</w:t>
-            </w:r>
-            <w:r>
-              <w:rPr>
-                <w:rFonts w:ascii="Arial" w:hAnsi="Arial" w:cs="Arial"/>
-                <w:w w:val="115"/>
-                <w:sz w:val="14"/>
+                <w:sz w:val="16"/>
+                <w:szCs w:val="16"/>
+              </w:rPr>
+              <w:t>«sharedKeyHeader»</w:t>
+            </w:r>
+            <w:r>
+              <w:rPr>
+                <w:rFonts w:ascii="Arial" w:hAnsi="Arial" w:cs="Arial"/>
+                <w:w w:val="115"/>
+                <w:sz w:val="16"/>
+                <w:szCs w:val="16"/>
               </w:rPr>
               <w:fldChar w:fldCharType="end"/>
             </w:r>
@@ -2251,7 +2484,8 @@
               <w:rPr>
                 <w:rFonts w:ascii="Arial" w:hAnsi="Arial" w:cs="Arial"/>
                 <w:w w:val="115"/>
-                <w:sz w:val="14"/>
+                <w:sz w:val="16"/>
+                <w:szCs w:val="16"/>
               </w:rPr>
               <w:t>:</w:t>
             </w:r>
@@ -2259,7 +2493,7 @@
         </w:tc>
         <w:tc>
           <w:tcPr>
-            <w:tcW w:w="2126" w:type="dxa"/>
+            <w:tcW w:w="3544" w:type="dxa"/>
           </w:tcPr>
           <w:p>
             <w:pPr>
@@ -2267,42 +2501,54 @@
               <w:spacing w:before="38"/>
               <w:ind w:left="191"/>
               <w:rPr>
-                <w:sz w:val="14"/>
-              </w:rPr>
-            </w:pPr>
-            <w:r>
-              <w:rPr>
-                <w:w w:val="115"/>
-                <w:sz w:val="14"/>
+                <w:rFonts w:ascii="Arial" w:hAnsi="Arial" w:cs="Arial"/>
+                <w:sz w:val="16"/>
+                <w:szCs w:val="16"/>
+              </w:rPr>
+            </w:pPr>
+            <w:r>
+              <w:rPr>
+                <w:rFonts w:ascii="Arial" w:hAnsi="Arial" w:cs="Arial"/>
+                <w:w w:val="115"/>
+                <w:sz w:val="16"/>
+                <w:szCs w:val="16"/>
               </w:rPr>
               <w:fldChar w:fldCharType="begin"/>
             </w:r>
             <w:r>
               <w:rPr>
-                <w:w w:val="115"/>
-                <w:sz w:val="14"/>
+                <w:rFonts w:ascii="Arial" w:hAnsi="Arial" w:cs="Arial"/>
+                <w:w w:val="115"/>
+                <w:sz w:val="16"/>
+                <w:szCs w:val="16"/>
               </w:rPr>
               <w:instrText xml:space="preserve"> MERGEFIELD  sharedKey  \* MERGEFORMAT </w:instrText>
             </w:r>
             <w:r>
               <w:rPr>
-                <w:w w:val="115"/>
-                <w:sz w:val="14"/>
+                <w:rFonts w:ascii="Arial" w:hAnsi="Arial" w:cs="Arial"/>
+                <w:w w:val="115"/>
+                <w:sz w:val="16"/>
+                <w:szCs w:val="16"/>
               </w:rPr>
               <w:fldChar w:fldCharType="separate"/>
             </w:r>
             <w:r>
               <w:rPr>
+                <w:rFonts w:ascii="Arial" w:hAnsi="Arial" w:cs="Arial"/>
                 <w:noProof/>
                 <w:w w:val="115"/>
-                <w:sz w:val="14"/>
+                <w:sz w:val="16"/>
+                <w:szCs w:val="16"/>
               </w:rPr>
               <w:t>«sharedKey»</w:t>
             </w:r>
             <w:r>
               <w:rPr>
-                <w:w w:val="115"/>
-                <w:sz w:val="14"/>
+                <w:rFonts w:ascii="Arial" w:hAnsi="Arial" w:cs="Arial"/>
+                <w:w w:val="115"/>
+                <w:sz w:val="16"/>
+                <w:szCs w:val="16"/>
               </w:rPr>
               <w:fldChar w:fldCharType="end"/>
             </w:r>
@@ -2321,45 +2567,49 @@
             <w:pPr>
               <w:pStyle w:val="TableParagraph"/>
               <w:rPr>
-                <w:rFonts w:ascii="Times New Roman"/>
-                <w:sz w:val="14"/>
+                <w:rFonts w:ascii="Arial" w:hAnsi="Arial" w:cs="Arial"/>
+                <w:sz w:val="16"/>
+                <w:szCs w:val="16"/>
               </w:rPr>
             </w:pPr>
           </w:p>
         </w:tc>
         <w:tc>
           <w:tcPr>
-            <w:tcW w:w="5259" w:type="dxa"/>
+            <w:tcW w:w="4343" w:type="dxa"/>
           </w:tcPr>
           <w:p>
             <w:pPr>
               <w:pStyle w:val="TableParagraph"/>
               <w:rPr>
-                <w:rFonts w:ascii="Times New Roman"/>
-                <w:sz w:val="14"/>
+                <w:rFonts w:ascii="Arial" w:hAnsi="Arial" w:cs="Arial"/>
+                <w:sz w:val="16"/>
+                <w:szCs w:val="16"/>
               </w:rPr>
             </w:pPr>
           </w:p>
         </w:tc>
         <w:tc>
           <w:tcPr>
-            <w:tcW w:w="2911" w:type="dxa"/>
+            <w:tcW w:w="2551" w:type="dxa"/>
           </w:tcPr>
           <w:p>
             <w:pPr>
               <w:pStyle w:val="TableParagraph"/>
               <w:spacing w:before="38"/>
-              <w:ind w:left="1259"/>
-              <w:rPr>
-                <w:rFonts w:ascii="Arial" w:hAnsi="Arial" w:cs="Arial"/>
-                <w:sz w:val="14"/>
-              </w:rPr>
-            </w:pPr>
-            <w:r>
-              <w:rPr>
-                <w:rFonts w:ascii="Arial" w:hAnsi="Arial" w:cs="Arial"/>
-                <w:w w:val="115"/>
-                <w:sz w:val="14"/>
+              <w:ind w:left="710"/>
+              <w:rPr>
+                <w:rFonts w:ascii="Arial" w:hAnsi="Arial" w:cs="Arial"/>
+                <w:sz w:val="16"/>
+                <w:szCs w:val="16"/>
+              </w:rPr>
+            </w:pPr>
+            <w:r>
+              <w:rPr>
+                <w:rFonts w:ascii="Arial" w:hAnsi="Arial" w:cs="Arial"/>
+                <w:w w:val="115"/>
+                <w:sz w:val="16"/>
+                <w:szCs w:val="16"/>
               </w:rPr>
               <w:t>Work:</w:t>
             </w:r>
@@ -2367,7 +2617,7 @@
         </w:tc>
         <w:tc>
           <w:tcPr>
-            <w:tcW w:w="2126" w:type="dxa"/>
+            <w:tcW w:w="3544" w:type="dxa"/>
           </w:tcPr>
           <w:p>
             <w:pPr>
@@ -2375,62 +2625,54 @@
               <w:spacing w:before="38"/>
               <w:ind w:left="191"/>
               <w:rPr>
-                <w:sz w:val="14"/>
-              </w:rPr>
-            </w:pPr>
-            <w:r>
-              <w:rPr>
-                <w:w w:val="115"/>
-                <w:sz w:val="14"/>
+                <w:rFonts w:ascii="Arial" w:hAnsi="Arial" w:cs="Arial"/>
+                <w:sz w:val="16"/>
+                <w:szCs w:val="16"/>
+              </w:rPr>
+            </w:pPr>
+            <w:r>
+              <w:rPr>
+                <w:rFonts w:ascii="Arial" w:hAnsi="Arial" w:cs="Arial"/>
+                <w:w w:val="115"/>
+                <w:sz w:val="16"/>
+                <w:szCs w:val="16"/>
               </w:rPr>
               <w:fldChar w:fldCharType="begin"/>
             </w:r>
             <w:r>
               <w:rPr>
-                <w:w w:val="115"/>
-                <w:sz w:val="14"/>
+                <w:rFonts w:ascii="Arial" w:hAnsi="Arial" w:cs="Arial"/>
+                <w:w w:val="115"/>
+                <w:sz w:val="16"/>
+                <w:szCs w:val="16"/>
               </w:rPr>
               <w:instrText xml:space="preserve"> MERGEFIELD  workPhoneNumber  \* MERGEFORMAT </w:instrText>
             </w:r>
             <w:r>
               <w:rPr>
-                <w:w w:val="115"/>
-                <w:sz w:val="14"/>
+                <w:rFonts w:ascii="Arial" w:hAnsi="Arial" w:cs="Arial"/>
+                <w:w w:val="115"/>
+                <w:sz w:val="16"/>
+                <w:szCs w:val="16"/>
               </w:rPr>
               <w:fldChar w:fldCharType="separate"/>
             </w:r>
             <w:r>
               <w:rPr>
+                <w:rFonts w:ascii="Arial" w:hAnsi="Arial" w:cs="Arial"/>
                 <w:noProof/>
                 <w:w w:val="115"/>
-                <w:sz w:val="14"/>
-              </w:rPr>
-              <w:t>«</w:t>
-            </w:r>
-            <w:bookmarkStart w:id="9" w:name="OLE_LINK9"/>
-            <w:bookmarkStart w:id="10" w:name="OLE_LINK10"/>
-            <w:r>
-              <w:rPr>
-                <w:noProof/>
-                <w:w w:val="115"/>
-                <w:sz w:val="14"/>
-              </w:rPr>
-              <w:t>workPhoneNumber</w:t>
-            </w:r>
-            <w:bookmarkEnd w:id="9"/>
-            <w:bookmarkEnd w:id="10"/>
-            <w:r>
-              <w:rPr>
-                <w:noProof/>
-                <w:w w:val="115"/>
-                <w:sz w:val="14"/>
-              </w:rPr>
-              <w:t>»</w:t>
-            </w:r>
-            <w:r>
-              <w:rPr>
-                <w:w w:val="115"/>
-                <w:sz w:val="14"/>
+                <w:sz w:val="16"/>
+                <w:szCs w:val="16"/>
+              </w:rPr>
+              <w:t>«workPhoneNumber»</w:t>
+            </w:r>
+            <w:r>
+              <w:rPr>
+                <w:rFonts w:ascii="Arial" w:hAnsi="Arial" w:cs="Arial"/>
+                <w:w w:val="115"/>
+                <w:sz w:val="16"/>
+                <w:szCs w:val="16"/>
               </w:rPr>
               <w:fldChar w:fldCharType="end"/>
             </w:r>
@@ -2449,45 +2691,49 @@
             <w:pPr>
               <w:pStyle w:val="TableParagraph"/>
               <w:rPr>
-                <w:rFonts w:ascii="Times New Roman"/>
-                <w:sz w:val="14"/>
+                <w:rFonts w:ascii="Arial" w:hAnsi="Arial" w:cs="Arial"/>
+                <w:sz w:val="16"/>
+                <w:szCs w:val="16"/>
               </w:rPr>
             </w:pPr>
           </w:p>
         </w:tc>
         <w:tc>
           <w:tcPr>
-            <w:tcW w:w="5259" w:type="dxa"/>
+            <w:tcW w:w="4343" w:type="dxa"/>
           </w:tcPr>
           <w:p>
             <w:pPr>
               <w:pStyle w:val="TableParagraph"/>
               <w:rPr>
-                <w:rFonts w:ascii="Times New Roman"/>
-                <w:sz w:val="14"/>
+                <w:rFonts w:ascii="Arial" w:hAnsi="Arial" w:cs="Arial"/>
+                <w:sz w:val="16"/>
+                <w:szCs w:val="16"/>
               </w:rPr>
             </w:pPr>
           </w:p>
         </w:tc>
         <w:tc>
           <w:tcPr>
-            <w:tcW w:w="2911" w:type="dxa"/>
+            <w:tcW w:w="2551" w:type="dxa"/>
           </w:tcPr>
           <w:p>
             <w:pPr>
               <w:pStyle w:val="TableParagraph"/>
               <w:spacing w:before="38"/>
-              <w:ind w:left="1259"/>
-              <w:rPr>
-                <w:rFonts w:ascii="Arial" w:hAnsi="Arial" w:cs="Arial"/>
-                <w:sz w:val="14"/>
-              </w:rPr>
-            </w:pPr>
-            <w:r>
-              <w:rPr>
-                <w:rFonts w:ascii="Arial" w:hAnsi="Arial" w:cs="Arial"/>
-                <w:w w:val="115"/>
-                <w:sz w:val="14"/>
+              <w:ind w:left="710"/>
+              <w:rPr>
+                <w:rFonts w:ascii="Arial" w:hAnsi="Arial" w:cs="Arial"/>
+                <w:sz w:val="16"/>
+                <w:szCs w:val="16"/>
+              </w:rPr>
+            </w:pPr>
+            <w:r>
+              <w:rPr>
+                <w:rFonts w:ascii="Arial" w:hAnsi="Arial" w:cs="Arial"/>
+                <w:w w:val="115"/>
+                <w:sz w:val="16"/>
+                <w:szCs w:val="16"/>
               </w:rPr>
               <w:t>Mobile:</w:t>
             </w:r>
@@ -2495,7 +2741,7 @@
         </w:tc>
         <w:tc>
           <w:tcPr>
-            <w:tcW w:w="2126" w:type="dxa"/>
+            <w:tcW w:w="3544" w:type="dxa"/>
           </w:tcPr>
           <w:p>
             <w:pPr>
@@ -2503,62 +2749,54 @@
               <w:spacing w:before="38"/>
               <w:ind w:left="191"/>
               <w:rPr>
-                <w:sz w:val="14"/>
-              </w:rPr>
-            </w:pPr>
-            <w:r>
-              <w:rPr>
-                <w:w w:val="115"/>
-                <w:sz w:val="14"/>
+                <w:rFonts w:ascii="Arial" w:hAnsi="Arial" w:cs="Arial"/>
+                <w:sz w:val="16"/>
+                <w:szCs w:val="16"/>
+              </w:rPr>
+            </w:pPr>
+            <w:r>
+              <w:rPr>
+                <w:rFonts w:ascii="Arial" w:hAnsi="Arial" w:cs="Arial"/>
+                <w:w w:val="115"/>
+                <w:sz w:val="16"/>
+                <w:szCs w:val="16"/>
               </w:rPr>
               <w:fldChar w:fldCharType="begin"/>
             </w:r>
             <w:r>
               <w:rPr>
-                <w:w w:val="115"/>
-                <w:sz w:val="14"/>
+                <w:rFonts w:ascii="Arial" w:hAnsi="Arial" w:cs="Arial"/>
+                <w:w w:val="115"/>
+                <w:sz w:val="16"/>
+                <w:szCs w:val="16"/>
               </w:rPr>
               <w:instrText xml:space="preserve"> MERGEFIELD  mobilePhoneNumber  \* MERGEFORMAT </w:instrText>
             </w:r>
             <w:r>
               <w:rPr>
-                <w:w w:val="115"/>
-                <w:sz w:val="14"/>
+                <w:rFonts w:ascii="Arial" w:hAnsi="Arial" w:cs="Arial"/>
+                <w:w w:val="115"/>
+                <w:sz w:val="16"/>
+                <w:szCs w:val="16"/>
               </w:rPr>
               <w:fldChar w:fldCharType="separate"/>
             </w:r>
             <w:r>
               <w:rPr>
+                <w:rFonts w:ascii="Arial" w:hAnsi="Arial" w:cs="Arial"/>
                 <w:noProof/>
                 <w:w w:val="115"/>
-                <w:sz w:val="14"/>
-              </w:rPr>
-              <w:t>«</w:t>
-            </w:r>
-            <w:bookmarkStart w:id="11" w:name="OLE_LINK11"/>
-            <w:bookmarkStart w:id="12" w:name="OLE_LINK12"/>
-            <w:r>
-              <w:rPr>
-                <w:noProof/>
-                <w:w w:val="115"/>
-                <w:sz w:val="14"/>
-              </w:rPr>
-              <w:t>mobilePhoneNumber</w:t>
-            </w:r>
-            <w:bookmarkEnd w:id="11"/>
-            <w:bookmarkEnd w:id="12"/>
-            <w:r>
-              <w:rPr>
-                <w:noProof/>
-                <w:w w:val="115"/>
-                <w:sz w:val="14"/>
-              </w:rPr>
-              <w:t>»</w:t>
-            </w:r>
-            <w:r>
-              <w:rPr>
-                <w:w w:val="115"/>
-                <w:sz w:val="14"/>
+                <w:sz w:val="16"/>
+                <w:szCs w:val="16"/>
+              </w:rPr>
+              <w:t>«mobilePhoneNumber»</w:t>
+            </w:r>
+            <w:r>
+              <w:rPr>
+                <w:rFonts w:ascii="Arial" w:hAnsi="Arial" w:cs="Arial"/>
+                <w:w w:val="115"/>
+                <w:sz w:val="16"/>
+                <w:szCs w:val="16"/>
               </w:rPr>
               <w:fldChar w:fldCharType="end"/>
             </w:r>
@@ -2577,45 +2815,49 @@
             <w:pPr>
               <w:pStyle w:val="TableParagraph"/>
               <w:rPr>
-                <w:rFonts w:ascii="Times New Roman"/>
-                <w:sz w:val="14"/>
+                <w:rFonts w:ascii="Arial" w:hAnsi="Arial" w:cs="Arial"/>
+                <w:sz w:val="16"/>
+                <w:szCs w:val="16"/>
               </w:rPr>
             </w:pPr>
           </w:p>
         </w:tc>
         <w:tc>
           <w:tcPr>
-            <w:tcW w:w="5259" w:type="dxa"/>
+            <w:tcW w:w="4343" w:type="dxa"/>
           </w:tcPr>
           <w:p>
             <w:pPr>
               <w:pStyle w:val="TableParagraph"/>
               <w:rPr>
-                <w:rFonts w:ascii="Times New Roman"/>
-                <w:sz w:val="14"/>
+                <w:rFonts w:ascii="Arial" w:hAnsi="Arial" w:cs="Arial"/>
+                <w:sz w:val="16"/>
+                <w:szCs w:val="16"/>
               </w:rPr>
             </w:pPr>
           </w:p>
         </w:tc>
         <w:tc>
           <w:tcPr>
-            <w:tcW w:w="2911" w:type="dxa"/>
+            <w:tcW w:w="2551" w:type="dxa"/>
           </w:tcPr>
           <w:p>
             <w:pPr>
               <w:pStyle w:val="TableParagraph"/>
               <w:spacing w:before="38" w:line="154" w:lineRule="exact"/>
-              <w:ind w:left="1259"/>
-              <w:rPr>
-                <w:rFonts w:ascii="Arial" w:hAnsi="Arial" w:cs="Arial"/>
-                <w:sz w:val="14"/>
-              </w:rPr>
-            </w:pPr>
-            <w:r>
-              <w:rPr>
-                <w:rFonts w:ascii="Arial" w:hAnsi="Arial" w:cs="Arial"/>
-                <w:w w:val="115"/>
-                <w:sz w:val="14"/>
+              <w:ind w:left="710"/>
+              <w:rPr>
+                <w:rFonts w:ascii="Arial" w:hAnsi="Arial" w:cs="Arial"/>
+                <w:sz w:val="16"/>
+                <w:szCs w:val="16"/>
+              </w:rPr>
+            </w:pPr>
+            <w:r>
+              <w:rPr>
+                <w:rFonts w:ascii="Arial" w:hAnsi="Arial" w:cs="Arial"/>
+                <w:w w:val="115"/>
+                <w:sz w:val="16"/>
+                <w:szCs w:val="16"/>
               </w:rPr>
               <w:t>Fax:</w:t>
             </w:r>
@@ -2623,7 +2865,7 @@
         </w:tc>
         <w:tc>
           <w:tcPr>
-            <w:tcW w:w="2126" w:type="dxa"/>
+            <w:tcW w:w="3544" w:type="dxa"/>
           </w:tcPr>
           <w:p>
             <w:pPr>
@@ -2631,62 +2873,54 @@
               <w:spacing w:before="38" w:line="154" w:lineRule="exact"/>
               <w:ind w:left="191"/>
               <w:rPr>
-                <w:sz w:val="14"/>
-              </w:rPr>
-            </w:pPr>
-            <w:r>
-              <w:rPr>
-                <w:w w:val="115"/>
-                <w:sz w:val="14"/>
+                <w:rFonts w:ascii="Arial" w:hAnsi="Arial" w:cs="Arial"/>
+                <w:sz w:val="16"/>
+                <w:szCs w:val="16"/>
+              </w:rPr>
+            </w:pPr>
+            <w:r>
+              <w:rPr>
+                <w:rFonts w:ascii="Arial" w:hAnsi="Arial" w:cs="Arial"/>
+                <w:w w:val="115"/>
+                <w:sz w:val="16"/>
+                <w:szCs w:val="16"/>
               </w:rPr>
               <w:fldChar w:fldCharType="begin"/>
             </w:r>
             <w:r>
               <w:rPr>
-                <w:w w:val="115"/>
-                <w:sz w:val="14"/>
+                <w:rFonts w:ascii="Arial" w:hAnsi="Arial" w:cs="Arial"/>
+                <w:w w:val="115"/>
+                <w:sz w:val="16"/>
+                <w:szCs w:val="16"/>
               </w:rPr>
               <w:instrText xml:space="preserve"> MERGEFIELD  faxPhoneNumber  \* MERGEFORMAT </w:instrText>
             </w:r>
             <w:r>
               <w:rPr>
-                <w:w w:val="115"/>
-                <w:sz w:val="14"/>
+                <w:rFonts w:ascii="Arial" w:hAnsi="Arial" w:cs="Arial"/>
+                <w:w w:val="115"/>
+                <w:sz w:val="16"/>
+                <w:szCs w:val="16"/>
               </w:rPr>
               <w:fldChar w:fldCharType="separate"/>
             </w:r>
             <w:r>
               <w:rPr>
+                <w:rFonts w:ascii="Arial" w:hAnsi="Arial" w:cs="Arial"/>
                 <w:noProof/>
                 <w:w w:val="115"/>
-                <w:sz w:val="14"/>
-              </w:rPr>
-              <w:t>«</w:t>
-            </w:r>
-            <w:bookmarkStart w:id="13" w:name="OLE_LINK13"/>
-            <w:bookmarkStart w:id="14" w:name="OLE_LINK14"/>
-            <w:r>
-              <w:rPr>
-                <w:noProof/>
-                <w:w w:val="115"/>
-                <w:sz w:val="14"/>
-              </w:rPr>
-              <w:t>faxPhoneNumber</w:t>
-            </w:r>
-            <w:bookmarkEnd w:id="13"/>
-            <w:bookmarkEnd w:id="14"/>
-            <w:r>
-              <w:rPr>
-                <w:noProof/>
-                <w:w w:val="115"/>
-                <w:sz w:val="14"/>
-              </w:rPr>
-              <w:t>»</w:t>
-            </w:r>
-            <w:r>
-              <w:rPr>
-                <w:w w:val="115"/>
-                <w:sz w:val="14"/>
+                <w:sz w:val="16"/>
+                <w:szCs w:val="16"/>
+              </w:rPr>
+              <w:t>«faxPhoneNumber»</w:t>
+            </w:r>
+            <w:r>
+              <w:rPr>
+                <w:rFonts w:ascii="Arial" w:hAnsi="Arial" w:cs="Arial"/>
+                <w:w w:val="115"/>
+                <w:sz w:val="16"/>
+                <w:szCs w:val="16"/>
               </w:rPr>
               <w:fldChar w:fldCharType="end"/>
             </w:r>
@@ -2763,12 +2997,20 @@
         <w:ind w:left="700"/>
         <w:rPr>
           <w:rFonts w:ascii="Arial" w:hAnsi="Arial" w:cs="Arial"/>
+          <w:b/>
+          <w:bCs/>
+          <w:sz w:val="16"/>
+          <w:szCs w:val="16"/>
         </w:rPr>
       </w:pPr>
       <w:r>
         <w:rPr>
           <w:rFonts w:ascii="Arial" w:hAnsi="Arial" w:cs="Arial"/>
+          <w:b/>
+          <w:bCs/>
           <w:noProof/>
+          <w:sz w:val="16"/>
+          <w:szCs w:val="16"/>
         </w:rPr>
         <mc:AlternateContent>
           <mc:Choice Requires="wps">
@@ -2862,7 +3104,7 @@
               </wp:anchor>
             </w:drawing>
           </mc:Choice>
-          <mc:Fallback xmlns:a14="http://schemas.microsoft.com/office/drawing/2010/main" xmlns:a="http://schemas.openxmlformats.org/drawingml/2006/main">
+          <mc:Fallback xmlns:a="http://schemas.openxmlformats.org/drawingml/2006/main" xmlns:a14="http://schemas.microsoft.com/office/drawing/2010/main">
             <w:pict>
               <v:shape id="Freeform 27" style="position:absolute;margin-left:104.9pt;margin-top:15.3pt;width:163.4pt;height:.1pt;z-index:-251656192;visibility:visible;mso-wrap-style:square;mso-width-percent:0;mso-height-percent:0;mso-wrap-distance-left:0;mso-wrap-distance-top:0;mso-wrap-distance-right:0;mso-wrap-distance-bottom:0;mso-position-horizontal:absolute;mso-position-horizontal-relative:page;mso-position-vertical:absolute;mso-position-vertical-relative:text;mso-width-percent:0;mso-height-percent:0;mso-width-relative:page;mso-height-relative:page;v-text-anchor:top" coordsize="3268,1270" o:spid="_x0000_s1026" filled="f" strokeweight=".2825mm" path="m,l3267,e" o:gfxdata="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" w14:anchorId="63E3D20E">
                 <v:path arrowok="t" o:connecttype="custom" o:connectlocs="0,0;2074545,0" o:connectangles="0,0"/>
@@ -2875,7 +3117,11 @@
       <w:r>
         <w:rPr>
           <w:rFonts w:ascii="Arial" w:hAnsi="Arial" w:cs="Arial"/>
+          <w:b/>
+          <w:bCs/>
           <w:noProof/>
+          <w:sz w:val="16"/>
+          <w:szCs w:val="16"/>
         </w:rPr>
         <mc:AlternateContent>
           <mc:Choice Requires="wps">
@@ -2969,7 +3215,7 @@
               </wp:anchor>
             </w:drawing>
           </mc:Choice>
-          <mc:Fallback xmlns:a14="http://schemas.microsoft.com/office/drawing/2010/main" xmlns:a="http://schemas.openxmlformats.org/drawingml/2006/main">
+          <mc:Fallback xmlns:a="http://schemas.openxmlformats.org/drawingml/2006/main" xmlns:a14="http://schemas.microsoft.com/office/drawing/2010/main">
             <w:pict>
               <v:shape id="Freeform 26" style="position:absolute;margin-left:394pt;margin-top:15.3pt;width:164.2pt;height:.1pt;z-index:-251655168;visibility:visible;mso-wrap-style:square;mso-width-percent:0;mso-height-percent:0;mso-wrap-distance-left:0;mso-wrap-distance-top:0;mso-wrap-distance-right:0;mso-wrap-distance-bottom:0;mso-position-horizontal:absolute;mso-position-horizontal-relative:page;mso-position-vertical:absolute;mso-position-vertical-relative:text;mso-width-percent:0;mso-height-percent:0;mso-width-relative:page;mso-height-relative:page;v-text-anchor:top" coordsize="3284,1270" o:spid="_x0000_s1026" filled="f" strokeweight=".2825mm" path="m,l3283,e" o:gfxdata="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" w14:anchorId="03EF7484">
                 <v:path arrowok="t" o:connecttype="custom" o:connectlocs="0,0;2084705,0" o:connectangles="0,0"/>
@@ -2982,23 +3228,35 @@
       <w:r>
         <w:rPr>
           <w:rFonts w:ascii="Arial" w:hAnsi="Arial" w:cs="Arial"/>
+          <w:b/>
+          <w:bCs/>
           <w:w w:val="115"/>
+          <w:sz w:val="16"/>
+          <w:szCs w:val="16"/>
         </w:rPr>
         <w:t>Print</w:t>
       </w:r>
       <w:r>
         <w:rPr>
           <w:rFonts w:ascii="Arial" w:hAnsi="Arial" w:cs="Arial"/>
+          <w:b/>
+          <w:bCs/>
           <w:spacing w:val="13"/>
           <w:w w:val="115"/>
+          <w:sz w:val="16"/>
+          <w:szCs w:val="16"/>
         </w:rPr>
         <w:t xml:space="preserve"> </w:t>
       </w:r>
       <w:r>
         <w:rPr>
           <w:rFonts w:ascii="Arial" w:hAnsi="Arial" w:cs="Arial"/>
+          <w:b/>
+          <w:bCs/>
           <w:spacing w:val="4"/>
           <w:w w:val="115"/>
+          <w:sz w:val="16"/>
+          <w:szCs w:val="16"/>
         </w:rPr>
         <w:t>Name:</w:t>
       </w:r>
@@ -3012,8 +3270,12 @@
       <w:r>
         <w:rPr>
           <w:rFonts w:ascii="Arial" w:hAnsi="Arial" w:cs="Arial"/>
+          <w:b/>
+          <w:bCs/>
           <w:spacing w:val="4"/>
           <w:w w:val="115"/>
+          <w:sz w:val="16"/>
+          <w:szCs w:val="16"/>
         </w:rPr>
         <w:t>Signature:</w:t>
       </w:r>
@@ -3035,6 +3297,8 @@
           <w:sz w:val="16"/>
         </w:rPr>
       </w:pPr>
+      <w:bookmarkStart w:id="0" w:name="_GoBack"/>
+      <w:bookmarkEnd w:id="0"/>
     </w:p>
     <w:sectPr>
       <w:headerReference w:type="default" r:id="rId10"/>
@@ -3089,10 +3353,323 @@
 
 <file path=word/header1.xml><?xml version="1.0" encoding="utf-8"?>
 <w:hdr xmlns:wpc="http://schemas.microsoft.com/office/word/2010/wordprocessingCanvas" xmlns:cx="http://schemas.microsoft.com/office/drawing/2014/chartex" xmlns:cx1="http://schemas.microsoft.com/office/drawing/2015/9/8/chartex" xmlns:cx2="http://schemas.microsoft.com/office/drawing/2015/10/21/chartex" xmlns:cx3="http://schemas.microsoft.com/office/drawing/2016/5/9/chartex" xmlns:cx4="http://schemas.microsoft.com/office/drawing/2016/5/10/chartex" xmlns:cx5="http://schemas.microsoft.com/office/drawing/2016/5/11/chartex" xmlns:cx6="http://schemas.microsoft.com/office/drawing/2016/5/12/chartex" xmlns:cx7="http://schemas.microsoft.com/office/drawing/2016/5/13/chartex" xmlns:cx8="http://schemas.microsoft.com/office/drawing/2016/5/14/chartex" xmlns:mc="http://schemas.openxmlformats.org/markup-compatibility/2006" xmlns:aink="http://schemas.microsoft.com/office/drawing/2016/ink" xmlns:am3d="http://schemas.microsoft.com/office/drawing/2017/model3d" xmlns:o="urn:schemas-microsoft-com:office:office" xmlns:r="http://schemas.openxmlformats.org/officeDocument/2006/relationships" xmlns:m="http://schemas.openxmlformats.org/officeDocument/2006/math" xmlns:v="urn:schemas-microsoft-com:vml" xmlns:wp14="http://schemas.microsoft.com/office/word/2010/wordprocessingDrawing" xmlns:wp="http://schemas.openxmlformats.org/drawingml/2006/wordprocessingDrawing" xmlns:w10="urn:schemas-microsoft-com:office:word" xmlns:w="http://schemas.openxmlformats.org/wordprocessingml/2006/main" xmlns:w14="http://schemas.microsoft.com/office/word/2010/wordml" xmlns:w15="http://schemas.microsoft.com/office/word/2012/wordml" xmlns:w16cid="http://schemas.microsoft.com/office/word/2016/wordml/cid" xmlns:w16se="http://schemas.microsoft.com/office/word/2015/wordml/symex" xmlns:wpg="http://schemas.microsoft.com/office/word/2010/wordprocessingGroup" xmlns:wpi="http://schemas.microsoft.com/office/word/2010/wordprocessingInk" xmlns:wne="http://schemas.microsoft.com/office/word/2006/wordml" xmlns:wps="http://schemas.microsoft.com/office/word/2010/wordprocessingShape" mc:Ignorable="w14 w15 w16se w16cid wp14">
+  <w:p>
+    <w:r>
+      <w:rPr>
+        <w:noProof/>
+      </w:rPr>
+      <mc:AlternateContent>
+        <mc:Choice Requires="wps">
+          <w:drawing>
+            <wp:anchor distT="0" distB="0" distL="114300" distR="114300" simplePos="0" relativeHeight="249030656" behindDoc="1" locked="0" layoutInCell="1" allowOverlap="1" wp14:anchorId="1C9E5ED6" wp14:editId="50804349">
+              <wp:simplePos x="0" y="0"/>
+              <wp:positionH relativeFrom="page">
+                <wp:posOffset>5326380</wp:posOffset>
+              </wp:positionH>
+              <wp:positionV relativeFrom="page">
+                <wp:posOffset>502920</wp:posOffset>
+              </wp:positionV>
+              <wp:extent cx="2143125" cy="406400"/>
+              <wp:effectExtent l="0" t="0" r="9525" b="12700"/>
+              <wp:wrapNone/>
+              <wp:docPr id="3" name="Text Box 12"/>
+              <wp:cNvGraphicFramePr>
+                <a:graphicFrameLocks xmlns:a="http://schemas.openxmlformats.org/drawingml/2006/main"/>
+              </wp:cNvGraphicFramePr>
+              <a:graphic xmlns:a="http://schemas.openxmlformats.org/drawingml/2006/main">
+                <a:graphicData uri="http://schemas.microsoft.com/office/word/2010/wordprocessingShape">
+                  <wps:wsp>
+                    <wps:cNvSpPr txBox="1">
+                      <a:spLocks noChangeArrowheads="1"/>
+                    </wps:cNvSpPr>
+                    <wps:spPr bwMode="auto">
+                      <a:xfrm>
+                        <a:off x="0" y="0"/>
+                        <a:ext cx="2143125" cy="406400"/>
+                      </a:xfrm>
+                      <a:prstGeom prst="rect">
+                        <a:avLst/>
+                      </a:prstGeom>
+                      <a:noFill/>
+                      <a:ln>
+                        <a:noFill/>
+                      </a:ln>
+                      <a:extLst>
+                        <a:ext uri="{909E8E84-426E-40DD-AFC4-6F175D3DCCD1}">
+                          <a14:hiddenFill xmlns:a14="http://schemas.microsoft.com/office/drawing/2010/main">
+                            <a:solidFill>
+                              <a:srgbClr val="FFFFFF"/>
+                            </a:solidFill>
+                          </a14:hiddenFill>
+                        </a:ext>
+                        <a:ext uri="{91240B29-F687-4F45-9708-019B960494DF}">
+                          <a14:hiddenLine xmlns:a14="http://schemas.microsoft.com/office/drawing/2010/main" w="9525">
+                            <a:solidFill>
+                              <a:srgbClr val="000000"/>
+                            </a:solidFill>
+                            <a:miter lim="800000"/>
+                            <a:headEnd/>
+                            <a:tailEnd/>
+                          </a14:hiddenLine>
+                        </a:ext>
+                      </a:extLst>
+                    </wps:spPr>
+                    <wps:txbx>
+                      <w:txbxContent>
+                        <w:p>
+                          <w:pPr>
+                            <w:spacing w:before="3" w:line="266" w:lineRule="auto"/>
+                            <w:ind w:left="484" w:right="1" w:hanging="465"/>
+                            <w:jc w:val="right"/>
+                            <w:rPr>
+                              <w:rFonts w:ascii="Arial" w:hAnsi="Arial" w:cs="Arial"/>
+                              <w:b/>
+                              <w:bCs/>
+                              <w:sz w:val="24"/>
+                            </w:rPr>
+                          </w:pPr>
+                          <w:r>
+                            <w:rPr>
+                              <w:rFonts w:ascii="Arial" w:hAnsi="Arial" w:cs="Arial"/>
+                              <w:b/>
+                              <w:bCs/>
+                              <w:w w:val="110"/>
+                              <w:sz w:val="24"/>
+                            </w:rPr>
+                            <w:t xml:space="preserve">OWNER'S EQUIPMENT </w:t>
+                          </w:r>
+                          <w:r>
+                            <w:rPr>
+                              <w:rFonts w:ascii="Arial" w:hAnsi="Arial" w:cs="Arial"/>
+                              <w:b/>
+                              <w:bCs/>
+                              <w:w w:val="105"/>
+                              <w:sz w:val="24"/>
+                            </w:rPr>
+                            <w:t>RE-REGISTRATION</w:t>
+                          </w:r>
+                        </w:p>
+                      </w:txbxContent>
+                    </wps:txbx>
+                    <wps:bodyPr rot="0" vert="horz" wrap="square" lIns="0" tIns="0" rIns="0" bIns="0" anchor="t" anchorCtr="0" upright="1">
+                      <a:noAutofit/>
+                    </wps:bodyPr>
+                  </wps:wsp>
+                </a:graphicData>
+              </a:graphic>
+              <wp14:sizeRelH relativeFrom="page">
+                <wp14:pctWidth>0</wp14:pctWidth>
+              </wp14:sizeRelH>
+              <wp14:sizeRelV relativeFrom="page">
+                <wp14:pctHeight>0</wp14:pctHeight>
+              </wp14:sizeRelV>
+            </wp:anchor>
+          </w:drawing>
+        </mc:Choice>
+        <mc:Fallback>
+          <w:pict>
+            <v:shapetype w14:anchorId="1C9E5ED6" id="_x0000_t202" coordsize="21600,21600" o:spt="202" path="m,l,21600r21600,l21600,xe">
+              <v:stroke joinstyle="miter"/>
+              <v:path gradientshapeok="t" o:connecttype="rect"/>
+            </v:shapetype>
+            <v:shape id="Text Box 12" o:spid="_x0000_s1027" type="#_x0000_t202" style="position:absolute;margin-left:419.4pt;margin-top:39.6pt;width:168.75pt;height:32pt;z-index:-254285824;visibility:visible;mso-wrap-style:square;mso-width-percent:0;mso-height-percent:0;mso-wrap-distance-left:9pt;mso-wrap-distance-top:0;mso-wrap-distance-right:9pt;mso-wrap-distance-bottom:0;mso-position-horizontal:absolute;mso-position-horizontal-relative:page;mso-position-vertical:absolute;mso-position-vertical-relative:page;mso-width-percent:0;mso-height-percent:0;mso-width-relative:page;mso-height-relative:page;v-text-anchor:top" o:gfxdata="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" filled="f" stroked="f">
+              <v:textbox inset="0,0,0,0">
+                <w:txbxContent>
+                  <w:p>
+                    <w:pPr>
+                      <w:spacing w:before="3" w:line="266" w:lineRule="auto"/>
+                      <w:ind w:left="484" w:right="1" w:hanging="465"/>
+                      <w:jc w:val="right"/>
+                      <w:rPr>
+                        <w:rFonts w:ascii="Arial" w:hAnsi="Arial" w:cs="Arial"/>
+                        <w:b/>
+                        <w:bCs/>
+                        <w:sz w:val="24"/>
+                      </w:rPr>
+                    </w:pPr>
+                    <w:r>
+                      <w:rPr>
+                        <w:rFonts w:ascii="Arial" w:hAnsi="Arial" w:cs="Arial"/>
+                        <w:b/>
+                        <w:bCs/>
+                        <w:w w:val="110"/>
+                        <w:sz w:val="24"/>
+                      </w:rPr>
+                      <w:t xml:space="preserve">OWNER'S EQUIPMENT </w:t>
+                    </w:r>
+                    <w:r>
+                      <w:rPr>
+                        <w:rFonts w:ascii="Arial" w:hAnsi="Arial" w:cs="Arial"/>
+                        <w:b/>
+                        <w:bCs/>
+                        <w:w w:val="105"/>
+                        <w:sz w:val="24"/>
+                      </w:rPr>
+                      <w:t>RE-REGISTRATION</w:t>
+                    </w:r>
+                  </w:p>
+                </w:txbxContent>
+              </v:textbox>
+              <w10:wrap anchorx="page" anchory="page"/>
+            </v:shape>
+          </w:pict>
+        </mc:Fallback>
+      </mc:AlternateContent>
+    </w:r>
+    <w:r>
+      <w:rPr>
+        <w:noProof/>
+      </w:rPr>
+      <mc:AlternateContent>
+        <mc:Choice Requires="wps">
+          <w:drawing>
+            <wp:anchor distT="0" distB="0" distL="114300" distR="114300" simplePos="0" relativeHeight="249031680" behindDoc="1" locked="0" layoutInCell="1" allowOverlap="1" wp14:anchorId="02A8FEB4" wp14:editId="150D53B5">
+              <wp:simplePos x="0" y="0"/>
+              <wp:positionH relativeFrom="page">
+                <wp:posOffset>1882140</wp:posOffset>
+              </wp:positionH>
+              <wp:positionV relativeFrom="page">
+                <wp:posOffset>556260</wp:posOffset>
+              </wp:positionV>
+              <wp:extent cx="2286000" cy="406400"/>
+              <wp:effectExtent l="0" t="0" r="0" b="12700"/>
+              <wp:wrapNone/>
+              <wp:docPr id="2" name="Text Box 11"/>
+              <wp:cNvGraphicFramePr>
+                <a:graphicFrameLocks xmlns:a="http://schemas.openxmlformats.org/drawingml/2006/main"/>
+              </wp:cNvGraphicFramePr>
+              <a:graphic xmlns:a="http://schemas.openxmlformats.org/drawingml/2006/main">
+                <a:graphicData uri="http://schemas.microsoft.com/office/word/2010/wordprocessingShape">
+                  <wps:wsp>
+                    <wps:cNvSpPr txBox="1">
+                      <a:spLocks noChangeArrowheads="1"/>
+                    </wps:cNvSpPr>
+                    <wps:spPr bwMode="auto">
+                      <a:xfrm>
+                        <a:off x="0" y="0"/>
+                        <a:ext cx="2286000" cy="406400"/>
+                      </a:xfrm>
+                      <a:prstGeom prst="rect">
+                        <a:avLst/>
+                      </a:prstGeom>
+                      <a:noFill/>
+                      <a:ln>
+                        <a:noFill/>
+                      </a:ln>
+                      <a:extLst>
+                        <a:ext uri="{909E8E84-426E-40DD-AFC4-6F175D3DCCD1}">
+                          <a14:hiddenFill xmlns:a14="http://schemas.microsoft.com/office/drawing/2010/main">
+                            <a:solidFill>
+                              <a:srgbClr val="FFFFFF"/>
+                            </a:solidFill>
+                          </a14:hiddenFill>
+                        </a:ext>
+                        <a:ext uri="{91240B29-F687-4F45-9708-019B960494DF}">
+                          <a14:hiddenLine xmlns:a14="http://schemas.microsoft.com/office/drawing/2010/main" w="9525">
+                            <a:solidFill>
+                              <a:srgbClr val="000000"/>
+                            </a:solidFill>
+                            <a:miter lim="800000"/>
+                            <a:headEnd/>
+                            <a:tailEnd/>
+                          </a14:hiddenLine>
+                        </a:ext>
+                      </a:extLst>
+                    </wps:spPr>
+                    <wps:txbx>
+                      <w:txbxContent>
+                        <w:p>
+                          <w:pPr>
+                            <w:spacing w:before="3" w:line="266" w:lineRule="auto"/>
+                            <w:ind w:right="-20"/>
+                            <w:rPr>
+                              <w:sz w:val="24"/>
+                            </w:rPr>
+                          </w:pPr>
+                          <w:r>
+                            <w:rPr>
+                              <w:color w:val="34587F"/>
+                              <w:w w:val="115"/>
+                              <w:sz w:val="24"/>
+                            </w:rPr>
+                            <w:t>Ministry of Transportation and Infrastructure</w:t>
+                          </w:r>
+                        </w:p>
+                        <w:p>
+                          <w:pPr>
+                            <w:spacing w:before="3" w:line="266" w:lineRule="auto"/>
+                            <w:ind w:right="-20" w:firstLine="19"/>
+                            <w:rPr>
+                              <w:sz w:val="24"/>
+                            </w:rPr>
+                          </w:pPr>
+                        </w:p>
+                      </w:txbxContent>
+                    </wps:txbx>
+                    <wps:bodyPr rot="0" vert="horz" wrap="square" lIns="0" tIns="0" rIns="0" bIns="0" anchor="t" anchorCtr="0" upright="1">
+                      <a:noAutofit/>
+                    </wps:bodyPr>
+                  </wps:wsp>
+                </a:graphicData>
+              </a:graphic>
+              <wp14:sizeRelH relativeFrom="page">
+                <wp14:pctWidth>0</wp14:pctWidth>
+              </wp14:sizeRelH>
+              <wp14:sizeRelV relativeFrom="page">
+                <wp14:pctHeight>0</wp14:pctHeight>
+              </wp14:sizeRelV>
+            </wp:anchor>
+          </w:drawing>
+        </mc:Choice>
+        <mc:Fallback>
+          <w:pict>
+            <v:shape w14:anchorId="02A8FEB4" id="Text Box 11" o:spid="_x0000_s1028" type="#_x0000_t202" style="position:absolute;margin-left:148.2pt;margin-top:43.8pt;width:180pt;height:32pt;z-index:-254284800;visibility:visible;mso-wrap-style:square;mso-width-percent:0;mso-height-percent:0;mso-wrap-distance-left:9pt;mso-wrap-distance-top:0;mso-wrap-distance-right:9pt;mso-wrap-distance-bottom:0;mso-position-horizontal:absolute;mso-position-horizontal-relative:page;mso-position-vertical:absolute;mso-position-vertical-relative:page;mso-width-percent:0;mso-height-percent:0;mso-width-relative:page;mso-height-relative:page;v-text-anchor:top" o:gfxdata="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" filled="f" stroked="f">
+              <v:textbox inset="0,0,0,0">
+                <w:txbxContent>
+                  <w:p>
+                    <w:pPr>
+                      <w:spacing w:before="3" w:line="266" w:lineRule="auto"/>
+                      <w:ind w:right="-20"/>
+                      <w:rPr>
+                        <w:sz w:val="24"/>
+                      </w:rPr>
+                    </w:pPr>
+                    <w:r>
+                      <w:rPr>
+                        <w:color w:val="34587F"/>
+                        <w:w w:val="115"/>
+                        <w:sz w:val="24"/>
+                      </w:rPr>
+                      <w:t>Ministry of Transportation and Infrastructure</w:t>
+                    </w:r>
+                  </w:p>
+                  <w:p>
+                    <w:pPr>
+                      <w:spacing w:before="3" w:line="266" w:lineRule="auto"/>
+                      <w:ind w:right="-20" w:firstLine="19"/>
+                      <w:rPr>
+                        <w:sz w:val="24"/>
+                      </w:rPr>
+                    </w:pPr>
+                  </w:p>
+                </w:txbxContent>
+              </v:textbox>
+              <w10:wrap anchorx="page" anchory="page"/>
+            </v:shape>
+          </w:pict>
+        </mc:Fallback>
+      </mc:AlternateContent>
+    </w:r>
+  </w:p>
   <w:p/>
   <w:p/>
-  <w:p/>
-  <w:p/>
+  <w:p>
+    <w:pPr>
+      <w:tabs>
+        <w:tab w:val="left" w:pos="10740"/>
+      </w:tabs>
+    </w:pPr>
+  </w:p>
   <w:tbl>
     <w:tblPr>
       <w:tblW w:w="0" w:type="auto"/>
@@ -3122,60 +3699,60 @@
             <w:ind w:left="176"/>
             <w:jc w:val="center"/>
             <w:rPr>
+              <w:rFonts w:ascii="Arial" w:hAnsi="Arial" w:cs="Arial"/>
               <w:noProof/>
-              <w:color w:val="34587F"/>
               <w:w w:val="110"/>
-              <w:sz w:val="14"/>
-              <w:szCs w:val="14"/>
+              <w:sz w:val="16"/>
+              <w:szCs w:val="16"/>
             </w:rPr>
           </w:pPr>
           <w:r>
             <w:rPr>
+              <w:rFonts w:ascii="Arial" w:hAnsi="Arial" w:cs="Arial"/>
               <w:noProof/>
-              <w:color w:val="34587F"/>
               <w:w w:val="110"/>
-              <w:sz w:val="14"/>
-              <w:szCs w:val="14"/>
+              <w:sz w:val="16"/>
+              <w:szCs w:val="16"/>
             </w:rPr>
             <w:fldChar w:fldCharType="begin"/>
           </w:r>
           <w:r>
             <w:rPr>
+              <w:rFonts w:ascii="Arial" w:hAnsi="Arial" w:cs="Arial"/>
               <w:noProof/>
-              <w:color w:val="34587F"/>
               <w:w w:val="110"/>
-              <w:sz w:val="14"/>
-              <w:szCs w:val="14"/>
+              <w:sz w:val="16"/>
+              <w:szCs w:val="16"/>
             </w:rPr>
             <w:instrText xml:space="preserve"> MERGEFIELD  districtAddress  \* MERGEFORMAT </w:instrText>
           </w:r>
           <w:r>
             <w:rPr>
+              <w:rFonts w:ascii="Arial" w:hAnsi="Arial" w:cs="Arial"/>
               <w:noProof/>
-              <w:color w:val="34587F"/>
               <w:w w:val="110"/>
-              <w:sz w:val="14"/>
-              <w:szCs w:val="14"/>
+              <w:sz w:val="16"/>
+              <w:szCs w:val="16"/>
             </w:rPr>
             <w:fldChar w:fldCharType="separate"/>
           </w:r>
           <w:r>
             <w:rPr>
+              <w:rFonts w:ascii="Arial" w:hAnsi="Arial" w:cs="Arial"/>
               <w:noProof/>
-              <w:color w:val="34587F"/>
               <w:w w:val="110"/>
-              <w:sz w:val="14"/>
-              <w:szCs w:val="14"/>
+              <w:sz w:val="16"/>
+              <w:szCs w:val="16"/>
             </w:rPr>
             <w:t>«districtAddress»</w:t>
           </w:r>
           <w:r>
             <w:rPr>
+              <w:rFonts w:ascii="Arial" w:hAnsi="Arial" w:cs="Arial"/>
               <w:noProof/>
-              <w:color w:val="34587F"/>
               <w:w w:val="110"/>
-              <w:sz w:val="14"/>
-              <w:szCs w:val="14"/>
+              <w:sz w:val="16"/>
+              <w:szCs w:val="16"/>
             </w:rPr>
             <w:fldChar w:fldCharType="end"/>
           </w:r>
@@ -3197,60 +3774,60 @@
             <w:ind w:left="176"/>
             <w:jc w:val="center"/>
             <w:rPr>
+              <w:rFonts w:ascii="Arial" w:hAnsi="Arial" w:cs="Arial"/>
               <w:noProof/>
-              <w:color w:val="34587F"/>
               <w:w w:val="110"/>
-              <w:sz w:val="14"/>
-              <w:szCs w:val="14"/>
+              <w:sz w:val="16"/>
+              <w:szCs w:val="16"/>
             </w:rPr>
           </w:pPr>
           <w:r>
             <w:rPr>
+              <w:rFonts w:ascii="Arial" w:hAnsi="Arial" w:cs="Arial"/>
               <w:noProof/>
-              <w:color w:val="34587F"/>
               <w:w w:val="110"/>
-              <w:sz w:val="14"/>
-              <w:szCs w:val="14"/>
+              <w:sz w:val="16"/>
+              <w:szCs w:val="16"/>
             </w:rPr>
             <w:fldChar w:fldCharType="begin"/>
           </w:r>
           <w:r>
             <w:rPr>
+              <w:rFonts w:ascii="Arial" w:hAnsi="Arial" w:cs="Arial"/>
               <w:noProof/>
-              <w:color w:val="34587F"/>
               <w:w w:val="110"/>
-              <w:sz w:val="14"/>
-              <w:szCs w:val="14"/>
+              <w:sz w:val="16"/>
+              <w:szCs w:val="16"/>
             </w:rPr>
             <w:instrText xml:space="preserve"> MERGEFIELD  districtContact  \* MERGEFORMAT </w:instrText>
           </w:r>
           <w:r>
             <w:rPr>
+              <w:rFonts w:ascii="Arial" w:hAnsi="Arial" w:cs="Arial"/>
               <w:noProof/>
-              <w:color w:val="34587F"/>
               <w:w w:val="110"/>
-              <w:sz w:val="14"/>
-              <w:szCs w:val="14"/>
+              <w:sz w:val="16"/>
+              <w:szCs w:val="16"/>
             </w:rPr>
             <w:fldChar w:fldCharType="separate"/>
           </w:r>
           <w:r>
             <w:rPr>
+              <w:rFonts w:ascii="Arial" w:hAnsi="Arial" w:cs="Arial"/>
               <w:noProof/>
-              <w:color w:val="34587F"/>
               <w:w w:val="110"/>
-              <w:sz w:val="14"/>
-              <w:szCs w:val="14"/>
+              <w:sz w:val="16"/>
+              <w:szCs w:val="16"/>
             </w:rPr>
             <w:t>«districtContact»</w:t>
           </w:r>
           <w:r>
             <w:rPr>
+              <w:rFonts w:ascii="Arial" w:hAnsi="Arial" w:cs="Arial"/>
               <w:noProof/>
-              <w:color w:val="34587F"/>
               <w:w w:val="110"/>
-              <w:sz w:val="14"/>
-              <w:szCs w:val="14"/>
+              <w:sz w:val="16"/>
+              <w:szCs w:val="16"/>
             </w:rPr>
             <w:fldChar w:fldCharType="end"/>
           </w:r>
@@ -3396,7 +3973,7 @@
       <mc:AlternateContent>
         <mc:Choice Requires="wpg">
           <w:drawing>
-            <wp:anchor distT="0" distB="0" distL="114300" distR="114300" simplePos="0" relativeHeight="249029632" behindDoc="1" locked="0" layoutInCell="1" allowOverlap="1" wp14:anchorId="0CC5D58E" wp14:editId="579E513A">
+            <wp:anchor distT="0" distB="0" distL="114300" distR="114300" simplePos="0" relativeHeight="249029632" behindDoc="1" locked="0" layoutInCell="1" allowOverlap="1" wp14:anchorId="0CC5D58E" wp14:editId="3D6EDCBB">
               <wp:simplePos x="0" y="0"/>
               <wp:positionH relativeFrom="page">
                 <wp:posOffset>81280</wp:posOffset>
@@ -3697,289 +4274,17 @@
         </mc:Choice>
         <mc:Fallback>
           <w:pict>
-            <v:group w14:anchorId="40E50D76" id="Group 13" o:spid="_x0000_s1026" style="position:absolute;margin-left:6.4pt;margin-top:131.1pt;width:582.2pt;height:1.65pt;z-index:-254286848;mso-position-horizontal-relative:page;mso-position-vertical-relative:page" coordorigin="128,2622" coordsize="11644,33" o:gfxdata="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">
-              <v:line id="Line 17" o:spid="_x0000_s1027" style="position:absolute;visibility:visible;mso-wrap-style:square" from="128,2630" to="11772,2630" o:connectortype="straight" o:gfxdata="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" strokecolor="#999" strokeweight=".2825mm"/>
-              <v:line id="Line 16" o:spid="_x0000_s1028" style="position:absolute;visibility:visible;mso-wrap-style:square" from="128,2646" to="11772,2646" o:connectortype="straight" o:gfxdata="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" strokecolor="#ededed" strokeweight=".2825mm"/>
-              <v:shape id="Freeform 15" o:spid="_x0000_s1029" style="position:absolute;left:128;top:2622;width:17;height:33;visibility:visible;mso-wrap-style:square;v-text-anchor:top" coordsize="17,33" o:gfxdata="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" path="m,32l,,16,r,16l,32xe" fillcolor="#999" stroked="f">
+            <v:group w14:anchorId="5A2CD7DE" id="Group 13" o:spid="_x0000_s1026" style="position:absolute;margin-left:6.4pt;margin-top:131.1pt;width:582.2pt;height:1.65pt;z-index:-254286848;mso-position-horizontal-relative:page;mso-position-vertical-relative:page" coordorigin="128,2622" coordsize="11644,33" o:gfxdata="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">
+              <v:line id="Line 17" o:spid="_x0000_s1027" style="position:absolute;visibility:visible;mso-wrap-style:square" from="128,2630" to="11772,2630" o:connectortype="straight" o:gfxdata="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" strokecolor="#999" strokeweight=".2825mm"/>
+              <v:line id="Line 16" o:spid="_x0000_s1028" style="position:absolute;visibility:visible;mso-wrap-style:square" from="128,2646" to="11772,2646" o:connectortype="straight" o:gfxdata="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" strokecolor="#ededed" strokeweight=".2825mm"/>
+              <v:shape id="Freeform 15" o:spid="_x0000_s1029" style="position:absolute;left:128;top:2622;width:17;height:33;visibility:visible;mso-wrap-style:square;v-text-anchor:top" coordsize="17,33" o:gfxdata="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" path="m,32l,,16,r,16l,32xe" fillcolor="#999" stroked="f">
                 <v:path arrowok="t" o:connecttype="custom" o:connectlocs="0,2654;0,2622;16,2622;16,2638;0,2654" o:connectangles="0,0,0,0,0"/>
               </v:shape>
-              <v:shape id="Freeform 14" o:spid="_x0000_s1030" style="position:absolute;left:11755;top:2622;width:17;height:33;visibility:visible;mso-wrap-style:square;v-text-anchor:top" coordsize="17,33" o:gfxdata="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" path="m16,32l,32,,16,16,r,32xe" fillcolor="#ededed" stroked="f">
+              <v:shape id="Freeform 14" o:spid="_x0000_s1030" style="position:absolute;left:11755;top:2622;width:17;height:33;visibility:visible;mso-wrap-style:square;v-text-anchor:top" coordsize="17,33" o:gfxdata="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" path="m16,32l,32,,16,16,r,32xe" fillcolor="#ededed" stroked="f">
                 <v:path arrowok="t" o:connecttype="custom" o:connectlocs="16,2654;0,2654;0,2638;16,2622;16,2654" o:connectangles="0,0,0,0,0"/>
               </v:shape>
               <w10:wrap anchorx="page" anchory="page"/>
             </v:group>
-          </w:pict>
-        </mc:Fallback>
-      </mc:AlternateContent>
-    </w:r>
-    <w:r>
-      <w:rPr>
-        <w:noProof/>
-      </w:rPr>
-      <mc:AlternateContent>
-        <mc:Choice Requires="wps">
-          <w:drawing>
-            <wp:anchor distT="0" distB="0" distL="114300" distR="114300" simplePos="0" relativeHeight="249030656" behindDoc="1" locked="0" layoutInCell="1" allowOverlap="1" wp14:anchorId="1C9E5ED6" wp14:editId="428AA685">
-              <wp:simplePos x="0" y="0"/>
-              <wp:positionH relativeFrom="page">
-                <wp:posOffset>5784215</wp:posOffset>
-              </wp:positionH>
-              <wp:positionV relativeFrom="page">
-                <wp:posOffset>503555</wp:posOffset>
-              </wp:positionV>
-              <wp:extent cx="1685925" cy="406400"/>
-              <wp:effectExtent l="0" t="0" r="0" b="0"/>
-              <wp:wrapNone/>
-              <wp:docPr id="3" name="Text Box 12"/>
-              <wp:cNvGraphicFramePr>
-                <a:graphicFrameLocks xmlns:a="http://schemas.openxmlformats.org/drawingml/2006/main"/>
-              </wp:cNvGraphicFramePr>
-              <a:graphic xmlns:a="http://schemas.openxmlformats.org/drawingml/2006/main">
-                <a:graphicData uri="http://schemas.microsoft.com/office/word/2010/wordprocessingShape">
-                  <wps:wsp>
-                    <wps:cNvSpPr txBox="1">
-                      <a:spLocks noChangeArrowheads="1"/>
-                    </wps:cNvSpPr>
-                    <wps:spPr bwMode="auto">
-                      <a:xfrm>
-                        <a:off x="0" y="0"/>
-                        <a:ext cx="1685925" cy="406400"/>
-                      </a:xfrm>
-                      <a:prstGeom prst="rect">
-                        <a:avLst/>
-                      </a:prstGeom>
-                      <a:noFill/>
-                      <a:ln>
-                        <a:noFill/>
-                      </a:ln>
-                      <a:extLst>
-                        <a:ext uri="{909E8E84-426E-40DD-AFC4-6F175D3DCCD1}">
-                          <a14:hiddenFill xmlns:a14="http://schemas.microsoft.com/office/drawing/2010/main">
-                            <a:solidFill>
-                              <a:srgbClr val="FFFFFF"/>
-                            </a:solidFill>
-                          </a14:hiddenFill>
-                        </a:ext>
-                        <a:ext uri="{91240B29-F687-4F45-9708-019B960494DF}">
-                          <a14:hiddenLine xmlns:a14="http://schemas.microsoft.com/office/drawing/2010/main" w="9525">
-                            <a:solidFill>
-                              <a:srgbClr val="000000"/>
-                            </a:solidFill>
-                            <a:miter lim="800000"/>
-                            <a:headEnd/>
-                            <a:tailEnd/>
-                          </a14:hiddenLine>
-                        </a:ext>
-                      </a:extLst>
-                    </wps:spPr>
-                    <wps:txbx>
-                      <w:txbxContent>
-                        <w:p>
-                          <w:pPr>
-                            <w:spacing w:before="3" w:line="266" w:lineRule="auto"/>
-                            <w:ind w:left="484" w:right="1" w:hanging="465"/>
-                            <w:rPr>
-                              <w:sz w:val="24"/>
-                            </w:rPr>
-                          </w:pPr>
-                          <w:r>
-                            <w:rPr>
-                              <w:color w:val="34587F"/>
-                              <w:w w:val="110"/>
-                              <w:sz w:val="24"/>
-                            </w:rPr>
-                            <w:t xml:space="preserve">OWNER'S EQUIPMENT </w:t>
-                          </w:r>
-                          <w:r>
-                            <w:rPr>
-                              <w:color w:val="34587F"/>
-                              <w:w w:val="105"/>
-                              <w:sz w:val="24"/>
-                            </w:rPr>
-                            <w:t>RE-REGISTRATION</w:t>
-                          </w:r>
-                        </w:p>
-                      </w:txbxContent>
-                    </wps:txbx>
-                    <wps:bodyPr rot="0" vert="horz" wrap="square" lIns="0" tIns="0" rIns="0" bIns="0" anchor="t" anchorCtr="0" upright="1">
-                      <a:noAutofit/>
-                    </wps:bodyPr>
-                  </wps:wsp>
-                </a:graphicData>
-              </a:graphic>
-              <wp14:sizeRelH relativeFrom="page">
-                <wp14:pctWidth>0</wp14:pctWidth>
-              </wp14:sizeRelH>
-              <wp14:sizeRelV relativeFrom="page">
-                <wp14:pctHeight>0</wp14:pctHeight>
-              </wp14:sizeRelV>
-            </wp:anchor>
-          </w:drawing>
-        </mc:Choice>
-        <mc:Fallback>
-          <w:pict>
-            <v:shapetype w14:anchorId="1C9E5ED6" id="_x0000_t202" coordsize="21600,21600" o:spt="202" path="m,l,21600r21600,l21600,xe">
-              <v:stroke joinstyle="miter"/>
-              <v:path gradientshapeok="t" o:connecttype="rect"/>
-            </v:shapetype>
-            <v:shape id="Text Box 12" o:spid="_x0000_s1027" type="#_x0000_t202" style="position:absolute;margin-left:455.45pt;margin-top:39.65pt;width:132.75pt;height:32pt;z-index:-254285824;visibility:visible;mso-wrap-style:square;mso-width-percent:0;mso-height-percent:0;mso-wrap-distance-left:9pt;mso-wrap-distance-top:0;mso-wrap-distance-right:9pt;mso-wrap-distance-bottom:0;mso-position-horizontal:absolute;mso-position-horizontal-relative:page;mso-position-vertical:absolute;mso-position-vertical-relative:page;mso-width-percent:0;mso-height-percent:0;mso-width-relative:page;mso-height-relative:page;v-text-anchor:top" o:gfxdata="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" filled="f" stroked="f">
-              <v:textbox inset="0,0,0,0">
-                <w:txbxContent>
-                  <w:p>
-                    <w:pPr>
-                      <w:spacing w:before="3" w:line="266" w:lineRule="auto"/>
-                      <w:ind w:left="484" w:right="1" w:hanging="465"/>
-                      <w:rPr>
-                        <w:sz w:val="24"/>
-                      </w:rPr>
-                    </w:pPr>
-                    <w:r>
-                      <w:rPr>
-                        <w:color w:val="34587F"/>
-                        <w:w w:val="110"/>
-                        <w:sz w:val="24"/>
-                      </w:rPr>
-                      <w:t xml:space="preserve">OWNER'S EQUIPMENT </w:t>
-                    </w:r>
-                    <w:r>
-                      <w:rPr>
-                        <w:color w:val="34587F"/>
-                        <w:w w:val="105"/>
-                        <w:sz w:val="24"/>
-                      </w:rPr>
-                      <w:t>RE-REGISTRATION</w:t>
-                    </w:r>
-                  </w:p>
-                </w:txbxContent>
-              </v:textbox>
-              <w10:wrap anchorx="page" anchory="page"/>
-            </v:shape>
-          </w:pict>
-        </mc:Fallback>
-      </mc:AlternateContent>
-    </w:r>
-    <w:r>
-      <w:rPr>
-        <w:noProof/>
-      </w:rPr>
-      <mc:AlternateContent>
-        <mc:Choice Requires="wps">
-          <w:drawing>
-            <wp:anchor distT="0" distB="0" distL="114300" distR="114300" simplePos="0" relativeHeight="249031680" behindDoc="1" locked="0" layoutInCell="1" allowOverlap="1" wp14:anchorId="02A8FEB4" wp14:editId="43CD2B66">
-              <wp:simplePos x="0" y="0"/>
-              <wp:positionH relativeFrom="page">
-                <wp:posOffset>1878965</wp:posOffset>
-              </wp:positionH>
-              <wp:positionV relativeFrom="page">
-                <wp:posOffset>554990</wp:posOffset>
-              </wp:positionV>
-              <wp:extent cx="2004060" cy="406400"/>
-              <wp:effectExtent l="0" t="0" r="0" b="0"/>
-              <wp:wrapNone/>
-              <wp:docPr id="2" name="Text Box 11"/>
-              <wp:cNvGraphicFramePr>
-                <a:graphicFrameLocks xmlns:a="http://schemas.openxmlformats.org/drawingml/2006/main"/>
-              </wp:cNvGraphicFramePr>
-              <a:graphic xmlns:a="http://schemas.openxmlformats.org/drawingml/2006/main">
-                <a:graphicData uri="http://schemas.microsoft.com/office/word/2010/wordprocessingShape">
-                  <wps:wsp>
-                    <wps:cNvSpPr txBox="1">
-                      <a:spLocks noChangeArrowheads="1"/>
-                    </wps:cNvSpPr>
-                    <wps:spPr bwMode="auto">
-                      <a:xfrm>
-                        <a:off x="0" y="0"/>
-                        <a:ext cx="2004060" cy="406400"/>
-                      </a:xfrm>
-                      <a:prstGeom prst="rect">
-                        <a:avLst/>
-                      </a:prstGeom>
-                      <a:noFill/>
-                      <a:ln>
-                        <a:noFill/>
-                      </a:ln>
-                      <a:extLst>
-                        <a:ext uri="{909E8E84-426E-40DD-AFC4-6F175D3DCCD1}">
-                          <a14:hiddenFill xmlns:a14="http://schemas.microsoft.com/office/drawing/2010/main">
-                            <a:solidFill>
-                              <a:srgbClr val="FFFFFF"/>
-                            </a:solidFill>
-                          </a14:hiddenFill>
-                        </a:ext>
-                        <a:ext uri="{91240B29-F687-4F45-9708-019B960494DF}">
-                          <a14:hiddenLine xmlns:a14="http://schemas.microsoft.com/office/drawing/2010/main" w="9525">
-                            <a:solidFill>
-                              <a:srgbClr val="000000"/>
-                            </a:solidFill>
-                            <a:miter lim="800000"/>
-                            <a:headEnd/>
-                            <a:tailEnd/>
-                          </a14:hiddenLine>
-                        </a:ext>
-                      </a:extLst>
-                    </wps:spPr>
-                    <wps:txbx>
-                      <w:txbxContent>
-                        <w:p>
-                          <w:pPr>
-                            <w:spacing w:before="3" w:line="266" w:lineRule="auto"/>
-                            <w:ind w:left="484" w:right="-20" w:hanging="465"/>
-                            <w:rPr>
-                              <w:sz w:val="24"/>
-                            </w:rPr>
-                          </w:pPr>
-                          <w:r>
-                            <w:rPr>
-                              <w:color w:val="34587F"/>
-                              <w:w w:val="115"/>
-                              <w:sz w:val="24"/>
-                            </w:rPr>
-                            <w:t>Ministry of Transportation and Infrastructure</w:t>
-                          </w:r>
-                        </w:p>
-                      </w:txbxContent>
-                    </wps:txbx>
-                    <wps:bodyPr rot="0" vert="horz" wrap="square" lIns="0" tIns="0" rIns="0" bIns="0" anchor="t" anchorCtr="0" upright="1">
-                      <a:noAutofit/>
-                    </wps:bodyPr>
-                  </wps:wsp>
-                </a:graphicData>
-              </a:graphic>
-              <wp14:sizeRelH relativeFrom="page">
-                <wp14:pctWidth>0</wp14:pctWidth>
-              </wp14:sizeRelH>
-              <wp14:sizeRelV relativeFrom="page">
-                <wp14:pctHeight>0</wp14:pctHeight>
-              </wp14:sizeRelV>
-            </wp:anchor>
-          </w:drawing>
-        </mc:Choice>
-        <mc:Fallback>
-          <w:pict>
-            <v:shape w14:anchorId="02A8FEB4" id="Text Box 11" o:spid="_x0000_s1028" type="#_x0000_t202" style="position:absolute;margin-left:147.95pt;margin-top:43.7pt;width:157.8pt;height:32pt;z-index:-254284800;visibility:visible;mso-wrap-style:square;mso-width-percent:0;mso-height-percent:0;mso-wrap-distance-left:9pt;mso-wrap-distance-top:0;mso-wrap-distance-right:9pt;mso-wrap-distance-bottom:0;mso-position-horizontal:absolute;mso-position-horizontal-relative:page;mso-position-vertical:absolute;mso-position-vertical-relative:page;mso-width-percent:0;mso-height-percent:0;mso-width-relative:page;mso-height-relative:page;v-text-anchor:top" o:gfxdata="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" filled="f" stroked="f">
-              <v:textbox inset="0,0,0,0">
-                <w:txbxContent>
-                  <w:p>
-                    <w:pPr>
-                      <w:spacing w:before="3" w:line="266" w:lineRule="auto"/>
-                      <w:ind w:left="484" w:right="-20" w:hanging="465"/>
-                      <w:rPr>
-                        <w:sz w:val="24"/>
-                      </w:rPr>
-                    </w:pPr>
-                    <w:r>
-                      <w:rPr>
-                        <w:color w:val="34587F"/>
-                        <w:w w:val="115"/>
-                        <w:sz w:val="24"/>
-                      </w:rPr>
-                      <w:t>Ministry of Transportation and Infrastructure</w:t>
-                    </w:r>
-                  </w:p>
-                </w:txbxContent>
-              </v:textbox>
-              <w10:wrap anchorx="page" anchory="page"/>
-            </v:shape>
           </w:pict>
         </mc:Fallback>
       </mc:AlternateContent>
@@ -5704,7 +6009,7 @@
 </file>
 
 <file path=customXml/itemProps1.xml><?xml version="1.0" encoding="utf-8"?>
-<ds:datastoreItem xmlns:ds="http://schemas.openxmlformats.org/officeDocument/2006/customXml" ds:itemID="{D145C772-A3C5-4E51-B777-8C6E8A23938C}">
+<ds:datastoreItem xmlns:ds="http://schemas.openxmlformats.org/officeDocument/2006/customXml" ds:itemID="{14C505F4-14B7-4585-AA71-BD95CCCCD09A}">
   <ds:schemaRefs>
     <ds:schemaRef ds:uri="http://schemas.openxmlformats.org/officeDocument/2006/bibliography"/>
   </ds:schemaRefs>

</xml_diff>

<commit_message>
Status Letter template back to Paul's version
</commit_message>
<xml_diff>
--- a/Common/src/HetsReport/Templates/OwnerVerification-Template.docx
+++ b/Common/src/HetsReport/Templates/OwnerVerification-Template.docx
@@ -5,11 +5,13 @@
     <w:p>
       <w:pPr>
         <w:pStyle w:val="BodyText"/>
-        <w:spacing w:before="9" w:line="360" w:lineRule="auto"/>
+        <w:spacing w:before="9"/>
         <w:rPr>
           <w:rFonts w:ascii="Times New Roman"/>
         </w:rPr>
       </w:pPr>
+      <w:bookmarkStart w:id="0" w:name="_GoBack"/>
+      <w:bookmarkEnd w:id="0"/>
       <w:r>
         <w:rPr>
           <w:noProof/>
@@ -20,13 +22,13 @@
         <mc:AlternateContent>
           <mc:Choice Requires="wps">
             <w:drawing>
-              <wp:anchor distT="0" distB="0" distL="114300" distR="114300" simplePos="0" relativeHeight="251666432" behindDoc="0" locked="0" layoutInCell="1" allowOverlap="1" wp14:anchorId="441EDA7D" wp14:editId="12836976">
+              <wp:anchor distT="0" distB="0" distL="114300" distR="114300" simplePos="0" relativeHeight="251662336" behindDoc="0" locked="0" layoutInCell="1" allowOverlap="1" wp14:anchorId="2700D17D" wp14:editId="007D14C4">
                 <wp:simplePos x="0" y="0"/>
                 <wp:positionH relativeFrom="column">
-                  <wp:posOffset>2860463</wp:posOffset>
+                  <wp:posOffset>3600450</wp:posOffset>
                 </wp:positionH>
                 <wp:positionV relativeFrom="page">
-                  <wp:posOffset>797560</wp:posOffset>
+                  <wp:posOffset>890270</wp:posOffset>
                 </wp:positionV>
                 <wp:extent cx="3862800" cy="198000"/>
                 <wp:effectExtent l="0" t="0" r="4445" b="0"/>
@@ -61,8 +63,8 @@
                                 <w:rFonts w:ascii="Arial" w:hAnsi="Arial" w:cs="Arial"/>
                                 <w:b/>
                                 <w:bCs/>
-                                <w:sz w:val="16"/>
-                                <w:szCs w:val="16"/>
+                                <w:sz w:val="14"/>
+                                <w:szCs w:val="14"/>
                               </w:rPr>
                             </w:pPr>
                             <w:proofErr w:type="spellStart"/>
@@ -71,8 +73,8 @@
                                 <w:rFonts w:ascii="Arial" w:hAnsi="Arial" w:cs="Arial"/>
                                 <w:b/>
                                 <w:bCs/>
-                                <w:sz w:val="16"/>
-                                <w:szCs w:val="16"/>
+                                <w:sz w:val="14"/>
+                                <w:szCs w:val="14"/>
                                 <w:lang w:val="en-CA"/>
                               </w:rPr>
                               <w:t>ClassificationNumber</w:t>
@@ -101,11 +103,11 @@
           </mc:Choice>
           <mc:Fallback>
             <w:pict>
-              <v:shapetype w14:anchorId="441EDA7D" id="_x0000_t202" coordsize="21600,21600" o:spt="202" path="m,l,21600r21600,l21600,xe">
+              <v:shapetype w14:anchorId="2700D17D" id="_x0000_t202" coordsize="21600,21600" o:spt="202" path="m,l,21600r21600,l21600,xe">
                 <v:stroke joinstyle="miter"/>
                 <v:path gradientshapeok="t" o:connecttype="rect"/>
               </v:shapetype>
-              <v:shape id="Text Box 39" o:spid="_x0000_s1026" type="#_x0000_t202" style="position:absolute;margin-left:225.25pt;margin-top:62.8pt;width:304.15pt;height:15.6pt;z-index:251666432;visibility:visible;mso-wrap-style:square;mso-width-percent:0;mso-height-percent:0;mso-wrap-distance-left:9pt;mso-wrap-distance-top:0;mso-wrap-distance-right:9pt;mso-wrap-distance-bottom:0;mso-position-horizontal:absolute;mso-position-horizontal-relative:text;mso-position-vertical:absolute;mso-position-vertical-relative:page;mso-width-percent:0;mso-height-percent:0;mso-width-relative:margin;mso-height-relative:margin;v-text-anchor:top" o:gfxdata="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" fillcolor="white [3201]" stroked="f" strokeweight=".5pt">
+              <v:shape id="Text Box 39" o:spid="_x0000_s1026" type="#_x0000_t202" style="position:absolute;margin-left:283.5pt;margin-top:70.1pt;width:304.15pt;height:15.6pt;z-index:251662336;visibility:visible;mso-wrap-style:square;mso-width-percent:0;mso-height-percent:0;mso-wrap-distance-left:9pt;mso-wrap-distance-top:0;mso-wrap-distance-right:9pt;mso-wrap-distance-bottom:0;mso-position-horizontal:absolute;mso-position-horizontal-relative:text;mso-position-vertical:absolute;mso-position-vertical-relative:page;mso-width-percent:0;mso-height-percent:0;mso-width-relative:margin;mso-height-relative:margin;v-text-anchor:top" o:gfxdata="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" fillcolor="white [3201]" stroked="f" strokeweight=".5pt">
                 <v:textbox>
                   <w:txbxContent>
                     <w:p>
@@ -115,8 +117,8 @@
                           <w:rFonts w:ascii="Arial" w:hAnsi="Arial" w:cs="Arial"/>
                           <w:b/>
                           <w:bCs/>
-                          <w:sz w:val="16"/>
-                          <w:szCs w:val="16"/>
+                          <w:sz w:val="14"/>
+                          <w:szCs w:val="14"/>
                         </w:rPr>
                       </w:pPr>
                       <w:proofErr w:type="spellStart"/>
@@ -125,8 +127,8 @@
                           <w:rFonts w:ascii="Arial" w:hAnsi="Arial" w:cs="Arial"/>
                           <w:b/>
                           <w:bCs/>
-                          <w:sz w:val="16"/>
-                          <w:szCs w:val="16"/>
+                          <w:sz w:val="14"/>
+                          <w:szCs w:val="14"/>
                           <w:lang w:val="en-CA"/>
                         </w:rPr>
                         <w:t>ClassificationNumber</w:t>
@@ -144,7 +146,8 @@
     </w:p>
     <w:tbl>
       <w:tblPr>
-        <w:tblW w:w="11321" w:type="dxa"/>
+        <w:tblW w:w="0" w:type="auto"/>
+        <w:tblInd w:w="161" w:type="dxa"/>
         <w:tblLayout w:type="fixed"/>
         <w:tblCellMar>
           <w:left w:w="0" w:type="dxa"/>
@@ -169,8 +172,6 @@
           <w:p>
             <w:pPr>
               <w:pStyle w:val="Owner-Page1"/>
-              <w:spacing w:line="30" w:lineRule="atLeast"/>
-              <w:ind w:left="60"/>
               <w:rPr>
                 <w:rFonts w:ascii="Arial" w:hAnsi="Arial" w:cs="Arial"/>
                 <w:sz w:val="16"/>
@@ -194,7 +195,6 @@
           <w:p>
             <w:pPr>
               <w:pStyle w:val="Heading1"/>
-              <w:spacing w:line="30" w:lineRule="atLeast"/>
               <w:ind w:left="176"/>
               <w:jc w:val="both"/>
               <w:rPr>
@@ -258,7 +258,7 @@
           <w:p>
             <w:pPr>
               <w:pStyle w:val="TableParagraph"/>
-              <w:spacing w:line="30" w:lineRule="atLeast"/>
+              <w:spacing w:line="163" w:lineRule="exact"/>
               <w:ind w:left="710"/>
               <w:rPr>
                 <w:rFonts w:ascii="Arial" w:hAnsi="Arial" w:cs="Arial"/>
@@ -284,7 +284,7 @@
           <w:p>
             <w:pPr>
               <w:pStyle w:val="TableParagraph"/>
-              <w:spacing w:line="30" w:lineRule="atLeast"/>
+              <w:spacing w:line="163" w:lineRule="exact"/>
               <w:ind w:left="191"/>
               <w:rPr>
                 <w:rFonts w:ascii="Arial" w:hAnsi="Arial" w:cs="Arial"/>
@@ -352,7 +352,7 @@
           <w:p>
             <w:pPr>
               <w:pStyle w:val="TableParagraph"/>
-              <w:spacing w:before="38" w:line="30" w:lineRule="atLeast"/>
+              <w:spacing w:before="38"/>
               <w:ind w:left="50"/>
               <w:rPr>
                 <w:rFonts w:ascii="Arial" w:hAnsi="Arial" w:cs="Arial"/>
@@ -378,7 +378,7 @@
           <w:p>
             <w:pPr>
               <w:pStyle w:val="TableParagraph"/>
-              <w:spacing w:before="38" w:line="30" w:lineRule="atLeast"/>
+              <w:spacing w:before="38"/>
               <w:ind w:left="176"/>
               <w:rPr>
                 <w:rFonts w:ascii="Arial" w:hAnsi="Arial" w:cs="Arial"/>
@@ -441,7 +441,7 @@
           <w:p>
             <w:pPr>
               <w:pStyle w:val="TableParagraph"/>
-              <w:spacing w:before="38" w:line="30" w:lineRule="atLeast"/>
+              <w:spacing w:before="38"/>
               <w:ind w:left="710"/>
               <w:rPr>
                 <w:rFonts w:ascii="Arial" w:hAnsi="Arial" w:cs="Arial"/>
@@ -467,7 +467,7 @@
           <w:p>
             <w:pPr>
               <w:pStyle w:val="TableParagraph"/>
-              <w:spacing w:before="38" w:line="30" w:lineRule="atLeast"/>
+              <w:spacing w:before="38"/>
               <w:ind w:left="191"/>
               <w:rPr>
                 <w:rFonts w:ascii="Arial" w:hAnsi="Arial" w:cs="Arial"/>
@@ -535,7 +535,6 @@
           <w:p>
             <w:pPr>
               <w:pStyle w:val="TableParagraph"/>
-              <w:spacing w:line="30" w:lineRule="atLeast"/>
               <w:rPr>
                 <w:rFonts w:ascii="Arial" w:hAnsi="Arial" w:cs="Arial"/>
                 <w:sz w:val="16"/>
@@ -551,7 +550,7 @@
           <w:p>
             <w:pPr>
               <w:pStyle w:val="TableParagraph"/>
-              <w:spacing w:before="38" w:line="30" w:lineRule="atLeast"/>
+              <w:spacing w:before="38"/>
               <w:ind w:left="176"/>
               <w:rPr>
                 <w:rFonts w:ascii="Arial" w:hAnsi="Arial" w:cs="Arial"/>
@@ -614,7 +613,7 @@
           <w:p>
             <w:pPr>
               <w:pStyle w:val="TableParagraph"/>
-              <w:spacing w:before="38" w:line="30" w:lineRule="atLeast"/>
+              <w:spacing w:before="38"/>
               <w:ind w:left="710"/>
               <w:rPr>
                 <w:rFonts w:ascii="Arial" w:hAnsi="Arial" w:cs="Arial"/>
@@ -686,7 +685,7 @@
           <w:p>
             <w:pPr>
               <w:pStyle w:val="TableParagraph"/>
-              <w:spacing w:before="38" w:line="30" w:lineRule="atLeast"/>
+              <w:spacing w:before="38"/>
               <w:ind w:left="191"/>
               <w:rPr>
                 <w:rFonts w:ascii="Arial" w:hAnsi="Arial" w:cs="Arial"/>
@@ -754,7 +753,6 @@
           <w:p>
             <w:pPr>
               <w:pStyle w:val="TableParagraph"/>
-              <w:spacing w:line="30" w:lineRule="atLeast"/>
               <w:rPr>
                 <w:rFonts w:ascii="Arial" w:hAnsi="Arial" w:cs="Arial"/>
                 <w:sz w:val="16"/>
@@ -770,7 +768,6 @@
           <w:p>
             <w:pPr>
               <w:pStyle w:val="TableParagraph"/>
-              <w:spacing w:line="30" w:lineRule="atLeast"/>
               <w:rPr>
                 <w:rFonts w:ascii="Arial" w:hAnsi="Arial" w:cs="Arial"/>
                 <w:sz w:val="16"/>
@@ -786,7 +783,7 @@
           <w:p>
             <w:pPr>
               <w:pStyle w:val="TableParagraph"/>
-              <w:spacing w:before="38" w:line="30" w:lineRule="atLeast"/>
+              <w:spacing w:before="38"/>
               <w:ind w:left="710"/>
               <w:rPr>
                 <w:rFonts w:ascii="Arial" w:hAnsi="Arial" w:cs="Arial"/>
@@ -812,7 +809,7 @@
           <w:p>
             <w:pPr>
               <w:pStyle w:val="TableParagraph"/>
-              <w:spacing w:before="38" w:line="30" w:lineRule="atLeast"/>
+              <w:spacing w:before="38"/>
               <w:ind w:left="191"/>
               <w:rPr>
                 <w:rFonts w:ascii="Arial" w:hAnsi="Arial" w:cs="Arial"/>
@@ -880,7 +877,6 @@
           <w:p>
             <w:pPr>
               <w:pStyle w:val="TableParagraph"/>
-              <w:spacing w:line="30" w:lineRule="atLeast"/>
               <w:rPr>
                 <w:rFonts w:ascii="Arial" w:hAnsi="Arial" w:cs="Arial"/>
                 <w:sz w:val="16"/>
@@ -896,7 +892,6 @@
           <w:p>
             <w:pPr>
               <w:pStyle w:val="TableParagraph"/>
-              <w:spacing w:line="30" w:lineRule="atLeast"/>
               <w:rPr>
                 <w:rFonts w:ascii="Arial" w:hAnsi="Arial" w:cs="Arial"/>
                 <w:sz w:val="16"/>
@@ -912,7 +907,7 @@
           <w:p>
             <w:pPr>
               <w:pStyle w:val="TableParagraph"/>
-              <w:spacing w:before="38" w:line="30" w:lineRule="atLeast"/>
+              <w:spacing w:before="38"/>
               <w:ind w:left="710"/>
               <w:rPr>
                 <w:rFonts w:ascii="Arial" w:hAnsi="Arial" w:cs="Arial"/>
@@ -938,7 +933,7 @@
           <w:p>
             <w:pPr>
               <w:pStyle w:val="TableParagraph"/>
-              <w:spacing w:before="38" w:line="30" w:lineRule="atLeast"/>
+              <w:spacing w:before="38"/>
               <w:ind w:left="191"/>
               <w:rPr>
                 <w:rFonts w:ascii="Arial" w:hAnsi="Arial" w:cs="Arial"/>
@@ -1006,7 +1001,6 @@
           <w:p>
             <w:pPr>
               <w:pStyle w:val="TableParagraph"/>
-              <w:spacing w:line="30" w:lineRule="atLeast"/>
               <w:rPr>
                 <w:rFonts w:ascii="Arial" w:hAnsi="Arial" w:cs="Arial"/>
                 <w:sz w:val="16"/>
@@ -1022,7 +1016,6 @@
           <w:p>
             <w:pPr>
               <w:pStyle w:val="TableParagraph"/>
-              <w:spacing w:line="30" w:lineRule="atLeast"/>
               <w:rPr>
                 <w:rFonts w:ascii="Arial" w:hAnsi="Arial" w:cs="Arial"/>
                 <w:sz w:val="16"/>
@@ -1038,7 +1031,7 @@
           <w:p>
             <w:pPr>
               <w:pStyle w:val="TableParagraph"/>
-              <w:spacing w:before="38" w:line="30" w:lineRule="atLeast"/>
+              <w:spacing w:before="38" w:line="154" w:lineRule="exact"/>
               <w:ind w:left="710"/>
               <w:rPr>
                 <w:rFonts w:ascii="Arial" w:hAnsi="Arial" w:cs="Arial"/>
@@ -1064,7 +1057,7 @@
           <w:p>
             <w:pPr>
               <w:pStyle w:val="TableParagraph"/>
-              <w:spacing w:before="38" w:line="30" w:lineRule="atLeast"/>
+              <w:spacing w:before="38" w:line="154" w:lineRule="exact"/>
               <w:ind w:left="191"/>
               <w:rPr>
                 <w:rFonts w:ascii="Arial" w:hAnsi="Arial" w:cs="Arial"/>
@@ -1134,7 +1127,6 @@
     <w:p>
       <w:pPr>
         <w:pStyle w:val="BodyText"/>
-        <w:ind w:left="-220"/>
         <w:rPr>
           <w:rFonts w:ascii="Arial" w:hAnsi="Arial" w:cs="Arial"/>
           <w:sz w:val="16"/>
@@ -1152,6 +1144,7 @@
     </w:p>
     <w:p>
       <w:pPr>
+        <w:ind w:left="680"/>
         <w:rPr>
           <w:rFonts w:ascii="Arial" w:hAnsi="Arial" w:cs="Arial"/>
           <w:b/>
@@ -1185,18 +1178,24 @@
       <w:pPr>
         <w:rPr>
           <w:rFonts w:ascii="Arial" w:hAnsi="Arial" w:cs="Arial"/>
-          <w:b/>
-          <w:w w:val="115"/>
-          <w:sz w:val="20"/>
-          <w:szCs w:val="20"/>
+          <w:sz w:val="16"/>
+        </w:rPr>
+      </w:pPr>
+    </w:p>
+    <w:p>
+      <w:pPr>
+        <w:pStyle w:val="BodyText"/>
+        <w:rPr>
+          <w:rFonts w:ascii="Arial" w:hAnsi="Arial" w:cs="Arial"/>
+          <w:sz w:val="16"/>
         </w:rPr>
       </w:pPr>
     </w:p>
     <w:tbl>
       <w:tblPr>
         <w:tblStyle w:val="TableGrid"/>
-        <w:tblW w:w="10780" w:type="dxa"/>
-        <w:tblInd w:w="110" w:type="dxa"/>
+        <w:tblW w:w="10495" w:type="dxa"/>
+        <w:tblInd w:w="562" w:type="dxa"/>
         <w:tblBorders>
           <w:top w:val="none" w:sz="0" w:space="0" w:color="auto"/>
           <w:left w:val="none" w:sz="0" w:space="0" w:color="auto"/>
@@ -1208,19 +1207,18 @@
         <w:tblLook w:val="04A0" w:firstRow="1" w:lastRow="0" w:firstColumn="1" w:lastColumn="0" w:noHBand="0" w:noVBand="1"/>
       </w:tblPr>
       <w:tblGrid>
-        <w:gridCol w:w="440"/>
-        <w:gridCol w:w="10340"/>
+        <w:gridCol w:w="850"/>
+        <w:gridCol w:w="9645"/>
       </w:tblGrid>
       <w:tr>
         <w:tc>
           <w:tcPr>
-            <w:tcW w:w="440" w:type="dxa"/>
+            <w:tcW w:w="850" w:type="dxa"/>
           </w:tcPr>
           <w:p>
             <w:pPr>
               <w:pStyle w:val="BodyText"/>
               <w:spacing w:line="456" w:lineRule="auto"/>
-              <w:ind w:left="-134" w:firstLine="134"/>
               <w:rPr>
                 <w:rFonts w:ascii="Arial" w:hAnsi="Arial" w:cs="Arial"/>
                 <w:spacing w:val="2"/>
@@ -1243,25 +1241,27 @@
         </w:tc>
         <w:tc>
           <w:tcPr>
-            <w:tcW w:w="10340" w:type="dxa"/>
+            <w:tcW w:w="9645" w:type="dxa"/>
           </w:tcPr>
           <w:p>
             <w:pPr>
               <w:pStyle w:val="BodyText"/>
-              <w:spacing w:line="360" w:lineRule="auto"/>
-              <w:rPr>
-                <w:rFonts w:ascii="Arial" w:eastAsiaTheme="minorHAnsi" w:hAnsi="Arial" w:cs="Arial"/>
+              <w:spacing w:line="456" w:lineRule="auto"/>
+              <w:rPr>
+                <w:rFonts w:ascii="Arial" w:hAnsi="Arial" w:cs="Arial"/>
+                <w:spacing w:val="2"/>
+                <w:w w:val="115"/>
                 <w:sz w:val="20"/>
                 <w:szCs w:val="20"/>
-                <w:lang w:val="en-CA" w:bidi="ar-SA"/>
-              </w:rPr>
-            </w:pPr>
-            <w:r>
-              <w:rPr>
-                <w:rFonts w:ascii="Arial" w:eastAsiaTheme="minorHAnsi" w:hAnsi="Arial" w:cs="Arial"/>
+              </w:rPr>
+            </w:pPr>
+            <w:r>
+              <w:rPr>
+                <w:rFonts w:ascii="Arial" w:hAnsi="Arial" w:cs="Arial"/>
+                <w:spacing w:val="2"/>
+                <w:w w:val="115"/>
                 <w:sz w:val="20"/>
                 <w:szCs w:val="20"/>
-                <w:lang w:val="en-CA" w:bidi="ar-SA"/>
               </w:rPr>
               <w:t>Please indicate if you still own and wish to re-register each piece of equipment for the upcoming fiscal year by circling Yes or No on the list.</w:t>
             </w:r>
@@ -1269,7 +1269,7 @@
           <w:p>
             <w:pPr>
               <w:pStyle w:val="BodyText"/>
-              <w:spacing w:line="360" w:lineRule="auto"/>
+              <w:spacing w:line="456" w:lineRule="auto"/>
               <w:rPr>
                 <w:rFonts w:ascii="Arial" w:hAnsi="Arial" w:cs="Arial"/>
                 <w:spacing w:val="2"/>
@@ -1284,7 +1284,7 @@
       <w:tr>
         <w:tc>
           <w:tcPr>
-            <w:tcW w:w="440" w:type="dxa"/>
+            <w:tcW w:w="850" w:type="dxa"/>
           </w:tcPr>
           <w:p>
             <w:pPr>
@@ -1312,25 +1312,27 @@
         </w:tc>
         <w:tc>
           <w:tcPr>
-            <w:tcW w:w="10340" w:type="dxa"/>
+            <w:tcW w:w="9645" w:type="dxa"/>
           </w:tcPr>
           <w:p>
             <w:pPr>
               <w:pStyle w:val="BodyText"/>
-              <w:spacing w:line="360" w:lineRule="auto"/>
-              <w:rPr>
-                <w:rFonts w:ascii="Arial" w:eastAsiaTheme="minorHAnsi" w:hAnsi="Arial" w:cs="Arial"/>
+              <w:spacing w:line="456" w:lineRule="auto"/>
+              <w:rPr>
+                <w:rFonts w:ascii="Arial" w:hAnsi="Arial" w:cs="Arial"/>
+                <w:spacing w:val="2"/>
+                <w:w w:val="115"/>
                 <w:sz w:val="20"/>
                 <w:szCs w:val="20"/>
-                <w:lang w:val="en-CA" w:bidi="ar-SA"/>
-              </w:rPr>
-            </w:pPr>
-            <w:r>
-              <w:rPr>
-                <w:rFonts w:ascii="Arial" w:eastAsiaTheme="minorHAnsi" w:hAnsi="Arial" w:cs="Arial"/>
+              </w:rPr>
+            </w:pPr>
+            <w:r>
+              <w:rPr>
+                <w:rFonts w:ascii="Arial" w:hAnsi="Arial" w:cs="Arial"/>
+                <w:spacing w:val="2"/>
+                <w:w w:val="115"/>
                 <w:sz w:val="20"/>
                 <w:szCs w:val="20"/>
-                <w:lang w:val="en-CA" w:bidi="ar-SA"/>
               </w:rPr>
               <w:t>If there are any changes or additions in the above owner information, address, office phone number, fax number, mobile number or email address, please indicate on this document in the top left- and right-hand corners.</w:t>
             </w:r>
@@ -1338,12 +1340,13 @@
           <w:p>
             <w:pPr>
               <w:pStyle w:val="BodyText"/>
-              <w:spacing w:line="360" w:lineRule="auto"/>
-              <w:rPr>
-                <w:rFonts w:ascii="Arial" w:eastAsiaTheme="minorHAnsi" w:hAnsi="Arial" w:cs="Arial"/>
+              <w:spacing w:line="456" w:lineRule="auto"/>
+              <w:rPr>
+                <w:rFonts w:ascii="Arial" w:hAnsi="Arial" w:cs="Arial"/>
+                <w:spacing w:val="2"/>
+                <w:w w:val="115"/>
                 <w:sz w:val="20"/>
                 <w:szCs w:val="20"/>
-                <w:lang w:val="en-CA" w:bidi="ar-SA"/>
               </w:rPr>
             </w:pPr>
           </w:p>
@@ -1352,7 +1355,7 @@
       <w:tr>
         <w:tc>
           <w:tcPr>
-            <w:tcW w:w="440" w:type="dxa"/>
+            <w:tcW w:w="850" w:type="dxa"/>
           </w:tcPr>
           <w:p>
             <w:pPr>
@@ -1380,45 +1383,49 @@
         </w:tc>
         <w:tc>
           <w:tcPr>
-            <w:tcW w:w="10340" w:type="dxa"/>
+            <w:tcW w:w="9645" w:type="dxa"/>
           </w:tcPr>
           <w:p>
             <w:pPr>
               <w:pStyle w:val="BodyText"/>
-              <w:spacing w:line="360" w:lineRule="auto"/>
-              <w:rPr>
-                <w:rFonts w:ascii="Arial" w:eastAsiaTheme="minorHAnsi" w:hAnsi="Arial" w:cs="Arial"/>
+              <w:spacing w:line="456" w:lineRule="auto"/>
+              <w:rPr>
+                <w:rFonts w:ascii="Arial" w:hAnsi="Arial" w:cs="Arial"/>
+                <w:spacing w:val="2"/>
+                <w:w w:val="115"/>
                 <w:sz w:val="20"/>
                 <w:szCs w:val="20"/>
-                <w:lang w:val="en-CA" w:bidi="ar-SA"/>
-              </w:rPr>
-            </w:pPr>
-            <w:r>
-              <w:rPr>
-                <w:rFonts w:ascii="Arial" w:eastAsiaTheme="minorHAnsi" w:hAnsi="Arial" w:cs="Arial"/>
+              </w:rPr>
+            </w:pPr>
+            <w:r>
+              <w:rPr>
+                <w:rFonts w:ascii="Arial" w:hAnsi="Arial" w:cs="Arial"/>
+                <w:spacing w:val="2"/>
+                <w:w w:val="115"/>
                 <w:sz w:val="20"/>
                 <w:szCs w:val="20"/>
-                <w:lang w:val="en-CA" w:bidi="ar-SA"/>
               </w:rPr>
               <w:t>If you wish to register any new equipment or replace existing equipment with newer models, you are required to fill out a Hired Equipment Registration Form and provide Proof of Ownership. For registration forms please go online to the following web-site</w:t>
             </w:r>
             <w:hyperlink r:id="rId8">
               <w:r>
                 <w:rPr>
-                  <w:rFonts w:ascii="Arial" w:eastAsiaTheme="minorHAnsi" w:hAnsi="Arial" w:cs="Arial"/>
+                  <w:rFonts w:ascii="Arial" w:hAnsi="Arial" w:cs="Arial"/>
+                  <w:spacing w:val="2"/>
+                  <w:w w:val="115"/>
                   <w:sz w:val="20"/>
                   <w:szCs w:val="20"/>
-                  <w:lang w:val="en-CA" w:bidi="ar-SA"/>
                 </w:rPr>
                 <w:t xml:space="preserve"> www.gov.bc.ca/hiredequipment </w:t>
               </w:r>
             </w:hyperlink>
             <w:r>
               <w:rPr>
-                <w:rFonts w:ascii="Arial" w:eastAsiaTheme="minorHAnsi" w:hAnsi="Arial" w:cs="Arial"/>
+                <w:rFonts w:ascii="Arial" w:hAnsi="Arial" w:cs="Arial"/>
+                <w:spacing w:val="2"/>
+                <w:w w:val="115"/>
                 <w:sz w:val="20"/>
                 <w:szCs w:val="20"/>
-                <w:lang w:val="en-CA" w:bidi="ar-SA"/>
               </w:rPr>
               <w:t>or contact your local Ministry of Transportation and Infrastructure Hired Equipment Clerk. Contact information is located at the top of this document.</w:t>
             </w:r>
@@ -1426,12 +1433,13 @@
           <w:p>
             <w:pPr>
               <w:pStyle w:val="BodyText"/>
-              <w:spacing w:line="360" w:lineRule="auto"/>
-              <w:rPr>
-                <w:rFonts w:ascii="Arial" w:eastAsiaTheme="minorHAnsi" w:hAnsi="Arial" w:cs="Arial"/>
+              <w:spacing w:line="456" w:lineRule="auto"/>
+              <w:rPr>
+                <w:rFonts w:ascii="Arial" w:hAnsi="Arial" w:cs="Arial"/>
+                <w:spacing w:val="2"/>
+                <w:w w:val="115"/>
                 <w:sz w:val="20"/>
                 <w:szCs w:val="20"/>
-                <w:lang w:val="en-CA" w:bidi="ar-SA"/>
               </w:rPr>
             </w:pPr>
           </w:p>
@@ -1440,7 +1448,7 @@
       <w:tr>
         <w:tc>
           <w:tcPr>
-            <w:tcW w:w="440" w:type="dxa"/>
+            <w:tcW w:w="850" w:type="dxa"/>
           </w:tcPr>
           <w:p>
             <w:pPr>
@@ -1468,25 +1476,27 @@
         </w:tc>
         <w:tc>
           <w:tcPr>
-            <w:tcW w:w="10340" w:type="dxa"/>
+            <w:tcW w:w="9645" w:type="dxa"/>
           </w:tcPr>
           <w:p>
             <w:pPr>
               <w:pStyle w:val="BodyText"/>
-              <w:spacing w:line="360" w:lineRule="auto"/>
-              <w:rPr>
-                <w:rFonts w:ascii="Arial" w:eastAsiaTheme="minorHAnsi" w:hAnsi="Arial" w:cs="Arial"/>
+              <w:spacing w:line="456" w:lineRule="auto"/>
+              <w:rPr>
+                <w:rFonts w:ascii="Arial" w:hAnsi="Arial" w:cs="Arial"/>
+                <w:spacing w:val="2"/>
+                <w:w w:val="115"/>
                 <w:sz w:val="20"/>
                 <w:szCs w:val="20"/>
-                <w:lang w:val="en-CA" w:bidi="ar-SA"/>
-              </w:rPr>
-            </w:pPr>
-            <w:r>
-              <w:rPr>
-                <w:rFonts w:ascii="Arial" w:eastAsiaTheme="minorHAnsi" w:hAnsi="Arial" w:cs="Arial"/>
+              </w:rPr>
+            </w:pPr>
+            <w:r>
+              <w:rPr>
+                <w:rFonts w:ascii="Arial" w:hAnsi="Arial" w:cs="Arial"/>
+                <w:spacing w:val="2"/>
+                <w:w w:val="115"/>
                 <w:sz w:val="20"/>
                 <w:szCs w:val="20"/>
-                <w:lang w:val="en-CA" w:bidi="ar-SA"/>
               </w:rPr>
               <w:t>Once you have completed all the above, please email, mail, fax or drop off this document and other relevant documentation to your local Ministry of Transportation and Infrastructure office. Contact information is located at the top of this document.</w:t>
             </w:r>
@@ -1494,12 +1504,13 @@
           <w:p>
             <w:pPr>
               <w:pStyle w:val="BodyText"/>
-              <w:spacing w:line="360" w:lineRule="auto"/>
-              <w:rPr>
-                <w:rFonts w:ascii="Arial" w:eastAsiaTheme="minorHAnsi" w:hAnsi="Arial" w:cs="Arial"/>
+              <w:spacing w:line="456" w:lineRule="auto"/>
+              <w:rPr>
+                <w:rFonts w:ascii="Arial" w:hAnsi="Arial" w:cs="Arial"/>
+                <w:spacing w:val="2"/>
+                <w:w w:val="115"/>
                 <w:sz w:val="20"/>
                 <w:szCs w:val="20"/>
-                <w:lang w:val="en-CA" w:bidi="ar-SA"/>
               </w:rPr>
             </w:pPr>
           </w:p>
@@ -1508,7 +1519,7 @@
       <w:tr>
         <w:tc>
           <w:tcPr>
-            <w:tcW w:w="440" w:type="dxa"/>
+            <w:tcW w:w="850" w:type="dxa"/>
           </w:tcPr>
           <w:p>
             <w:pPr>
@@ -1536,35 +1547,38 @@
         </w:tc>
         <w:tc>
           <w:tcPr>
-            <w:tcW w:w="10340" w:type="dxa"/>
+            <w:tcW w:w="9645" w:type="dxa"/>
           </w:tcPr>
           <w:p>
             <w:pPr>
               <w:pStyle w:val="BodyText"/>
-              <w:spacing w:line="360" w:lineRule="auto"/>
-              <w:rPr>
-                <w:rFonts w:ascii="Arial" w:eastAsiaTheme="minorHAnsi" w:hAnsi="Arial" w:cs="Arial"/>
+              <w:spacing w:line="456" w:lineRule="auto"/>
+              <w:rPr>
+                <w:rFonts w:ascii="Arial" w:hAnsi="Arial" w:cs="Arial"/>
+                <w:spacing w:val="2"/>
+                <w:w w:val="115"/>
                 <w:sz w:val="20"/>
                 <w:szCs w:val="20"/>
-                <w:lang w:val="en-CA" w:bidi="ar-SA"/>
-              </w:rPr>
-            </w:pPr>
-            <w:r>
-              <w:rPr>
-                <w:rFonts w:ascii="Arial" w:eastAsiaTheme="minorHAnsi" w:hAnsi="Arial" w:cs="Arial"/>
+              </w:rPr>
+            </w:pPr>
+            <w:r>
+              <w:rPr>
+                <w:rFonts w:ascii="Arial" w:hAnsi="Arial" w:cs="Arial"/>
+                <w:spacing w:val="2"/>
+                <w:w w:val="115"/>
                 <w:sz w:val="20"/>
                 <w:szCs w:val="20"/>
-                <w:lang w:val="en-CA" w:bidi="ar-SA"/>
               </w:rPr>
               <w:t xml:space="preserve">For more information regarding the Ministry of Transportation and Infrastructure’s Hired Equipment Program, please go online to the following web-site </w:t>
             </w:r>
             <w:hyperlink r:id="rId9">
               <w:r>
                 <w:rPr>
-                  <w:rFonts w:ascii="Arial" w:eastAsiaTheme="minorHAnsi" w:hAnsi="Arial" w:cs="Arial"/>
+                  <w:rFonts w:ascii="Arial" w:hAnsi="Arial" w:cs="Arial"/>
+                  <w:spacing w:val="2"/>
+                  <w:w w:val="115"/>
                   <w:sz w:val="20"/>
                   <w:szCs w:val="20"/>
-                  <w:lang w:val="en-CA" w:bidi="ar-SA"/>
                 </w:rPr>
                 <w:t>www.gov.bc.ca/hiredequipment.</w:t>
               </w:r>
@@ -1575,6 +1589,7 @@
     </w:tbl>
     <w:p>
       <w:pPr>
+        <w:pStyle w:val="BodyText"/>
         <w:rPr>
           <w:rFonts w:ascii="Arial" w:hAnsi="Arial" w:cs="Arial"/>
           <w:sz w:val="16"/>
@@ -1627,6 +1642,8 @@
         <w:ind w:left="700"/>
         <w:rPr>
           <w:rFonts w:ascii="Arial" w:hAnsi="Arial" w:cs="Arial"/>
+          <w:b/>
+          <w:bCs/>
           <w:spacing w:val="4"/>
           <w:w w:val="115"/>
           <w:sz w:val="16"/>
@@ -1635,17 +1652,17 @@
       </w:pPr>
       <w:r>
         <w:rPr>
-          <w:rFonts w:ascii="Arial" w:eastAsiaTheme="minorHAnsi" w:hAnsi="Arial" w:cs="Arial"/>
+          <w:rFonts w:ascii="Arial" w:hAnsi="Arial" w:cs="Arial"/>
           <w:b/>
+          <w:bCs/>
           <w:noProof/>
           <w:sz w:val="16"/>
           <w:szCs w:val="16"/>
-          <w:lang w:val="en-CA" w:eastAsia="en-CA" w:bidi="ar-SA"/>
         </w:rPr>
         <mc:AlternateContent>
           <mc:Choice Requires="wps">
             <w:drawing>
-              <wp:anchor distT="0" distB="0" distL="0" distR="0" simplePos="0" relativeHeight="251663360" behindDoc="1" locked="0" layoutInCell="1" allowOverlap="1" wp14:anchorId="6C4F77D0" wp14:editId="3FB457B4">
+              <wp:anchor distT="0" distB="0" distL="0" distR="0" simplePos="0" relativeHeight="251658240" behindDoc="1" locked="0" layoutInCell="1" allowOverlap="1" wp14:anchorId="3484CF70" wp14:editId="000F8D2A">
                 <wp:simplePos x="0" y="0"/>
                 <wp:positionH relativeFrom="page">
                   <wp:posOffset>1332230</wp:posOffset>
@@ -1736,7 +1753,7 @@
           </mc:Choice>
           <mc:Fallback>
             <w:pict>
-              <v:shape w14:anchorId="7ED34728" id="Freeform 29" o:spid="_x0000_s1026" style="position:absolute;margin-left:104.9pt;margin-top:16.7pt;width:163.4pt;height:.1pt;z-index:-251653120;visibility:visible;mso-wrap-style:square;mso-width-percent:0;mso-height-percent:0;mso-wrap-distance-left:0;mso-wrap-distance-top:0;mso-wrap-distance-right:0;mso-wrap-distance-bottom:0;mso-position-horizontal:absolute;mso-position-horizontal-relative:page;mso-position-vertical:absolute;mso-position-vertical-relative:text;mso-width-percent:0;mso-height-percent:0;mso-width-relative:page;mso-height-relative:page;v-text-anchor:top" coordsize="3268,1270" o:gfxdata="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" path="m,l3267,e" filled="f" strokeweight=".2825mm">
+              <v:shape w14:anchorId="64CF0E28" id="Freeform 29" o:spid="_x0000_s1026" style="position:absolute;margin-left:104.9pt;margin-top:16.7pt;width:163.4pt;height:.1pt;z-index:-251658240;visibility:visible;mso-wrap-style:square;mso-width-percent:0;mso-height-percent:0;mso-wrap-distance-left:0;mso-wrap-distance-top:0;mso-wrap-distance-right:0;mso-wrap-distance-bottom:0;mso-position-horizontal:absolute;mso-position-horizontal-relative:page;mso-position-vertical:absolute;mso-position-vertical-relative:text;mso-width-percent:0;mso-height-percent:0;mso-width-relative:page;mso-height-relative:page;v-text-anchor:top" coordsize="3268,1270" o:gfxdata="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" path="m,l3267,e" filled="f" strokeweight=".2825mm">
                 <v:path arrowok="t" o:connecttype="custom" o:connectlocs="0,0;2074545,0" o:connectangles="0,0"/>
                 <w10:wrap type="topAndBottom" anchorx="page"/>
               </v:shape>
@@ -1746,17 +1763,17 @@
       </w:r>
       <w:r>
         <w:rPr>
-          <w:rFonts w:ascii="Arial" w:eastAsiaTheme="minorHAnsi" w:hAnsi="Arial" w:cs="Arial"/>
+          <w:rFonts w:ascii="Arial" w:hAnsi="Arial" w:cs="Arial"/>
           <w:b/>
+          <w:bCs/>
           <w:noProof/>
           <w:sz w:val="16"/>
           <w:szCs w:val="16"/>
-          <w:lang w:val="en-CA" w:eastAsia="en-CA" w:bidi="ar-SA"/>
         </w:rPr>
         <mc:AlternateContent>
           <mc:Choice Requires="wps">
             <w:drawing>
-              <wp:anchor distT="0" distB="0" distL="0" distR="0" simplePos="0" relativeHeight="251664384" behindDoc="1" locked="0" layoutInCell="1" allowOverlap="1" wp14:anchorId="04957906" wp14:editId="75508C7B">
+              <wp:anchor distT="0" distB="0" distL="0" distR="0" simplePos="0" relativeHeight="251659264" behindDoc="1" locked="0" layoutInCell="1" allowOverlap="1" wp14:anchorId="6616D513" wp14:editId="300D1150">
                 <wp:simplePos x="0" y="0"/>
                 <wp:positionH relativeFrom="page">
                   <wp:posOffset>5003800</wp:posOffset>
@@ -1845,9 +1862,9 @@
               </wp:anchor>
             </w:drawing>
           </mc:Choice>
-          <mc:Fallback>
+          <mc:Fallback xmlns:a14="http://schemas.microsoft.com/office/drawing/2010/main" xmlns:a="http://schemas.openxmlformats.org/drawingml/2006/main">
             <w:pict>
-              <v:shape w14:anchorId="3D6B8DDD" id="Freeform 28" o:spid="_x0000_s1026" style="position:absolute;margin-left:394pt;margin-top:16.7pt;width:164.2pt;height:.1pt;z-index:-251652096;visibility:visible;mso-wrap-style:square;mso-width-percent:0;mso-height-percent:0;mso-wrap-distance-left:0;mso-wrap-distance-top:0;mso-wrap-distance-right:0;mso-wrap-distance-bottom:0;mso-position-horizontal:absolute;mso-position-horizontal-relative:page;mso-position-vertical:absolute;mso-position-vertical-relative:text;mso-width-percent:0;mso-height-percent:0;mso-width-relative:page;mso-height-relative:page;v-text-anchor:top" coordsize="3284,1270" o:gfxdata="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" path="m,l3283,e" filled="f" strokeweight=".2825mm">
+              <v:shape id="Freeform 28" style="position:absolute;margin-left:394pt;margin-top:16.7pt;width:164.2pt;height:.1pt;z-index:-251657216;visibility:visible;mso-wrap-style:square;mso-width-percent:0;mso-height-percent:0;mso-wrap-distance-left:0;mso-wrap-distance-top:0;mso-wrap-distance-right:0;mso-wrap-distance-bottom:0;mso-position-horizontal:absolute;mso-position-horizontal-relative:page;mso-position-vertical:absolute;mso-position-vertical-relative:text;mso-width-percent:0;mso-height-percent:0;mso-width-relative:page;mso-height-relative:page;v-text-anchor:top" coordsize="3284,1270" o:spid="_x0000_s1026" filled="f" strokeweight=".2825mm" path="m,l3283,e" o:gfxdata="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" w14:anchorId="128A568E">
                 <v:path arrowok="t" o:connecttype="custom" o:connectlocs="0,0;2084705,0" o:connectangles="0,0"/>
                 <w10:wrap type="topAndBottom" anchorx="page"/>
               </v:shape>
@@ -1857,52 +1874,58 @@
       </w:r>
       <w:r>
         <w:rPr>
-          <w:rFonts w:ascii="Arial" w:eastAsiaTheme="minorHAnsi" w:hAnsi="Arial" w:cs="Arial"/>
+          <w:rFonts w:ascii="Arial" w:hAnsi="Arial" w:cs="Arial"/>
           <w:b/>
+          <w:bCs/>
+          <w:w w:val="115"/>
           <w:sz w:val="16"/>
           <w:szCs w:val="16"/>
-          <w:lang w:val="en-CA" w:bidi="ar-SA"/>
         </w:rPr>
-        <w:t>Print Name:</w:t>
+        <w:t>Print</w:t>
+      </w:r>
+      <w:r>
+        <w:rPr>
+          <w:rFonts w:ascii="Arial" w:hAnsi="Arial" w:cs="Arial"/>
+          <w:b/>
+          <w:bCs/>
+          <w:spacing w:val="13"/>
+          <w:w w:val="115"/>
+          <w:sz w:val="16"/>
+          <w:szCs w:val="16"/>
+        </w:rPr>
+        <w:t xml:space="preserve"> </w:t>
+      </w:r>
+      <w:r>
+        <w:rPr>
+          <w:rFonts w:ascii="Arial" w:hAnsi="Arial" w:cs="Arial"/>
+          <w:b/>
+          <w:bCs/>
+          <w:spacing w:val="4"/>
+          <w:w w:val="115"/>
+          <w:sz w:val="16"/>
+          <w:szCs w:val="16"/>
+        </w:rPr>
+        <w:t>Name:</w:t>
       </w:r>
       <w:r>
         <w:rPr>
           <w:spacing w:val="4"/>
           <w:w w:val="115"/>
-          <w:sz w:val="16"/>
-          <w:szCs w:val="16"/>
         </w:rPr>
         <w:tab/>
       </w:r>
       <w:r>
         <w:rPr>
-          <w:rFonts w:ascii="Arial" w:eastAsiaTheme="minorHAnsi" w:hAnsi="Arial" w:cs="Arial"/>
+          <w:rFonts w:ascii="Arial" w:hAnsi="Arial" w:cs="Arial"/>
           <w:b/>
+          <w:bCs/>
+          <w:spacing w:val="4"/>
+          <w:w w:val="115"/>
           <w:sz w:val="16"/>
           <w:szCs w:val="16"/>
-          <w:lang w:val="en-CA" w:bidi="ar-SA"/>
         </w:rPr>
         <w:t>Signature:</w:t>
       </w:r>
-    </w:p>
-    <w:p>
-      <w:pPr>
-        <w:pStyle w:val="BodyText"/>
-        <w:ind w:right="-17"/>
-        <w:rPr>
-          <w:rFonts w:ascii="Arial" w:hAnsi="Arial" w:cs="Arial"/>
-          <w:sz w:val="16"/>
-        </w:rPr>
-      </w:pPr>
-    </w:p>
-    <w:p>
-      <w:pPr>
-        <w:pStyle w:val="BodyText"/>
-        <w:rPr>
-          <w:rFonts w:ascii="Arial" w:hAnsi="Arial" w:cs="Arial"/>
-          <w:sz w:val="16"/>
-        </w:rPr>
-      </w:pPr>
     </w:p>
     <w:p>
       <w:pPr>
@@ -2784,7 +2807,7 @@
       </w:tr>
       <w:tr>
         <w:trPr>
-          <w:trHeight w:val="448"/>
+          <w:trHeight w:val="212"/>
         </w:trPr>
         <w:tc>
           <w:tcPr>
@@ -2937,7 +2960,6 @@
     <w:p>
       <w:pPr>
         <w:pStyle w:val="BodyText"/>
-        <w:ind w:left="220"/>
         <w:rPr>
           <w:sz w:val="16"/>
         </w:rPr>
@@ -2964,24 +2986,6 @@
         <w:rPr>
           <w:rFonts w:ascii="Arial" w:hAnsi="Arial" w:cs="Arial"/>
           <w:sz w:val="16"/>
-        </w:rPr>
-      </w:pPr>
-    </w:p>
-    <w:p>
-      <w:pPr>
-        <w:pStyle w:val="BodyText"/>
-        <w:tabs>
-          <w:tab w:val="left" w:pos="6482"/>
-        </w:tabs>
-        <w:spacing w:before="94"/>
-        <w:ind w:left="700"/>
-        <w:rPr>
-          <w:rFonts w:ascii="Arial" w:hAnsi="Arial" w:cs="Arial"/>
-          <w:b/>
-          <w:bCs/>
-          <w:w w:val="115"/>
-          <w:sz w:val="16"/>
-          <w:szCs w:val="16"/>
         </w:rPr>
       </w:pPr>
     </w:p>
@@ -3297,15 +3301,10 @@
       </w:pPr>
     </w:p>
     <w:sectPr>
-      <w:headerReference w:type="even" r:id="rId10"/>
-      <w:headerReference w:type="default" r:id="rId11"/>
-      <w:footerReference w:type="even" r:id="rId12"/>
-      <w:footerReference w:type="default" r:id="rId13"/>
-      <w:headerReference w:type="first" r:id="rId14"/>
-      <w:footerReference w:type="first" r:id="rId15"/>
+      <w:headerReference w:type="default" r:id="rId10"/>
       <w:type w:val="oddPage"/>
       <w:pgSz w:w="11900" w:h="16840"/>
-      <w:pgMar w:top="2642" w:right="560" w:bottom="426" w:left="567" w:header="709" w:footer="130" w:gutter="0"/>
+      <w:pgMar w:top="2642" w:right="23" w:bottom="426" w:left="23" w:header="709" w:footer="130" w:gutter="0"/>
       <w:pgNumType w:start="1"/>
       <w:cols w:space="720"/>
       <w:docGrid w:linePitch="299"/>
@@ -3333,36 +3332,6 @@
 </w:endnotes>
 </file>
 
-<file path=word/footer1.xml><?xml version="1.0" encoding="utf-8"?>
-<w:ftr xmlns:wpc="http://schemas.microsoft.com/office/word/2010/wordprocessingCanvas" xmlns:cx="http://schemas.microsoft.com/office/drawing/2014/chartex" xmlns:cx1="http://schemas.microsoft.com/office/drawing/2015/9/8/chartex" xmlns:cx2="http://schemas.microsoft.com/office/drawing/2015/10/21/chartex" xmlns:cx3="http://schemas.microsoft.com/office/drawing/2016/5/9/chartex" xmlns:cx4="http://schemas.microsoft.com/office/drawing/2016/5/10/chartex" xmlns:cx5="http://schemas.microsoft.com/office/drawing/2016/5/11/chartex" xmlns:cx6="http://schemas.microsoft.com/office/drawing/2016/5/12/chartex" xmlns:cx7="http://schemas.microsoft.com/office/drawing/2016/5/13/chartex" xmlns:cx8="http://schemas.microsoft.com/office/drawing/2016/5/14/chartex" xmlns:mc="http://schemas.openxmlformats.org/markup-compatibility/2006" xmlns:aink="http://schemas.microsoft.com/office/drawing/2016/ink" xmlns:am3d="http://schemas.microsoft.com/office/drawing/2017/model3d" xmlns:o="urn:schemas-microsoft-com:office:office" xmlns:r="http://schemas.openxmlformats.org/officeDocument/2006/relationships" xmlns:m="http://schemas.openxmlformats.org/officeDocument/2006/math" xmlns:v="urn:schemas-microsoft-com:vml" xmlns:wp14="http://schemas.microsoft.com/office/word/2010/wordprocessingDrawing" xmlns:wp="http://schemas.openxmlformats.org/drawingml/2006/wordprocessingDrawing" xmlns:w10="urn:schemas-microsoft-com:office:word" xmlns:w="http://schemas.openxmlformats.org/wordprocessingml/2006/main" xmlns:w14="http://schemas.microsoft.com/office/word/2010/wordml" xmlns:w15="http://schemas.microsoft.com/office/word/2012/wordml" xmlns:w16cid="http://schemas.microsoft.com/office/word/2016/wordml/cid" xmlns:w16se="http://schemas.microsoft.com/office/word/2015/wordml/symex" xmlns:wpg="http://schemas.microsoft.com/office/word/2010/wordprocessingGroup" xmlns:wpi="http://schemas.microsoft.com/office/word/2010/wordprocessingInk" xmlns:wne="http://schemas.microsoft.com/office/word/2006/wordml" xmlns:wps="http://schemas.microsoft.com/office/word/2010/wordprocessingShape" mc:Ignorable="w14 w15 w16se w16cid wp14">
-  <w:p>
-    <w:pPr>
-      <w:pStyle w:val="Footer"/>
-    </w:pPr>
-  </w:p>
-</w:ftr>
-</file>
-
-<file path=word/footer2.xml><?xml version="1.0" encoding="utf-8"?>
-<w:ftr xmlns:wpc="http://schemas.microsoft.com/office/word/2010/wordprocessingCanvas" xmlns:cx="http://schemas.microsoft.com/office/drawing/2014/chartex" xmlns:cx1="http://schemas.microsoft.com/office/drawing/2015/9/8/chartex" xmlns:cx2="http://schemas.microsoft.com/office/drawing/2015/10/21/chartex" xmlns:cx3="http://schemas.microsoft.com/office/drawing/2016/5/9/chartex" xmlns:cx4="http://schemas.microsoft.com/office/drawing/2016/5/10/chartex" xmlns:cx5="http://schemas.microsoft.com/office/drawing/2016/5/11/chartex" xmlns:cx6="http://schemas.microsoft.com/office/drawing/2016/5/12/chartex" xmlns:cx7="http://schemas.microsoft.com/office/drawing/2016/5/13/chartex" xmlns:cx8="http://schemas.microsoft.com/office/drawing/2016/5/14/chartex" xmlns:mc="http://schemas.openxmlformats.org/markup-compatibility/2006" xmlns:aink="http://schemas.microsoft.com/office/drawing/2016/ink" xmlns:am3d="http://schemas.microsoft.com/office/drawing/2017/model3d" xmlns:o="urn:schemas-microsoft-com:office:office" xmlns:r="http://schemas.openxmlformats.org/officeDocument/2006/relationships" xmlns:m="http://schemas.openxmlformats.org/officeDocument/2006/math" xmlns:v="urn:schemas-microsoft-com:vml" xmlns:wp14="http://schemas.microsoft.com/office/word/2010/wordprocessingDrawing" xmlns:wp="http://schemas.openxmlformats.org/drawingml/2006/wordprocessingDrawing" xmlns:w10="urn:schemas-microsoft-com:office:word" xmlns:w="http://schemas.openxmlformats.org/wordprocessingml/2006/main" xmlns:w14="http://schemas.microsoft.com/office/word/2010/wordml" xmlns:w15="http://schemas.microsoft.com/office/word/2012/wordml" xmlns:w16cid="http://schemas.microsoft.com/office/word/2016/wordml/cid" xmlns:w16se="http://schemas.microsoft.com/office/word/2015/wordml/symex" xmlns:wpg="http://schemas.microsoft.com/office/word/2010/wordprocessingGroup" xmlns:wpi="http://schemas.microsoft.com/office/word/2010/wordprocessingInk" xmlns:wne="http://schemas.microsoft.com/office/word/2006/wordml" xmlns:wps="http://schemas.microsoft.com/office/word/2010/wordprocessingShape" mc:Ignorable="w14 w15 w16se w16cid wp14">
-  <w:p>
-    <w:pPr>
-      <w:pStyle w:val="Footer"/>
-    </w:pPr>
-  </w:p>
-</w:ftr>
-</file>
-
-<file path=word/footer3.xml><?xml version="1.0" encoding="utf-8"?>
-<w:ftr xmlns:wpc="http://schemas.microsoft.com/office/word/2010/wordprocessingCanvas" xmlns:cx="http://schemas.microsoft.com/office/drawing/2014/chartex" xmlns:cx1="http://schemas.microsoft.com/office/drawing/2015/9/8/chartex" xmlns:cx2="http://schemas.microsoft.com/office/drawing/2015/10/21/chartex" xmlns:cx3="http://schemas.microsoft.com/office/drawing/2016/5/9/chartex" xmlns:cx4="http://schemas.microsoft.com/office/drawing/2016/5/10/chartex" xmlns:cx5="http://schemas.microsoft.com/office/drawing/2016/5/11/chartex" xmlns:cx6="http://schemas.microsoft.com/office/drawing/2016/5/12/chartex" xmlns:cx7="http://schemas.microsoft.com/office/drawing/2016/5/13/chartex" xmlns:cx8="http://schemas.microsoft.com/office/drawing/2016/5/14/chartex" xmlns:mc="http://schemas.openxmlformats.org/markup-compatibility/2006" xmlns:aink="http://schemas.microsoft.com/office/drawing/2016/ink" xmlns:am3d="http://schemas.microsoft.com/office/drawing/2017/model3d" xmlns:o="urn:schemas-microsoft-com:office:office" xmlns:r="http://schemas.openxmlformats.org/officeDocument/2006/relationships" xmlns:m="http://schemas.openxmlformats.org/officeDocument/2006/math" xmlns:v="urn:schemas-microsoft-com:vml" xmlns:wp14="http://schemas.microsoft.com/office/word/2010/wordprocessingDrawing" xmlns:wp="http://schemas.openxmlformats.org/drawingml/2006/wordprocessingDrawing" xmlns:w10="urn:schemas-microsoft-com:office:word" xmlns:w="http://schemas.openxmlformats.org/wordprocessingml/2006/main" xmlns:w14="http://schemas.microsoft.com/office/word/2010/wordml" xmlns:w15="http://schemas.microsoft.com/office/word/2012/wordml" xmlns:w16cid="http://schemas.microsoft.com/office/word/2016/wordml/cid" xmlns:w16se="http://schemas.microsoft.com/office/word/2015/wordml/symex" xmlns:wpg="http://schemas.microsoft.com/office/word/2010/wordprocessingGroup" xmlns:wpi="http://schemas.microsoft.com/office/word/2010/wordprocessingInk" xmlns:wne="http://schemas.microsoft.com/office/word/2006/wordml" xmlns:wps="http://schemas.microsoft.com/office/word/2010/wordprocessingShape" mc:Ignorable="w14 w15 w16se w16cid wp14">
-  <w:p>
-    <w:pPr>
-      <w:pStyle w:val="Footer"/>
-    </w:pPr>
-  </w:p>
-</w:ftr>
-</file>
-
 <file path=word/footnotes.xml><?xml version="1.0" encoding="utf-8"?>
 <w:footnotes xmlns:wpc="http://schemas.microsoft.com/office/word/2010/wordprocessingCanvas" xmlns:cx="http://schemas.microsoft.com/office/drawing/2014/chartex" xmlns:cx1="http://schemas.microsoft.com/office/drawing/2015/9/8/chartex" xmlns:cx2="http://schemas.microsoft.com/office/drawing/2015/10/21/chartex" xmlns:cx3="http://schemas.microsoft.com/office/drawing/2016/5/9/chartex" xmlns:cx4="http://schemas.microsoft.com/office/drawing/2016/5/10/chartex" xmlns:cx5="http://schemas.microsoft.com/office/drawing/2016/5/11/chartex" xmlns:cx6="http://schemas.microsoft.com/office/drawing/2016/5/12/chartex" xmlns:cx7="http://schemas.microsoft.com/office/drawing/2016/5/13/chartex" xmlns:cx8="http://schemas.microsoft.com/office/drawing/2016/5/14/chartex" xmlns:mc="http://schemas.openxmlformats.org/markup-compatibility/2006" xmlns:aink="http://schemas.microsoft.com/office/drawing/2016/ink" xmlns:am3d="http://schemas.microsoft.com/office/drawing/2017/model3d" xmlns:o="urn:schemas-microsoft-com:office:office" xmlns:r="http://schemas.openxmlformats.org/officeDocument/2006/relationships" xmlns:m="http://schemas.openxmlformats.org/officeDocument/2006/math" xmlns:v="urn:schemas-microsoft-com:vml" xmlns:wp14="http://schemas.microsoft.com/office/word/2010/wordprocessingDrawing" xmlns:wp="http://schemas.openxmlformats.org/drawingml/2006/wordprocessingDrawing" xmlns:w10="urn:schemas-microsoft-com:office:word" xmlns:w="http://schemas.openxmlformats.org/wordprocessingml/2006/main" xmlns:w14="http://schemas.microsoft.com/office/word/2010/wordml" xmlns:w15="http://schemas.microsoft.com/office/word/2012/wordml" xmlns:w16cid="http://schemas.microsoft.com/office/word/2016/wordml/cid" xmlns:w16se="http://schemas.microsoft.com/office/word/2015/wordml/symex" xmlns:wpg="http://schemas.microsoft.com/office/word/2010/wordprocessingGroup" xmlns:wpi="http://schemas.microsoft.com/office/word/2010/wordprocessingInk" xmlns:wne="http://schemas.microsoft.com/office/word/2006/wordml" xmlns:wps="http://schemas.microsoft.com/office/word/2010/wordprocessingShape" mc:Ignorable="w14 w15 w16se w16cid wp14">
   <w:footnote w:type="separator" w:id="-1">
@@ -3385,206 +3354,113 @@
 <file path=word/header1.xml><?xml version="1.0" encoding="utf-8"?>
 <w:hdr xmlns:wpc="http://schemas.microsoft.com/office/word/2010/wordprocessingCanvas" xmlns:cx="http://schemas.microsoft.com/office/drawing/2014/chartex" xmlns:cx1="http://schemas.microsoft.com/office/drawing/2015/9/8/chartex" xmlns:cx2="http://schemas.microsoft.com/office/drawing/2015/10/21/chartex" xmlns:cx3="http://schemas.microsoft.com/office/drawing/2016/5/9/chartex" xmlns:cx4="http://schemas.microsoft.com/office/drawing/2016/5/10/chartex" xmlns:cx5="http://schemas.microsoft.com/office/drawing/2016/5/11/chartex" xmlns:cx6="http://schemas.microsoft.com/office/drawing/2016/5/12/chartex" xmlns:cx7="http://schemas.microsoft.com/office/drawing/2016/5/13/chartex" xmlns:cx8="http://schemas.microsoft.com/office/drawing/2016/5/14/chartex" xmlns:mc="http://schemas.openxmlformats.org/markup-compatibility/2006" xmlns:aink="http://schemas.microsoft.com/office/drawing/2016/ink" xmlns:am3d="http://schemas.microsoft.com/office/drawing/2017/model3d" xmlns:o="urn:schemas-microsoft-com:office:office" xmlns:r="http://schemas.openxmlformats.org/officeDocument/2006/relationships" xmlns:m="http://schemas.openxmlformats.org/officeDocument/2006/math" xmlns:v="urn:schemas-microsoft-com:vml" xmlns:wp14="http://schemas.microsoft.com/office/word/2010/wordprocessingDrawing" xmlns:wp="http://schemas.openxmlformats.org/drawingml/2006/wordprocessingDrawing" xmlns:w10="urn:schemas-microsoft-com:office:word" xmlns:w="http://schemas.openxmlformats.org/wordprocessingml/2006/main" xmlns:w14="http://schemas.microsoft.com/office/word/2010/wordml" xmlns:w15="http://schemas.microsoft.com/office/word/2012/wordml" xmlns:w16cid="http://schemas.microsoft.com/office/word/2016/wordml/cid" xmlns:w16se="http://schemas.microsoft.com/office/word/2015/wordml/symex" xmlns:wpg="http://schemas.microsoft.com/office/word/2010/wordprocessingGroup" xmlns:wpi="http://schemas.microsoft.com/office/word/2010/wordprocessingInk" xmlns:wne="http://schemas.microsoft.com/office/word/2006/wordml" xmlns:wps="http://schemas.microsoft.com/office/word/2010/wordprocessingShape" mc:Ignorable="w14 w15 w16se w16cid wp14">
   <w:p>
-    <w:pPr>
-      <w:pStyle w:val="Header"/>
-    </w:pPr>
-  </w:p>
-</w:hdr>
-</file>
-
-<file path=word/header2.xml><?xml version="1.0" encoding="utf-8"?>
-<w:hdr xmlns:wpc="http://schemas.microsoft.com/office/word/2010/wordprocessingCanvas" xmlns:cx="http://schemas.microsoft.com/office/drawing/2014/chartex" xmlns:cx1="http://schemas.microsoft.com/office/drawing/2015/9/8/chartex" xmlns:cx2="http://schemas.microsoft.com/office/drawing/2015/10/21/chartex" xmlns:cx3="http://schemas.microsoft.com/office/drawing/2016/5/9/chartex" xmlns:cx4="http://schemas.microsoft.com/office/drawing/2016/5/10/chartex" xmlns:cx5="http://schemas.microsoft.com/office/drawing/2016/5/11/chartex" xmlns:cx6="http://schemas.microsoft.com/office/drawing/2016/5/12/chartex" xmlns:cx7="http://schemas.microsoft.com/office/drawing/2016/5/13/chartex" xmlns:cx8="http://schemas.microsoft.com/office/drawing/2016/5/14/chartex" xmlns:mc="http://schemas.openxmlformats.org/markup-compatibility/2006" xmlns:aink="http://schemas.microsoft.com/office/drawing/2016/ink" xmlns:am3d="http://schemas.microsoft.com/office/drawing/2017/model3d" xmlns:o="urn:schemas-microsoft-com:office:office" xmlns:r="http://schemas.openxmlformats.org/officeDocument/2006/relationships" xmlns:m="http://schemas.openxmlformats.org/officeDocument/2006/math" xmlns:v="urn:schemas-microsoft-com:vml" xmlns:wp14="http://schemas.microsoft.com/office/word/2010/wordprocessingDrawing" xmlns:wp="http://schemas.openxmlformats.org/drawingml/2006/wordprocessingDrawing" xmlns:w10="urn:schemas-microsoft-com:office:word" xmlns:w="http://schemas.openxmlformats.org/wordprocessingml/2006/main" xmlns:w14="http://schemas.microsoft.com/office/word/2010/wordml" xmlns:w15="http://schemas.microsoft.com/office/word/2012/wordml" xmlns:w16cid="http://schemas.microsoft.com/office/word/2016/wordml/cid" xmlns:w16se="http://schemas.microsoft.com/office/word/2015/wordml/symex" xmlns:wpg="http://schemas.microsoft.com/office/word/2010/wordprocessingGroup" xmlns:wpi="http://schemas.microsoft.com/office/word/2010/wordprocessingInk" xmlns:wne="http://schemas.microsoft.com/office/word/2006/wordml" xmlns:wps="http://schemas.microsoft.com/office/word/2010/wordprocessingShape" mc:Ignorable="w14 w15 w16se w16cid wp14">
-  <w:p>
-    <w:pPr>
-      <w:ind w:right="320"/>
-      <w:jc w:val="right"/>
-      <w:rPr>
-        <w:rFonts w:ascii="Arial" w:hAnsi="Arial" w:cs="Arial"/>
-        <w:b/>
-        <w:sz w:val="24"/>
-        <w:szCs w:val="24"/>
-      </w:rPr>
-    </w:pPr>
     <w:r>
       <w:rPr>
         <w:noProof/>
-        <w:sz w:val="20"/>
-        <w:lang w:val="en-CA" w:eastAsia="en-CA" w:bidi="ar-SA"/>
       </w:rPr>
       <mc:AlternateContent>
-        <mc:Choice Requires="wpg">
+        <mc:Choice Requires="wps">
           <w:drawing>
-            <wp:anchor distT="0" distB="0" distL="114300" distR="114300" simplePos="0" relativeHeight="251659264" behindDoc="0" locked="0" layoutInCell="1" allowOverlap="1" wp14:anchorId="7DEC9401" wp14:editId="646F54AA">
+            <wp:anchor distT="0" distB="0" distL="114300" distR="114300" simplePos="0" relativeHeight="249030656" behindDoc="1" locked="0" layoutInCell="1" allowOverlap="1" wp14:anchorId="1C9E5ED6" wp14:editId="50804349">
               <wp:simplePos x="0" y="0"/>
-              <wp:positionH relativeFrom="column">
-                <wp:posOffset>192405</wp:posOffset>
+              <wp:positionH relativeFrom="page">
+                <wp:posOffset>5326380</wp:posOffset>
               </wp:positionH>
-              <wp:positionV relativeFrom="paragraph">
-                <wp:posOffset>-111972</wp:posOffset>
+              <wp:positionV relativeFrom="page">
+                <wp:posOffset>502920</wp:posOffset>
               </wp:positionV>
-              <wp:extent cx="3826510" cy="632460"/>
-              <wp:effectExtent l="0" t="0" r="21590" b="15240"/>
+              <wp:extent cx="2143125" cy="406400"/>
+              <wp:effectExtent l="0" t="0" r="9525" b="12700"/>
               <wp:wrapNone/>
-              <wp:docPr id="763" name="Group 763"/>
-              <wp:cNvGraphicFramePr/>
+              <wp:docPr id="3" name="Text Box 12"/>
+              <wp:cNvGraphicFramePr>
+                <a:graphicFrameLocks xmlns:a="http://schemas.openxmlformats.org/drawingml/2006/main"/>
+              </wp:cNvGraphicFramePr>
               <a:graphic xmlns:a="http://schemas.openxmlformats.org/drawingml/2006/main">
-                <a:graphicData uri="http://schemas.microsoft.com/office/word/2010/wordprocessingGroup">
-                  <wpg:wgp>
-                    <wpg:cNvGrpSpPr/>
-                    <wpg:grpSpPr>
+                <a:graphicData uri="http://schemas.microsoft.com/office/word/2010/wordprocessingShape">
+                  <wps:wsp>
+                    <wps:cNvSpPr txBox="1">
+                      <a:spLocks noChangeArrowheads="1"/>
+                    </wps:cNvSpPr>
+                    <wps:spPr bwMode="auto">
                       <a:xfrm>
                         <a:off x="0" y="0"/>
-                        <a:ext cx="3826510" cy="632460"/>
-                        <a:chOff x="0" y="0"/>
-                        <a:chExt cx="3826510" cy="632460"/>
+                        <a:ext cx="2143125" cy="406400"/>
                       </a:xfrm>
-                    </wpg:grpSpPr>
-                    <pic:pic xmlns:pic="http://schemas.openxmlformats.org/drawingml/2006/picture">
-                      <pic:nvPicPr>
-                        <pic:cNvPr id="5" name="image1.jpeg"/>
-                        <pic:cNvPicPr>
-                          <a:picLocks noChangeAspect="1"/>
-                        </pic:cNvPicPr>
-                      </pic:nvPicPr>
-                      <pic:blipFill>
-                        <a:blip r:embed="rId1" cstate="print"/>
-                        <a:stretch>
-                          <a:fillRect/>
-                        </a:stretch>
-                      </pic:blipFill>
-                      <pic:spPr>
-                        <a:xfrm>
-                          <a:off x="0" y="0"/>
-                          <a:ext cx="1530350" cy="508000"/>
-                        </a:xfrm>
-                        <a:prstGeom prst="rect">
-                          <a:avLst/>
-                        </a:prstGeom>
-                      </pic:spPr>
-                    </pic:pic>
-                    <wpg:grpSp>
-                      <wpg:cNvPr id="762" name="Group 762"/>
-                      <wpg:cNvGrpSpPr/>
-                      <wpg:grpSpPr>
-                        <a:xfrm>
-                          <a:off x="1562100" y="120650"/>
-                          <a:ext cx="2264410" cy="511810"/>
-                          <a:chOff x="0" y="63500"/>
-                          <a:chExt cx="2264410" cy="511810"/>
-                        </a:xfrm>
-                      </wpg:grpSpPr>
-                      <wps:wsp>
-                        <wps:cNvPr id="6" name="Line 2"/>
-                        <wps:cNvCnPr>
-                          <a:cxnSpLocks noChangeShapeType="1"/>
-                        </wps:cNvCnPr>
-                        <wps:spPr bwMode="auto">
-                          <a:xfrm>
-                            <a:off x="0" y="63500"/>
-                            <a:ext cx="10160" cy="372110"/>
-                          </a:xfrm>
-                          <a:prstGeom prst="line">
-                            <a:avLst/>
-                          </a:prstGeom>
-                          <a:noFill/>
-                          <a:ln w="15938">
+                      <a:prstGeom prst="rect">
+                        <a:avLst/>
+                      </a:prstGeom>
+                      <a:noFill/>
+                      <a:ln>
+                        <a:noFill/>
+                      </a:ln>
+                      <a:extLst>
+                        <a:ext uri="{909E8E84-426E-40DD-AFC4-6F175D3DCCD1}">
+                          <a14:hiddenFill xmlns:a14="http://schemas.microsoft.com/office/drawing/2010/main">
                             <a:solidFill>
-                              <a:schemeClr val="bg1">
-                                <a:lumMod val="65000"/>
-                              </a:schemeClr>
+                              <a:srgbClr val="FFFFFF"/>
                             </a:solidFill>
-                            <a:round/>
+                          </a14:hiddenFill>
+                        </a:ext>
+                        <a:ext uri="{91240B29-F687-4F45-9708-019B960494DF}">
+                          <a14:hiddenLine xmlns:a14="http://schemas.microsoft.com/office/drawing/2010/main" w="9525">
+                            <a:solidFill>
+                              <a:srgbClr val="000000"/>
+                            </a:solidFill>
+                            <a:miter lim="800000"/>
                             <a:headEnd/>
                             <a:tailEnd/>
-                          </a:ln>
-                          <a:extLst>
-                            <a:ext uri="{909E8E84-426E-40DD-AFC4-6F175D3DCCD1}">
-                              <a14:hiddenFill xmlns:a14="http://schemas.microsoft.com/office/drawing/2010/main">
-                                <a:noFill/>
-                              </a14:hiddenFill>
-                            </a:ext>
-                          </a:extLst>
-                        </wps:spPr>
-                        <wps:bodyPr/>
-                      </wps:wsp>
-                      <wps:wsp>
-                        <wps:cNvPr id="759" name="Rectangle 759"/>
-                        <wps:cNvSpPr/>
-                        <wps:spPr>
-                          <a:xfrm>
-                            <a:off x="63500" y="76200"/>
-                            <a:ext cx="2200910" cy="499110"/>
-                          </a:xfrm>
-                          <a:prstGeom prst="rect">
-                            <a:avLst/>
-                          </a:prstGeom>
-                          <a:ln>
-                            <a:solidFill>
-                              <a:schemeClr val="bg1"/>
-                            </a:solidFill>
-                          </a:ln>
-                        </wps:spPr>
-                        <wps:style>
-                          <a:lnRef idx="2">
-                            <a:schemeClr val="accent6"/>
-                          </a:lnRef>
-                          <a:fillRef idx="1">
-                            <a:schemeClr val="lt1"/>
-                          </a:fillRef>
-                          <a:effectRef idx="0">
-                            <a:schemeClr val="accent6"/>
-                          </a:effectRef>
-                          <a:fontRef idx="minor">
-                            <a:schemeClr val="dk1"/>
-                          </a:fontRef>
-                        </wps:style>
-                        <wps:txbx>
-                          <w:txbxContent>
-                            <w:p>
-                              <w:pPr>
-                                <w:pStyle w:val="Heading1"/>
-                                <w:spacing w:line="190" w:lineRule="auto"/>
-                                <w:ind w:left="-86" w:right="29"/>
-                                <w:rPr>
-                                  <w:rFonts w:ascii="Times New Roman" w:eastAsia="Verdana" w:hAnsi="Times New Roman" w:cs="Times New Roman"/>
-                                  <w:b w:val="0"/>
-                                  <w:bCs w:val="0"/>
-                                  <w:color w:val="34587F"/>
-                                  <w:sz w:val="26"/>
-                                  <w:szCs w:val="26"/>
-                                </w:rPr>
-                              </w:pPr>
-                              <w:r>
-                                <w:rPr>
-                                  <w:rFonts w:ascii="Times New Roman" w:eastAsia="Verdana" w:hAnsi="Times New Roman" w:cs="Times New Roman"/>
-                                  <w:b w:val="0"/>
-                                  <w:bCs w:val="0"/>
-                                  <w:color w:val="34587F"/>
-                                  <w:sz w:val="26"/>
-                                  <w:szCs w:val="26"/>
-                                </w:rPr>
-                                <w:t>Ministry of Transportation and Infrastructure</w:t>
-                              </w:r>
-                            </w:p>
-                            <w:p>
-                              <w:pPr>
-                                <w:jc w:val="center"/>
-                              </w:pPr>
-                            </w:p>
-                          </w:txbxContent>
-                        </wps:txbx>
-                        <wps:bodyPr rot="0" spcFirstLastPara="0" vertOverflow="overflow" horzOverflow="overflow" vert="horz" wrap="square" lIns="91440" tIns="45720" rIns="91440" bIns="45720" numCol="1" spcCol="0" rtlCol="0" fromWordArt="0" anchor="ctr" anchorCtr="0" forceAA="0" compatLnSpc="1">
-                          <a:prstTxWarp prst="textNoShape">
-                            <a:avLst/>
-                          </a:prstTxWarp>
-                          <a:noAutofit/>
-                        </wps:bodyPr>
-                      </wps:wsp>
-                    </wpg:grpSp>
-                  </wpg:wgp>
+                          </a14:hiddenLine>
+                        </a:ext>
+                      </a:extLst>
+                    </wps:spPr>
+                    <wps:txbx>
+                      <w:txbxContent>
+                        <w:p>
+                          <w:pPr>
+                            <w:spacing w:before="3" w:line="266" w:lineRule="auto"/>
+                            <w:ind w:left="484" w:right="1" w:hanging="465"/>
+                            <w:jc w:val="right"/>
+                            <w:rPr>
+                              <w:rFonts w:ascii="Arial" w:hAnsi="Arial" w:cs="Arial"/>
+                              <w:b/>
+                              <w:bCs/>
+                              <w:sz w:val="24"/>
+                            </w:rPr>
+                          </w:pPr>
+                          <w:r>
+                            <w:rPr>
+                              <w:rFonts w:ascii="Arial" w:hAnsi="Arial" w:cs="Arial"/>
+                              <w:b/>
+                              <w:bCs/>
+                              <w:w w:val="110"/>
+                              <w:sz w:val="24"/>
+                            </w:rPr>
+                            <w:t xml:space="preserve">OWNER'S EQUIPMENT </w:t>
+                          </w:r>
+                          <w:r>
+                            <w:rPr>
+                              <w:rFonts w:ascii="Arial" w:hAnsi="Arial" w:cs="Arial"/>
+                              <w:b/>
+                              <w:bCs/>
+                              <w:w w:val="105"/>
+                              <w:sz w:val="24"/>
+                            </w:rPr>
+                            <w:t>RE-REGISTRATION</w:t>
+                          </w:r>
+                        </w:p>
+                      </w:txbxContent>
+                    </wps:txbx>
+                    <wps:bodyPr rot="0" vert="horz" wrap="square" lIns="0" tIns="0" rIns="0" bIns="0" anchor="t" anchorCtr="0" upright="1">
+                      <a:noAutofit/>
+                    </wps:bodyPr>
+                  </wps:wsp>
                 </a:graphicData>
               </a:graphic>
-              <wp14:sizeRelV relativeFrom="margin">
+              <wp14:sizeRelH relativeFrom="page">
+                <wp14:pctWidth>0</wp14:pctWidth>
+              </wp14:sizeRelH>
+              <wp14:sizeRelV relativeFrom="page">
                 <wp14:pctHeight>0</wp14:pctHeight>
               </wp14:sizeRelV>
             </wp:anchor>
@@ -3592,293 +3468,448 @@
         </mc:Choice>
         <mc:Fallback>
           <w:pict>
-            <v:group w14:anchorId="7DEC9401" id="Group 763" o:spid="_x0000_s1026" style="position:absolute;left:0;text-align:left;margin-left:15.15pt;margin-top:-8.8pt;width:301.3pt;height:49.8pt;z-index:251659264;mso-height-relative:margin" coordsize="38265,6324" o:gfxdata="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">
-              <v:shapetype id="_x0000_t75" coordsize="21600,21600" o:spt="75" o:preferrelative="t" path="m@4@5l@4@11@9@11@9@5xe" filled="f" stroked="f">
-                <v:stroke joinstyle="miter"/>
-                <v:formulas>
-                  <v:f eqn="if lineDrawn pixelLineWidth 0"/>
-                  <v:f eqn="sum @0 1 0"/>
-                  <v:f eqn="sum 0 0 @1"/>
-                  <v:f eqn="prod @2 1 2"/>
-                  <v:f eqn="prod @3 21600 pixelWidth"/>
-                  <v:f eqn="prod @3 21600 pixelHeight"/>
-                  <v:f eqn="sum @0 0 1"/>
-                  <v:f eqn="prod @6 1 2"/>
-                  <v:f eqn="prod @7 21600 pixelWidth"/>
-                  <v:f eqn="sum @8 21600 0"/>
-                  <v:f eqn="prod @7 21600 pixelHeight"/>
-                  <v:f eqn="sum @10 21600 0"/>
-                </v:formulas>
-                <v:path o:extrusionok="f" gradientshapeok="t" o:connecttype="rect"/>
-                <o:lock v:ext="edit" aspectratio="t"/>
-              </v:shapetype>
-              <v:shape id="image1.jpeg" o:spid="_x0000_s1027" type="#_x0000_t75" style="position:absolute;width:15303;height:5080;visibility:visible;mso-wrap-style:square" o:gfxdata="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">
-                <v:imagedata r:id="rId2" o:title=""/>
-              </v:shape>
-              <v:group id="Group 762" o:spid="_x0000_s1028" style="position:absolute;left:15621;top:1206;width:22644;height:5118" coordorigin=",635" coordsize="22644,5118" o:gfxdata="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">
-                <v:line id="Line 2" o:spid="_x0000_s1029" style="position:absolute;visibility:visible;mso-wrap-style:square" from="0,635" to="101,4356" o:connectortype="straight" o:gfxdata="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" strokecolor="#a5a5a5 [2092]" strokeweight=".44272mm"/>
-                <v:rect id="Rectangle 759" o:spid="_x0000_s1030" style="position:absolute;left:635;top:762;width:22009;height:4991;visibility:visible;mso-wrap-style:square;v-text-anchor:middle" o:gfxdata="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" fillcolor="white [3201]" strokecolor="white [3212]" strokeweight="2pt">
-                  <v:textbox>
-                    <w:txbxContent>
-                      <w:p>
-                        <w:pPr>
-                          <w:pStyle w:val="Heading1"/>
-                          <w:spacing w:line="190" w:lineRule="auto"/>
-                          <w:ind w:left="-86" w:right="29"/>
-                          <w:rPr>
-                            <w:rFonts w:ascii="Times New Roman" w:eastAsia="Verdana" w:hAnsi="Times New Roman" w:cs="Times New Roman"/>
-                            <w:b w:val="0"/>
-                            <w:bCs w:val="0"/>
-                            <w:color w:val="34587F"/>
-                            <w:sz w:val="26"/>
-                            <w:szCs w:val="26"/>
-                          </w:rPr>
-                        </w:pPr>
-                        <w:r>
-                          <w:rPr>
-                            <w:rFonts w:ascii="Times New Roman" w:eastAsia="Verdana" w:hAnsi="Times New Roman" w:cs="Times New Roman"/>
-                            <w:b w:val="0"/>
-                            <w:bCs w:val="0"/>
-                            <w:color w:val="34587F"/>
-                            <w:sz w:val="26"/>
-                            <w:szCs w:val="26"/>
-                          </w:rPr>
-                          <w:t>Ministry of Transportation and Infrastructure</w:t>
-                        </w:r>
-                      </w:p>
-                      <w:p>
-                        <w:pPr>
-                          <w:jc w:val="center"/>
-                        </w:pPr>
-                      </w:p>
-                    </w:txbxContent>
-                  </v:textbox>
-                </v:rect>
-              </v:group>
-            </v:group>
+            <v:shapetype w14:anchorId="1C9E5ED6" id="_x0000_t202" coordsize="21600,21600" o:spt="202" path="m,l,21600r21600,l21600,xe">
+              <v:stroke joinstyle="miter"/>
+              <v:path gradientshapeok="t" o:connecttype="rect"/>
+            </v:shapetype>
+            <v:shape id="Text Box 12" o:spid="_x0000_s1027" type="#_x0000_t202" style="position:absolute;margin-left:419.4pt;margin-top:39.6pt;width:168.75pt;height:32pt;z-index:-254285824;visibility:visible;mso-wrap-style:square;mso-width-percent:0;mso-height-percent:0;mso-wrap-distance-left:9pt;mso-wrap-distance-top:0;mso-wrap-distance-right:9pt;mso-wrap-distance-bottom:0;mso-position-horizontal:absolute;mso-position-horizontal-relative:page;mso-position-vertical:absolute;mso-position-vertical-relative:page;mso-width-percent:0;mso-height-percent:0;mso-width-relative:page;mso-height-relative:page;v-text-anchor:top" o:gfxdata="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" filled="f" stroked="f">
+              <v:textbox inset="0,0,0,0">
+                <w:txbxContent>
+                  <w:p>
+                    <w:pPr>
+                      <w:spacing w:before="3" w:line="266" w:lineRule="auto"/>
+                      <w:ind w:left="484" w:right="1" w:hanging="465"/>
+                      <w:jc w:val="right"/>
+                      <w:rPr>
+                        <w:rFonts w:ascii="Arial" w:hAnsi="Arial" w:cs="Arial"/>
+                        <w:b/>
+                        <w:bCs/>
+                        <w:sz w:val="24"/>
+                      </w:rPr>
+                    </w:pPr>
+                    <w:r>
+                      <w:rPr>
+                        <w:rFonts w:ascii="Arial" w:hAnsi="Arial" w:cs="Arial"/>
+                        <w:b/>
+                        <w:bCs/>
+                        <w:w w:val="110"/>
+                        <w:sz w:val="24"/>
+                      </w:rPr>
+                      <w:t xml:space="preserve">OWNER'S EQUIPMENT </w:t>
+                    </w:r>
+                    <w:r>
+                      <w:rPr>
+                        <w:rFonts w:ascii="Arial" w:hAnsi="Arial" w:cs="Arial"/>
+                        <w:b/>
+                        <w:bCs/>
+                        <w:w w:val="105"/>
+                        <w:sz w:val="24"/>
+                      </w:rPr>
+                      <w:t>RE-REGISTRATION</w:t>
+                    </w:r>
+                  </w:p>
+                </w:txbxContent>
+              </v:textbox>
+              <w10:wrap anchorx="page" anchory="page"/>
+            </v:shape>
           </w:pict>
         </mc:Fallback>
       </mc:AlternateContent>
     </w:r>
     <w:r>
       <w:rPr>
-        <w:rFonts w:ascii="Arial" w:hAnsi="Arial" w:cs="Arial"/>
-        <w:b/>
-        <w:sz w:val="24"/>
-        <w:szCs w:val="24"/>
-      </w:rPr>
-      <w:t>OWNER’S EQUIPMENT</w:t>
+        <w:noProof/>
+      </w:rPr>
+      <mc:AlternateContent>
+        <mc:Choice Requires="wps">
+          <w:drawing>
+            <wp:anchor distT="0" distB="0" distL="114300" distR="114300" simplePos="0" relativeHeight="249031680" behindDoc="1" locked="0" layoutInCell="1" allowOverlap="1" wp14:anchorId="02A8FEB4" wp14:editId="150D53B5">
+              <wp:simplePos x="0" y="0"/>
+              <wp:positionH relativeFrom="page">
+                <wp:posOffset>1882140</wp:posOffset>
+              </wp:positionH>
+              <wp:positionV relativeFrom="page">
+                <wp:posOffset>556260</wp:posOffset>
+              </wp:positionV>
+              <wp:extent cx="2286000" cy="406400"/>
+              <wp:effectExtent l="0" t="0" r="0" b="12700"/>
+              <wp:wrapNone/>
+              <wp:docPr id="2" name="Text Box 11"/>
+              <wp:cNvGraphicFramePr>
+                <a:graphicFrameLocks xmlns:a="http://schemas.openxmlformats.org/drawingml/2006/main"/>
+              </wp:cNvGraphicFramePr>
+              <a:graphic xmlns:a="http://schemas.openxmlformats.org/drawingml/2006/main">
+                <a:graphicData uri="http://schemas.microsoft.com/office/word/2010/wordprocessingShape">
+                  <wps:wsp>
+                    <wps:cNvSpPr txBox="1">
+                      <a:spLocks noChangeArrowheads="1"/>
+                    </wps:cNvSpPr>
+                    <wps:spPr bwMode="auto">
+                      <a:xfrm>
+                        <a:off x="0" y="0"/>
+                        <a:ext cx="2286000" cy="406400"/>
+                      </a:xfrm>
+                      <a:prstGeom prst="rect">
+                        <a:avLst/>
+                      </a:prstGeom>
+                      <a:noFill/>
+                      <a:ln>
+                        <a:noFill/>
+                      </a:ln>
+                      <a:extLst>
+                        <a:ext uri="{909E8E84-426E-40DD-AFC4-6F175D3DCCD1}">
+                          <a14:hiddenFill xmlns:a14="http://schemas.microsoft.com/office/drawing/2010/main">
+                            <a:solidFill>
+                              <a:srgbClr val="FFFFFF"/>
+                            </a:solidFill>
+                          </a14:hiddenFill>
+                        </a:ext>
+                        <a:ext uri="{91240B29-F687-4F45-9708-019B960494DF}">
+                          <a14:hiddenLine xmlns:a14="http://schemas.microsoft.com/office/drawing/2010/main" w="9525">
+                            <a:solidFill>
+                              <a:srgbClr val="000000"/>
+                            </a:solidFill>
+                            <a:miter lim="800000"/>
+                            <a:headEnd/>
+                            <a:tailEnd/>
+                          </a14:hiddenLine>
+                        </a:ext>
+                      </a:extLst>
+                    </wps:spPr>
+                    <wps:txbx>
+                      <w:txbxContent>
+                        <w:p>
+                          <w:pPr>
+                            <w:spacing w:before="3" w:line="266" w:lineRule="auto"/>
+                            <w:ind w:right="-20"/>
+                            <w:rPr>
+                              <w:sz w:val="24"/>
+                            </w:rPr>
+                          </w:pPr>
+                          <w:r>
+                            <w:rPr>
+                              <w:color w:val="34587F"/>
+                              <w:w w:val="115"/>
+                              <w:sz w:val="24"/>
+                            </w:rPr>
+                            <w:t>Ministry of Transportation and Infrastructure</w:t>
+                          </w:r>
+                        </w:p>
+                        <w:p>
+                          <w:pPr>
+                            <w:spacing w:before="3" w:line="266" w:lineRule="auto"/>
+                            <w:ind w:right="-20" w:firstLine="19"/>
+                            <w:rPr>
+                              <w:sz w:val="24"/>
+                            </w:rPr>
+                          </w:pPr>
+                        </w:p>
+                      </w:txbxContent>
+                    </wps:txbx>
+                    <wps:bodyPr rot="0" vert="horz" wrap="square" lIns="0" tIns="0" rIns="0" bIns="0" anchor="t" anchorCtr="0" upright="1">
+                      <a:noAutofit/>
+                    </wps:bodyPr>
+                  </wps:wsp>
+                </a:graphicData>
+              </a:graphic>
+              <wp14:sizeRelH relativeFrom="page">
+                <wp14:pctWidth>0</wp14:pctWidth>
+              </wp14:sizeRelH>
+              <wp14:sizeRelV relativeFrom="page">
+                <wp14:pctHeight>0</wp14:pctHeight>
+              </wp14:sizeRelV>
+            </wp:anchor>
+          </w:drawing>
+        </mc:Choice>
+        <mc:Fallback>
+          <w:pict>
+            <v:shape w14:anchorId="02A8FEB4" id="Text Box 11" o:spid="_x0000_s1028" type="#_x0000_t202" style="position:absolute;margin-left:148.2pt;margin-top:43.8pt;width:180pt;height:32pt;z-index:-254284800;visibility:visible;mso-wrap-style:square;mso-width-percent:0;mso-height-percent:0;mso-wrap-distance-left:9pt;mso-wrap-distance-top:0;mso-wrap-distance-right:9pt;mso-wrap-distance-bottom:0;mso-position-horizontal:absolute;mso-position-horizontal-relative:page;mso-position-vertical:absolute;mso-position-vertical-relative:page;mso-width-percent:0;mso-height-percent:0;mso-width-relative:page;mso-height-relative:page;v-text-anchor:top" o:gfxdata="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" filled="f" stroked="f">
+              <v:textbox inset="0,0,0,0">
+                <w:txbxContent>
+                  <w:p>
+                    <w:pPr>
+                      <w:spacing w:before="3" w:line="266" w:lineRule="auto"/>
+                      <w:ind w:right="-20"/>
+                      <w:rPr>
+                        <w:sz w:val="24"/>
+                      </w:rPr>
+                    </w:pPr>
+                    <w:r>
+                      <w:rPr>
+                        <w:color w:val="34587F"/>
+                        <w:w w:val="115"/>
+                        <w:sz w:val="24"/>
+                      </w:rPr>
+                      <w:t>Ministry of Transportation and Infrastructure</w:t>
+                    </w:r>
+                  </w:p>
+                  <w:p>
+                    <w:pPr>
+                      <w:spacing w:before="3" w:line="266" w:lineRule="auto"/>
+                      <w:ind w:right="-20" w:firstLine="19"/>
+                      <w:rPr>
+                        <w:sz w:val="24"/>
+                      </w:rPr>
+                    </w:pPr>
+                  </w:p>
+                </w:txbxContent>
+              </v:textbox>
+              <w10:wrap anchorx="page" anchory="page"/>
+            </v:shape>
+          </w:pict>
+        </mc:Fallback>
+      </mc:AlternateContent>
     </w:r>
   </w:p>
-  <w:p>
-    <w:pPr>
-      <w:ind w:right="320"/>
-      <w:jc w:val="right"/>
-      <w:rPr>
-        <w:rFonts w:ascii="Arial" w:hAnsi="Arial" w:cs="Arial"/>
-        <w:b/>
-        <w:sz w:val="24"/>
-        <w:szCs w:val="24"/>
-      </w:rPr>
-    </w:pPr>
-    <w:r>
-      <w:rPr>
-        <w:rFonts w:ascii="Arial" w:hAnsi="Arial" w:cs="Arial"/>
-        <w:b/>
-        <w:sz w:val="24"/>
-        <w:szCs w:val="24"/>
-      </w:rPr>
-      <w:t>RE-REGISTRATION LETTER</w:t>
-    </w:r>
-  </w:p>
-  <w:p>
-    <w:pPr>
-      <w:jc w:val="right"/>
-    </w:pPr>
-  </w:p>
-  <w:p>
-    <w:pPr>
-      <w:jc w:val="right"/>
-    </w:pPr>
-    <w:bookmarkStart w:id="0" w:name="_GoBack"/>
-    <w:bookmarkEnd w:id="0"/>
-  </w:p>
+  <w:p/>
+  <w:p/>
   <w:p>
     <w:pPr>
       <w:tabs>
         <w:tab w:val="left" w:pos="10740"/>
       </w:tabs>
-      <w:jc w:val="center"/>
-      <w:rPr>
-        <w:rFonts w:ascii="Arial" w:hAnsi="Arial" w:cs="Arial"/>
-        <w:noProof/>
-        <w:w w:val="110"/>
-        <w:sz w:val="16"/>
-        <w:szCs w:val="16"/>
+    </w:pPr>
+  </w:p>
+  <w:tbl>
+    <w:tblPr>
+      <w:tblW w:w="0" w:type="auto"/>
+      <w:tblInd w:w="284" w:type="dxa"/>
+      <w:tblLayout w:type="fixed"/>
+      <w:tblCellMar>
+        <w:left w:w="0" w:type="dxa"/>
+        <w:right w:w="0" w:type="dxa"/>
+      </w:tblCellMar>
+      <w:tblLook w:val="01E0" w:firstRow="1" w:lastRow="1" w:firstColumn="1" w:lastColumn="1" w:noHBand="0" w:noVBand="0"/>
+    </w:tblPr>
+    <w:tblGrid>
+      <w:gridCol w:w="11193"/>
+    </w:tblGrid>
+    <w:tr>
+      <w:trPr>
+        <w:trHeight w:val="212"/>
+      </w:trPr>
+      <w:tc>
+        <w:tcPr>
+          <w:tcW w:w="11193" w:type="dxa"/>
+        </w:tcPr>
+        <w:p>
+          <w:pPr>
+            <w:pStyle w:val="TableParagraph"/>
+            <w:spacing w:line="163" w:lineRule="exact"/>
+            <w:ind w:left="176"/>
+            <w:jc w:val="center"/>
+            <w:rPr>
+              <w:rFonts w:ascii="Arial" w:hAnsi="Arial" w:cs="Arial"/>
+              <w:noProof/>
+              <w:w w:val="110"/>
+              <w:sz w:val="16"/>
+              <w:szCs w:val="16"/>
+            </w:rPr>
+          </w:pPr>
+          <w:r>
+            <w:rPr>
+              <w:rFonts w:ascii="Arial" w:hAnsi="Arial" w:cs="Arial"/>
+              <w:noProof/>
+              <w:w w:val="110"/>
+              <w:sz w:val="16"/>
+              <w:szCs w:val="16"/>
+            </w:rPr>
+            <w:fldChar w:fldCharType="begin"/>
+          </w:r>
+          <w:r>
+            <w:rPr>
+              <w:rFonts w:ascii="Arial" w:hAnsi="Arial" w:cs="Arial"/>
+              <w:noProof/>
+              <w:w w:val="110"/>
+              <w:sz w:val="16"/>
+              <w:szCs w:val="16"/>
+            </w:rPr>
+            <w:instrText xml:space="preserve"> MERGEFIELD  districtAddress  \* MERGEFORMAT </w:instrText>
+          </w:r>
+          <w:r>
+            <w:rPr>
+              <w:rFonts w:ascii="Arial" w:hAnsi="Arial" w:cs="Arial"/>
+              <w:noProof/>
+              <w:w w:val="110"/>
+              <w:sz w:val="16"/>
+              <w:szCs w:val="16"/>
+            </w:rPr>
+            <w:fldChar w:fldCharType="separate"/>
+          </w:r>
+          <w:r>
+            <w:rPr>
+              <w:rFonts w:ascii="Arial" w:hAnsi="Arial" w:cs="Arial"/>
+              <w:noProof/>
+              <w:w w:val="110"/>
+              <w:sz w:val="16"/>
+              <w:szCs w:val="16"/>
+            </w:rPr>
+            <w:t>«districtAddress»</w:t>
+          </w:r>
+          <w:r>
+            <w:rPr>
+              <w:rFonts w:ascii="Arial" w:hAnsi="Arial" w:cs="Arial"/>
+              <w:noProof/>
+              <w:w w:val="110"/>
+              <w:sz w:val="16"/>
+              <w:szCs w:val="16"/>
+            </w:rPr>
+            <w:fldChar w:fldCharType="end"/>
+          </w:r>
+        </w:p>
+      </w:tc>
+    </w:tr>
+    <w:tr>
+      <w:trPr>
+        <w:trHeight w:val="210"/>
+      </w:trPr>
+      <w:tc>
+        <w:tcPr>
+          <w:tcW w:w="11193" w:type="dxa"/>
+        </w:tcPr>
+        <w:p>
+          <w:pPr>
+            <w:pStyle w:val="TableParagraph"/>
+            <w:spacing w:line="163" w:lineRule="exact"/>
+            <w:ind w:left="176"/>
+            <w:jc w:val="center"/>
+            <w:rPr>
+              <w:rFonts w:ascii="Arial" w:hAnsi="Arial" w:cs="Arial"/>
+              <w:noProof/>
+              <w:w w:val="110"/>
+              <w:sz w:val="16"/>
+              <w:szCs w:val="16"/>
+            </w:rPr>
+          </w:pPr>
+          <w:r>
+            <w:rPr>
+              <w:rFonts w:ascii="Arial" w:hAnsi="Arial" w:cs="Arial"/>
+              <w:noProof/>
+              <w:w w:val="110"/>
+              <w:sz w:val="16"/>
+              <w:szCs w:val="16"/>
+            </w:rPr>
+            <w:fldChar w:fldCharType="begin"/>
+          </w:r>
+          <w:r>
+            <w:rPr>
+              <w:rFonts w:ascii="Arial" w:hAnsi="Arial" w:cs="Arial"/>
+              <w:noProof/>
+              <w:w w:val="110"/>
+              <w:sz w:val="16"/>
+              <w:szCs w:val="16"/>
+            </w:rPr>
+            <w:instrText xml:space="preserve"> MERGEFIELD  districtContact  \* MERGEFORMAT </w:instrText>
+          </w:r>
+          <w:r>
+            <w:rPr>
+              <w:rFonts w:ascii="Arial" w:hAnsi="Arial" w:cs="Arial"/>
+              <w:noProof/>
+              <w:w w:val="110"/>
+              <w:sz w:val="16"/>
+              <w:szCs w:val="16"/>
+            </w:rPr>
+            <w:fldChar w:fldCharType="separate"/>
+          </w:r>
+          <w:r>
+            <w:rPr>
+              <w:rFonts w:ascii="Arial" w:hAnsi="Arial" w:cs="Arial"/>
+              <w:noProof/>
+              <w:w w:val="110"/>
+              <w:sz w:val="16"/>
+              <w:szCs w:val="16"/>
+            </w:rPr>
+            <w:t>«districtContact»</w:t>
+          </w:r>
+          <w:r>
+            <w:rPr>
+              <w:rFonts w:ascii="Arial" w:hAnsi="Arial" w:cs="Arial"/>
+              <w:noProof/>
+              <w:w w:val="110"/>
+              <w:sz w:val="16"/>
+              <w:szCs w:val="16"/>
+            </w:rPr>
+            <w:fldChar w:fldCharType="end"/>
+          </w:r>
+        </w:p>
+      </w:tc>
+    </w:tr>
+  </w:tbl>
+  <w:p>
+    <w:pPr>
+      <w:pStyle w:val="BodyText"/>
+      <w:spacing w:line="14" w:lineRule="auto"/>
+      <w:rPr>
+        <w:sz w:val="20"/>
       </w:rPr>
     </w:pPr>
     <w:r>
       <w:rPr>
-        <w:rFonts w:ascii="Arial" w:hAnsi="Arial" w:cs="Arial"/>
         <w:noProof/>
-        <w:w w:val="110"/>
-        <w:sz w:val="16"/>
-        <w:szCs w:val="16"/>
-      </w:rPr>
-      <w:fldChar w:fldCharType="begin"/>
+      </w:rPr>
+      <w:drawing>
+        <wp:anchor distT="0" distB="0" distL="0" distR="0" simplePos="0" relativeHeight="251657216" behindDoc="1" locked="0" layoutInCell="1" allowOverlap="1" wp14:anchorId="6B81BC2D" wp14:editId="6B1CFD83">
+          <wp:simplePos x="0" y="0"/>
+          <wp:positionH relativeFrom="page">
+            <wp:posOffset>122043</wp:posOffset>
+          </wp:positionH>
+          <wp:positionV relativeFrom="page">
+            <wp:posOffset>454721</wp:posOffset>
+          </wp:positionV>
+          <wp:extent cx="1525538" cy="508512"/>
+          <wp:effectExtent l="0" t="0" r="0" b="0"/>
+          <wp:wrapNone/>
+          <wp:docPr id="38" name="image1.jpeg"/>
+          <wp:cNvGraphicFramePr>
+            <a:graphicFrameLocks xmlns:a="http://schemas.openxmlformats.org/drawingml/2006/main" noChangeAspect="1"/>
+          </wp:cNvGraphicFramePr>
+          <a:graphic xmlns:a="http://schemas.openxmlformats.org/drawingml/2006/main">
+            <a:graphicData uri="http://schemas.openxmlformats.org/drawingml/2006/picture">
+              <pic:pic xmlns:pic="http://schemas.openxmlformats.org/drawingml/2006/picture">
+                <pic:nvPicPr>
+                  <pic:cNvPr id="2" name="image1.jpeg"/>
+                  <pic:cNvPicPr/>
+                </pic:nvPicPr>
+                <pic:blipFill>
+                  <a:blip r:embed="rId1" cstate="print"/>
+                  <a:stretch>
+                    <a:fillRect/>
+                  </a:stretch>
+                </pic:blipFill>
+                <pic:spPr>
+                  <a:xfrm>
+                    <a:off x="0" y="0"/>
+                    <a:ext cx="1525538" cy="508512"/>
+                  </a:xfrm>
+                  <a:prstGeom prst="rect">
+                    <a:avLst/>
+                  </a:prstGeom>
+                </pic:spPr>
+              </pic:pic>
+            </a:graphicData>
+          </a:graphic>
+        </wp:anchor>
+      </w:drawing>
     </w:r>
     <w:r>
       <w:rPr>
-        <w:rFonts w:ascii="Arial" w:hAnsi="Arial" w:cs="Arial"/>
         <w:noProof/>
-        <w:w w:val="110"/>
-        <w:sz w:val="16"/>
-        <w:szCs w:val="16"/>
-      </w:rPr>
-      <w:instrText xml:space="preserve"> MERGEFIELD  districtAddress  \* MERGEFORMAT </w:instrText>
-    </w:r>
-    <w:r>
-      <w:rPr>
-        <w:rFonts w:ascii="Arial" w:hAnsi="Arial" w:cs="Arial"/>
-        <w:noProof/>
-        <w:w w:val="110"/>
-        <w:sz w:val="16"/>
-        <w:szCs w:val="16"/>
-      </w:rPr>
-      <w:fldChar w:fldCharType="separate"/>
-    </w:r>
-    <w:r>
-      <w:rPr>
-        <w:rFonts w:ascii="Arial" w:hAnsi="Arial" w:cs="Arial"/>
-        <w:noProof/>
-        <w:w w:val="110"/>
-        <w:sz w:val="16"/>
-        <w:szCs w:val="16"/>
-      </w:rPr>
-      <w:t>«districtAddress»</w:t>
-    </w:r>
-    <w:r>
-      <w:rPr>
-        <w:rFonts w:ascii="Arial" w:hAnsi="Arial" w:cs="Arial"/>
-        <w:noProof/>
-        <w:w w:val="110"/>
-        <w:sz w:val="16"/>
-        <w:szCs w:val="16"/>
-      </w:rPr>
-      <w:fldChar w:fldCharType="end"/>
-    </w:r>
-  </w:p>
-  <w:p>
-    <w:pPr>
-      <w:tabs>
-        <w:tab w:val="left" w:pos="10740"/>
-      </w:tabs>
-      <w:jc w:val="center"/>
-      <w:rPr>
-        <w:rFonts w:ascii="Arial" w:hAnsi="Arial" w:cs="Arial"/>
-        <w:noProof/>
-        <w:w w:val="110"/>
-        <w:sz w:val="16"/>
-        <w:szCs w:val="16"/>
-      </w:rPr>
-    </w:pPr>
-    <w:r>
-      <w:rPr>
-        <w:rFonts w:ascii="Arial" w:hAnsi="Arial" w:cs="Arial"/>
-        <w:noProof/>
-        <w:w w:val="110"/>
-        <w:sz w:val="16"/>
-        <w:szCs w:val="16"/>
-      </w:rPr>
-      <w:fldChar w:fldCharType="begin"/>
-    </w:r>
-    <w:r>
-      <w:rPr>
-        <w:rFonts w:ascii="Arial" w:hAnsi="Arial" w:cs="Arial"/>
-        <w:noProof/>
-        <w:w w:val="110"/>
-        <w:sz w:val="16"/>
-        <w:szCs w:val="16"/>
-      </w:rPr>
-      <w:instrText xml:space="preserve"> MERGEFIELD  districtContact  \* MERGEFORMAT </w:instrText>
-    </w:r>
-    <w:r>
-      <w:rPr>
-        <w:rFonts w:ascii="Arial" w:hAnsi="Arial" w:cs="Arial"/>
-        <w:noProof/>
-        <w:w w:val="110"/>
-        <w:sz w:val="16"/>
-        <w:szCs w:val="16"/>
-      </w:rPr>
-      <w:fldChar w:fldCharType="separate"/>
-    </w:r>
-    <w:r>
-      <w:rPr>
-        <w:rFonts w:ascii="Arial" w:hAnsi="Arial" w:cs="Arial"/>
-        <w:noProof/>
-        <w:w w:val="110"/>
-        <w:sz w:val="16"/>
-        <w:szCs w:val="16"/>
-      </w:rPr>
-      <w:t>«districtContact»</w:t>
-    </w:r>
-    <w:r>
-      <w:rPr>
-        <w:rFonts w:ascii="Arial" w:hAnsi="Arial" w:cs="Arial"/>
-        <w:noProof/>
-        <w:w w:val="110"/>
-        <w:sz w:val="16"/>
-        <w:szCs w:val="16"/>
-      </w:rPr>
-      <w:fldChar w:fldCharType="end"/>
-    </w:r>
-  </w:p>
-  <w:p>
-    <w:pPr>
-      <w:tabs>
-        <w:tab w:val="left" w:pos="10740"/>
-      </w:tabs>
-      <w:jc w:val="center"/>
-      <w:rPr>
-        <w:rFonts w:ascii="Arial" w:hAnsi="Arial" w:cs="Arial"/>
-        <w:noProof/>
-        <w:w w:val="110"/>
-        <w:sz w:val="16"/>
-        <w:szCs w:val="16"/>
-      </w:rPr>
-    </w:pPr>
-  </w:p>
-  <w:p>
-    <w:pPr>
-      <w:tabs>
-        <w:tab w:val="left" w:pos="10740"/>
-      </w:tabs>
-      <w:jc w:val="center"/>
-      <w:rPr>
-        <w:sz w:val="20"/>
-      </w:rPr>
-    </w:pPr>
-    <w:r>
-      <w:rPr>
-        <w:noProof/>
-        <w:sz w:val="20"/>
-        <w:lang w:val="en-CA" w:eastAsia="en-CA" w:bidi="ar-SA"/>
       </w:rPr>
       <mc:AlternateContent>
         <mc:Choice Requires="wps">
           <w:drawing>
-            <wp:anchor distT="0" distB="0" distL="114300" distR="114300" simplePos="0" relativeHeight="251661312" behindDoc="0" locked="0" layoutInCell="1" allowOverlap="1" wp14:anchorId="2574A268" wp14:editId="29D37197">
+            <wp:anchor distT="0" distB="0" distL="114300" distR="114300" simplePos="0" relativeHeight="249028608" behindDoc="1" locked="0" layoutInCell="1" allowOverlap="1" wp14:anchorId="52366B79" wp14:editId="5BC0ED82">
               <wp:simplePos x="0" y="0"/>
               <wp:positionH relativeFrom="page">
-                <wp:posOffset>360045</wp:posOffset>
+                <wp:posOffset>1779905</wp:posOffset>
               </wp:positionH>
-              <wp:positionV relativeFrom="paragraph">
-                <wp:posOffset>0</wp:posOffset>
+              <wp:positionV relativeFrom="page">
+                <wp:posOffset>525780</wp:posOffset>
               </wp:positionV>
-              <wp:extent cx="7067549" cy="0"/>
-              <wp:effectExtent l="0" t="0" r="19685" b="19050"/>
+              <wp:extent cx="0" cy="467995"/>
+              <wp:effectExtent l="0" t="0" r="0" b="0"/>
               <wp:wrapNone/>
-              <wp:docPr id="760" name="Line 2"/>
+              <wp:docPr id="11" name="Line 18"/>
               <wp:cNvGraphicFramePr>
                 <a:graphicFrameLocks xmlns:a="http://schemas.openxmlformats.org/drawingml/2006/main"/>
               </wp:cNvGraphicFramePr>
@@ -3889,19 +3920,17 @@
                       <a:cxnSpLocks noChangeShapeType="1"/>
                     </wps:cNvCnPr>
                     <wps:spPr bwMode="auto">
-                      <a:xfrm flipH="1">
+                      <a:xfrm>
                         <a:off x="0" y="0"/>
-                        <a:ext cx="7067549" cy="0"/>
+                        <a:ext cx="0" cy="467995"/>
                       </a:xfrm>
                       <a:prstGeom prst="line">
                         <a:avLst/>
                       </a:prstGeom>
                       <a:noFill/>
-                      <a:ln w="15938">
+                      <a:ln w="20341">
                         <a:solidFill>
-                          <a:schemeClr val="bg1">
-                            <a:lumMod val="65000"/>
-                          </a:schemeClr>
+                          <a:srgbClr val="999999"/>
                         </a:solidFill>
                         <a:round/>
                         <a:headEnd/>
@@ -3930,23 +3959,336 @@
         </mc:Choice>
         <mc:Fallback>
           <w:pict>
-            <v:line w14:anchorId="2989908A" id="Line 2" o:spid="_x0000_s1026" style="position:absolute;flip:x;z-index:251661312;visibility:visible;mso-wrap-style:square;mso-width-percent:0;mso-height-percent:0;mso-wrap-distance-left:9pt;mso-wrap-distance-top:0;mso-wrap-distance-right:9pt;mso-wrap-distance-bottom:0;mso-position-horizontal:absolute;mso-position-horizontal-relative:page;mso-position-vertical:absolute;mso-position-vertical-relative:text;mso-width-percent:0;mso-height-percent:0;mso-width-relative:page;mso-height-relative:page" from="28.35pt,0" to="584.85pt,0" o:gfxdata="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" strokecolor="#a5a5a5 [2092]" strokeweight=".44272mm">
-              <w10:wrap anchorx="page"/>
+            <v:line w14:anchorId="78F1D938" id="Line 18" o:spid="_x0000_s1026" style="position:absolute;z-index:-254287872;visibility:visible;mso-wrap-style:square;mso-width-percent:0;mso-height-percent:0;mso-wrap-distance-left:9pt;mso-wrap-distance-top:0;mso-wrap-distance-right:9pt;mso-wrap-distance-bottom:0;mso-position-horizontal:absolute;mso-position-horizontal-relative:page;mso-position-vertical:absolute;mso-position-vertical-relative:page;mso-width-percent:0;mso-height-percent:0;mso-width-relative:page;mso-height-relative:page" from="140.15pt,41.4pt" to="140.15pt,78.25pt" o:gfxdata="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" strokecolor="#999" strokeweight=".56503mm">
+              <w10:wrap anchorx="page" anchory="page"/>
             </v:line>
           </w:pict>
         </mc:Fallback>
       </mc:AlternateContent>
     </w:r>
-  </w:p>
-</w:hdr>
-</file>
-
-<file path=word/header3.xml><?xml version="1.0" encoding="utf-8"?>
-<w:hdr xmlns:wpc="http://schemas.microsoft.com/office/word/2010/wordprocessingCanvas" xmlns:cx="http://schemas.microsoft.com/office/drawing/2014/chartex" xmlns:cx1="http://schemas.microsoft.com/office/drawing/2015/9/8/chartex" xmlns:cx2="http://schemas.microsoft.com/office/drawing/2015/10/21/chartex" xmlns:cx3="http://schemas.microsoft.com/office/drawing/2016/5/9/chartex" xmlns:cx4="http://schemas.microsoft.com/office/drawing/2016/5/10/chartex" xmlns:cx5="http://schemas.microsoft.com/office/drawing/2016/5/11/chartex" xmlns:cx6="http://schemas.microsoft.com/office/drawing/2016/5/12/chartex" xmlns:cx7="http://schemas.microsoft.com/office/drawing/2016/5/13/chartex" xmlns:cx8="http://schemas.microsoft.com/office/drawing/2016/5/14/chartex" xmlns:mc="http://schemas.openxmlformats.org/markup-compatibility/2006" xmlns:aink="http://schemas.microsoft.com/office/drawing/2016/ink" xmlns:am3d="http://schemas.microsoft.com/office/drawing/2017/model3d" xmlns:o="urn:schemas-microsoft-com:office:office" xmlns:r="http://schemas.openxmlformats.org/officeDocument/2006/relationships" xmlns:m="http://schemas.openxmlformats.org/officeDocument/2006/math" xmlns:v="urn:schemas-microsoft-com:vml" xmlns:wp14="http://schemas.microsoft.com/office/word/2010/wordprocessingDrawing" xmlns:wp="http://schemas.openxmlformats.org/drawingml/2006/wordprocessingDrawing" xmlns:w10="urn:schemas-microsoft-com:office:word" xmlns:w="http://schemas.openxmlformats.org/wordprocessingml/2006/main" xmlns:w14="http://schemas.microsoft.com/office/word/2010/wordml" xmlns:w15="http://schemas.microsoft.com/office/word/2012/wordml" xmlns:w16cid="http://schemas.microsoft.com/office/word/2016/wordml/cid" xmlns:w16se="http://schemas.microsoft.com/office/word/2015/wordml/symex" xmlns:wpg="http://schemas.microsoft.com/office/word/2010/wordprocessingGroup" xmlns:wpi="http://schemas.microsoft.com/office/word/2010/wordprocessingInk" xmlns:wne="http://schemas.microsoft.com/office/word/2006/wordml" xmlns:wps="http://schemas.microsoft.com/office/word/2010/wordprocessingShape" mc:Ignorable="w14 w15 w16se w16cid wp14">
-  <w:p>
-    <w:pPr>
-      <w:pStyle w:val="Header"/>
-    </w:pPr>
+    <w:r>
+      <w:rPr>
+        <w:noProof/>
+      </w:rPr>
+      <mc:AlternateContent>
+        <mc:Choice Requires="wpg">
+          <w:drawing>
+            <wp:anchor distT="0" distB="0" distL="114300" distR="114300" simplePos="0" relativeHeight="249029632" behindDoc="1" locked="0" layoutInCell="1" allowOverlap="1" wp14:anchorId="0CC5D58E" wp14:editId="3D6EDCBB">
+              <wp:simplePos x="0" y="0"/>
+              <wp:positionH relativeFrom="page">
+                <wp:posOffset>81280</wp:posOffset>
+              </wp:positionH>
+              <wp:positionV relativeFrom="page">
+                <wp:posOffset>1664970</wp:posOffset>
+              </wp:positionV>
+              <wp:extent cx="7393940" cy="20955"/>
+              <wp:effectExtent l="0" t="0" r="0" b="0"/>
+              <wp:wrapNone/>
+              <wp:docPr id="4" name="Group 13"/>
+              <wp:cNvGraphicFramePr>
+                <a:graphicFrameLocks xmlns:a="http://schemas.openxmlformats.org/drawingml/2006/main"/>
+              </wp:cNvGraphicFramePr>
+              <a:graphic xmlns:a="http://schemas.openxmlformats.org/drawingml/2006/main">
+                <a:graphicData uri="http://schemas.microsoft.com/office/word/2010/wordprocessingGroup">
+                  <wpg:wgp>
+                    <wpg:cNvGrpSpPr>
+                      <a:grpSpLocks/>
+                    </wpg:cNvGrpSpPr>
+                    <wpg:grpSpPr bwMode="auto">
+                      <a:xfrm>
+                        <a:off x="0" y="0"/>
+                        <a:ext cx="7393940" cy="20955"/>
+                        <a:chOff x="128" y="2622"/>
+                        <a:chExt cx="11644" cy="33"/>
+                      </a:xfrm>
+                    </wpg:grpSpPr>
+                    <wps:wsp>
+                      <wps:cNvPr id="8" name="Line 17"/>
+                      <wps:cNvCnPr>
+                        <a:cxnSpLocks noChangeShapeType="1"/>
+                      </wps:cNvCnPr>
+                      <wps:spPr bwMode="auto">
+                        <a:xfrm>
+                          <a:off x="128" y="2630"/>
+                          <a:ext cx="11644" cy="0"/>
+                        </a:xfrm>
+                        <a:prstGeom prst="line">
+                          <a:avLst/>
+                        </a:prstGeom>
+                        <a:noFill/>
+                        <a:ln w="10170">
+                          <a:solidFill>
+                            <a:srgbClr val="999999"/>
+                          </a:solidFill>
+                          <a:round/>
+                          <a:headEnd/>
+                          <a:tailEnd/>
+                        </a:ln>
+                        <a:extLst>
+                          <a:ext uri="{909E8E84-426E-40DD-AFC4-6F175D3DCCD1}">
+                            <a14:hiddenFill xmlns:a14="http://schemas.microsoft.com/office/drawing/2010/main">
+                              <a:noFill/>
+                            </a14:hiddenFill>
+                          </a:ext>
+                        </a:extLst>
+                      </wps:spPr>
+                      <wps:bodyPr/>
+                    </wps:wsp>
+                    <wps:wsp>
+                      <wps:cNvPr id="9" name="Line 16"/>
+                      <wps:cNvCnPr>
+                        <a:cxnSpLocks noChangeShapeType="1"/>
+                      </wps:cNvCnPr>
+                      <wps:spPr bwMode="auto">
+                        <a:xfrm>
+                          <a:off x="128" y="2646"/>
+                          <a:ext cx="11644" cy="0"/>
+                        </a:xfrm>
+                        <a:prstGeom prst="line">
+                          <a:avLst/>
+                        </a:prstGeom>
+                        <a:noFill/>
+                        <a:ln w="10170">
+                          <a:solidFill>
+                            <a:srgbClr val="EDEDED"/>
+                          </a:solidFill>
+                          <a:round/>
+                          <a:headEnd/>
+                          <a:tailEnd/>
+                        </a:ln>
+                        <a:extLst>
+                          <a:ext uri="{909E8E84-426E-40DD-AFC4-6F175D3DCCD1}">
+                            <a14:hiddenFill xmlns:a14="http://schemas.microsoft.com/office/drawing/2010/main">
+                              <a:noFill/>
+                            </a14:hiddenFill>
+                          </a:ext>
+                        </a:extLst>
+                      </wps:spPr>
+                      <wps:bodyPr/>
+                    </wps:wsp>
+                    <wps:wsp>
+                      <wps:cNvPr id="10" name="Freeform 15"/>
+                      <wps:cNvSpPr>
+                        <a:spLocks/>
+                      </wps:cNvSpPr>
+                      <wps:spPr bwMode="auto">
+                        <a:xfrm>
+                          <a:off x="128" y="2622"/>
+                          <a:ext cx="17" cy="33"/>
+                        </a:xfrm>
+                        <a:custGeom>
+                          <a:avLst/>
+                          <a:gdLst>
+                            <a:gd name="T0" fmla="+- 0 128 128"/>
+                            <a:gd name="T1" fmla="*/ T0 w 17"/>
+                            <a:gd name="T2" fmla="+- 0 2654 2622"/>
+                            <a:gd name="T3" fmla="*/ 2654 h 33"/>
+                            <a:gd name="T4" fmla="+- 0 128 128"/>
+                            <a:gd name="T5" fmla="*/ T4 w 17"/>
+                            <a:gd name="T6" fmla="+- 0 2622 2622"/>
+                            <a:gd name="T7" fmla="*/ 2622 h 33"/>
+                            <a:gd name="T8" fmla="+- 0 144 128"/>
+                            <a:gd name="T9" fmla="*/ T8 w 17"/>
+                            <a:gd name="T10" fmla="+- 0 2622 2622"/>
+                            <a:gd name="T11" fmla="*/ 2622 h 33"/>
+                            <a:gd name="T12" fmla="+- 0 144 128"/>
+                            <a:gd name="T13" fmla="*/ T12 w 17"/>
+                            <a:gd name="T14" fmla="+- 0 2638 2622"/>
+                            <a:gd name="T15" fmla="*/ 2638 h 33"/>
+                            <a:gd name="T16" fmla="+- 0 128 128"/>
+                            <a:gd name="T17" fmla="*/ T16 w 17"/>
+                            <a:gd name="T18" fmla="+- 0 2654 2622"/>
+                            <a:gd name="T19" fmla="*/ 2654 h 33"/>
+                          </a:gdLst>
+                          <a:ahLst/>
+                          <a:cxnLst>
+                            <a:cxn ang="0">
+                              <a:pos x="T1" y="T3"/>
+                            </a:cxn>
+                            <a:cxn ang="0">
+                              <a:pos x="T5" y="T7"/>
+                            </a:cxn>
+                            <a:cxn ang="0">
+                              <a:pos x="T9" y="T11"/>
+                            </a:cxn>
+                            <a:cxn ang="0">
+                              <a:pos x="T13" y="T15"/>
+                            </a:cxn>
+                            <a:cxn ang="0">
+                              <a:pos x="T17" y="T19"/>
+                            </a:cxn>
+                          </a:cxnLst>
+                          <a:rect l="0" t="0" r="r" b="b"/>
+                          <a:pathLst>
+                            <a:path w="17" h="33">
+                              <a:moveTo>
+                                <a:pt x="0" y="32"/>
+                              </a:moveTo>
+                              <a:lnTo>
+                                <a:pt x="0" y="0"/>
+                              </a:lnTo>
+                              <a:lnTo>
+                                <a:pt x="16" y="0"/>
+                              </a:lnTo>
+                              <a:lnTo>
+                                <a:pt x="16" y="16"/>
+                              </a:lnTo>
+                              <a:lnTo>
+                                <a:pt x="0" y="32"/>
+                              </a:lnTo>
+                              <a:close/>
+                            </a:path>
+                          </a:pathLst>
+                        </a:custGeom>
+                        <a:solidFill>
+                          <a:srgbClr val="999999"/>
+                        </a:solidFill>
+                        <a:ln>
+                          <a:noFill/>
+                        </a:ln>
+                        <a:extLst>
+                          <a:ext uri="{91240B29-F687-4F45-9708-019B960494DF}">
+                            <a14:hiddenLine xmlns:a14="http://schemas.microsoft.com/office/drawing/2010/main" w="9525">
+                              <a:solidFill>
+                                <a:srgbClr val="000000"/>
+                              </a:solidFill>
+                              <a:round/>
+                              <a:headEnd/>
+                              <a:tailEnd/>
+                            </a14:hiddenLine>
+                          </a:ext>
+                        </a:extLst>
+                      </wps:spPr>
+                      <wps:bodyPr rot="0" vert="horz" wrap="square" lIns="91440" tIns="45720" rIns="91440" bIns="45720" anchor="t" anchorCtr="0" upright="1">
+                        <a:noAutofit/>
+                      </wps:bodyPr>
+                    </wps:wsp>
+                    <wps:wsp>
+                      <wps:cNvPr id="25" name="Freeform 14"/>
+                      <wps:cNvSpPr>
+                        <a:spLocks/>
+                      </wps:cNvSpPr>
+                      <wps:spPr bwMode="auto">
+                        <a:xfrm>
+                          <a:off x="11755" y="2622"/>
+                          <a:ext cx="17" cy="33"/>
+                        </a:xfrm>
+                        <a:custGeom>
+                          <a:avLst/>
+                          <a:gdLst>
+                            <a:gd name="T0" fmla="+- 0 11772 11756"/>
+                            <a:gd name="T1" fmla="*/ T0 w 17"/>
+                            <a:gd name="T2" fmla="+- 0 2654 2622"/>
+                            <a:gd name="T3" fmla="*/ 2654 h 33"/>
+                            <a:gd name="T4" fmla="+- 0 11756 11756"/>
+                            <a:gd name="T5" fmla="*/ T4 w 17"/>
+                            <a:gd name="T6" fmla="+- 0 2654 2622"/>
+                            <a:gd name="T7" fmla="*/ 2654 h 33"/>
+                            <a:gd name="T8" fmla="+- 0 11756 11756"/>
+                            <a:gd name="T9" fmla="*/ T8 w 17"/>
+                            <a:gd name="T10" fmla="+- 0 2638 2622"/>
+                            <a:gd name="T11" fmla="*/ 2638 h 33"/>
+                            <a:gd name="T12" fmla="+- 0 11772 11756"/>
+                            <a:gd name="T13" fmla="*/ T12 w 17"/>
+                            <a:gd name="T14" fmla="+- 0 2622 2622"/>
+                            <a:gd name="T15" fmla="*/ 2622 h 33"/>
+                            <a:gd name="T16" fmla="+- 0 11772 11756"/>
+                            <a:gd name="T17" fmla="*/ T16 w 17"/>
+                            <a:gd name="T18" fmla="+- 0 2654 2622"/>
+                            <a:gd name="T19" fmla="*/ 2654 h 33"/>
+                          </a:gdLst>
+                          <a:ahLst/>
+                          <a:cxnLst>
+                            <a:cxn ang="0">
+                              <a:pos x="T1" y="T3"/>
+                            </a:cxn>
+                            <a:cxn ang="0">
+                              <a:pos x="T5" y="T7"/>
+                            </a:cxn>
+                            <a:cxn ang="0">
+                              <a:pos x="T9" y="T11"/>
+                            </a:cxn>
+                            <a:cxn ang="0">
+                              <a:pos x="T13" y="T15"/>
+                            </a:cxn>
+                            <a:cxn ang="0">
+                              <a:pos x="T17" y="T19"/>
+                            </a:cxn>
+                          </a:cxnLst>
+                          <a:rect l="0" t="0" r="r" b="b"/>
+                          <a:pathLst>
+                            <a:path w="17" h="33">
+                              <a:moveTo>
+                                <a:pt x="16" y="32"/>
+                              </a:moveTo>
+                              <a:lnTo>
+                                <a:pt x="0" y="32"/>
+                              </a:lnTo>
+                              <a:lnTo>
+                                <a:pt x="0" y="16"/>
+                              </a:lnTo>
+                              <a:lnTo>
+                                <a:pt x="16" y="0"/>
+                              </a:lnTo>
+                              <a:lnTo>
+                                <a:pt x="16" y="32"/>
+                              </a:lnTo>
+                              <a:close/>
+                            </a:path>
+                          </a:pathLst>
+                        </a:custGeom>
+                        <a:solidFill>
+                          <a:srgbClr val="EDEDED"/>
+                        </a:solidFill>
+                        <a:ln>
+                          <a:noFill/>
+                        </a:ln>
+                        <a:extLst>
+                          <a:ext uri="{91240B29-F687-4F45-9708-019B960494DF}">
+                            <a14:hiddenLine xmlns:a14="http://schemas.microsoft.com/office/drawing/2010/main" w="9525">
+                              <a:solidFill>
+                                <a:srgbClr val="000000"/>
+                              </a:solidFill>
+                              <a:round/>
+                              <a:headEnd/>
+                              <a:tailEnd/>
+                            </a14:hiddenLine>
+                          </a:ext>
+                        </a:extLst>
+                      </wps:spPr>
+                      <wps:bodyPr rot="0" vert="horz" wrap="square" lIns="91440" tIns="45720" rIns="91440" bIns="45720" anchor="t" anchorCtr="0" upright="1">
+                        <a:noAutofit/>
+                      </wps:bodyPr>
+                    </wps:wsp>
+                  </wpg:wgp>
+                </a:graphicData>
+              </a:graphic>
+              <wp14:sizeRelH relativeFrom="page">
+                <wp14:pctWidth>0</wp14:pctWidth>
+              </wp14:sizeRelH>
+              <wp14:sizeRelV relativeFrom="page">
+                <wp14:pctHeight>0</wp14:pctHeight>
+              </wp14:sizeRelV>
+            </wp:anchor>
+          </w:drawing>
+        </mc:Choice>
+        <mc:Fallback>
+          <w:pict>
+            <v:group w14:anchorId="5A2CD7DE" id="Group 13" o:spid="_x0000_s1026" style="position:absolute;margin-left:6.4pt;margin-top:131.1pt;width:582.2pt;height:1.65pt;z-index:-254286848;mso-position-horizontal-relative:page;mso-position-vertical-relative:page" coordorigin="128,2622" coordsize="11644,33" o:gfxdata="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">
+              <v:line id="Line 17" o:spid="_x0000_s1027" style="position:absolute;visibility:visible;mso-wrap-style:square" from="128,2630" to="11772,2630" o:connectortype="straight" o:gfxdata="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" strokecolor="#999" strokeweight=".2825mm"/>
+              <v:line id="Line 16" o:spid="_x0000_s1028" style="position:absolute;visibility:visible;mso-wrap-style:square" from="128,2646" to="11772,2646" o:connectortype="straight" o:gfxdata="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" strokecolor="#ededed" strokeweight=".2825mm"/>
+              <v:shape id="Freeform 15" o:spid="_x0000_s1029" style="position:absolute;left:128;top:2622;width:17;height:33;visibility:visible;mso-wrap-style:square;v-text-anchor:top" coordsize="17,33" o:gfxdata="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" path="m,32l,,16,r,16l,32xe" fillcolor="#999" stroked="f">
+                <v:path arrowok="t" o:connecttype="custom" o:connectlocs="0,2654;0,2622;16,2622;16,2638;0,2654" o:connectangles="0,0,0,0,0"/>
+              </v:shape>
+              <v:shape id="Freeform 14" o:spid="_x0000_s1030" style="position:absolute;left:11755;top:2622;width:17;height:33;visibility:visible;mso-wrap-style:square;v-text-anchor:top" coordsize="17,33" o:gfxdata="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" path="m16,32l,32,,16,16,r,32xe" fillcolor="#ededed" stroked="f">
+                <v:path arrowok="t" o:connecttype="custom" o:connectlocs="16,2654;0,2654;0,2638;16,2622;16,2654" o:connectangles="0,0,0,0,0"/>
+              </v:shape>
+              <w10:wrap anchorx="page" anchory="page"/>
+            </v:group>
+          </w:pict>
+        </mc:Fallback>
+      </mc:AlternateContent>
+    </w:r>
   </w:p>
 </w:hdr>
 </file>
@@ -5211,7 +5553,6 @@
   <w:style w:type="paragraph" w:styleId="Heading1">
     <w:name w:val="heading 1"/>
     <w:basedOn w:val="Normal"/>
-    <w:link w:val="Heading1Char"/>
     <w:uiPriority w:val="9"/>
     <w:qFormat/>
     <w:pPr>
@@ -5358,21 +5699,6 @@
         <w:insideV w:val="single" w:sz="4" w:space="0" w:color="auto"/>
       </w:tblBorders>
     </w:tblPr>
-  </w:style>
-  <w:style w:type="character" w:customStyle="1" w:styleId="Heading1Char">
-    <w:name w:val="Heading 1 Char"/>
-    <w:basedOn w:val="DefaultParagraphFont"/>
-    <w:link w:val="Heading1"/>
-    <w:uiPriority w:val="9"/>
-    <w:rsid w:val="00B40535"/>
-    <w:rPr>
-      <w:rFonts w:ascii="Arial" w:eastAsia="Arial" w:hAnsi="Arial" w:cs="Arial"/>
-      <w:b/>
-      <w:bCs/>
-      <w:sz w:val="14"/>
-      <w:szCs w:val="14"/>
-      <w:lang w:bidi="en-US"/>
-    </w:rPr>
   </w:style>
 </w:styles>
 </file>
@@ -5683,7 +6009,7 @@
 </file>
 
 <file path=customXml/itemProps1.xml><?xml version="1.0" encoding="utf-8"?>
-<ds:datastoreItem xmlns:ds="http://schemas.openxmlformats.org/officeDocument/2006/customXml" ds:itemID="{C533C7BF-6C96-42E3-83AA-EBB00DA47F69}">
+<ds:datastoreItem xmlns:ds="http://schemas.openxmlformats.org/officeDocument/2006/customXml" ds:itemID="{EF0D59AA-4DF3-4266-90F7-6151CE3C9F66}">
   <ds:schemaRefs>
     <ds:schemaRef ds:uri="http://schemas.openxmlformats.org/officeDocument/2006/bibliography"/>
   </ds:schemaRefs>

</xml_diff>

<commit_message>
Update to Owner Verification Template
</commit_message>
<xml_diff>
--- a/Common/src/HetsReport/Templates/OwnerVerification-Template.docx
+++ b/Common/src/HetsReport/Templates/OwnerVerification-Template.docx
@@ -22,10 +22,10 @@
         <mc:AlternateContent>
           <mc:Choice Requires="wps">
             <w:drawing>
-              <wp:anchor distT="0" distB="0" distL="114300" distR="114300" simplePos="0" relativeHeight="251662336" behindDoc="0" locked="0" layoutInCell="1" allowOverlap="1" wp14:anchorId="2700D17D" wp14:editId="007D14C4">
+              <wp:anchor distT="0" distB="0" distL="114300" distR="114300" simplePos="0" relativeHeight="251662336" behindDoc="0" locked="0" layoutInCell="1" allowOverlap="1" wp14:anchorId="2700D17D" wp14:editId="7BDBA1B6">
                 <wp:simplePos x="0" y="0"/>
                 <wp:positionH relativeFrom="column">
-                  <wp:posOffset>3600450</wp:posOffset>
+                  <wp:posOffset>3577590</wp:posOffset>
                 </wp:positionH>
                 <wp:positionV relativeFrom="page">
                   <wp:posOffset>890270</wp:posOffset>
@@ -107,7 +107,7 @@
                 <v:stroke joinstyle="miter"/>
                 <v:path gradientshapeok="t" o:connecttype="rect"/>
               </v:shapetype>
-              <v:shape id="Text Box 39" o:spid="_x0000_s1026" type="#_x0000_t202" style="position:absolute;margin-left:283.5pt;margin-top:70.1pt;width:304.15pt;height:15.6pt;z-index:251662336;visibility:visible;mso-wrap-style:square;mso-width-percent:0;mso-height-percent:0;mso-wrap-distance-left:9pt;mso-wrap-distance-top:0;mso-wrap-distance-right:9pt;mso-wrap-distance-bottom:0;mso-position-horizontal:absolute;mso-position-horizontal-relative:text;mso-position-vertical:absolute;mso-position-vertical-relative:page;mso-width-percent:0;mso-height-percent:0;mso-width-relative:margin;mso-height-relative:margin;v-text-anchor:top" o:gfxdata="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" fillcolor="white [3201]" stroked="f" strokeweight=".5pt">
+              <v:shape id="Text Box 39" o:spid="_x0000_s1026" type="#_x0000_t202" style="position:absolute;margin-left:281.7pt;margin-top:70.1pt;width:304.15pt;height:15.6pt;z-index:251662336;visibility:visible;mso-wrap-style:square;mso-width-percent:0;mso-height-percent:0;mso-wrap-distance-left:9pt;mso-wrap-distance-top:0;mso-wrap-distance-right:9pt;mso-wrap-distance-bottom:0;mso-position-horizontal:absolute;mso-position-horizontal-relative:text;mso-position-vertical:absolute;mso-position-vertical-relative:page;mso-width-percent:0;mso-height-percent:0;mso-width-relative:margin;mso-height-relative:margin;v-text-anchor:top" o:gfxdata="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" fillcolor="white [3201]" stroked="f" strokeweight=".5pt">
                 <v:textbox>
                   <w:txbxContent>
                     <w:p>
@@ -147,7 +147,7 @@
     <w:tbl>
       <w:tblPr>
         <w:tblW w:w="0" w:type="auto"/>
-        <w:tblInd w:w="161" w:type="dxa"/>
+        <w:tblInd w:w="426" w:type="dxa"/>
         <w:tblLayout w:type="fixed"/>
         <w:tblCellMar>
           <w:left w:w="0" w:type="dxa"/>
@@ -159,7 +159,7 @@
         <w:gridCol w:w="883"/>
         <w:gridCol w:w="4343"/>
         <w:gridCol w:w="2551"/>
-        <w:gridCol w:w="3544"/>
+        <w:gridCol w:w="3421"/>
       </w:tblGrid>
       <w:tr>
         <w:trPr>
@@ -279,7 +279,7 @@
         </w:tc>
         <w:tc>
           <w:tcPr>
-            <w:tcW w:w="3544" w:type="dxa"/>
+            <w:tcW w:w="3421" w:type="dxa"/>
           </w:tcPr>
           <w:p>
             <w:pPr>
@@ -462,7 +462,7 @@
         </w:tc>
         <w:tc>
           <w:tcPr>
-            <w:tcW w:w="3544" w:type="dxa"/>
+            <w:tcW w:w="3421" w:type="dxa"/>
           </w:tcPr>
           <w:p>
             <w:pPr>
@@ -680,7 +680,7 @@
         </w:tc>
         <w:tc>
           <w:tcPr>
-            <w:tcW w:w="3544" w:type="dxa"/>
+            <w:tcW w:w="3421" w:type="dxa"/>
           </w:tcPr>
           <w:p>
             <w:pPr>
@@ -804,7 +804,7 @@
         </w:tc>
         <w:tc>
           <w:tcPr>
-            <w:tcW w:w="3544" w:type="dxa"/>
+            <w:tcW w:w="3421" w:type="dxa"/>
           </w:tcPr>
           <w:p>
             <w:pPr>
@@ -928,7 +928,7 @@
         </w:tc>
         <w:tc>
           <w:tcPr>
-            <w:tcW w:w="3544" w:type="dxa"/>
+            <w:tcW w:w="3421" w:type="dxa"/>
           </w:tcPr>
           <w:p>
             <w:pPr>
@@ -1052,7 +1052,7 @@
         </w:tc>
         <w:tc>
           <w:tcPr>
-            <w:tcW w:w="3544" w:type="dxa"/>
+            <w:tcW w:w="3421" w:type="dxa"/>
           </w:tcPr>
           <w:p>
             <w:pPr>
@@ -1144,7 +1144,7 @@
     </w:p>
     <w:p>
       <w:pPr>
-        <w:ind w:left="680"/>
+        <w:ind w:left="426"/>
         <w:rPr>
           <w:rFonts w:ascii="Arial" w:hAnsi="Arial" w:cs="Arial"/>
           <w:b/>
@@ -1195,7 +1195,7 @@
       <w:tblPr>
         <w:tblStyle w:val="TableGrid"/>
         <w:tblW w:w="10495" w:type="dxa"/>
-        <w:tblInd w:w="562" w:type="dxa"/>
+        <w:tblInd w:w="284" w:type="dxa"/>
         <w:tblBorders>
           <w:top w:val="none" w:sz="0" w:space="0" w:color="auto"/>
           <w:left w:val="none" w:sz="0" w:space="0" w:color="auto"/>
@@ -1962,7 +1962,7 @@
     <w:tbl>
       <w:tblPr>
         <w:tblW w:w="0" w:type="auto"/>
-        <w:tblInd w:w="161" w:type="dxa"/>
+        <w:tblInd w:w="426" w:type="dxa"/>
         <w:tblLayout w:type="fixed"/>
         <w:tblCellMar>
           <w:left w:w="0" w:type="dxa"/>
@@ -1974,7 +1974,7 @@
         <w:gridCol w:w="883"/>
         <w:gridCol w:w="4343"/>
         <w:gridCol w:w="2551"/>
-        <w:gridCol w:w="3544"/>
+        <w:gridCol w:w="3421"/>
       </w:tblGrid>
       <w:tr>
         <w:trPr>
@@ -2094,7 +2094,7 @@
         </w:tc>
         <w:tc>
           <w:tcPr>
-            <w:tcW w:w="3544" w:type="dxa"/>
+            <w:tcW w:w="3421" w:type="dxa"/>
           </w:tcPr>
           <w:p>
             <w:pPr>
@@ -2277,7 +2277,7 @@
         </w:tc>
         <w:tc>
           <w:tcPr>
-            <w:tcW w:w="3544" w:type="dxa"/>
+            <w:tcW w:w="3421" w:type="dxa"/>
           </w:tcPr>
           <w:p>
             <w:pPr>
@@ -2495,7 +2495,7 @@
         </w:tc>
         <w:tc>
           <w:tcPr>
-            <w:tcW w:w="3544" w:type="dxa"/>
+            <w:tcW w:w="3421" w:type="dxa"/>
           </w:tcPr>
           <w:p>
             <w:pPr>
@@ -2619,7 +2619,7 @@
         </w:tc>
         <w:tc>
           <w:tcPr>
-            <w:tcW w:w="3544" w:type="dxa"/>
+            <w:tcW w:w="3421" w:type="dxa"/>
           </w:tcPr>
           <w:p>
             <w:pPr>
@@ -2743,7 +2743,7 @@
         </w:tc>
         <w:tc>
           <w:tcPr>
-            <w:tcW w:w="3544" w:type="dxa"/>
+            <w:tcW w:w="3421" w:type="dxa"/>
           </w:tcPr>
           <w:p>
             <w:pPr>
@@ -2867,7 +2867,7 @@
         </w:tc>
         <w:tc>
           <w:tcPr>
-            <w:tcW w:w="3544" w:type="dxa"/>
+            <w:tcW w:w="3421" w:type="dxa"/>
           </w:tcPr>
           <w:p>
             <w:pPr>
@@ -3361,172 +3361,10 @@
       <mc:AlternateContent>
         <mc:Choice Requires="wps">
           <w:drawing>
-            <wp:anchor distT="0" distB="0" distL="114300" distR="114300" simplePos="0" relativeHeight="249030656" behindDoc="1" locked="0" layoutInCell="1" allowOverlap="1" wp14:anchorId="1C9E5ED6" wp14:editId="50804349">
+            <wp:anchor distT="0" distB="0" distL="114300" distR="114300" simplePos="0" relativeHeight="249031680" behindDoc="1" locked="0" layoutInCell="1" allowOverlap="1" wp14:anchorId="02A8FEB4" wp14:editId="73E142D7">
               <wp:simplePos x="0" y="0"/>
               <wp:positionH relativeFrom="page">
-                <wp:posOffset>5326380</wp:posOffset>
-              </wp:positionH>
-              <wp:positionV relativeFrom="page">
-                <wp:posOffset>502920</wp:posOffset>
-              </wp:positionV>
-              <wp:extent cx="2143125" cy="406400"/>
-              <wp:effectExtent l="0" t="0" r="9525" b="12700"/>
-              <wp:wrapNone/>
-              <wp:docPr id="3" name="Text Box 12"/>
-              <wp:cNvGraphicFramePr>
-                <a:graphicFrameLocks xmlns:a="http://schemas.openxmlformats.org/drawingml/2006/main"/>
-              </wp:cNvGraphicFramePr>
-              <a:graphic xmlns:a="http://schemas.openxmlformats.org/drawingml/2006/main">
-                <a:graphicData uri="http://schemas.microsoft.com/office/word/2010/wordprocessingShape">
-                  <wps:wsp>
-                    <wps:cNvSpPr txBox="1">
-                      <a:spLocks noChangeArrowheads="1"/>
-                    </wps:cNvSpPr>
-                    <wps:spPr bwMode="auto">
-                      <a:xfrm>
-                        <a:off x="0" y="0"/>
-                        <a:ext cx="2143125" cy="406400"/>
-                      </a:xfrm>
-                      <a:prstGeom prst="rect">
-                        <a:avLst/>
-                      </a:prstGeom>
-                      <a:noFill/>
-                      <a:ln>
-                        <a:noFill/>
-                      </a:ln>
-                      <a:extLst>
-                        <a:ext uri="{909E8E84-426E-40DD-AFC4-6F175D3DCCD1}">
-                          <a14:hiddenFill xmlns:a14="http://schemas.microsoft.com/office/drawing/2010/main">
-                            <a:solidFill>
-                              <a:srgbClr val="FFFFFF"/>
-                            </a:solidFill>
-                          </a14:hiddenFill>
-                        </a:ext>
-                        <a:ext uri="{91240B29-F687-4F45-9708-019B960494DF}">
-                          <a14:hiddenLine xmlns:a14="http://schemas.microsoft.com/office/drawing/2010/main" w="9525">
-                            <a:solidFill>
-                              <a:srgbClr val="000000"/>
-                            </a:solidFill>
-                            <a:miter lim="800000"/>
-                            <a:headEnd/>
-                            <a:tailEnd/>
-                          </a14:hiddenLine>
-                        </a:ext>
-                      </a:extLst>
-                    </wps:spPr>
-                    <wps:txbx>
-                      <w:txbxContent>
-                        <w:p>
-                          <w:pPr>
-                            <w:spacing w:before="3" w:line="266" w:lineRule="auto"/>
-                            <w:ind w:left="484" w:right="1" w:hanging="465"/>
-                            <w:jc w:val="right"/>
-                            <w:rPr>
-                              <w:rFonts w:ascii="Arial" w:hAnsi="Arial" w:cs="Arial"/>
-                              <w:b/>
-                              <w:bCs/>
-                              <w:sz w:val="24"/>
-                            </w:rPr>
-                          </w:pPr>
-                          <w:r>
-                            <w:rPr>
-                              <w:rFonts w:ascii="Arial" w:hAnsi="Arial" w:cs="Arial"/>
-                              <w:b/>
-                              <w:bCs/>
-                              <w:w w:val="110"/>
-                              <w:sz w:val="24"/>
-                            </w:rPr>
-                            <w:t xml:space="preserve">OWNER'S EQUIPMENT </w:t>
-                          </w:r>
-                          <w:r>
-                            <w:rPr>
-                              <w:rFonts w:ascii="Arial" w:hAnsi="Arial" w:cs="Arial"/>
-                              <w:b/>
-                              <w:bCs/>
-                              <w:w w:val="105"/>
-                              <w:sz w:val="24"/>
-                            </w:rPr>
-                            <w:t>RE-REGISTRATION</w:t>
-                          </w:r>
-                        </w:p>
-                      </w:txbxContent>
-                    </wps:txbx>
-                    <wps:bodyPr rot="0" vert="horz" wrap="square" lIns="0" tIns="0" rIns="0" bIns="0" anchor="t" anchorCtr="0" upright="1">
-                      <a:noAutofit/>
-                    </wps:bodyPr>
-                  </wps:wsp>
-                </a:graphicData>
-              </a:graphic>
-              <wp14:sizeRelH relativeFrom="page">
-                <wp14:pctWidth>0</wp14:pctWidth>
-              </wp14:sizeRelH>
-              <wp14:sizeRelV relativeFrom="page">
-                <wp14:pctHeight>0</wp14:pctHeight>
-              </wp14:sizeRelV>
-            </wp:anchor>
-          </w:drawing>
-        </mc:Choice>
-        <mc:Fallback>
-          <w:pict>
-            <v:shapetype w14:anchorId="1C9E5ED6" id="_x0000_t202" coordsize="21600,21600" o:spt="202" path="m,l,21600r21600,l21600,xe">
-              <v:stroke joinstyle="miter"/>
-              <v:path gradientshapeok="t" o:connecttype="rect"/>
-            </v:shapetype>
-            <v:shape id="Text Box 12" o:spid="_x0000_s1027" type="#_x0000_t202" style="position:absolute;margin-left:419.4pt;margin-top:39.6pt;width:168.75pt;height:32pt;z-index:-254285824;visibility:visible;mso-wrap-style:square;mso-width-percent:0;mso-height-percent:0;mso-wrap-distance-left:9pt;mso-wrap-distance-top:0;mso-wrap-distance-right:9pt;mso-wrap-distance-bottom:0;mso-position-horizontal:absolute;mso-position-horizontal-relative:page;mso-position-vertical:absolute;mso-position-vertical-relative:page;mso-width-percent:0;mso-height-percent:0;mso-width-relative:page;mso-height-relative:page;v-text-anchor:top" o:gfxdata="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" filled="f" stroked="f">
-              <v:textbox inset="0,0,0,0">
-                <w:txbxContent>
-                  <w:p>
-                    <w:pPr>
-                      <w:spacing w:before="3" w:line="266" w:lineRule="auto"/>
-                      <w:ind w:left="484" w:right="1" w:hanging="465"/>
-                      <w:jc w:val="right"/>
-                      <w:rPr>
-                        <w:rFonts w:ascii="Arial" w:hAnsi="Arial" w:cs="Arial"/>
-                        <w:b/>
-                        <w:bCs/>
-                        <w:sz w:val="24"/>
-                      </w:rPr>
-                    </w:pPr>
-                    <w:r>
-                      <w:rPr>
-                        <w:rFonts w:ascii="Arial" w:hAnsi="Arial" w:cs="Arial"/>
-                        <w:b/>
-                        <w:bCs/>
-                        <w:w w:val="110"/>
-                        <w:sz w:val="24"/>
-                      </w:rPr>
-                      <w:t xml:space="preserve">OWNER'S EQUIPMENT </w:t>
-                    </w:r>
-                    <w:r>
-                      <w:rPr>
-                        <w:rFonts w:ascii="Arial" w:hAnsi="Arial" w:cs="Arial"/>
-                        <w:b/>
-                        <w:bCs/>
-                        <w:w w:val="105"/>
-                        <w:sz w:val="24"/>
-                      </w:rPr>
-                      <w:t>RE-REGISTRATION</w:t>
-                    </w:r>
-                  </w:p>
-                </w:txbxContent>
-              </v:textbox>
-              <w10:wrap anchorx="page" anchory="page"/>
-            </v:shape>
-          </w:pict>
-        </mc:Fallback>
-      </mc:AlternateContent>
-    </w:r>
-    <w:r>
-      <w:rPr>
-        <w:noProof/>
-      </w:rPr>
-      <mc:AlternateContent>
-        <mc:Choice Requires="wps">
-          <w:drawing>
-            <wp:anchor distT="0" distB="0" distL="114300" distR="114300" simplePos="0" relativeHeight="249031680" behindDoc="1" locked="0" layoutInCell="1" allowOverlap="1" wp14:anchorId="02A8FEB4" wp14:editId="150D53B5">
-              <wp:simplePos x="0" y="0"/>
-              <wp:positionH relativeFrom="page">
-                <wp:posOffset>1882140</wp:posOffset>
+                <wp:posOffset>2110740</wp:posOffset>
               </wp:positionH>
               <wp:positionV relativeFrom="page">
                 <wp:posOffset>556260</wp:posOffset>
@@ -3623,7 +3461,11 @@
         </mc:Choice>
         <mc:Fallback>
           <w:pict>
-            <v:shape w14:anchorId="02A8FEB4" id="Text Box 11" o:spid="_x0000_s1028" type="#_x0000_t202" style="position:absolute;margin-left:148.2pt;margin-top:43.8pt;width:180pt;height:32pt;z-index:-254284800;visibility:visible;mso-wrap-style:square;mso-width-percent:0;mso-height-percent:0;mso-wrap-distance-left:9pt;mso-wrap-distance-top:0;mso-wrap-distance-right:9pt;mso-wrap-distance-bottom:0;mso-position-horizontal:absolute;mso-position-horizontal-relative:page;mso-position-vertical:absolute;mso-position-vertical-relative:page;mso-width-percent:0;mso-height-percent:0;mso-width-relative:page;mso-height-relative:page;v-text-anchor:top" o:gfxdata="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" filled="f" stroked="f">
+            <v:shapetype w14:anchorId="02A8FEB4" id="_x0000_t202" coordsize="21600,21600" o:spt="202" path="m,l,21600r21600,l21600,xe">
+              <v:stroke joinstyle="miter"/>
+              <v:path gradientshapeok="t" o:connecttype="rect"/>
+            </v:shapetype>
+            <v:shape id="Text Box 11" o:spid="_x0000_s1027" type="#_x0000_t202" style="position:absolute;margin-left:166.2pt;margin-top:43.8pt;width:180pt;height:32pt;z-index:-254284800;visibility:visible;mso-wrap-style:square;mso-width-percent:0;mso-height-percent:0;mso-wrap-distance-left:9pt;mso-wrap-distance-top:0;mso-wrap-distance-right:9pt;mso-wrap-distance-bottom:0;mso-position-horizontal:absolute;mso-position-horizontal-relative:page;mso-position-vertical:absolute;mso-position-vertical-relative:page;mso-width-percent:0;mso-height-percent:0;mso-width-relative:page;mso-height-relative:page;v-text-anchor:top" o:gfxdata="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" filled="f" stroked="f">
               <v:textbox inset="0,0,0,0">
                 <w:txbxContent>
                   <w:p>
@@ -3651,6 +3493,315 @@
                         <w:sz w:val="24"/>
                       </w:rPr>
                     </w:pPr>
+                  </w:p>
+                </w:txbxContent>
+              </v:textbox>
+              <w10:wrap anchorx="page" anchory="page"/>
+            </v:shape>
+          </w:pict>
+        </mc:Fallback>
+      </mc:AlternateContent>
+    </w:r>
+    <w:r>
+      <w:rPr>
+        <w:noProof/>
+      </w:rPr>
+      <mc:AlternateContent>
+        <mc:Choice Requires="wps">
+          <w:drawing>
+            <wp:anchor distT="0" distB="0" distL="114300" distR="114300" simplePos="0" relativeHeight="249028608" behindDoc="1" locked="0" layoutInCell="1" allowOverlap="1" wp14:anchorId="52366B79" wp14:editId="1C86B10C">
+              <wp:simplePos x="0" y="0"/>
+              <wp:positionH relativeFrom="page">
+                <wp:posOffset>1962785</wp:posOffset>
+              </wp:positionH>
+              <wp:positionV relativeFrom="page">
+                <wp:posOffset>525780</wp:posOffset>
+              </wp:positionV>
+              <wp:extent cx="0" cy="467995"/>
+              <wp:effectExtent l="0" t="0" r="38100" b="27305"/>
+              <wp:wrapNone/>
+              <wp:docPr id="11" name="Line 18"/>
+              <wp:cNvGraphicFramePr>
+                <a:graphicFrameLocks xmlns:a="http://schemas.openxmlformats.org/drawingml/2006/main"/>
+              </wp:cNvGraphicFramePr>
+              <a:graphic xmlns:a="http://schemas.openxmlformats.org/drawingml/2006/main">
+                <a:graphicData uri="http://schemas.microsoft.com/office/word/2010/wordprocessingShape">
+                  <wps:wsp>
+                    <wps:cNvCnPr>
+                      <a:cxnSpLocks noChangeShapeType="1"/>
+                    </wps:cNvCnPr>
+                    <wps:spPr bwMode="auto">
+                      <a:xfrm>
+                        <a:off x="0" y="0"/>
+                        <a:ext cx="0" cy="467995"/>
+                      </a:xfrm>
+                      <a:prstGeom prst="line">
+                        <a:avLst/>
+                      </a:prstGeom>
+                      <a:noFill/>
+                      <a:ln w="20341">
+                        <a:solidFill>
+                          <a:srgbClr val="999999"/>
+                        </a:solidFill>
+                        <a:round/>
+                        <a:headEnd/>
+                        <a:tailEnd/>
+                      </a:ln>
+                      <a:extLst>
+                        <a:ext uri="{909E8E84-426E-40DD-AFC4-6F175D3DCCD1}">
+                          <a14:hiddenFill xmlns:a14="http://schemas.microsoft.com/office/drawing/2010/main">
+                            <a:noFill/>
+                          </a14:hiddenFill>
+                        </a:ext>
+                      </a:extLst>
+                    </wps:spPr>
+                    <wps:bodyPr/>
+                  </wps:wsp>
+                </a:graphicData>
+              </a:graphic>
+              <wp14:sizeRelH relativeFrom="page">
+                <wp14:pctWidth>0</wp14:pctWidth>
+              </wp14:sizeRelH>
+              <wp14:sizeRelV relativeFrom="page">
+                <wp14:pctHeight>0</wp14:pctHeight>
+              </wp14:sizeRelV>
+            </wp:anchor>
+          </w:drawing>
+        </mc:Choice>
+        <mc:Fallback>
+          <w:pict>
+            <v:line w14:anchorId="4ABAD013" id="Line 18" o:spid="_x0000_s1026" style="position:absolute;z-index:-254287872;visibility:visible;mso-wrap-style:square;mso-width-percent:0;mso-height-percent:0;mso-wrap-distance-left:9pt;mso-wrap-distance-top:0;mso-wrap-distance-right:9pt;mso-wrap-distance-bottom:0;mso-position-horizontal:absolute;mso-position-horizontal-relative:page;mso-position-vertical:absolute;mso-position-vertical-relative:page;mso-width-percent:0;mso-height-percent:0;mso-width-relative:page;mso-height-relative:page" from="154.55pt,41.4pt" to="154.55pt,78.25pt" o:gfxdata="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" strokecolor="#999" strokeweight=".56503mm">
+              <w10:wrap anchorx="page" anchory="page"/>
+            </v:line>
+          </w:pict>
+        </mc:Fallback>
+      </mc:AlternateContent>
+    </w:r>
+    <w:r>
+      <w:rPr>
+        <w:noProof/>
+      </w:rPr>
+      <w:drawing>
+        <wp:anchor distT="0" distB="0" distL="0" distR="0" simplePos="0" relativeHeight="251657216" behindDoc="1" locked="0" layoutInCell="1" allowOverlap="1" wp14:anchorId="6B81BC2D" wp14:editId="4E2E7E4B">
+          <wp:simplePos x="0" y="0"/>
+          <wp:positionH relativeFrom="page">
+            <wp:posOffset>327660</wp:posOffset>
+          </wp:positionH>
+          <wp:positionV relativeFrom="page">
+            <wp:posOffset>454660</wp:posOffset>
+          </wp:positionV>
+          <wp:extent cx="1525270" cy="508000"/>
+          <wp:effectExtent l="0" t="0" r="0" b="6350"/>
+          <wp:wrapNone/>
+          <wp:docPr id="38" name="image1.jpeg"/>
+          <wp:cNvGraphicFramePr>
+            <a:graphicFrameLocks xmlns:a="http://schemas.openxmlformats.org/drawingml/2006/main" noChangeAspect="1"/>
+          </wp:cNvGraphicFramePr>
+          <a:graphic xmlns:a="http://schemas.openxmlformats.org/drawingml/2006/main">
+            <a:graphicData uri="http://schemas.openxmlformats.org/drawingml/2006/picture">
+              <pic:pic xmlns:pic="http://schemas.openxmlformats.org/drawingml/2006/picture">
+                <pic:nvPicPr>
+                  <pic:cNvPr id="2" name="image1.jpeg"/>
+                  <pic:cNvPicPr/>
+                </pic:nvPicPr>
+                <pic:blipFill>
+                  <a:blip r:embed="rId1" cstate="print"/>
+                  <a:stretch>
+                    <a:fillRect/>
+                  </a:stretch>
+                </pic:blipFill>
+                <pic:spPr>
+                  <a:xfrm>
+                    <a:off x="0" y="0"/>
+                    <a:ext cx="1525270" cy="508000"/>
+                  </a:xfrm>
+                  <a:prstGeom prst="rect">
+                    <a:avLst/>
+                  </a:prstGeom>
+                </pic:spPr>
+              </pic:pic>
+            </a:graphicData>
+          </a:graphic>
+        </wp:anchor>
+      </w:drawing>
+    </w:r>
+    <w:r>
+      <w:rPr>
+        <w:noProof/>
+      </w:rPr>
+      <mc:AlternateContent>
+        <mc:Choice Requires="wps">
+          <w:drawing>
+            <wp:anchor distT="0" distB="0" distL="114300" distR="114300" simplePos="0" relativeHeight="249030656" behindDoc="1" locked="0" layoutInCell="1" allowOverlap="1" wp14:anchorId="1C9E5ED6" wp14:editId="49AB07D8">
+              <wp:simplePos x="0" y="0"/>
+              <wp:positionH relativeFrom="page">
+                <wp:posOffset>5166361</wp:posOffset>
+              </wp:positionH>
+              <wp:positionV relativeFrom="page">
+                <wp:posOffset>502920</wp:posOffset>
+              </wp:positionV>
+              <wp:extent cx="2255520" cy="406400"/>
+              <wp:effectExtent l="0" t="0" r="11430" b="12700"/>
+              <wp:wrapNone/>
+              <wp:docPr id="3" name="Text Box 12"/>
+              <wp:cNvGraphicFramePr>
+                <a:graphicFrameLocks xmlns:a="http://schemas.openxmlformats.org/drawingml/2006/main"/>
+              </wp:cNvGraphicFramePr>
+              <a:graphic xmlns:a="http://schemas.openxmlformats.org/drawingml/2006/main">
+                <a:graphicData uri="http://schemas.microsoft.com/office/word/2010/wordprocessingShape">
+                  <wps:wsp>
+                    <wps:cNvSpPr txBox="1">
+                      <a:spLocks noChangeArrowheads="1"/>
+                    </wps:cNvSpPr>
+                    <wps:spPr bwMode="auto">
+                      <a:xfrm>
+                        <a:off x="0" y="0"/>
+                        <a:ext cx="2255520" cy="406400"/>
+                      </a:xfrm>
+                      <a:prstGeom prst="rect">
+                        <a:avLst/>
+                      </a:prstGeom>
+                      <a:noFill/>
+                      <a:ln>
+                        <a:noFill/>
+                      </a:ln>
+                      <a:extLst>
+                        <a:ext uri="{909E8E84-426E-40DD-AFC4-6F175D3DCCD1}">
+                          <a14:hiddenFill xmlns:a14="http://schemas.microsoft.com/office/drawing/2010/main">
+                            <a:solidFill>
+                              <a:srgbClr val="FFFFFF"/>
+                            </a:solidFill>
+                          </a14:hiddenFill>
+                        </a:ext>
+                        <a:ext uri="{91240B29-F687-4F45-9708-019B960494DF}">
+                          <a14:hiddenLine xmlns:a14="http://schemas.microsoft.com/office/drawing/2010/main" w="9525">
+                            <a:solidFill>
+                              <a:srgbClr val="000000"/>
+                            </a:solidFill>
+                            <a:miter lim="800000"/>
+                            <a:headEnd/>
+                            <a:tailEnd/>
+                          </a14:hiddenLine>
+                        </a:ext>
+                      </a:extLst>
+                    </wps:spPr>
+                    <wps:txbx>
+                      <w:txbxContent>
+                        <w:p>
+                          <w:pPr>
+                            <w:spacing w:before="3" w:line="266" w:lineRule="auto"/>
+                            <w:ind w:left="484" w:right="111" w:hanging="465"/>
+                            <w:jc w:val="right"/>
+                            <w:rPr>
+                              <w:rFonts w:ascii="Arial" w:hAnsi="Arial" w:cs="Arial"/>
+                              <w:b/>
+                              <w:bCs/>
+                              <w:w w:val="110"/>
+                              <w:sz w:val="24"/>
+                            </w:rPr>
+                          </w:pPr>
+                          <w:r>
+                            <w:rPr>
+                              <w:rFonts w:ascii="Arial" w:hAnsi="Arial" w:cs="Arial"/>
+                              <w:b/>
+                              <w:bCs/>
+                              <w:w w:val="110"/>
+                              <w:sz w:val="24"/>
+                            </w:rPr>
+                            <w:t>OWNER'S EQUIPMENT</w:t>
+                          </w:r>
+                        </w:p>
+                        <w:p>
+                          <w:pPr>
+                            <w:spacing w:before="3" w:line="266" w:lineRule="auto"/>
+                            <w:ind w:left="484" w:right="111" w:hanging="465"/>
+                            <w:jc w:val="right"/>
+                            <w:rPr>
+                              <w:rFonts w:ascii="Arial" w:hAnsi="Arial" w:cs="Arial"/>
+                              <w:b/>
+                              <w:bCs/>
+                              <w:sz w:val="24"/>
+                            </w:rPr>
+                          </w:pPr>
+                          <w:r>
+                            <w:rPr>
+                              <w:rFonts w:ascii="Arial" w:hAnsi="Arial" w:cs="Arial"/>
+                              <w:b/>
+                              <w:bCs/>
+                              <w:w w:val="105"/>
+                              <w:sz w:val="24"/>
+                            </w:rPr>
+                            <w:t>RE-REGISTRATION</w:t>
+                          </w:r>
+                        </w:p>
+                      </w:txbxContent>
+                    </wps:txbx>
+                    <wps:bodyPr rot="0" vert="horz" wrap="square" lIns="0" tIns="0" rIns="0" bIns="0" anchor="t" anchorCtr="0" upright="1">
+                      <a:noAutofit/>
+                    </wps:bodyPr>
+                  </wps:wsp>
+                </a:graphicData>
+              </a:graphic>
+              <wp14:sizeRelH relativeFrom="page">
+                <wp14:pctWidth>0</wp14:pctWidth>
+              </wp14:sizeRelH>
+              <wp14:sizeRelV relativeFrom="page">
+                <wp14:pctHeight>0</wp14:pctHeight>
+              </wp14:sizeRelV>
+            </wp:anchor>
+          </w:drawing>
+        </mc:Choice>
+        <mc:Fallback>
+          <w:pict>
+            <v:shape w14:anchorId="1C9E5ED6" id="Text Box 12" o:spid="_x0000_s1028" type="#_x0000_t202" style="position:absolute;margin-left:406.8pt;margin-top:39.6pt;width:177.6pt;height:32pt;z-index:-254285824;visibility:visible;mso-wrap-style:square;mso-width-percent:0;mso-height-percent:0;mso-wrap-distance-left:9pt;mso-wrap-distance-top:0;mso-wrap-distance-right:9pt;mso-wrap-distance-bottom:0;mso-position-horizontal:absolute;mso-position-horizontal-relative:page;mso-position-vertical:absolute;mso-position-vertical-relative:page;mso-width-percent:0;mso-height-percent:0;mso-width-relative:page;mso-height-relative:page;v-text-anchor:top" o:gfxdata="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" filled="f" stroked="f">
+              <v:textbox inset="0,0,0,0">
+                <w:txbxContent>
+                  <w:p>
+                    <w:pPr>
+                      <w:spacing w:before="3" w:line="266" w:lineRule="auto"/>
+                      <w:ind w:left="484" w:right="111" w:hanging="465"/>
+                      <w:jc w:val="right"/>
+                      <w:rPr>
+                        <w:rFonts w:ascii="Arial" w:hAnsi="Arial" w:cs="Arial"/>
+                        <w:b/>
+                        <w:bCs/>
+                        <w:w w:val="110"/>
+                        <w:sz w:val="24"/>
+                      </w:rPr>
+                    </w:pPr>
+                    <w:r>
+                      <w:rPr>
+                        <w:rFonts w:ascii="Arial" w:hAnsi="Arial" w:cs="Arial"/>
+                        <w:b/>
+                        <w:bCs/>
+                        <w:w w:val="110"/>
+                        <w:sz w:val="24"/>
+                      </w:rPr>
+                      <w:t>OWNER'S EQUIPMENT</w:t>
+                    </w:r>
+                  </w:p>
+                  <w:p>
+                    <w:pPr>
+                      <w:spacing w:before="3" w:line="266" w:lineRule="auto"/>
+                      <w:ind w:left="484" w:right="111" w:hanging="465"/>
+                      <w:jc w:val="right"/>
+                      <w:rPr>
+                        <w:rFonts w:ascii="Arial" w:hAnsi="Arial" w:cs="Arial"/>
+                        <w:b/>
+                        <w:bCs/>
+                        <w:sz w:val="24"/>
+                      </w:rPr>
+                    </w:pPr>
+                    <w:r>
+                      <w:rPr>
+                        <w:rFonts w:ascii="Arial" w:hAnsi="Arial" w:cs="Arial"/>
+                        <w:b/>
+                        <w:bCs/>
+                        <w:w w:val="105"/>
+                        <w:sz w:val="24"/>
+                      </w:rPr>
+                      <w:t>RE-REGISTRATION</w:t>
+                    </w:r>
                   </w:p>
                 </w:txbxContent>
               </v:textbox>
@@ -3843,129 +3994,6 @@
         <w:sz w:val="20"/>
       </w:rPr>
     </w:pPr>
-    <w:r>
-      <w:rPr>
-        <w:noProof/>
-      </w:rPr>
-      <w:drawing>
-        <wp:anchor distT="0" distB="0" distL="0" distR="0" simplePos="0" relativeHeight="251657216" behindDoc="1" locked="0" layoutInCell="1" allowOverlap="1" wp14:anchorId="6B81BC2D" wp14:editId="6B1CFD83">
-          <wp:simplePos x="0" y="0"/>
-          <wp:positionH relativeFrom="page">
-            <wp:posOffset>122043</wp:posOffset>
-          </wp:positionH>
-          <wp:positionV relativeFrom="page">
-            <wp:posOffset>454721</wp:posOffset>
-          </wp:positionV>
-          <wp:extent cx="1525538" cy="508512"/>
-          <wp:effectExtent l="0" t="0" r="0" b="0"/>
-          <wp:wrapNone/>
-          <wp:docPr id="38" name="image1.jpeg"/>
-          <wp:cNvGraphicFramePr>
-            <a:graphicFrameLocks xmlns:a="http://schemas.openxmlformats.org/drawingml/2006/main" noChangeAspect="1"/>
-          </wp:cNvGraphicFramePr>
-          <a:graphic xmlns:a="http://schemas.openxmlformats.org/drawingml/2006/main">
-            <a:graphicData uri="http://schemas.openxmlformats.org/drawingml/2006/picture">
-              <pic:pic xmlns:pic="http://schemas.openxmlformats.org/drawingml/2006/picture">
-                <pic:nvPicPr>
-                  <pic:cNvPr id="2" name="image1.jpeg"/>
-                  <pic:cNvPicPr/>
-                </pic:nvPicPr>
-                <pic:blipFill>
-                  <a:blip r:embed="rId1" cstate="print"/>
-                  <a:stretch>
-                    <a:fillRect/>
-                  </a:stretch>
-                </pic:blipFill>
-                <pic:spPr>
-                  <a:xfrm>
-                    <a:off x="0" y="0"/>
-                    <a:ext cx="1525538" cy="508512"/>
-                  </a:xfrm>
-                  <a:prstGeom prst="rect">
-                    <a:avLst/>
-                  </a:prstGeom>
-                </pic:spPr>
-              </pic:pic>
-            </a:graphicData>
-          </a:graphic>
-        </wp:anchor>
-      </w:drawing>
-    </w:r>
-    <w:r>
-      <w:rPr>
-        <w:noProof/>
-      </w:rPr>
-      <mc:AlternateContent>
-        <mc:Choice Requires="wps">
-          <w:drawing>
-            <wp:anchor distT="0" distB="0" distL="114300" distR="114300" simplePos="0" relativeHeight="249028608" behindDoc="1" locked="0" layoutInCell="1" allowOverlap="1" wp14:anchorId="52366B79" wp14:editId="5BC0ED82">
-              <wp:simplePos x="0" y="0"/>
-              <wp:positionH relativeFrom="page">
-                <wp:posOffset>1779905</wp:posOffset>
-              </wp:positionH>
-              <wp:positionV relativeFrom="page">
-                <wp:posOffset>525780</wp:posOffset>
-              </wp:positionV>
-              <wp:extent cx="0" cy="467995"/>
-              <wp:effectExtent l="0" t="0" r="0" b="0"/>
-              <wp:wrapNone/>
-              <wp:docPr id="11" name="Line 18"/>
-              <wp:cNvGraphicFramePr>
-                <a:graphicFrameLocks xmlns:a="http://schemas.openxmlformats.org/drawingml/2006/main"/>
-              </wp:cNvGraphicFramePr>
-              <a:graphic xmlns:a="http://schemas.openxmlformats.org/drawingml/2006/main">
-                <a:graphicData uri="http://schemas.microsoft.com/office/word/2010/wordprocessingShape">
-                  <wps:wsp>
-                    <wps:cNvCnPr>
-                      <a:cxnSpLocks noChangeShapeType="1"/>
-                    </wps:cNvCnPr>
-                    <wps:spPr bwMode="auto">
-                      <a:xfrm>
-                        <a:off x="0" y="0"/>
-                        <a:ext cx="0" cy="467995"/>
-                      </a:xfrm>
-                      <a:prstGeom prst="line">
-                        <a:avLst/>
-                      </a:prstGeom>
-                      <a:noFill/>
-                      <a:ln w="20341">
-                        <a:solidFill>
-                          <a:srgbClr val="999999"/>
-                        </a:solidFill>
-                        <a:round/>
-                        <a:headEnd/>
-                        <a:tailEnd/>
-                      </a:ln>
-                      <a:extLst>
-                        <a:ext uri="{909E8E84-426E-40DD-AFC4-6F175D3DCCD1}">
-                          <a14:hiddenFill xmlns:a14="http://schemas.microsoft.com/office/drawing/2010/main">
-                            <a:noFill/>
-                          </a14:hiddenFill>
-                        </a:ext>
-                      </a:extLst>
-                    </wps:spPr>
-                    <wps:bodyPr/>
-                  </wps:wsp>
-                </a:graphicData>
-              </a:graphic>
-              <wp14:sizeRelH relativeFrom="page">
-                <wp14:pctWidth>0</wp14:pctWidth>
-              </wp14:sizeRelH>
-              <wp14:sizeRelV relativeFrom="page">
-                <wp14:pctHeight>0</wp14:pctHeight>
-              </wp14:sizeRelV>
-            </wp:anchor>
-          </w:drawing>
-        </mc:Choice>
-        <mc:Fallback>
-          <w:pict>
-            <v:line w14:anchorId="78F1D938" id="Line 18" o:spid="_x0000_s1026" style="position:absolute;z-index:-254287872;visibility:visible;mso-wrap-style:square;mso-width-percent:0;mso-height-percent:0;mso-wrap-distance-left:9pt;mso-wrap-distance-top:0;mso-wrap-distance-right:9pt;mso-wrap-distance-bottom:0;mso-position-horizontal:absolute;mso-position-horizontal-relative:page;mso-position-vertical:absolute;mso-position-vertical-relative:page;mso-width-percent:0;mso-height-percent:0;mso-width-relative:page;mso-height-relative:page" from="140.15pt,41.4pt" to="140.15pt,78.25pt" o:gfxdata="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" strokecolor="#999" strokeweight=".56503mm">
-              <w10:wrap anchorx="page" anchory="page"/>
-            </v:line>
-          </w:pict>
-        </mc:Fallback>
-      </mc:AlternateContent>
-    </w:r>
     <w:r>
       <w:rPr>
         <w:noProof/>
@@ -6009,7 +6037,7 @@
 </file>
 
 <file path=customXml/itemProps1.xml><?xml version="1.0" encoding="utf-8"?>
-<ds:datastoreItem xmlns:ds="http://schemas.openxmlformats.org/officeDocument/2006/customXml" ds:itemID="{EF0D59AA-4DF3-4266-90F7-6151CE3C9F66}">
+<ds:datastoreItem xmlns:ds="http://schemas.openxmlformats.org/officeDocument/2006/customXml" ds:itemID="{FC3EE9EA-011F-4638-B1FF-3FD0244DD537}">
   <ds:schemaRefs>
     <ds:schemaRef ds:uri="http://schemas.openxmlformats.org/officeDocument/2006/bibliography"/>
   </ds:schemaRefs>

</xml_diff>

<commit_message>
HETS-1284 - Update template formatting
</commit_message>
<xml_diff>
--- a/Common/src/HetsReport/Templates/OwnerVerification-Template.docx
+++ b/Common/src/HetsReport/Templates/OwnerVerification-Template.docx
@@ -10,6 +10,8 @@
           <w:rFonts w:ascii="Times New Roman"/>
         </w:rPr>
       </w:pPr>
+      <w:bookmarkStart w:id="0" w:name="_GoBack"/>
+      <w:bookmarkEnd w:id="0"/>
       <w:r>
         <w:rPr>
           <w:noProof/>
@@ -20,16 +22,16 @@
         <mc:AlternateContent>
           <mc:Choice Requires="wps">
             <w:drawing>
-              <wp:anchor distT="0" distB="0" distL="114300" distR="114300" simplePos="0" relativeHeight="251662336" behindDoc="0" locked="0" layoutInCell="1" allowOverlap="1" wp14:anchorId="2700D17D" wp14:editId="509C4315">
+              <wp:anchor distT="0" distB="0" distL="114300" distR="114300" simplePos="0" relativeHeight="251662336" behindDoc="0" locked="0" layoutInCell="1" allowOverlap="1" wp14:anchorId="2700D17D" wp14:editId="4EE6FB2B">
                 <wp:simplePos x="0" y="0"/>
                 <wp:positionH relativeFrom="column">
-                  <wp:posOffset>3592830</wp:posOffset>
+                  <wp:posOffset>3589655</wp:posOffset>
                 </wp:positionH>
                 <wp:positionV relativeFrom="page">
-                  <wp:posOffset>890270</wp:posOffset>
+                  <wp:posOffset>891540</wp:posOffset>
                 </wp:positionV>
-                <wp:extent cx="3862800" cy="198000"/>
-                <wp:effectExtent l="0" t="0" r="4445" b="0"/>
+                <wp:extent cx="3924300" cy="198000"/>
+                <wp:effectExtent l="0" t="0" r="0" b="0"/>
                 <wp:wrapNone/>
                 <wp:docPr id="39" name="Text Box 39"/>
                 <wp:cNvGraphicFramePr/>
@@ -40,7 +42,7 @@
                       <wps:spPr>
                         <a:xfrm>
                           <a:off x="0" y="0"/>
-                          <a:ext cx="3862800" cy="198000"/>
+                          <a:ext cx="3924300" cy="198000"/>
                         </a:xfrm>
                         <a:prstGeom prst="rect">
                           <a:avLst/>
@@ -65,7 +67,6 @@
                                 <w:szCs w:val="14"/>
                               </w:rPr>
                             </w:pPr>
-                            <w:bookmarkStart w:id="0" w:name="_GoBack"/>
                             <w:proofErr w:type="spellStart"/>
                             <w:r>
                               <w:rPr>
@@ -78,7 +79,6 @@
                               </w:rPr>
                               <w:t>ClassificationNumber</w:t>
                             </w:r>
-                            <w:bookmarkEnd w:id="0"/>
                             <w:proofErr w:type="spellEnd"/>
                           </w:p>
                         </w:txbxContent>
@@ -107,7 +107,7 @@
                 <v:stroke joinstyle="miter"/>
                 <v:path gradientshapeok="t" o:connecttype="rect"/>
               </v:shapetype>
-              <v:shape id="Text Box 39" o:spid="_x0000_s1026" type="#_x0000_t202" style="position:absolute;margin-left:282.9pt;margin-top:70.1pt;width:304.15pt;height:15.6pt;z-index:251662336;visibility:visible;mso-wrap-style:square;mso-width-percent:0;mso-height-percent:0;mso-wrap-distance-left:9pt;mso-wrap-distance-top:0;mso-wrap-distance-right:9pt;mso-wrap-distance-bottom:0;mso-position-horizontal:absolute;mso-position-horizontal-relative:text;mso-position-vertical:absolute;mso-position-vertical-relative:page;mso-width-percent:0;mso-height-percent:0;mso-width-relative:margin;mso-height-relative:margin;v-text-anchor:top" o:gfxdata="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" fillcolor="white [3201]" stroked="f" strokeweight=".5pt">
+              <v:shape id="Text Box 39" o:spid="_x0000_s1026" type="#_x0000_t202" style="position:absolute;margin-left:282.65pt;margin-top:70.2pt;width:309pt;height:15.6pt;z-index:251662336;visibility:visible;mso-wrap-style:square;mso-width-percent:0;mso-height-percent:0;mso-wrap-distance-left:9pt;mso-wrap-distance-top:0;mso-wrap-distance-right:9pt;mso-wrap-distance-bottom:0;mso-position-horizontal:absolute;mso-position-horizontal-relative:text;mso-position-vertical:absolute;mso-position-vertical-relative:page;mso-width-percent:0;mso-height-percent:0;mso-width-relative:margin;mso-height-relative:margin;v-text-anchor:top" o:gfxdata="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" fillcolor="white [3201]" stroked="f" strokeweight=".5pt">
                 <v:textbox inset=",,0">
                   <w:txbxContent>
                     <w:p>
@@ -121,7 +121,6 @@
                           <w:szCs w:val="14"/>
                         </w:rPr>
                       </w:pPr>
-                      <w:bookmarkStart w:id="1" w:name="_GoBack"/>
                       <w:proofErr w:type="spellStart"/>
                       <w:r>
                         <w:rPr>
@@ -134,7 +133,6 @@
                         </w:rPr>
                         <w:t>ClassificationNumber</w:t>
                       </w:r>
-                      <w:bookmarkEnd w:id="1"/>
                       <w:proofErr w:type="spellEnd"/>
                     </w:p>
                   </w:txbxContent>
@@ -148,10 +146,10 @@
     </w:p>
     <w:tbl>
       <w:tblPr>
-        <w:tblW w:w="0" w:type="auto"/>
+        <w:tblW w:w="11624" w:type="dxa"/>
         <w:tblLayout w:type="fixed"/>
         <w:tblCellMar>
-          <w:left w:w="0" w:type="dxa"/>
+          <w:left w:w="11" w:type="dxa"/>
           <w:right w:w="0" w:type="dxa"/>
         </w:tblCellMar>
         <w:tblLook w:val="01E0" w:firstRow="1" w:lastRow="1" w:firstColumn="1" w:lastColumn="1" w:noHBand="0" w:noVBand="0"/>
@@ -160,7 +158,7 @@
         <w:gridCol w:w="883"/>
         <w:gridCol w:w="4787"/>
         <w:gridCol w:w="2551"/>
-        <w:gridCol w:w="3545"/>
+        <w:gridCol w:w="3403"/>
       </w:tblGrid>
       <w:tr>
         <w:trPr>
@@ -280,7 +278,7 @@
         </w:tc>
         <w:tc>
           <w:tcPr>
-            <w:tcW w:w="3545" w:type="dxa"/>
+            <w:tcW w:w="3403" w:type="dxa"/>
           </w:tcPr>
           <w:p>
             <w:pPr>
@@ -463,7 +461,7 @@
         </w:tc>
         <w:tc>
           <w:tcPr>
-            <w:tcW w:w="3545" w:type="dxa"/>
+            <w:tcW w:w="3403" w:type="dxa"/>
           </w:tcPr>
           <w:p>
             <w:pPr>
@@ -681,7 +679,7 @@
         </w:tc>
         <w:tc>
           <w:tcPr>
-            <w:tcW w:w="3545" w:type="dxa"/>
+            <w:tcW w:w="3403" w:type="dxa"/>
           </w:tcPr>
           <w:p>
             <w:pPr>
@@ -805,7 +803,7 @@
         </w:tc>
         <w:tc>
           <w:tcPr>
-            <w:tcW w:w="3545" w:type="dxa"/>
+            <w:tcW w:w="3403" w:type="dxa"/>
           </w:tcPr>
           <w:p>
             <w:pPr>
@@ -929,7 +927,7 @@
         </w:tc>
         <w:tc>
           <w:tcPr>
-            <w:tcW w:w="3545" w:type="dxa"/>
+            <w:tcW w:w="3403" w:type="dxa"/>
           </w:tcPr>
           <w:p>
             <w:pPr>
@@ -1053,7 +1051,7 @@
         </w:tc>
         <w:tc>
           <w:tcPr>
-            <w:tcW w:w="3545" w:type="dxa"/>
+            <w:tcW w:w="3403" w:type="dxa"/>
           </w:tcPr>
           <w:p>
             <w:pPr>
@@ -1865,7 +1863,7 @@
               </wp:anchor>
             </w:drawing>
           </mc:Choice>
-          <mc:Fallback xmlns:a="http://schemas.openxmlformats.org/drawingml/2006/main" xmlns:a14="http://schemas.microsoft.com/office/drawing/2010/main">
+          <mc:Fallback xmlns:a14="http://schemas.microsoft.com/office/drawing/2010/main" xmlns:a="http://schemas.openxmlformats.org/drawingml/2006/main">
             <w:pict>
               <v:shape id="Freeform 28" style="position:absolute;margin-left:394pt;margin-top:16.7pt;width:164.2pt;height:.1pt;z-index:-251657216;visibility:visible;mso-wrap-style:square;mso-width-percent:0;mso-height-percent:0;mso-wrap-distance-left:0;mso-wrap-distance-top:0;mso-wrap-distance-right:0;mso-wrap-distance-bottom:0;mso-position-horizontal:absolute;mso-position-horizontal-relative:page;mso-position-vertical:absolute;mso-position-vertical-relative:text;mso-width-percent:0;mso-height-percent:0;mso-width-relative:page;mso-height-relative:page;v-text-anchor:top" coordsize="3284,1270" o:spid="_x0000_s1026" filled="f" strokeweight=".2825mm" path="m,l3283,e" o:gfxdata="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" w14:anchorId="128A568E">
                 <v:path arrowok="t" o:connecttype="custom" o:connectlocs="0,0;2084705,0" o:connectangles="0,0"/>
@@ -1964,19 +1962,19 @@
     </w:p>
     <w:tbl>
       <w:tblPr>
-        <w:tblW w:w="0" w:type="auto"/>
+        <w:tblW w:w="11624" w:type="dxa"/>
         <w:tblLayout w:type="fixed"/>
         <w:tblCellMar>
-          <w:left w:w="0" w:type="dxa"/>
+          <w:left w:w="11" w:type="dxa"/>
           <w:right w:w="0" w:type="dxa"/>
         </w:tblCellMar>
         <w:tblLook w:val="01E0" w:firstRow="1" w:lastRow="1" w:firstColumn="1" w:lastColumn="1" w:noHBand="0" w:noVBand="0"/>
       </w:tblPr>
       <w:tblGrid>
         <w:gridCol w:w="883"/>
-        <w:gridCol w:w="4343"/>
+        <w:gridCol w:w="4787"/>
         <w:gridCol w:w="2551"/>
-        <w:gridCol w:w="3421"/>
+        <w:gridCol w:w="3403"/>
       </w:tblGrid>
       <w:tr>
         <w:trPr>
@@ -2007,7 +2005,7 @@
         </w:tc>
         <w:tc>
           <w:tcPr>
-            <w:tcW w:w="4343" w:type="dxa"/>
+            <w:tcW w:w="4787" w:type="dxa"/>
           </w:tcPr>
           <w:p>
             <w:pPr>
@@ -2096,7 +2094,7 @@
         </w:tc>
         <w:tc>
           <w:tcPr>
-            <w:tcW w:w="3421" w:type="dxa"/>
+            <w:tcW w:w="3403" w:type="dxa"/>
           </w:tcPr>
           <w:p>
             <w:pPr>
@@ -2190,7 +2188,7 @@
         </w:tc>
         <w:tc>
           <w:tcPr>
-            <w:tcW w:w="4343" w:type="dxa"/>
+            <w:tcW w:w="4787" w:type="dxa"/>
           </w:tcPr>
           <w:p>
             <w:pPr>
@@ -2279,7 +2277,7 @@
         </w:tc>
         <w:tc>
           <w:tcPr>
-            <w:tcW w:w="3421" w:type="dxa"/>
+            <w:tcW w:w="3403" w:type="dxa"/>
           </w:tcPr>
           <w:p>
             <w:pPr>
@@ -2362,7 +2360,7 @@
         </w:tc>
         <w:tc>
           <w:tcPr>
-            <w:tcW w:w="4343" w:type="dxa"/>
+            <w:tcW w:w="4787" w:type="dxa"/>
           </w:tcPr>
           <w:p>
             <w:pPr>
@@ -2497,7 +2495,7 @@
         </w:tc>
         <w:tc>
           <w:tcPr>
-            <w:tcW w:w="3421" w:type="dxa"/>
+            <w:tcW w:w="3403" w:type="dxa"/>
           </w:tcPr>
           <w:p>
             <w:pPr>
@@ -2580,7 +2578,7 @@
         </w:tc>
         <w:tc>
           <w:tcPr>
-            <w:tcW w:w="4343" w:type="dxa"/>
+            <w:tcW w:w="4787" w:type="dxa"/>
           </w:tcPr>
           <w:p>
             <w:pPr>
@@ -2621,7 +2619,7 @@
         </w:tc>
         <w:tc>
           <w:tcPr>
-            <w:tcW w:w="3421" w:type="dxa"/>
+            <w:tcW w:w="3403" w:type="dxa"/>
           </w:tcPr>
           <w:p>
             <w:pPr>
@@ -2704,7 +2702,7 @@
         </w:tc>
         <w:tc>
           <w:tcPr>
-            <w:tcW w:w="4343" w:type="dxa"/>
+            <w:tcW w:w="4787" w:type="dxa"/>
           </w:tcPr>
           <w:p>
             <w:pPr>
@@ -2745,7 +2743,7 @@
         </w:tc>
         <w:tc>
           <w:tcPr>
-            <w:tcW w:w="3421" w:type="dxa"/>
+            <w:tcW w:w="3403" w:type="dxa"/>
           </w:tcPr>
           <w:p>
             <w:pPr>
@@ -2828,7 +2826,7 @@
         </w:tc>
         <w:tc>
           <w:tcPr>
-            <w:tcW w:w="4343" w:type="dxa"/>
+            <w:tcW w:w="4787" w:type="dxa"/>
           </w:tcPr>
           <w:p>
             <w:pPr>
@@ -2869,7 +2867,7 @@
         </w:tc>
         <w:tc>
           <w:tcPr>
-            <w:tcW w:w="3421" w:type="dxa"/>
+            <w:tcW w:w="3403" w:type="dxa"/>
           </w:tcPr>
           <w:p>
             <w:pPr>
@@ -3108,7 +3106,7 @@
               </wp:anchor>
             </w:drawing>
           </mc:Choice>
-          <mc:Fallback xmlns:a="http://schemas.openxmlformats.org/drawingml/2006/main" xmlns:a14="http://schemas.microsoft.com/office/drawing/2010/main">
+          <mc:Fallback xmlns:a14="http://schemas.microsoft.com/office/drawing/2010/main" xmlns:a="http://schemas.openxmlformats.org/drawingml/2006/main">
             <w:pict>
               <v:shape id="Freeform 27" style="position:absolute;margin-left:104.9pt;margin-top:15.3pt;width:163.4pt;height:.1pt;z-index:-251656192;visibility:visible;mso-wrap-style:square;mso-width-percent:0;mso-height-percent:0;mso-wrap-distance-left:0;mso-wrap-distance-top:0;mso-wrap-distance-right:0;mso-wrap-distance-bottom:0;mso-position-horizontal:absolute;mso-position-horizontal-relative:page;mso-position-vertical:absolute;mso-position-vertical-relative:text;mso-width-percent:0;mso-height-percent:0;mso-width-relative:page;mso-height-relative:page;v-text-anchor:top" coordsize="3268,1270" o:spid="_x0000_s1026" filled="f" strokeweight=".2825mm" path="m,l3267,e" o:gfxdata="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" w14:anchorId="63E3D20E">
                 <v:path arrowok="t" o:connecttype="custom" o:connectlocs="0,0;2074545,0" o:connectangles="0,0"/>
@@ -3219,7 +3217,7 @@
               </wp:anchor>
             </w:drawing>
           </mc:Choice>
-          <mc:Fallback xmlns:a="http://schemas.openxmlformats.org/drawingml/2006/main" xmlns:a14="http://schemas.microsoft.com/office/drawing/2010/main">
+          <mc:Fallback xmlns:a14="http://schemas.microsoft.com/office/drawing/2010/main" xmlns:a="http://schemas.openxmlformats.org/drawingml/2006/main">
             <w:pict>
               <v:shape id="Freeform 26" style="position:absolute;margin-left:394pt;margin-top:15.3pt;width:164.2pt;height:.1pt;z-index:-251655168;visibility:visible;mso-wrap-style:square;mso-width-percent:0;mso-height-percent:0;mso-wrap-distance-left:0;mso-wrap-distance-top:0;mso-wrap-distance-right:0;mso-wrap-distance-bottom:0;mso-position-horizontal:absolute;mso-position-horizontal-relative:page;mso-position-vertical:absolute;mso-position-vertical-relative:text;mso-width-percent:0;mso-height-percent:0;mso-width-relative:page;mso-height-relative:page;v-text-anchor:top" coordsize="3284,1270" o:spid="_x0000_s1026" filled="f" strokeweight=".2825mm" path="m,l3283,e" o:gfxdata="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" w14:anchorId="03EF7484">
                 <v:path arrowok="t" o:connecttype="custom" o:connectlocs="0,0;2084705,0" o:connectangles="0,0"/>
@@ -3835,7 +3833,7 @@
       <w:tblLook w:val="01E0" w:firstRow="1" w:lastRow="1" w:firstColumn="1" w:lastColumn="1" w:noHBand="0" w:noVBand="0"/>
     </w:tblPr>
     <w:tblGrid>
-      <w:gridCol w:w="11193"/>
+      <w:gridCol w:w="11340"/>
     </w:tblGrid>
     <w:tr>
       <w:trPr>
@@ -3843,7 +3841,7 @@
       </w:trPr>
       <w:tc>
         <w:tcPr>
-          <w:tcW w:w="11193" w:type="dxa"/>
+          <w:tcW w:w="11340" w:type="dxa"/>
         </w:tcPr>
         <w:p>
           <w:pPr>
@@ -3918,7 +3916,7 @@
       </w:trPr>
       <w:tc>
         <w:tcPr>
-          <w:tcW w:w="11193" w:type="dxa"/>
+          <w:tcW w:w="11340" w:type="dxa"/>
         </w:tcPr>
         <w:p>
           <w:pPr>
@@ -6039,7 +6037,7 @@
 </file>
 
 <file path=customXml/itemProps1.xml><?xml version="1.0" encoding="utf-8"?>
-<ds:datastoreItem xmlns:ds="http://schemas.openxmlformats.org/officeDocument/2006/customXml" ds:itemID="{9E51BB8D-F068-43AB-8FB3-655C94F659F7}">
+<ds:datastoreItem xmlns:ds="http://schemas.openxmlformats.org/officeDocument/2006/customXml" ds:itemID="{BE56A505-FBD4-485F-9D9D-B0AFB7D0F17B}">
   <ds:schemaRefs>
     <ds:schemaRef ds:uri="http://schemas.openxmlformats.org/officeDocument/2006/bibliography"/>
   </ds:schemaRefs>

</xml_diff>

<commit_message>
HETS-1284 - Format template
</commit_message>
<xml_diff>
--- a/Common/src/HetsReport/Templates/OwnerVerification-Template.docx
+++ b/Common/src/HetsReport/Templates/OwnerVerification-Template.docx
@@ -10,8 +10,6 @@
           <w:rFonts w:ascii="Times New Roman"/>
         </w:rPr>
       </w:pPr>
-      <w:bookmarkStart w:id="0" w:name="_GoBack"/>
-      <w:bookmarkEnd w:id="0"/>
       <w:r>
         <w:rPr>
           <w:noProof/>
@@ -58,6 +56,7 @@
                         <w:txbxContent>
                           <w:p>
                             <w:pPr>
+                              <w:ind w:right="113"/>
                               <w:jc w:val="right"/>
                               <w:rPr>
                                 <w:rFonts w:ascii="Arial" w:hAnsi="Arial" w:cs="Arial"/>
@@ -67,6 +66,7 @@
                                 <w:szCs w:val="14"/>
                               </w:rPr>
                             </w:pPr>
+                            <w:bookmarkStart w:id="0" w:name="_GoBack"/>
                             <w:proofErr w:type="spellStart"/>
                             <w:r>
                               <w:rPr>
@@ -79,6 +79,7 @@
                               </w:rPr>
                               <w:t>ClassificationNumber</w:t>
                             </w:r>
+                            <w:bookmarkEnd w:id="0"/>
                             <w:proofErr w:type="spellEnd"/>
                           </w:p>
                         </w:txbxContent>
@@ -112,6 +113,7 @@
                   <w:txbxContent>
                     <w:p>
                       <w:pPr>
+                        <w:ind w:right="113"/>
                         <w:jc w:val="right"/>
                         <w:rPr>
                           <w:rFonts w:ascii="Arial" w:hAnsi="Arial" w:cs="Arial"/>
@@ -121,6 +123,7 @@
                           <w:szCs w:val="14"/>
                         </w:rPr>
                       </w:pPr>
+                      <w:bookmarkStart w:id="1" w:name="_GoBack"/>
                       <w:proofErr w:type="spellStart"/>
                       <w:r>
                         <w:rPr>
@@ -133,6 +136,7 @@
                         </w:rPr>
                         <w:t>ClassificationNumber</w:t>
                       </w:r>
+                      <w:bookmarkEnd w:id="1"/>
                       <w:proofErr w:type="spellEnd"/>
                     </w:p>
                   </w:txbxContent>
@@ -149,7 +153,7 @@
         <w:tblW w:w="11624" w:type="dxa"/>
         <w:tblLayout w:type="fixed"/>
         <w:tblCellMar>
-          <w:left w:w="11" w:type="dxa"/>
+          <w:left w:w="28" w:type="dxa"/>
           <w:right w:w="0" w:type="dxa"/>
         </w:tblCellMar>
         <w:tblLook w:val="01E0" w:firstRow="1" w:lastRow="1" w:firstColumn="1" w:lastColumn="1" w:noHBand="0" w:noVBand="0"/>
@@ -1863,7 +1867,7 @@
               </wp:anchor>
             </w:drawing>
           </mc:Choice>
-          <mc:Fallback xmlns:a14="http://schemas.microsoft.com/office/drawing/2010/main" xmlns:a="http://schemas.openxmlformats.org/drawingml/2006/main">
+          <mc:Fallback xmlns:a="http://schemas.openxmlformats.org/drawingml/2006/main" xmlns:a14="http://schemas.microsoft.com/office/drawing/2010/main">
             <w:pict>
               <v:shape id="Freeform 28" style="position:absolute;margin-left:394pt;margin-top:16.7pt;width:164.2pt;height:.1pt;z-index:-251657216;visibility:visible;mso-wrap-style:square;mso-width-percent:0;mso-height-percent:0;mso-wrap-distance-left:0;mso-wrap-distance-top:0;mso-wrap-distance-right:0;mso-wrap-distance-bottom:0;mso-position-horizontal:absolute;mso-position-horizontal-relative:page;mso-position-vertical:absolute;mso-position-vertical-relative:text;mso-width-percent:0;mso-height-percent:0;mso-width-relative:page;mso-height-relative:page;v-text-anchor:top" coordsize="3284,1270" o:spid="_x0000_s1026" filled="f" strokeweight=".2825mm" path="m,l3283,e" o:gfxdata="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" w14:anchorId="128A568E">
                 <v:path arrowok="t" o:connecttype="custom" o:connectlocs="0,0;2084705,0" o:connectangles="0,0"/>
@@ -1965,7 +1969,7 @@
         <w:tblW w:w="11624" w:type="dxa"/>
         <w:tblLayout w:type="fixed"/>
         <w:tblCellMar>
-          <w:left w:w="11" w:type="dxa"/>
+          <w:left w:w="28" w:type="dxa"/>
           <w:right w:w="0" w:type="dxa"/>
         </w:tblCellMar>
         <w:tblLook w:val="01E0" w:firstRow="1" w:lastRow="1" w:firstColumn="1" w:lastColumn="1" w:noHBand="0" w:noVBand="0"/>
@@ -3106,7 +3110,7 @@
               </wp:anchor>
             </w:drawing>
           </mc:Choice>
-          <mc:Fallback xmlns:a14="http://schemas.microsoft.com/office/drawing/2010/main" xmlns:a="http://schemas.openxmlformats.org/drawingml/2006/main">
+          <mc:Fallback xmlns:a="http://schemas.openxmlformats.org/drawingml/2006/main" xmlns:a14="http://schemas.microsoft.com/office/drawing/2010/main">
             <w:pict>
               <v:shape id="Freeform 27" style="position:absolute;margin-left:104.9pt;margin-top:15.3pt;width:163.4pt;height:.1pt;z-index:-251656192;visibility:visible;mso-wrap-style:square;mso-width-percent:0;mso-height-percent:0;mso-wrap-distance-left:0;mso-wrap-distance-top:0;mso-wrap-distance-right:0;mso-wrap-distance-bottom:0;mso-position-horizontal:absolute;mso-position-horizontal-relative:page;mso-position-vertical:absolute;mso-position-vertical-relative:text;mso-width-percent:0;mso-height-percent:0;mso-width-relative:page;mso-height-relative:page;v-text-anchor:top" coordsize="3268,1270" o:spid="_x0000_s1026" filled="f" strokeweight=".2825mm" path="m,l3267,e" o:gfxdata="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" w14:anchorId="63E3D20E">
                 <v:path arrowok="t" o:connecttype="custom" o:connectlocs="0,0;2074545,0" o:connectangles="0,0"/>
@@ -3217,7 +3221,7 @@
               </wp:anchor>
             </w:drawing>
           </mc:Choice>
-          <mc:Fallback xmlns:a14="http://schemas.microsoft.com/office/drawing/2010/main" xmlns:a="http://schemas.openxmlformats.org/drawingml/2006/main">
+          <mc:Fallback xmlns:a="http://schemas.openxmlformats.org/drawingml/2006/main" xmlns:a14="http://schemas.microsoft.com/office/drawing/2010/main">
             <w:pict>
               <v:shape id="Freeform 26" style="position:absolute;margin-left:394pt;margin-top:15.3pt;width:164.2pt;height:.1pt;z-index:-251655168;visibility:visible;mso-wrap-style:square;mso-width-percent:0;mso-height-percent:0;mso-wrap-distance-left:0;mso-wrap-distance-top:0;mso-wrap-distance-right:0;mso-wrap-distance-bottom:0;mso-position-horizontal:absolute;mso-position-horizontal-relative:page;mso-position-vertical:absolute;mso-position-vertical-relative:text;mso-width-percent:0;mso-height-percent:0;mso-width-relative:page;mso-height-relative:page;v-text-anchor:top" coordsize="3284,1270" o:spid="_x0000_s1026" filled="f" strokeweight=".2825mm" path="m,l3283,e" o:gfxdata="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" w14:anchorId="03EF7484">
                 <v:path arrowok="t" o:connecttype="custom" o:connectlocs="0,0;2084705,0" o:connectangles="0,0"/>
@@ -6037,7 +6041,7 @@
 </file>
 
 <file path=customXml/itemProps1.xml><?xml version="1.0" encoding="utf-8"?>
-<ds:datastoreItem xmlns:ds="http://schemas.openxmlformats.org/officeDocument/2006/customXml" ds:itemID="{BE56A505-FBD4-485F-9D9D-B0AFB7D0F17B}">
+<ds:datastoreItem xmlns:ds="http://schemas.openxmlformats.org/officeDocument/2006/customXml" ds:itemID="{CDE043E9-1906-46EF-B833-5677B5469BD3}">
   <ds:schemaRefs>
     <ds:schemaRef ds:uri="http://schemas.openxmlformats.org/officeDocument/2006/bibliography"/>
   </ds:schemaRefs>

</xml_diff>

<commit_message>
HETS1289 - formatting changes for status letters
</commit_message>
<xml_diff>
--- a/Common/src/HetsReport/Templates/OwnerVerification-Template.docx
+++ b/Common/src/HetsReport/Templates/OwnerVerification-Template.docx
@@ -66,7 +66,6 @@
                                 <w:szCs w:val="14"/>
                               </w:rPr>
                             </w:pPr>
-                            <w:bookmarkStart w:id="0" w:name="_GoBack"/>
                             <w:proofErr w:type="spellStart"/>
                             <w:r>
                               <w:rPr>
@@ -79,7 +78,6 @@
                               </w:rPr>
                               <w:t>ClassificationNumber</w:t>
                             </w:r>
-                            <w:bookmarkEnd w:id="0"/>
                             <w:proofErr w:type="spellEnd"/>
                           </w:p>
                         </w:txbxContent>
@@ -123,7 +121,6 @@
                           <w:szCs w:val="14"/>
                         </w:rPr>
                       </w:pPr>
-                      <w:bookmarkStart w:id="1" w:name="_GoBack"/>
                       <w:proofErr w:type="spellStart"/>
                       <w:r>
                         <w:rPr>
@@ -136,7 +133,6 @@
                         </w:rPr>
                         <w:t>ClassificationNumber</w:t>
                       </w:r>
-                      <w:bookmarkEnd w:id="1"/>
                       <w:proofErr w:type="spellEnd"/>
                     </w:p>
                   </w:txbxContent>
@@ -159,22 +155,23 @@
         <w:tblLook w:val="01E0" w:firstRow="1" w:lastRow="1" w:firstColumn="1" w:lastColumn="1" w:noHBand="0" w:noVBand="0"/>
       </w:tblPr>
       <w:tblGrid>
-        <w:gridCol w:w="883"/>
-        <w:gridCol w:w="4787"/>
+        <w:gridCol w:w="1701"/>
+        <w:gridCol w:w="3969"/>
         <w:gridCol w:w="2551"/>
         <w:gridCol w:w="3403"/>
       </w:tblGrid>
       <w:tr>
         <w:trPr>
-          <w:trHeight w:val="212"/>
+          <w:trHeight w:val="20"/>
         </w:trPr>
         <w:tc>
           <w:tcPr>
-            <w:tcW w:w="883" w:type="dxa"/>
+            <w:tcW w:w="1701" w:type="dxa"/>
           </w:tcPr>
           <w:p>
             <w:pPr>
               <w:pStyle w:val="Owner-Page1"/>
+              <w:spacing w:before="38" w:line="240" w:lineRule="auto"/>
               <w:rPr>
                 <w:rFonts w:ascii="Arial" w:hAnsi="Arial" w:cs="Arial"/>
                 <w:sz w:val="16"/>
@@ -193,22 +190,28 @@
         </w:tc>
         <w:tc>
           <w:tcPr>
-            <w:tcW w:w="4787" w:type="dxa"/>
+            <w:tcW w:w="3969" w:type="dxa"/>
           </w:tcPr>
           <w:p>
             <w:pPr>
               <w:pStyle w:val="Heading1"/>
+              <w:spacing w:before="38"/>
               <w:ind w:left="176"/>
               <w:jc w:val="both"/>
               <w:rPr>
+                <w:rFonts w:eastAsia="Tahoma"/>
                 <w:b w:val="0"/>
+                <w:bCs w:val="0"/>
+                <w:w w:val="115"/>
                 <w:sz w:val="16"/>
                 <w:szCs w:val="16"/>
               </w:rPr>
             </w:pPr>
             <w:r>
               <w:rPr>
+                <w:rFonts w:eastAsia="Tahoma"/>
                 <w:b w:val="0"/>
+                <w:bCs w:val="0"/>
                 <w:w w:val="115"/>
                 <w:sz w:val="16"/>
                 <w:szCs w:val="16"/>
@@ -217,7 +220,9 @@
             </w:r>
             <w:r>
               <w:rPr>
+                <w:rFonts w:eastAsia="Tahoma"/>
                 <w:b w:val="0"/>
+                <w:bCs w:val="0"/>
                 <w:w w:val="115"/>
                 <w:sz w:val="16"/>
                 <w:szCs w:val="16"/>
@@ -226,7 +231,9 @@
             </w:r>
             <w:r>
               <w:rPr>
+                <w:rFonts w:eastAsia="Tahoma"/>
                 <w:b w:val="0"/>
+                <w:bCs w:val="0"/>
                 <w:w w:val="115"/>
                 <w:sz w:val="16"/>
                 <w:szCs w:val="16"/>
@@ -235,8 +242,9 @@
             </w:r>
             <w:r>
               <w:rPr>
+                <w:rFonts w:eastAsia="Tahoma"/>
                 <w:b w:val="0"/>
-                <w:noProof/>
+                <w:bCs w:val="0"/>
                 <w:w w:val="115"/>
                 <w:sz w:val="16"/>
                 <w:szCs w:val="16"/>
@@ -245,191 +253,10 @@
             </w:r>
             <w:r>
               <w:rPr>
+                <w:rFonts w:eastAsia="Tahoma"/>
                 <w:b w:val="0"/>
-                <w:w w:val="115"/>
-                <w:sz w:val="16"/>
-                <w:szCs w:val="16"/>
-              </w:rPr>
-              <w:fldChar w:fldCharType="end"/>
-            </w:r>
-          </w:p>
-        </w:tc>
-        <w:tc>
-          <w:tcPr>
-            <w:tcW w:w="2551" w:type="dxa"/>
-          </w:tcPr>
-          <w:p>
-            <w:pPr>
-              <w:pStyle w:val="TableParagraph"/>
-              <w:spacing w:line="163" w:lineRule="exact"/>
-              <w:ind w:left="710"/>
-              <w:rPr>
-                <w:rFonts w:ascii="Arial" w:hAnsi="Arial" w:cs="Arial"/>
-                <w:sz w:val="16"/>
-                <w:szCs w:val="16"/>
-              </w:rPr>
-            </w:pPr>
-            <w:r>
-              <w:rPr>
-                <w:rFonts w:ascii="Arial" w:hAnsi="Arial" w:cs="Arial"/>
-                <w:w w:val="115"/>
-                <w:sz w:val="16"/>
-                <w:szCs w:val="16"/>
-              </w:rPr>
-              <w:t>Date:</w:t>
-            </w:r>
-          </w:p>
-        </w:tc>
-        <w:tc>
-          <w:tcPr>
-            <w:tcW w:w="3403" w:type="dxa"/>
-          </w:tcPr>
-          <w:p>
-            <w:pPr>
-              <w:pStyle w:val="TableParagraph"/>
-              <w:spacing w:line="163" w:lineRule="exact"/>
-              <w:ind w:left="191"/>
-              <w:rPr>
-                <w:rFonts w:ascii="Arial" w:hAnsi="Arial" w:cs="Arial"/>
-                <w:sz w:val="16"/>
-                <w:szCs w:val="16"/>
-              </w:rPr>
-            </w:pPr>
-            <w:r>
-              <w:rPr>
-                <w:rFonts w:ascii="Arial" w:hAnsi="Arial" w:cs="Arial"/>
-                <w:w w:val="115"/>
-                <w:sz w:val="16"/>
-                <w:szCs w:val="16"/>
-              </w:rPr>
-              <w:fldChar w:fldCharType="begin"/>
-            </w:r>
-            <w:r>
-              <w:rPr>
-                <w:rFonts w:ascii="Arial" w:hAnsi="Arial" w:cs="Arial"/>
-                <w:w w:val="115"/>
-                <w:sz w:val="16"/>
-                <w:szCs w:val="16"/>
-              </w:rPr>
-              <w:instrText xml:space="preserve"> MERGEFIELD  reportDate  \* MERGEFORMAT </w:instrText>
-            </w:r>
-            <w:r>
-              <w:rPr>
-                <w:rFonts w:ascii="Arial" w:hAnsi="Arial" w:cs="Arial"/>
-                <w:w w:val="115"/>
-                <w:sz w:val="16"/>
-                <w:szCs w:val="16"/>
-              </w:rPr>
-              <w:fldChar w:fldCharType="separate"/>
-            </w:r>
-            <w:r>
-              <w:rPr>
-                <w:rFonts w:ascii="Arial" w:hAnsi="Arial" w:cs="Arial"/>
-                <w:noProof/>
-                <w:w w:val="115"/>
-                <w:sz w:val="16"/>
-                <w:szCs w:val="16"/>
-              </w:rPr>
-              <w:t>«reportDate»</w:t>
-            </w:r>
-            <w:r>
-              <w:rPr>
-                <w:rFonts w:ascii="Arial" w:hAnsi="Arial" w:cs="Arial"/>
-                <w:w w:val="115"/>
-                <w:sz w:val="16"/>
-                <w:szCs w:val="16"/>
-              </w:rPr>
-              <w:fldChar w:fldCharType="end"/>
-            </w:r>
-          </w:p>
-        </w:tc>
-      </w:tr>
-      <w:tr>
-        <w:trPr>
-          <w:trHeight w:val="256"/>
-        </w:trPr>
-        <w:tc>
-          <w:tcPr>
-            <w:tcW w:w="883" w:type="dxa"/>
-          </w:tcPr>
-          <w:p>
-            <w:pPr>
-              <w:pStyle w:val="TableParagraph"/>
-              <w:spacing w:before="38"/>
-              <w:ind w:left="50"/>
-              <w:rPr>
-                <w:rFonts w:ascii="Arial" w:hAnsi="Arial" w:cs="Arial"/>
-                <w:sz w:val="16"/>
-                <w:szCs w:val="16"/>
-              </w:rPr>
-            </w:pPr>
-            <w:r>
-              <w:rPr>
-                <w:rFonts w:ascii="Arial" w:hAnsi="Arial" w:cs="Arial"/>
-                <w:w w:val="115"/>
-                <w:sz w:val="16"/>
-                <w:szCs w:val="16"/>
-              </w:rPr>
-              <w:t>Address:</w:t>
-            </w:r>
-          </w:p>
-        </w:tc>
-        <w:tc>
-          <w:tcPr>
-            <w:tcW w:w="4787" w:type="dxa"/>
-          </w:tcPr>
-          <w:p>
-            <w:pPr>
-              <w:pStyle w:val="TableParagraph"/>
-              <w:spacing w:before="38"/>
-              <w:ind w:left="176"/>
-              <w:rPr>
-                <w:rFonts w:ascii="Arial" w:hAnsi="Arial" w:cs="Arial"/>
-                <w:sz w:val="16"/>
-                <w:szCs w:val="16"/>
-              </w:rPr>
-            </w:pPr>
-            <w:r>
-              <w:rPr>
-                <w:rFonts w:ascii="Arial" w:hAnsi="Arial" w:cs="Arial"/>
-                <w:w w:val="120"/>
-                <w:sz w:val="16"/>
-                <w:szCs w:val="16"/>
-              </w:rPr>
-              <w:fldChar w:fldCharType="begin"/>
-            </w:r>
-            <w:r>
-              <w:rPr>
-                <w:rFonts w:ascii="Arial" w:hAnsi="Arial" w:cs="Arial"/>
-                <w:w w:val="120"/>
-                <w:sz w:val="16"/>
-                <w:szCs w:val="16"/>
-              </w:rPr>
-              <w:instrText xml:space="preserve"> MERGEFIELD  address1  \* MERGEFORMAT </w:instrText>
-            </w:r>
-            <w:r>
-              <w:rPr>
-                <w:rFonts w:ascii="Arial" w:hAnsi="Arial" w:cs="Arial"/>
-                <w:w w:val="120"/>
-                <w:sz w:val="16"/>
-                <w:szCs w:val="16"/>
-              </w:rPr>
-              <w:fldChar w:fldCharType="separate"/>
-            </w:r>
-            <w:r>
-              <w:rPr>
-                <w:rFonts w:ascii="Arial" w:hAnsi="Arial" w:cs="Arial"/>
-                <w:noProof/>
-                <w:w w:val="120"/>
-                <w:sz w:val="16"/>
-                <w:szCs w:val="16"/>
-              </w:rPr>
-              <w:t>«address1»</w:t>
-            </w:r>
-            <w:r>
-              <w:rPr>
-                <w:rFonts w:ascii="Arial" w:hAnsi="Arial" w:cs="Arial"/>
-                <w:w w:val="120"/>
+                <w:bCs w:val="0"/>
+                <w:w w:val="115"/>
                 <w:sz w:val="16"/>
                 <w:szCs w:val="16"/>
               </w:rPr>
@@ -448,6 +275,7 @@
               <w:ind w:left="710"/>
               <w:rPr>
                 <w:rFonts w:ascii="Arial" w:hAnsi="Arial" w:cs="Arial"/>
+                <w:w w:val="115"/>
                 <w:sz w:val="16"/>
                 <w:szCs w:val="16"/>
               </w:rPr>
@@ -459,7 +287,7 @@
                 <w:sz w:val="16"/>
                 <w:szCs w:val="16"/>
               </w:rPr>
-              <w:t>Owner Code:</w:t>
+              <w:t>Date:</w:t>
             </w:r>
           </w:p>
         </w:tc>
@@ -474,6 +302,7 @@
               <w:ind w:left="191"/>
               <w:rPr>
                 <w:rFonts w:ascii="Arial" w:hAnsi="Arial" w:cs="Arial"/>
+                <w:w w:val="115"/>
                 <w:sz w:val="16"/>
                 <w:szCs w:val="16"/>
               </w:rPr>
@@ -481,7 +310,7 @@
             <w:r>
               <w:rPr>
                 <w:rFonts w:ascii="Arial" w:hAnsi="Arial" w:cs="Arial"/>
-                <w:w w:val="120"/>
+                <w:w w:val="115"/>
                 <w:sz w:val="16"/>
                 <w:szCs w:val="16"/>
               </w:rPr>
@@ -490,16 +319,16 @@
             <w:r>
               <w:rPr>
                 <w:rFonts w:ascii="Arial" w:hAnsi="Arial" w:cs="Arial"/>
-                <w:w w:val="120"/>
-                <w:sz w:val="16"/>
-                <w:szCs w:val="16"/>
-              </w:rPr>
-              <w:instrText xml:space="preserve"> MERGEFIELD  ownerCode  \* MERGEFORMAT </w:instrText>
-            </w:r>
-            <w:r>
-              <w:rPr>
-                <w:rFonts w:ascii="Arial" w:hAnsi="Arial" w:cs="Arial"/>
-                <w:w w:val="120"/>
+                <w:w w:val="115"/>
+                <w:sz w:val="16"/>
+                <w:szCs w:val="16"/>
+              </w:rPr>
+              <w:instrText xml:space="preserve"> MERGEFIELD  reportDate  \* MERGEFORMAT </w:instrText>
+            </w:r>
+            <w:r>
+              <w:rPr>
+                <w:rFonts w:ascii="Arial" w:hAnsi="Arial" w:cs="Arial"/>
+                <w:w w:val="115"/>
                 <w:sz w:val="16"/>
                 <w:szCs w:val="16"/>
               </w:rPr>
@@ -508,17 +337,16 @@
             <w:r>
               <w:rPr>
                 <w:rFonts w:ascii="Arial" w:hAnsi="Arial" w:cs="Arial"/>
-                <w:noProof/>
-                <w:w w:val="120"/>
-                <w:sz w:val="16"/>
-                <w:szCs w:val="16"/>
-              </w:rPr>
-              <w:t>«ownerCode»</w:t>
-            </w:r>
-            <w:r>
-              <w:rPr>
-                <w:rFonts w:ascii="Arial" w:hAnsi="Arial" w:cs="Arial"/>
-                <w:w w:val="120"/>
+                <w:w w:val="115"/>
+                <w:sz w:val="16"/>
+                <w:szCs w:val="16"/>
+              </w:rPr>
+              <w:t>«reportDate»</w:t>
+            </w:r>
+            <w:r>
+              <w:rPr>
+                <w:rFonts w:ascii="Arial" w:hAnsi="Arial" w:cs="Arial"/>
+                <w:w w:val="115"/>
                 <w:sz w:val="16"/>
                 <w:szCs w:val="16"/>
               </w:rPr>
@@ -529,42 +357,57 @@
       </w:tr>
       <w:tr>
         <w:trPr>
-          <w:trHeight w:val="256"/>
+          <w:trHeight w:val="20"/>
         </w:trPr>
         <w:tc>
           <w:tcPr>
-            <w:tcW w:w="883" w:type="dxa"/>
+            <w:tcW w:w="1701" w:type="dxa"/>
           </w:tcPr>
           <w:p>
             <w:pPr>
-              <w:pStyle w:val="TableParagraph"/>
+              <w:pStyle w:val="Owner-Page1"/>
+              <w:spacing w:before="38" w:line="240" w:lineRule="auto"/>
               <w:rPr>
                 <w:rFonts w:ascii="Arial" w:hAnsi="Arial" w:cs="Arial"/>
                 <w:sz w:val="16"/>
                 <w:szCs w:val="16"/>
               </w:rPr>
             </w:pPr>
+            <w:r>
+              <w:rPr>
+                <w:rFonts w:ascii="Arial" w:hAnsi="Arial" w:cs="Arial"/>
+                <w:sz w:val="16"/>
+                <w:szCs w:val="16"/>
+              </w:rPr>
+              <w:t>Doing Business As:</w:t>
+            </w:r>
           </w:p>
         </w:tc>
         <w:tc>
           <w:tcPr>
-            <w:tcW w:w="4787" w:type="dxa"/>
+            <w:tcW w:w="3969" w:type="dxa"/>
           </w:tcPr>
           <w:p>
             <w:pPr>
-              <w:pStyle w:val="TableParagraph"/>
+              <w:pStyle w:val="Heading1"/>
               <w:spacing w:before="38"/>
               <w:ind w:left="176"/>
-              <w:rPr>
-                <w:rFonts w:ascii="Arial" w:hAnsi="Arial" w:cs="Arial"/>
+              <w:jc w:val="both"/>
+              <w:rPr>
+                <w:rFonts w:eastAsia="Tahoma"/>
+                <w:b w:val="0"/>
+                <w:bCs w:val="0"/>
+                <w:w w:val="115"/>
                 <w:sz w:val="16"/>
                 <w:szCs w:val="16"/>
               </w:rPr>
             </w:pPr>
             <w:r>
               <w:rPr>
-                <w:rFonts w:ascii="Arial" w:hAnsi="Arial" w:cs="Arial"/>
-                <w:w w:val="120"/>
+                <w:rFonts w:eastAsia="Tahoma"/>
+                <w:b w:val="0"/>
+                <w:bCs w:val="0"/>
+                <w:w w:val="115"/>
                 <w:sz w:val="16"/>
                 <w:szCs w:val="16"/>
               </w:rPr>
@@ -572,17 +415,21 @@
             </w:r>
             <w:r>
               <w:rPr>
-                <w:rFonts w:ascii="Arial" w:hAnsi="Arial" w:cs="Arial"/>
-                <w:w w:val="120"/>
-                <w:sz w:val="16"/>
-                <w:szCs w:val="16"/>
-              </w:rPr>
-              <w:instrText xml:space="preserve"> MERGEFIELD  address2  \* MERGEFORMAT </w:instrText>
-            </w:r>
-            <w:r>
-              <w:rPr>
-                <w:rFonts w:ascii="Arial" w:hAnsi="Arial" w:cs="Arial"/>
-                <w:w w:val="120"/>
+                <w:rFonts w:eastAsia="Tahoma"/>
+                <w:b w:val="0"/>
+                <w:bCs w:val="0"/>
+                <w:w w:val="115"/>
+                <w:sz w:val="16"/>
+                <w:szCs w:val="16"/>
+              </w:rPr>
+              <w:instrText xml:space="preserve"> MERGEFIELD  doingBusinessAs  \* MERGEFORMAT </w:instrText>
+            </w:r>
+            <w:r>
+              <w:rPr>
+                <w:rFonts w:eastAsia="Tahoma"/>
+                <w:b w:val="0"/>
+                <w:bCs w:val="0"/>
+                <w:w w:val="115"/>
                 <w:sz w:val="16"/>
                 <w:szCs w:val="16"/>
               </w:rPr>
@@ -590,18 +437,21 @@
             </w:r>
             <w:r>
               <w:rPr>
-                <w:rFonts w:ascii="Arial" w:hAnsi="Arial" w:cs="Arial"/>
-                <w:noProof/>
-                <w:w w:val="120"/>
-                <w:sz w:val="16"/>
-                <w:szCs w:val="16"/>
-              </w:rPr>
-              <w:t>«address2»</w:t>
-            </w:r>
-            <w:r>
-              <w:rPr>
-                <w:rFonts w:ascii="Arial" w:hAnsi="Arial" w:cs="Arial"/>
-                <w:w w:val="120"/>
+                <w:rFonts w:eastAsia="Tahoma"/>
+                <w:b w:val="0"/>
+                <w:bCs w:val="0"/>
+                <w:w w:val="115"/>
+                <w:sz w:val="16"/>
+                <w:szCs w:val="16"/>
+              </w:rPr>
+              <w:t>«doingBusinessAs»</w:t>
+            </w:r>
+            <w:r>
+              <w:rPr>
+                <w:rFonts w:eastAsia="Tahoma"/>
+                <w:b w:val="0"/>
+                <w:bCs w:val="0"/>
+                <w:w w:val="115"/>
                 <w:sz w:val="16"/>
                 <w:szCs w:val="16"/>
               </w:rPr>
@@ -620,6 +470,7 @@
               <w:ind w:left="710"/>
               <w:rPr>
                 <w:rFonts w:ascii="Arial" w:hAnsi="Arial" w:cs="Arial"/>
+                <w:w w:val="115"/>
                 <w:sz w:val="16"/>
                 <w:szCs w:val="16"/>
               </w:rPr>
@@ -631,53 +482,7 @@
                 <w:sz w:val="16"/>
                 <w:szCs w:val="16"/>
               </w:rPr>
-              <w:fldChar w:fldCharType="begin"/>
-            </w:r>
-            <w:r>
-              <w:rPr>
-                <w:rFonts w:ascii="Arial" w:hAnsi="Arial" w:cs="Arial"/>
-                <w:w w:val="115"/>
-                <w:sz w:val="16"/>
-                <w:szCs w:val="16"/>
-              </w:rPr>
-              <w:instrText xml:space="preserve"> MERGEFIELD  sharedKeyHeader  \* MERGEFORMAT </w:instrText>
-            </w:r>
-            <w:r>
-              <w:rPr>
-                <w:rFonts w:ascii="Arial" w:hAnsi="Arial" w:cs="Arial"/>
-                <w:w w:val="115"/>
-                <w:sz w:val="16"/>
-                <w:szCs w:val="16"/>
-              </w:rPr>
-              <w:fldChar w:fldCharType="separate"/>
-            </w:r>
-            <w:r>
-              <w:rPr>
-                <w:rFonts w:ascii="Arial" w:hAnsi="Arial" w:cs="Arial"/>
-                <w:noProof/>
-                <w:w w:val="115"/>
-                <w:sz w:val="16"/>
-                <w:szCs w:val="16"/>
-              </w:rPr>
-              <w:t>«sharedKeyHeader»</w:t>
-            </w:r>
-            <w:r>
-              <w:rPr>
-                <w:rFonts w:ascii="Arial" w:hAnsi="Arial" w:cs="Arial"/>
-                <w:w w:val="115"/>
-                <w:sz w:val="16"/>
-                <w:szCs w:val="16"/>
-              </w:rPr>
-              <w:fldChar w:fldCharType="end"/>
-            </w:r>
-            <w:r>
-              <w:rPr>
-                <w:rFonts w:ascii="Arial" w:hAnsi="Arial" w:cs="Arial"/>
-                <w:w w:val="115"/>
-                <w:sz w:val="16"/>
-                <w:szCs w:val="16"/>
-              </w:rPr>
-              <w:t>:</w:t>
+              <w:t>Owner Code:</w:t>
             </w:r>
           </w:p>
         </w:tc>
@@ -692,6 +497,7 @@
               <w:ind w:left="191"/>
               <w:rPr>
                 <w:rFonts w:ascii="Arial" w:hAnsi="Arial" w:cs="Arial"/>
+                <w:w w:val="115"/>
                 <w:sz w:val="16"/>
                 <w:szCs w:val="16"/>
               </w:rPr>
@@ -712,7 +518,7 @@
                 <w:sz w:val="16"/>
                 <w:szCs w:val="16"/>
               </w:rPr>
-              <w:instrText xml:space="preserve"> MERGEFIELD  sharedKey  \* MERGEFORMAT </w:instrText>
+              <w:instrText xml:space="preserve"> MERGEFIELD  ownerCode  \* MERGEFORMAT </w:instrText>
             </w:r>
             <w:r>
               <w:rPr>
@@ -726,12 +532,11 @@
             <w:r>
               <w:rPr>
                 <w:rFonts w:ascii="Arial" w:hAnsi="Arial" w:cs="Arial"/>
-                <w:noProof/>
-                <w:w w:val="115"/>
-                <w:sz w:val="16"/>
-                <w:szCs w:val="16"/>
-              </w:rPr>
-              <w:t>«sharedKey»</w:t>
+                <w:w w:val="115"/>
+                <w:sz w:val="16"/>
+                <w:szCs w:val="16"/>
+              </w:rPr>
+              <w:t>«ownerCode»</w:t>
             </w:r>
             <w:r>
               <w:rPr>
@@ -747,17 +552,249 @@
       </w:tr>
       <w:tr>
         <w:trPr>
-          <w:trHeight w:val="256"/>
+          <w:trHeight w:val="20"/>
         </w:trPr>
         <w:tc>
           <w:tcPr>
-            <w:tcW w:w="883" w:type="dxa"/>
+            <w:tcW w:w="1701" w:type="dxa"/>
           </w:tcPr>
           <w:p>
             <w:pPr>
               <w:pStyle w:val="TableParagraph"/>
-              <w:rPr>
-                <w:rFonts w:ascii="Arial" w:hAnsi="Arial" w:cs="Arial"/>
+              <w:spacing w:before="38"/>
+              <w:ind w:left="50"/>
+              <w:rPr>
+                <w:rFonts w:ascii="Arial" w:hAnsi="Arial" w:cs="Arial"/>
+                <w:w w:val="115"/>
+                <w:sz w:val="16"/>
+                <w:szCs w:val="16"/>
+              </w:rPr>
+            </w:pPr>
+            <w:r>
+              <w:rPr>
+                <w:rFonts w:ascii="Arial" w:hAnsi="Arial" w:cs="Arial"/>
+                <w:w w:val="115"/>
+                <w:sz w:val="16"/>
+                <w:szCs w:val="16"/>
+              </w:rPr>
+              <w:t>Address:</w:t>
+            </w:r>
+          </w:p>
+        </w:tc>
+        <w:tc>
+          <w:tcPr>
+            <w:tcW w:w="3969" w:type="dxa"/>
+          </w:tcPr>
+          <w:p>
+            <w:pPr>
+              <w:pStyle w:val="TableParagraph"/>
+              <w:spacing w:before="38"/>
+              <w:ind w:left="176"/>
+              <w:rPr>
+                <w:rFonts w:ascii="Arial" w:hAnsi="Arial" w:cs="Arial"/>
+                <w:w w:val="115"/>
+                <w:sz w:val="16"/>
+                <w:szCs w:val="16"/>
+              </w:rPr>
+            </w:pPr>
+            <w:r>
+              <w:rPr>
+                <w:rFonts w:ascii="Arial" w:hAnsi="Arial" w:cs="Arial"/>
+                <w:w w:val="115"/>
+                <w:sz w:val="16"/>
+                <w:szCs w:val="16"/>
+              </w:rPr>
+              <w:fldChar w:fldCharType="begin"/>
+            </w:r>
+            <w:r>
+              <w:rPr>
+                <w:rFonts w:ascii="Arial" w:hAnsi="Arial" w:cs="Arial"/>
+                <w:w w:val="115"/>
+                <w:sz w:val="16"/>
+                <w:szCs w:val="16"/>
+              </w:rPr>
+              <w:instrText xml:space="preserve"> MERGEFIELD  address1  \* MERGEFORMAT </w:instrText>
+            </w:r>
+            <w:r>
+              <w:rPr>
+                <w:rFonts w:ascii="Arial" w:hAnsi="Arial" w:cs="Arial"/>
+                <w:w w:val="115"/>
+                <w:sz w:val="16"/>
+                <w:szCs w:val="16"/>
+              </w:rPr>
+              <w:fldChar w:fldCharType="separate"/>
+            </w:r>
+            <w:r>
+              <w:rPr>
+                <w:rFonts w:ascii="Arial" w:hAnsi="Arial" w:cs="Arial"/>
+                <w:w w:val="115"/>
+                <w:sz w:val="16"/>
+                <w:szCs w:val="16"/>
+              </w:rPr>
+              <w:t>«address1»</w:t>
+            </w:r>
+            <w:r>
+              <w:rPr>
+                <w:rFonts w:ascii="Arial" w:hAnsi="Arial" w:cs="Arial"/>
+                <w:w w:val="115"/>
+                <w:sz w:val="16"/>
+                <w:szCs w:val="16"/>
+              </w:rPr>
+              <w:fldChar w:fldCharType="end"/>
+            </w:r>
+          </w:p>
+        </w:tc>
+        <w:tc>
+          <w:tcPr>
+            <w:tcW w:w="2551" w:type="dxa"/>
+          </w:tcPr>
+          <w:p>
+            <w:pPr>
+              <w:pStyle w:val="TableParagraph"/>
+              <w:spacing w:before="38"/>
+              <w:ind w:left="710"/>
+              <w:rPr>
+                <w:rFonts w:ascii="Arial" w:hAnsi="Arial" w:cs="Arial"/>
+                <w:w w:val="115"/>
+                <w:sz w:val="16"/>
+                <w:szCs w:val="16"/>
+              </w:rPr>
+            </w:pPr>
+            <w:r>
+              <w:rPr>
+                <w:rFonts w:ascii="Arial" w:hAnsi="Arial" w:cs="Arial"/>
+                <w:w w:val="115"/>
+                <w:sz w:val="16"/>
+                <w:szCs w:val="16"/>
+              </w:rPr>
+              <w:fldChar w:fldCharType="begin"/>
+            </w:r>
+            <w:r>
+              <w:rPr>
+                <w:rFonts w:ascii="Arial" w:hAnsi="Arial" w:cs="Arial"/>
+                <w:w w:val="115"/>
+                <w:sz w:val="16"/>
+                <w:szCs w:val="16"/>
+              </w:rPr>
+              <w:instrText xml:space="preserve"> MERGEFIELD  sharedKeyHeader  \* MERGEFORMAT </w:instrText>
+            </w:r>
+            <w:r>
+              <w:rPr>
+                <w:rFonts w:ascii="Arial" w:hAnsi="Arial" w:cs="Arial"/>
+                <w:w w:val="115"/>
+                <w:sz w:val="16"/>
+                <w:szCs w:val="16"/>
+              </w:rPr>
+              <w:fldChar w:fldCharType="separate"/>
+            </w:r>
+            <w:r>
+              <w:rPr>
+                <w:rFonts w:ascii="Arial" w:hAnsi="Arial" w:cs="Arial"/>
+                <w:w w:val="115"/>
+                <w:sz w:val="16"/>
+                <w:szCs w:val="16"/>
+              </w:rPr>
+              <w:t>«sharedKeyHeader»</w:t>
+            </w:r>
+            <w:r>
+              <w:rPr>
+                <w:rFonts w:ascii="Arial" w:hAnsi="Arial" w:cs="Arial"/>
+                <w:w w:val="115"/>
+                <w:sz w:val="16"/>
+                <w:szCs w:val="16"/>
+              </w:rPr>
+              <w:fldChar w:fldCharType="end"/>
+            </w:r>
+            <w:r>
+              <w:rPr>
+                <w:rFonts w:ascii="Arial" w:hAnsi="Arial" w:cs="Arial"/>
+                <w:w w:val="115"/>
+                <w:sz w:val="16"/>
+                <w:szCs w:val="16"/>
+              </w:rPr>
+              <w:t>:</w:t>
+            </w:r>
+          </w:p>
+        </w:tc>
+        <w:tc>
+          <w:tcPr>
+            <w:tcW w:w="3403" w:type="dxa"/>
+          </w:tcPr>
+          <w:p>
+            <w:pPr>
+              <w:pStyle w:val="TableParagraph"/>
+              <w:spacing w:before="38"/>
+              <w:ind w:left="191"/>
+              <w:rPr>
+                <w:rFonts w:ascii="Arial" w:hAnsi="Arial" w:cs="Arial"/>
+                <w:w w:val="115"/>
+                <w:sz w:val="16"/>
+                <w:szCs w:val="16"/>
+              </w:rPr>
+            </w:pPr>
+            <w:r>
+              <w:rPr>
+                <w:rFonts w:ascii="Arial" w:hAnsi="Arial" w:cs="Arial"/>
+                <w:w w:val="115"/>
+                <w:sz w:val="16"/>
+                <w:szCs w:val="16"/>
+              </w:rPr>
+              <w:fldChar w:fldCharType="begin"/>
+            </w:r>
+            <w:r>
+              <w:rPr>
+                <w:rFonts w:ascii="Arial" w:hAnsi="Arial" w:cs="Arial"/>
+                <w:w w:val="115"/>
+                <w:sz w:val="16"/>
+                <w:szCs w:val="16"/>
+              </w:rPr>
+              <w:instrText xml:space="preserve"> MERGEFIELD  sharedKey  \* MERGEFORMAT </w:instrText>
+            </w:r>
+            <w:r>
+              <w:rPr>
+                <w:rFonts w:ascii="Arial" w:hAnsi="Arial" w:cs="Arial"/>
+                <w:w w:val="115"/>
+                <w:sz w:val="16"/>
+                <w:szCs w:val="16"/>
+              </w:rPr>
+              <w:fldChar w:fldCharType="separate"/>
+            </w:r>
+            <w:r>
+              <w:rPr>
+                <w:rFonts w:ascii="Arial" w:hAnsi="Arial" w:cs="Arial"/>
+                <w:w w:val="115"/>
+                <w:sz w:val="16"/>
+                <w:szCs w:val="16"/>
+              </w:rPr>
+              <w:t>«sharedKey»</w:t>
+            </w:r>
+            <w:r>
+              <w:rPr>
+                <w:rFonts w:ascii="Arial" w:hAnsi="Arial" w:cs="Arial"/>
+                <w:w w:val="115"/>
+                <w:sz w:val="16"/>
+                <w:szCs w:val="16"/>
+              </w:rPr>
+              <w:fldChar w:fldCharType="end"/>
+            </w:r>
+          </w:p>
+        </w:tc>
+      </w:tr>
+      <w:tr>
+        <w:trPr>
+          <w:trHeight w:val="20"/>
+        </w:trPr>
+        <w:tc>
+          <w:tcPr>
+            <w:tcW w:w="1701" w:type="dxa"/>
+          </w:tcPr>
+          <w:p>
+            <w:pPr>
+              <w:pStyle w:val="TableParagraph"/>
+              <w:spacing w:before="38"/>
+              <w:rPr>
+                <w:rFonts w:ascii="Arial" w:hAnsi="Arial" w:cs="Arial"/>
+                <w:w w:val="115"/>
                 <w:sz w:val="16"/>
                 <w:szCs w:val="16"/>
               </w:rPr>
@@ -766,13 +803,226 @@
         </w:tc>
         <w:tc>
           <w:tcPr>
-            <w:tcW w:w="4787" w:type="dxa"/>
+            <w:tcW w:w="3969" w:type="dxa"/>
           </w:tcPr>
           <w:p>
             <w:pPr>
               <w:pStyle w:val="TableParagraph"/>
-              <w:rPr>
-                <w:rFonts w:ascii="Arial" w:hAnsi="Arial" w:cs="Arial"/>
+              <w:spacing w:before="38"/>
+              <w:ind w:left="176"/>
+              <w:rPr>
+                <w:rFonts w:ascii="Arial" w:hAnsi="Arial" w:cs="Arial"/>
+                <w:w w:val="115"/>
+                <w:sz w:val="16"/>
+                <w:szCs w:val="16"/>
+              </w:rPr>
+            </w:pPr>
+            <w:r>
+              <w:rPr>
+                <w:rFonts w:ascii="Arial" w:hAnsi="Arial" w:cs="Arial"/>
+                <w:w w:val="115"/>
+                <w:sz w:val="16"/>
+                <w:szCs w:val="16"/>
+              </w:rPr>
+              <w:fldChar w:fldCharType="begin"/>
+            </w:r>
+            <w:r>
+              <w:rPr>
+                <w:rFonts w:ascii="Arial" w:hAnsi="Arial" w:cs="Arial"/>
+                <w:w w:val="115"/>
+                <w:sz w:val="16"/>
+                <w:szCs w:val="16"/>
+              </w:rPr>
+              <w:instrText xml:space="preserve"> MERGEFIELD  address2  \* MERGEFORMAT </w:instrText>
+            </w:r>
+            <w:r>
+              <w:rPr>
+                <w:rFonts w:ascii="Arial" w:hAnsi="Arial" w:cs="Arial"/>
+                <w:w w:val="115"/>
+                <w:sz w:val="16"/>
+                <w:szCs w:val="16"/>
+              </w:rPr>
+              <w:fldChar w:fldCharType="separate"/>
+            </w:r>
+            <w:r>
+              <w:rPr>
+                <w:rFonts w:ascii="Arial" w:hAnsi="Arial" w:cs="Arial"/>
+                <w:w w:val="115"/>
+                <w:sz w:val="16"/>
+                <w:szCs w:val="16"/>
+              </w:rPr>
+              <w:t>«address2»</w:t>
+            </w:r>
+            <w:r>
+              <w:rPr>
+                <w:rFonts w:ascii="Arial" w:hAnsi="Arial" w:cs="Arial"/>
+                <w:w w:val="115"/>
+                <w:sz w:val="16"/>
+                <w:szCs w:val="16"/>
+              </w:rPr>
+              <w:fldChar w:fldCharType="end"/>
+            </w:r>
+          </w:p>
+        </w:tc>
+        <w:tc>
+          <w:tcPr>
+            <w:tcW w:w="2551" w:type="dxa"/>
+          </w:tcPr>
+          <w:p>
+            <w:pPr>
+              <w:pStyle w:val="TableParagraph"/>
+              <w:spacing w:before="38"/>
+              <w:ind w:left="710"/>
+              <w:rPr>
+                <w:rFonts w:ascii="Arial" w:hAnsi="Arial" w:cs="Arial"/>
+                <w:w w:val="115"/>
+                <w:sz w:val="16"/>
+                <w:szCs w:val="16"/>
+              </w:rPr>
+            </w:pPr>
+            <w:r>
+              <w:rPr>
+                <w:rFonts w:ascii="Arial" w:hAnsi="Arial" w:cs="Arial"/>
+                <w:w w:val="115"/>
+                <w:sz w:val="16"/>
+                <w:szCs w:val="16"/>
+              </w:rPr>
+              <w:fldChar w:fldCharType="begin"/>
+            </w:r>
+            <w:r>
+              <w:rPr>
+                <w:rFonts w:ascii="Arial" w:hAnsi="Arial" w:cs="Arial"/>
+                <w:w w:val="115"/>
+                <w:sz w:val="16"/>
+                <w:szCs w:val="16"/>
+              </w:rPr>
+              <w:instrText xml:space="preserve"> MERGEFIELD  contactLabels0  \* MERGEFORMAT </w:instrText>
+            </w:r>
+            <w:r>
+              <w:rPr>
+                <w:rFonts w:ascii="Arial" w:hAnsi="Arial" w:cs="Arial"/>
+                <w:w w:val="115"/>
+                <w:sz w:val="16"/>
+                <w:szCs w:val="16"/>
+              </w:rPr>
+              <w:fldChar w:fldCharType="separate"/>
+            </w:r>
+            <w:r>
+              <w:rPr>
+                <w:rFonts w:ascii="Arial" w:hAnsi="Arial" w:cs="Arial"/>
+                <w:w w:val="115"/>
+                <w:sz w:val="16"/>
+                <w:szCs w:val="16"/>
+              </w:rPr>
+              <w:t>«contactLabels0»</w:t>
+            </w:r>
+            <w:r>
+              <w:rPr>
+                <w:rFonts w:ascii="Arial" w:hAnsi="Arial" w:cs="Arial"/>
+                <w:w w:val="115"/>
+                <w:sz w:val="16"/>
+                <w:szCs w:val="16"/>
+              </w:rPr>
+              <w:fldChar w:fldCharType="end"/>
+            </w:r>
+          </w:p>
+        </w:tc>
+        <w:tc>
+          <w:tcPr>
+            <w:tcW w:w="3403" w:type="dxa"/>
+          </w:tcPr>
+          <w:p>
+            <w:pPr>
+              <w:pStyle w:val="TableParagraph"/>
+              <w:spacing w:before="38"/>
+              <w:ind w:left="191"/>
+              <w:rPr>
+                <w:rFonts w:ascii="Arial" w:hAnsi="Arial" w:cs="Arial"/>
+                <w:w w:val="115"/>
+                <w:sz w:val="16"/>
+                <w:szCs w:val="16"/>
+              </w:rPr>
+            </w:pPr>
+            <w:r>
+              <w:rPr>
+                <w:rFonts w:ascii="Arial" w:hAnsi="Arial" w:cs="Arial"/>
+                <w:w w:val="115"/>
+                <w:sz w:val="16"/>
+                <w:szCs w:val="16"/>
+              </w:rPr>
+              <w:fldChar w:fldCharType="begin"/>
+            </w:r>
+            <w:r>
+              <w:rPr>
+                <w:rFonts w:ascii="Arial" w:hAnsi="Arial" w:cs="Arial"/>
+                <w:w w:val="115"/>
+                <w:sz w:val="16"/>
+                <w:szCs w:val="16"/>
+              </w:rPr>
+              <w:instrText xml:space="preserve"> MERGEFIELD  contactInfo0  \* MERGEFORMAT </w:instrText>
+            </w:r>
+            <w:r>
+              <w:rPr>
+                <w:rFonts w:ascii="Arial" w:hAnsi="Arial" w:cs="Arial"/>
+                <w:w w:val="115"/>
+                <w:sz w:val="16"/>
+                <w:szCs w:val="16"/>
+              </w:rPr>
+              <w:fldChar w:fldCharType="separate"/>
+            </w:r>
+            <w:r>
+              <w:rPr>
+                <w:rFonts w:ascii="Arial" w:hAnsi="Arial" w:cs="Arial"/>
+                <w:w w:val="115"/>
+                <w:sz w:val="16"/>
+                <w:szCs w:val="16"/>
+              </w:rPr>
+              <w:t>«contactInfo0»</w:t>
+            </w:r>
+            <w:r>
+              <w:rPr>
+                <w:rFonts w:ascii="Arial" w:hAnsi="Arial" w:cs="Arial"/>
+                <w:w w:val="115"/>
+                <w:sz w:val="16"/>
+                <w:szCs w:val="16"/>
+              </w:rPr>
+              <w:fldChar w:fldCharType="end"/>
+            </w:r>
+          </w:p>
+        </w:tc>
+      </w:tr>
+      <w:tr>
+        <w:trPr>
+          <w:trHeight w:val="20"/>
+        </w:trPr>
+        <w:tc>
+          <w:tcPr>
+            <w:tcW w:w="1701" w:type="dxa"/>
+          </w:tcPr>
+          <w:p>
+            <w:pPr>
+              <w:pStyle w:val="TableParagraph"/>
+              <w:spacing w:before="38"/>
+              <w:rPr>
+                <w:rFonts w:ascii="Arial" w:hAnsi="Arial" w:cs="Arial"/>
+                <w:w w:val="115"/>
+                <w:sz w:val="16"/>
+                <w:szCs w:val="16"/>
+              </w:rPr>
+            </w:pPr>
+          </w:p>
+        </w:tc>
+        <w:tc>
+          <w:tcPr>
+            <w:tcW w:w="3969" w:type="dxa"/>
+          </w:tcPr>
+          <w:p>
+            <w:pPr>
+              <w:pStyle w:val="TableParagraph"/>
+              <w:spacing w:before="38"/>
+              <w:rPr>
+                <w:rFonts w:ascii="Arial" w:hAnsi="Arial" w:cs="Arial"/>
+                <w:w w:val="115"/>
                 <w:sz w:val="16"/>
                 <w:szCs w:val="16"/>
               </w:rPr>
@@ -790,6 +1040,7 @@
               <w:ind w:left="710"/>
               <w:rPr>
                 <w:rFonts w:ascii="Arial" w:hAnsi="Arial" w:cs="Arial"/>
+                <w:w w:val="115"/>
                 <w:sz w:val="16"/>
                 <w:szCs w:val="16"/>
               </w:rPr>
@@ -801,7 +1052,43 @@
                 <w:sz w:val="16"/>
                 <w:szCs w:val="16"/>
               </w:rPr>
-              <w:t>Work:</w:t>
+              <w:fldChar w:fldCharType="begin"/>
+            </w:r>
+            <w:r>
+              <w:rPr>
+                <w:rFonts w:ascii="Arial" w:hAnsi="Arial" w:cs="Arial"/>
+                <w:w w:val="115"/>
+                <w:sz w:val="16"/>
+                <w:szCs w:val="16"/>
+              </w:rPr>
+              <w:instrText xml:space="preserve"> MERGEFIELD  contactLabels1  \* MERGEFORMAT </w:instrText>
+            </w:r>
+            <w:r>
+              <w:rPr>
+                <w:rFonts w:ascii="Arial" w:hAnsi="Arial" w:cs="Arial"/>
+                <w:w w:val="115"/>
+                <w:sz w:val="16"/>
+                <w:szCs w:val="16"/>
+              </w:rPr>
+              <w:fldChar w:fldCharType="separate"/>
+            </w:r>
+            <w:r>
+              <w:rPr>
+                <w:rFonts w:ascii="Arial" w:hAnsi="Arial" w:cs="Arial"/>
+                <w:w w:val="115"/>
+                <w:sz w:val="16"/>
+                <w:szCs w:val="16"/>
+              </w:rPr>
+              <w:t>«contactLabels1»</w:t>
+            </w:r>
+            <w:r>
+              <w:rPr>
+                <w:rFonts w:ascii="Arial" w:hAnsi="Arial" w:cs="Arial"/>
+                <w:w w:val="115"/>
+                <w:sz w:val="16"/>
+                <w:szCs w:val="16"/>
+              </w:rPr>
+              <w:fldChar w:fldCharType="end"/>
             </w:r>
           </w:p>
         </w:tc>
@@ -816,6 +1103,7 @@
               <w:ind w:left="191"/>
               <w:rPr>
                 <w:rFonts w:ascii="Arial" w:hAnsi="Arial" w:cs="Arial"/>
+                <w:w w:val="115"/>
                 <w:sz w:val="16"/>
                 <w:szCs w:val="16"/>
               </w:rPr>
@@ -836,7 +1124,7 @@
                 <w:sz w:val="16"/>
                 <w:szCs w:val="16"/>
               </w:rPr>
-              <w:instrText xml:space="preserve"> MERGEFIELD  workPhoneNumber  \* MERGEFORMAT </w:instrText>
+              <w:instrText xml:space="preserve"> MERGEFIELD  contactInfo1  \* MERGEFORMAT </w:instrText>
             </w:r>
             <w:r>
               <w:rPr>
@@ -850,12 +1138,11 @@
             <w:r>
               <w:rPr>
                 <w:rFonts w:ascii="Arial" w:hAnsi="Arial" w:cs="Arial"/>
-                <w:noProof/>
-                <w:w w:val="115"/>
-                <w:sz w:val="16"/>
-                <w:szCs w:val="16"/>
-              </w:rPr>
-              <w:t>«workPhoneNumber»</w:t>
+                <w:w w:val="115"/>
+                <w:sz w:val="16"/>
+                <w:szCs w:val="16"/>
+              </w:rPr>
+              <w:t>«contactInfo1»</w:t>
             </w:r>
             <w:r>
               <w:rPr>
@@ -871,17 +1158,19 @@
       </w:tr>
       <w:tr>
         <w:trPr>
-          <w:trHeight w:val="256"/>
+          <w:trHeight w:val="20"/>
         </w:trPr>
         <w:tc>
           <w:tcPr>
-            <w:tcW w:w="883" w:type="dxa"/>
+            <w:tcW w:w="1701" w:type="dxa"/>
           </w:tcPr>
           <w:p>
             <w:pPr>
               <w:pStyle w:val="TableParagraph"/>
-              <w:rPr>
-                <w:rFonts w:ascii="Arial" w:hAnsi="Arial" w:cs="Arial"/>
+              <w:spacing w:before="38"/>
+              <w:rPr>
+                <w:rFonts w:ascii="Arial" w:hAnsi="Arial" w:cs="Arial"/>
+                <w:w w:val="115"/>
                 <w:sz w:val="16"/>
                 <w:szCs w:val="16"/>
               </w:rPr>
@@ -890,13 +1179,15 @@
         </w:tc>
         <w:tc>
           <w:tcPr>
-            <w:tcW w:w="4787" w:type="dxa"/>
+            <w:tcW w:w="3969" w:type="dxa"/>
           </w:tcPr>
           <w:p>
             <w:pPr>
               <w:pStyle w:val="TableParagraph"/>
-              <w:rPr>
-                <w:rFonts w:ascii="Arial" w:hAnsi="Arial" w:cs="Arial"/>
+              <w:spacing w:before="38"/>
+              <w:rPr>
+                <w:rFonts w:ascii="Arial" w:hAnsi="Arial" w:cs="Arial"/>
+                <w:w w:val="115"/>
                 <w:sz w:val="16"/>
                 <w:szCs w:val="16"/>
               </w:rPr>
@@ -914,6 +1205,7 @@
               <w:ind w:left="710"/>
               <w:rPr>
                 <w:rFonts w:ascii="Arial" w:hAnsi="Arial" w:cs="Arial"/>
+                <w:w w:val="115"/>
                 <w:sz w:val="16"/>
                 <w:szCs w:val="16"/>
               </w:rPr>
@@ -925,7 +1217,43 @@
                 <w:sz w:val="16"/>
                 <w:szCs w:val="16"/>
               </w:rPr>
-              <w:t>Mobile:</w:t>
+              <w:fldChar w:fldCharType="begin"/>
+            </w:r>
+            <w:r>
+              <w:rPr>
+                <w:rFonts w:ascii="Arial" w:hAnsi="Arial" w:cs="Arial"/>
+                <w:w w:val="115"/>
+                <w:sz w:val="16"/>
+                <w:szCs w:val="16"/>
+              </w:rPr>
+              <w:instrText xml:space="preserve"> MERGEFIELD  contactLabels2  \* MERGEFORMAT </w:instrText>
+            </w:r>
+            <w:r>
+              <w:rPr>
+                <w:rFonts w:ascii="Arial" w:hAnsi="Arial" w:cs="Arial"/>
+                <w:w w:val="115"/>
+                <w:sz w:val="16"/>
+                <w:szCs w:val="16"/>
+              </w:rPr>
+              <w:fldChar w:fldCharType="separate"/>
+            </w:r>
+            <w:r>
+              <w:rPr>
+                <w:rFonts w:ascii="Arial" w:hAnsi="Arial" w:cs="Arial"/>
+                <w:w w:val="115"/>
+                <w:sz w:val="16"/>
+                <w:szCs w:val="16"/>
+              </w:rPr>
+              <w:t>«contactLabels2»</w:t>
+            </w:r>
+            <w:r>
+              <w:rPr>
+                <w:rFonts w:ascii="Arial" w:hAnsi="Arial" w:cs="Arial"/>
+                <w:w w:val="115"/>
+                <w:sz w:val="16"/>
+                <w:szCs w:val="16"/>
+              </w:rPr>
+              <w:fldChar w:fldCharType="end"/>
             </w:r>
           </w:p>
         </w:tc>
@@ -940,6 +1268,7 @@
               <w:ind w:left="191"/>
               <w:rPr>
                 <w:rFonts w:ascii="Arial" w:hAnsi="Arial" w:cs="Arial"/>
+                <w:w w:val="115"/>
                 <w:sz w:val="16"/>
                 <w:szCs w:val="16"/>
               </w:rPr>
@@ -960,7 +1289,7 @@
                 <w:sz w:val="16"/>
                 <w:szCs w:val="16"/>
               </w:rPr>
-              <w:instrText xml:space="preserve"> MERGEFIELD  mobilePhoneNumber  \* MERGEFORMAT </w:instrText>
+              <w:instrText xml:space="preserve"> MERGEFIELD  contactInfo2  \* MERGEFORMAT </w:instrText>
             </w:r>
             <w:r>
               <w:rPr>
@@ -974,136 +1303,11 @@
             <w:r>
               <w:rPr>
                 <w:rFonts w:ascii="Arial" w:hAnsi="Arial" w:cs="Arial"/>
-                <w:noProof/>
-                <w:w w:val="115"/>
-                <w:sz w:val="16"/>
-                <w:szCs w:val="16"/>
-              </w:rPr>
-              <w:t>«mobilePhoneNumber»</w:t>
-            </w:r>
-            <w:r>
-              <w:rPr>
-                <w:rFonts w:ascii="Arial" w:hAnsi="Arial" w:cs="Arial"/>
-                <w:w w:val="115"/>
-                <w:sz w:val="16"/>
-                <w:szCs w:val="16"/>
-              </w:rPr>
-              <w:fldChar w:fldCharType="end"/>
-            </w:r>
-          </w:p>
-        </w:tc>
-      </w:tr>
-      <w:tr>
-        <w:trPr>
-          <w:trHeight w:val="212"/>
-        </w:trPr>
-        <w:tc>
-          <w:tcPr>
-            <w:tcW w:w="883" w:type="dxa"/>
-          </w:tcPr>
-          <w:p>
-            <w:pPr>
-              <w:pStyle w:val="TableParagraph"/>
-              <w:rPr>
-                <w:rFonts w:ascii="Arial" w:hAnsi="Arial" w:cs="Arial"/>
-                <w:sz w:val="16"/>
-                <w:szCs w:val="16"/>
-              </w:rPr>
-            </w:pPr>
-          </w:p>
-        </w:tc>
-        <w:tc>
-          <w:tcPr>
-            <w:tcW w:w="4787" w:type="dxa"/>
-          </w:tcPr>
-          <w:p>
-            <w:pPr>
-              <w:pStyle w:val="TableParagraph"/>
-              <w:rPr>
-                <w:rFonts w:ascii="Arial" w:hAnsi="Arial" w:cs="Arial"/>
-                <w:sz w:val="16"/>
-                <w:szCs w:val="16"/>
-              </w:rPr>
-            </w:pPr>
-          </w:p>
-        </w:tc>
-        <w:tc>
-          <w:tcPr>
-            <w:tcW w:w="2551" w:type="dxa"/>
-          </w:tcPr>
-          <w:p>
-            <w:pPr>
-              <w:pStyle w:val="TableParagraph"/>
-              <w:spacing w:before="38" w:line="154" w:lineRule="exact"/>
-              <w:ind w:left="710"/>
-              <w:rPr>
-                <w:rFonts w:ascii="Arial" w:hAnsi="Arial" w:cs="Arial"/>
-                <w:sz w:val="16"/>
-                <w:szCs w:val="16"/>
-              </w:rPr>
-            </w:pPr>
-            <w:r>
-              <w:rPr>
-                <w:rFonts w:ascii="Arial" w:hAnsi="Arial" w:cs="Arial"/>
-                <w:w w:val="115"/>
-                <w:sz w:val="16"/>
-                <w:szCs w:val="16"/>
-              </w:rPr>
-              <w:t>Fax:</w:t>
-            </w:r>
-          </w:p>
-        </w:tc>
-        <w:tc>
-          <w:tcPr>
-            <w:tcW w:w="3403" w:type="dxa"/>
-          </w:tcPr>
-          <w:p>
-            <w:pPr>
-              <w:pStyle w:val="TableParagraph"/>
-              <w:spacing w:before="38" w:line="154" w:lineRule="exact"/>
-              <w:ind w:left="191"/>
-              <w:rPr>
-                <w:rFonts w:ascii="Arial" w:hAnsi="Arial" w:cs="Arial"/>
-                <w:sz w:val="16"/>
-                <w:szCs w:val="16"/>
-              </w:rPr>
-            </w:pPr>
-            <w:r>
-              <w:rPr>
-                <w:rFonts w:ascii="Arial" w:hAnsi="Arial" w:cs="Arial"/>
-                <w:w w:val="115"/>
-                <w:sz w:val="16"/>
-                <w:szCs w:val="16"/>
-              </w:rPr>
-              <w:fldChar w:fldCharType="begin"/>
-            </w:r>
-            <w:r>
-              <w:rPr>
-                <w:rFonts w:ascii="Arial" w:hAnsi="Arial" w:cs="Arial"/>
-                <w:w w:val="115"/>
-                <w:sz w:val="16"/>
-                <w:szCs w:val="16"/>
-              </w:rPr>
-              <w:instrText xml:space="preserve"> MERGEFIELD  faxPhoneNumber  \* MERGEFORMAT </w:instrText>
-            </w:r>
-            <w:r>
-              <w:rPr>
-                <w:rFonts w:ascii="Arial" w:hAnsi="Arial" w:cs="Arial"/>
-                <w:w w:val="115"/>
-                <w:sz w:val="16"/>
-                <w:szCs w:val="16"/>
-              </w:rPr>
-              <w:fldChar w:fldCharType="separate"/>
-            </w:r>
-            <w:r>
-              <w:rPr>
-                <w:rFonts w:ascii="Arial" w:hAnsi="Arial" w:cs="Arial"/>
-                <w:noProof/>
-                <w:w w:val="115"/>
-                <w:sz w:val="16"/>
-                <w:szCs w:val="16"/>
-              </w:rPr>
-              <w:t>«faxPhoneNumber»</w:t>
+                <w:w w:val="115"/>
+                <w:sz w:val="16"/>
+                <w:szCs w:val="16"/>
+              </w:rPr>
+              <w:t>«contactInfo2»</w:t>
             </w:r>
             <w:r>
               <w:rPr>
@@ -1147,9 +1351,11 @@
     </w:p>
     <w:p>
       <w:pPr>
+        <w:ind w:left="142"/>
         <w:rPr>
           <w:rFonts w:ascii="Arial" w:hAnsi="Arial" w:cs="Arial"/>
           <w:b/>
+          <w:bCs/>
           <w:w w:val="115"/>
           <w:sz w:val="20"/>
           <w:szCs w:val="20"/>
@@ -1159,6 +1365,7 @@
         <w:rPr>
           <w:rFonts w:ascii="Arial" w:hAnsi="Arial" w:cs="Arial"/>
           <w:b/>
+          <w:bCs/>
           <w:w w:val="115"/>
           <w:sz w:val="20"/>
           <w:szCs w:val="20"/>
@@ -1169,6 +1376,7 @@
         <w:rPr>
           <w:rFonts w:ascii="Arial" w:hAnsi="Arial" w:cs="Arial"/>
           <w:b/>
+          <w:bCs/>
           <w:w w:val="115"/>
           <w:sz w:val="20"/>
           <w:szCs w:val="20"/>
@@ -1196,7 +1404,8 @@
     <w:tbl>
       <w:tblPr>
         <w:tblStyle w:val="TableGrid"/>
-        <w:tblW w:w="11766" w:type="dxa"/>
+        <w:tblW w:w="11482" w:type="dxa"/>
+        <w:tblInd w:w="142" w:type="dxa"/>
         <w:tblBorders>
           <w:top w:val="none" w:sz="0" w:space="0" w:color="auto"/>
           <w:left w:val="none" w:sz="0" w:space="0" w:color="auto"/>
@@ -1213,7 +1422,7 @@
       </w:tblPr>
       <w:tblGrid>
         <w:gridCol w:w="850"/>
-        <w:gridCol w:w="10916"/>
+        <w:gridCol w:w="10632"/>
       </w:tblGrid>
       <w:tr>
         <w:tc>
@@ -1226,7 +1435,6 @@
               <w:spacing w:line="456" w:lineRule="auto"/>
               <w:rPr>
                 <w:rFonts w:ascii="Arial" w:hAnsi="Arial" w:cs="Arial"/>
-                <w:spacing w:val="2"/>
                 <w:w w:val="115"/>
                 <w:sz w:val="20"/>
                 <w:szCs w:val="20"/>
@@ -1235,7 +1443,6 @@
             <w:r>
               <w:rPr>
                 <w:rFonts w:ascii="Arial" w:hAnsi="Arial" w:cs="Arial"/>
-                <w:spacing w:val="2"/>
                 <w:w w:val="115"/>
                 <w:sz w:val="20"/>
                 <w:szCs w:val="20"/>
@@ -1246,7 +1453,7 @@
         </w:tc>
         <w:tc>
           <w:tcPr>
-            <w:tcW w:w="10916" w:type="dxa"/>
+            <w:tcW w:w="10632" w:type="dxa"/>
           </w:tcPr>
           <w:p>
             <w:pPr>
@@ -1254,7 +1461,6 @@
               <w:spacing w:line="456" w:lineRule="auto"/>
               <w:rPr>
                 <w:rFonts w:ascii="Arial" w:hAnsi="Arial" w:cs="Arial"/>
-                <w:spacing w:val="2"/>
                 <w:w w:val="115"/>
                 <w:sz w:val="20"/>
                 <w:szCs w:val="20"/>
@@ -1263,7 +1469,6 @@
             <w:r>
               <w:rPr>
                 <w:rFonts w:ascii="Arial" w:hAnsi="Arial" w:cs="Arial"/>
-                <w:spacing w:val="2"/>
                 <w:w w:val="115"/>
                 <w:sz w:val="20"/>
                 <w:szCs w:val="20"/>
@@ -1277,7 +1482,6 @@
               <w:spacing w:line="456" w:lineRule="auto"/>
               <w:rPr>
                 <w:rFonts w:ascii="Arial" w:hAnsi="Arial" w:cs="Arial"/>
-                <w:spacing w:val="2"/>
                 <w:w w:val="115"/>
                 <w:sz w:val="20"/>
                 <w:szCs w:val="20"/>
@@ -1297,7 +1501,6 @@
               <w:spacing w:line="456" w:lineRule="auto"/>
               <w:rPr>
                 <w:rFonts w:ascii="Arial" w:hAnsi="Arial" w:cs="Arial"/>
-                <w:spacing w:val="2"/>
                 <w:w w:val="115"/>
                 <w:sz w:val="20"/>
                 <w:szCs w:val="20"/>
@@ -1306,7 +1509,6 @@
             <w:r>
               <w:rPr>
                 <w:rFonts w:ascii="Arial" w:hAnsi="Arial" w:cs="Arial"/>
-                <w:spacing w:val="2"/>
                 <w:w w:val="115"/>
                 <w:sz w:val="20"/>
                 <w:szCs w:val="20"/>
@@ -1317,7 +1519,7 @@
         </w:tc>
         <w:tc>
           <w:tcPr>
-            <w:tcW w:w="10916" w:type="dxa"/>
+            <w:tcW w:w="10632" w:type="dxa"/>
           </w:tcPr>
           <w:p>
             <w:pPr>
@@ -1325,7 +1527,6 @@
               <w:spacing w:line="456" w:lineRule="auto"/>
               <w:rPr>
                 <w:rFonts w:ascii="Arial" w:hAnsi="Arial" w:cs="Arial"/>
-                <w:spacing w:val="2"/>
                 <w:w w:val="115"/>
                 <w:sz w:val="20"/>
                 <w:szCs w:val="20"/>
@@ -1334,7 +1535,6 @@
             <w:r>
               <w:rPr>
                 <w:rFonts w:ascii="Arial" w:hAnsi="Arial" w:cs="Arial"/>
-                <w:spacing w:val="2"/>
                 <w:w w:val="115"/>
                 <w:sz w:val="20"/>
                 <w:szCs w:val="20"/>
@@ -1348,7 +1548,6 @@
               <w:spacing w:line="456" w:lineRule="auto"/>
               <w:rPr>
                 <w:rFonts w:ascii="Arial" w:hAnsi="Arial" w:cs="Arial"/>
-                <w:spacing w:val="2"/>
                 <w:w w:val="115"/>
                 <w:sz w:val="20"/>
                 <w:szCs w:val="20"/>
@@ -1368,7 +1567,6 @@
               <w:spacing w:line="456" w:lineRule="auto"/>
               <w:rPr>
                 <w:rFonts w:ascii="Arial" w:hAnsi="Arial" w:cs="Arial"/>
-                <w:spacing w:val="2"/>
                 <w:w w:val="115"/>
                 <w:sz w:val="20"/>
                 <w:szCs w:val="20"/>
@@ -1377,7 +1575,6 @@
             <w:r>
               <w:rPr>
                 <w:rFonts w:ascii="Arial" w:hAnsi="Arial" w:cs="Arial"/>
-                <w:spacing w:val="2"/>
                 <w:w w:val="115"/>
                 <w:sz w:val="20"/>
                 <w:szCs w:val="20"/>
@@ -1388,7 +1585,7 @@
         </w:tc>
         <w:tc>
           <w:tcPr>
-            <w:tcW w:w="10916" w:type="dxa"/>
+            <w:tcW w:w="10632" w:type="dxa"/>
           </w:tcPr>
           <w:p>
             <w:pPr>
@@ -1396,7 +1593,6 @@
               <w:spacing w:line="456" w:lineRule="auto"/>
               <w:rPr>
                 <w:rFonts w:ascii="Arial" w:hAnsi="Arial" w:cs="Arial"/>
-                <w:spacing w:val="2"/>
                 <w:w w:val="115"/>
                 <w:sz w:val="20"/>
                 <w:szCs w:val="20"/>
@@ -1405,7 +1601,6 @@
             <w:r>
               <w:rPr>
                 <w:rFonts w:ascii="Arial" w:hAnsi="Arial" w:cs="Arial"/>
-                <w:spacing w:val="2"/>
                 <w:w w:val="115"/>
                 <w:sz w:val="20"/>
                 <w:szCs w:val="20"/>
@@ -1416,7 +1611,6 @@
               <w:r>
                 <w:rPr>
                   <w:rFonts w:ascii="Arial" w:hAnsi="Arial" w:cs="Arial"/>
-                  <w:spacing w:val="2"/>
                   <w:w w:val="115"/>
                   <w:sz w:val="20"/>
                   <w:szCs w:val="20"/>
@@ -1427,7 +1621,6 @@
             <w:r>
               <w:rPr>
                 <w:rFonts w:ascii="Arial" w:hAnsi="Arial" w:cs="Arial"/>
-                <w:spacing w:val="2"/>
                 <w:w w:val="115"/>
                 <w:sz w:val="20"/>
                 <w:szCs w:val="20"/>
@@ -1441,7 +1634,6 @@
               <w:spacing w:line="456" w:lineRule="auto"/>
               <w:rPr>
                 <w:rFonts w:ascii="Arial" w:hAnsi="Arial" w:cs="Arial"/>
-                <w:spacing w:val="2"/>
                 <w:w w:val="115"/>
                 <w:sz w:val="20"/>
                 <w:szCs w:val="20"/>
@@ -1461,7 +1653,6 @@
               <w:spacing w:line="456" w:lineRule="auto"/>
               <w:rPr>
                 <w:rFonts w:ascii="Arial" w:hAnsi="Arial" w:cs="Arial"/>
-                <w:spacing w:val="2"/>
                 <w:w w:val="115"/>
                 <w:sz w:val="20"/>
                 <w:szCs w:val="20"/>
@@ -1470,7 +1661,6 @@
             <w:r>
               <w:rPr>
                 <w:rFonts w:ascii="Arial" w:hAnsi="Arial" w:cs="Arial"/>
-                <w:spacing w:val="2"/>
                 <w:w w:val="115"/>
                 <w:sz w:val="20"/>
                 <w:szCs w:val="20"/>
@@ -1481,7 +1671,7 @@
         </w:tc>
         <w:tc>
           <w:tcPr>
-            <w:tcW w:w="10916" w:type="dxa"/>
+            <w:tcW w:w="10632" w:type="dxa"/>
           </w:tcPr>
           <w:p>
             <w:pPr>
@@ -1489,7 +1679,6 @@
               <w:spacing w:line="456" w:lineRule="auto"/>
               <w:rPr>
                 <w:rFonts w:ascii="Arial" w:hAnsi="Arial" w:cs="Arial"/>
-                <w:spacing w:val="2"/>
                 <w:w w:val="115"/>
                 <w:sz w:val="20"/>
                 <w:szCs w:val="20"/>
@@ -1498,7 +1687,6 @@
             <w:r>
               <w:rPr>
                 <w:rFonts w:ascii="Arial" w:hAnsi="Arial" w:cs="Arial"/>
-                <w:spacing w:val="2"/>
                 <w:w w:val="115"/>
                 <w:sz w:val="20"/>
                 <w:szCs w:val="20"/>
@@ -1512,7 +1700,6 @@
               <w:spacing w:line="456" w:lineRule="auto"/>
               <w:rPr>
                 <w:rFonts w:ascii="Arial" w:hAnsi="Arial" w:cs="Arial"/>
-                <w:spacing w:val="2"/>
                 <w:w w:val="115"/>
                 <w:sz w:val="20"/>
                 <w:szCs w:val="20"/>
@@ -1532,7 +1719,6 @@
               <w:spacing w:line="456" w:lineRule="auto"/>
               <w:rPr>
                 <w:rFonts w:ascii="Arial" w:hAnsi="Arial" w:cs="Arial"/>
-                <w:spacing w:val="2"/>
                 <w:w w:val="115"/>
                 <w:sz w:val="20"/>
                 <w:szCs w:val="20"/>
@@ -1541,7 +1727,6 @@
             <w:r>
               <w:rPr>
                 <w:rFonts w:ascii="Arial" w:hAnsi="Arial" w:cs="Arial"/>
-                <w:spacing w:val="2"/>
                 <w:w w:val="115"/>
                 <w:sz w:val="20"/>
                 <w:szCs w:val="20"/>
@@ -1552,7 +1737,7 @@
         </w:tc>
         <w:tc>
           <w:tcPr>
-            <w:tcW w:w="10916" w:type="dxa"/>
+            <w:tcW w:w="10632" w:type="dxa"/>
           </w:tcPr>
           <w:p>
             <w:pPr>
@@ -1560,7 +1745,6 @@
               <w:spacing w:line="456" w:lineRule="auto"/>
               <w:rPr>
                 <w:rFonts w:ascii="Arial" w:hAnsi="Arial" w:cs="Arial"/>
-                <w:spacing w:val="2"/>
                 <w:w w:val="115"/>
                 <w:sz w:val="20"/>
                 <w:szCs w:val="20"/>
@@ -1569,7 +1753,6 @@
             <w:r>
               <w:rPr>
                 <w:rFonts w:ascii="Arial" w:hAnsi="Arial" w:cs="Arial"/>
-                <w:spacing w:val="2"/>
                 <w:w w:val="115"/>
                 <w:sz w:val="20"/>
                 <w:szCs w:val="20"/>
@@ -1580,7 +1763,6 @@
               <w:r>
                 <w:rPr>
                   <w:rFonts w:ascii="Arial" w:hAnsi="Arial" w:cs="Arial"/>
-                  <w:spacing w:val="2"/>
                   <w:w w:val="115"/>
                   <w:sz w:val="20"/>
                   <w:szCs w:val="20"/>
@@ -1975,28 +2157,30 @@
         <w:tblLook w:val="01E0" w:firstRow="1" w:lastRow="1" w:firstColumn="1" w:lastColumn="1" w:noHBand="0" w:noVBand="0"/>
       </w:tblPr>
       <w:tblGrid>
-        <w:gridCol w:w="883"/>
-        <w:gridCol w:w="4787"/>
+        <w:gridCol w:w="1701"/>
+        <w:gridCol w:w="3969"/>
         <w:gridCol w:w="2551"/>
         <w:gridCol w:w="3403"/>
       </w:tblGrid>
       <w:tr>
         <w:trPr>
-          <w:trHeight w:val="212"/>
+          <w:trHeight w:val="26"/>
         </w:trPr>
         <w:tc>
           <w:tcPr>
-            <w:tcW w:w="883" w:type="dxa"/>
+            <w:tcW w:w="1701" w:type="dxa"/>
           </w:tcPr>
           <w:p>
             <w:pPr>
               <w:pStyle w:val="Owner-Page1"/>
+              <w:spacing w:before="38" w:line="240" w:lineRule="auto"/>
               <w:rPr>
                 <w:rFonts w:ascii="Arial" w:hAnsi="Arial" w:cs="Arial"/>
                 <w:sz w:val="16"/>
                 <w:szCs w:val="16"/>
               </w:rPr>
             </w:pPr>
+            <w:bookmarkStart w:id="0" w:name="_GoBack" w:colFirst="0" w:colLast="3"/>
             <w:r>
               <w:rPr>
                 <w:rFonts w:ascii="Arial" w:hAnsi="Arial" w:cs="Arial"/>
@@ -2009,11 +2193,12 @@
         </w:tc>
         <w:tc>
           <w:tcPr>
-            <w:tcW w:w="4787" w:type="dxa"/>
+            <w:tcW w:w="3969" w:type="dxa"/>
           </w:tcPr>
           <w:p>
             <w:pPr>
               <w:pStyle w:val="Heading1"/>
+              <w:spacing w:before="38"/>
               <w:ind w:left="176"/>
               <w:jc w:val="both"/>
               <w:rPr>
@@ -2024,7 +2209,9 @@
             </w:pPr>
             <w:r>
               <w:rPr>
+                <w:rFonts w:eastAsia="Tahoma"/>
                 <w:b w:val="0"/>
+                <w:bCs w:val="0"/>
                 <w:w w:val="115"/>
                 <w:sz w:val="16"/>
                 <w:szCs w:val="16"/>
@@ -2033,7 +2220,9 @@
             </w:r>
             <w:r>
               <w:rPr>
+                <w:rFonts w:eastAsia="Tahoma"/>
                 <w:b w:val="0"/>
+                <w:bCs w:val="0"/>
                 <w:w w:val="115"/>
                 <w:sz w:val="16"/>
                 <w:szCs w:val="16"/>
@@ -2042,7 +2231,9 @@
             </w:r>
             <w:r>
               <w:rPr>
+                <w:rFonts w:eastAsia="Tahoma"/>
                 <w:b w:val="0"/>
+                <w:bCs w:val="0"/>
                 <w:w w:val="115"/>
                 <w:sz w:val="16"/>
                 <w:szCs w:val="16"/>
@@ -2051,201 +2242,45 @@
             </w:r>
             <w:r>
               <w:rPr>
+                <w:rFonts w:eastAsia="Tahoma"/>
                 <w:b w:val="0"/>
-                <w:noProof/>
-                <w:w w:val="115"/>
-                <w:sz w:val="16"/>
-                <w:szCs w:val="16"/>
-              </w:rPr>
-              <w:t>«organizationName»</w:t>
-            </w:r>
-            <w:r>
-              <w:rPr>
+                <w:bCs w:val="0"/>
+                <w:w w:val="115"/>
+                <w:sz w:val="16"/>
+                <w:szCs w:val="16"/>
+              </w:rPr>
+              <w:t>«</w:t>
+            </w:r>
+            <w:proofErr w:type="spellStart"/>
+            <w:r>
+              <w:rPr>
+                <w:rFonts w:eastAsia="Tahoma"/>
                 <w:b w:val="0"/>
-                <w:w w:val="115"/>
-                <w:sz w:val="16"/>
-                <w:szCs w:val="16"/>
-              </w:rPr>
-              <w:fldChar w:fldCharType="end"/>
-            </w:r>
-          </w:p>
-        </w:tc>
-        <w:tc>
-          <w:tcPr>
-            <w:tcW w:w="2551" w:type="dxa"/>
-          </w:tcPr>
-          <w:p>
-            <w:pPr>
-              <w:pStyle w:val="TableParagraph"/>
-              <w:spacing w:line="163" w:lineRule="exact"/>
-              <w:ind w:left="710"/>
-              <w:rPr>
-                <w:rFonts w:ascii="Arial" w:hAnsi="Arial" w:cs="Arial"/>
-                <w:sz w:val="16"/>
-                <w:szCs w:val="16"/>
-              </w:rPr>
-            </w:pPr>
-            <w:r>
-              <w:rPr>
-                <w:rFonts w:ascii="Arial" w:hAnsi="Arial" w:cs="Arial"/>
-                <w:w w:val="115"/>
-                <w:sz w:val="16"/>
-                <w:szCs w:val="16"/>
-              </w:rPr>
-              <w:t>Date:</w:t>
-            </w:r>
-          </w:p>
-        </w:tc>
-        <w:tc>
-          <w:tcPr>
-            <w:tcW w:w="3403" w:type="dxa"/>
-          </w:tcPr>
-          <w:p>
-            <w:pPr>
-              <w:pStyle w:val="TableParagraph"/>
-              <w:spacing w:line="163" w:lineRule="exact"/>
-              <w:ind w:left="191"/>
-              <w:rPr>
-                <w:rFonts w:ascii="Arial" w:hAnsi="Arial" w:cs="Arial"/>
-                <w:sz w:val="16"/>
-                <w:szCs w:val="16"/>
-              </w:rPr>
-            </w:pPr>
-            <w:r>
-              <w:rPr>
-                <w:rFonts w:ascii="Arial" w:hAnsi="Arial" w:cs="Arial"/>
-                <w:w w:val="115"/>
-                <w:sz w:val="16"/>
-                <w:szCs w:val="16"/>
-              </w:rPr>
-              <w:fldChar w:fldCharType="begin"/>
-            </w:r>
-            <w:r>
-              <w:rPr>
-                <w:rFonts w:ascii="Arial" w:hAnsi="Arial" w:cs="Arial"/>
-                <w:w w:val="115"/>
-                <w:sz w:val="16"/>
-                <w:szCs w:val="16"/>
-              </w:rPr>
-              <w:instrText xml:space="preserve"> MERGEFIELD  reportDate  \* MERGEFORMAT </w:instrText>
-            </w:r>
-            <w:r>
-              <w:rPr>
-                <w:rFonts w:ascii="Arial" w:hAnsi="Arial" w:cs="Arial"/>
-                <w:w w:val="115"/>
-                <w:sz w:val="16"/>
-                <w:szCs w:val="16"/>
-              </w:rPr>
-              <w:fldChar w:fldCharType="separate"/>
-            </w:r>
-            <w:r>
-              <w:rPr>
-                <w:rFonts w:ascii="Arial" w:hAnsi="Arial" w:cs="Arial"/>
-                <w:noProof/>
-                <w:w w:val="115"/>
-                <w:sz w:val="16"/>
-                <w:szCs w:val="16"/>
-              </w:rPr>
-              <w:t>«reportDate»</w:t>
-            </w:r>
-            <w:r>
-              <w:rPr>
-                <w:rFonts w:ascii="Arial" w:hAnsi="Arial" w:cs="Arial"/>
-                <w:w w:val="115"/>
-                <w:sz w:val="16"/>
-                <w:szCs w:val="16"/>
-              </w:rPr>
-              <w:fldChar w:fldCharType="end"/>
-            </w:r>
-          </w:p>
-        </w:tc>
-      </w:tr>
-      <w:tr>
-        <w:trPr>
-          <w:trHeight w:val="256"/>
-        </w:trPr>
-        <w:tc>
-          <w:tcPr>
-            <w:tcW w:w="883" w:type="dxa"/>
-          </w:tcPr>
-          <w:p>
-            <w:pPr>
-              <w:pStyle w:val="TableParagraph"/>
-              <w:spacing w:before="38"/>
-              <w:ind w:left="50"/>
-              <w:rPr>
-                <w:rFonts w:ascii="Arial" w:hAnsi="Arial" w:cs="Arial"/>
-                <w:sz w:val="16"/>
-                <w:szCs w:val="16"/>
-              </w:rPr>
-            </w:pPr>
-            <w:r>
-              <w:rPr>
-                <w:rFonts w:ascii="Arial" w:hAnsi="Arial" w:cs="Arial"/>
-                <w:w w:val="115"/>
-                <w:sz w:val="16"/>
-                <w:szCs w:val="16"/>
-              </w:rPr>
-              <w:t>Address:</w:t>
-            </w:r>
-          </w:p>
-        </w:tc>
-        <w:tc>
-          <w:tcPr>
-            <w:tcW w:w="4787" w:type="dxa"/>
-          </w:tcPr>
-          <w:p>
-            <w:pPr>
-              <w:pStyle w:val="TableParagraph"/>
-              <w:spacing w:before="38"/>
-              <w:ind w:left="176"/>
-              <w:rPr>
-                <w:rFonts w:ascii="Arial" w:hAnsi="Arial" w:cs="Arial"/>
-                <w:sz w:val="16"/>
-                <w:szCs w:val="16"/>
-              </w:rPr>
-            </w:pPr>
-            <w:r>
-              <w:rPr>
-                <w:rFonts w:ascii="Arial" w:hAnsi="Arial" w:cs="Arial"/>
-                <w:w w:val="120"/>
-                <w:sz w:val="16"/>
-                <w:szCs w:val="16"/>
-              </w:rPr>
-              <w:fldChar w:fldCharType="begin"/>
-            </w:r>
-            <w:r>
-              <w:rPr>
-                <w:rFonts w:ascii="Arial" w:hAnsi="Arial" w:cs="Arial"/>
-                <w:w w:val="120"/>
-                <w:sz w:val="16"/>
-                <w:szCs w:val="16"/>
-              </w:rPr>
-              <w:instrText xml:space="preserve"> MERGEFIELD  address1  \* MERGEFORMAT </w:instrText>
-            </w:r>
-            <w:r>
-              <w:rPr>
-                <w:rFonts w:ascii="Arial" w:hAnsi="Arial" w:cs="Arial"/>
-                <w:w w:val="120"/>
-                <w:sz w:val="16"/>
-                <w:szCs w:val="16"/>
-              </w:rPr>
-              <w:fldChar w:fldCharType="separate"/>
-            </w:r>
-            <w:r>
-              <w:rPr>
-                <w:rFonts w:ascii="Arial" w:hAnsi="Arial" w:cs="Arial"/>
-                <w:noProof/>
-                <w:w w:val="120"/>
-                <w:sz w:val="16"/>
-                <w:szCs w:val="16"/>
-              </w:rPr>
-              <w:t>«address1»</w:t>
-            </w:r>
-            <w:r>
-              <w:rPr>
-                <w:rFonts w:ascii="Arial" w:hAnsi="Arial" w:cs="Arial"/>
-                <w:w w:val="120"/>
+                <w:bCs w:val="0"/>
+                <w:w w:val="115"/>
+                <w:sz w:val="16"/>
+                <w:szCs w:val="16"/>
+              </w:rPr>
+              <w:t>organizationName</w:t>
+            </w:r>
+            <w:proofErr w:type="spellEnd"/>
+            <w:r>
+              <w:rPr>
+                <w:rFonts w:eastAsia="Tahoma"/>
+                <w:b w:val="0"/>
+                <w:bCs w:val="0"/>
+                <w:w w:val="115"/>
+                <w:sz w:val="16"/>
+                <w:szCs w:val="16"/>
+              </w:rPr>
+              <w:t>»</w:t>
+            </w:r>
+            <w:r>
+              <w:rPr>
+                <w:rFonts w:eastAsia="Tahoma"/>
+                <w:b w:val="0"/>
+                <w:bCs w:val="0"/>
+                <w:w w:val="115"/>
                 <w:sz w:val="16"/>
                 <w:szCs w:val="16"/>
               </w:rPr>
@@ -2275,7 +2310,7 @@
                 <w:sz w:val="16"/>
                 <w:szCs w:val="16"/>
               </w:rPr>
-              <w:t>Owner Code:</w:t>
+              <w:t>Date:</w:t>
             </w:r>
           </w:p>
         </w:tc>
@@ -2297,7 +2332,7 @@
             <w:r>
               <w:rPr>
                 <w:rFonts w:ascii="Arial" w:hAnsi="Arial" w:cs="Arial"/>
-                <w:w w:val="120"/>
+                <w:w w:val="115"/>
                 <w:sz w:val="16"/>
                 <w:szCs w:val="16"/>
               </w:rPr>
@@ -2306,16 +2341,16 @@
             <w:r>
               <w:rPr>
                 <w:rFonts w:ascii="Arial" w:hAnsi="Arial" w:cs="Arial"/>
-                <w:w w:val="120"/>
-                <w:sz w:val="16"/>
-                <w:szCs w:val="16"/>
-              </w:rPr>
-              <w:instrText xml:space="preserve"> MERGEFIELD  ownerCode  \* MERGEFORMAT </w:instrText>
-            </w:r>
-            <w:r>
-              <w:rPr>
-                <w:rFonts w:ascii="Arial" w:hAnsi="Arial" w:cs="Arial"/>
-                <w:w w:val="120"/>
+                <w:w w:val="115"/>
+                <w:sz w:val="16"/>
+                <w:szCs w:val="16"/>
+              </w:rPr>
+              <w:instrText xml:space="preserve"> MERGEFIELD  reportDate  \* MERGEFORMAT </w:instrText>
+            </w:r>
+            <w:r>
+              <w:rPr>
+                <w:rFonts w:ascii="Arial" w:hAnsi="Arial" w:cs="Arial"/>
+                <w:w w:val="115"/>
                 <w:sz w:val="16"/>
                 <w:szCs w:val="16"/>
               </w:rPr>
@@ -2324,17 +2359,36 @@
             <w:r>
               <w:rPr>
                 <w:rFonts w:ascii="Arial" w:hAnsi="Arial" w:cs="Arial"/>
-                <w:noProof/>
-                <w:w w:val="120"/>
-                <w:sz w:val="16"/>
-                <w:szCs w:val="16"/>
-              </w:rPr>
-              <w:t>«ownerCode»</w:t>
-            </w:r>
-            <w:r>
-              <w:rPr>
-                <w:rFonts w:ascii="Arial" w:hAnsi="Arial" w:cs="Arial"/>
-                <w:w w:val="120"/>
+                <w:w w:val="115"/>
+                <w:sz w:val="16"/>
+                <w:szCs w:val="16"/>
+              </w:rPr>
+              <w:t>«</w:t>
+            </w:r>
+            <w:proofErr w:type="spellStart"/>
+            <w:r>
+              <w:rPr>
+                <w:rFonts w:ascii="Arial" w:hAnsi="Arial" w:cs="Arial"/>
+                <w:w w:val="115"/>
+                <w:sz w:val="16"/>
+                <w:szCs w:val="16"/>
+              </w:rPr>
+              <w:t>reportDate</w:t>
+            </w:r>
+            <w:proofErr w:type="spellEnd"/>
+            <w:r>
+              <w:rPr>
+                <w:rFonts w:ascii="Arial" w:hAnsi="Arial" w:cs="Arial"/>
+                <w:w w:val="115"/>
+                <w:sz w:val="16"/>
+                <w:szCs w:val="16"/>
+              </w:rPr>
+              <w:t>»</w:t>
+            </w:r>
+            <w:r>
+              <w:rPr>
+                <w:rFonts w:ascii="Arial" w:hAnsi="Arial" w:cs="Arial"/>
+                <w:w w:val="115"/>
                 <w:sz w:val="16"/>
                 <w:szCs w:val="16"/>
               </w:rPr>
@@ -2345,26 +2399,274 @@
       </w:tr>
       <w:tr>
         <w:trPr>
-          <w:trHeight w:val="256"/>
+          <w:trHeight w:val="26"/>
         </w:trPr>
         <w:tc>
           <w:tcPr>
-            <w:tcW w:w="883" w:type="dxa"/>
+            <w:tcW w:w="1701" w:type="dxa"/>
+          </w:tcPr>
+          <w:p>
+            <w:pPr>
+              <w:pStyle w:val="Owner-Page1"/>
+              <w:spacing w:before="38" w:line="240" w:lineRule="auto"/>
+              <w:rPr>
+                <w:rFonts w:ascii="Arial" w:hAnsi="Arial" w:cs="Arial"/>
+                <w:sz w:val="16"/>
+                <w:szCs w:val="16"/>
+              </w:rPr>
+            </w:pPr>
+            <w:r>
+              <w:rPr>
+                <w:rFonts w:ascii="Arial" w:hAnsi="Arial" w:cs="Arial"/>
+                <w:sz w:val="16"/>
+                <w:szCs w:val="16"/>
+              </w:rPr>
+              <w:t>Doing Business As:</w:t>
+            </w:r>
+          </w:p>
+        </w:tc>
+        <w:tc>
+          <w:tcPr>
+            <w:tcW w:w="3969" w:type="dxa"/>
+          </w:tcPr>
+          <w:p>
+            <w:pPr>
+              <w:pStyle w:val="Heading1"/>
+              <w:spacing w:before="38"/>
+              <w:ind w:left="176"/>
+              <w:jc w:val="both"/>
+              <w:rPr>
+                <w:b w:val="0"/>
+                <w:w w:val="115"/>
+                <w:sz w:val="16"/>
+                <w:szCs w:val="16"/>
+              </w:rPr>
+            </w:pPr>
+            <w:r>
+              <w:rPr>
+                <w:rFonts w:eastAsia="Tahoma"/>
+                <w:b w:val="0"/>
+                <w:bCs w:val="0"/>
+                <w:w w:val="115"/>
+                <w:sz w:val="16"/>
+                <w:szCs w:val="16"/>
+              </w:rPr>
+              <w:fldChar w:fldCharType="begin"/>
+            </w:r>
+            <w:r>
+              <w:rPr>
+                <w:rFonts w:eastAsia="Tahoma"/>
+                <w:b w:val="0"/>
+                <w:bCs w:val="0"/>
+                <w:w w:val="115"/>
+                <w:sz w:val="16"/>
+                <w:szCs w:val="16"/>
+              </w:rPr>
+              <w:instrText xml:space="preserve"> MERGEFIELD  doingBusinessAs  \* MERGEFORMAT </w:instrText>
+            </w:r>
+            <w:r>
+              <w:rPr>
+                <w:rFonts w:eastAsia="Tahoma"/>
+                <w:b w:val="0"/>
+                <w:bCs w:val="0"/>
+                <w:w w:val="115"/>
+                <w:sz w:val="16"/>
+                <w:szCs w:val="16"/>
+              </w:rPr>
+              <w:fldChar w:fldCharType="separate"/>
+            </w:r>
+            <w:r>
+              <w:rPr>
+                <w:rFonts w:eastAsia="Tahoma"/>
+                <w:b w:val="0"/>
+                <w:bCs w:val="0"/>
+                <w:w w:val="115"/>
+                <w:sz w:val="16"/>
+                <w:szCs w:val="16"/>
+              </w:rPr>
+              <w:t>«</w:t>
+            </w:r>
+            <w:proofErr w:type="spellStart"/>
+            <w:r>
+              <w:rPr>
+                <w:rFonts w:eastAsia="Tahoma"/>
+                <w:b w:val="0"/>
+                <w:bCs w:val="0"/>
+                <w:w w:val="115"/>
+                <w:sz w:val="16"/>
+                <w:szCs w:val="16"/>
+              </w:rPr>
+              <w:t>doingBusinessAs</w:t>
+            </w:r>
+            <w:proofErr w:type="spellEnd"/>
+            <w:r>
+              <w:rPr>
+                <w:rFonts w:eastAsia="Tahoma"/>
+                <w:b w:val="0"/>
+                <w:bCs w:val="0"/>
+                <w:w w:val="115"/>
+                <w:sz w:val="16"/>
+                <w:szCs w:val="16"/>
+              </w:rPr>
+              <w:t>»</w:t>
+            </w:r>
+            <w:r>
+              <w:rPr>
+                <w:rFonts w:eastAsia="Tahoma"/>
+                <w:b w:val="0"/>
+                <w:bCs w:val="0"/>
+                <w:w w:val="115"/>
+                <w:sz w:val="16"/>
+                <w:szCs w:val="16"/>
+              </w:rPr>
+              <w:fldChar w:fldCharType="end"/>
+            </w:r>
+          </w:p>
+        </w:tc>
+        <w:tc>
+          <w:tcPr>
+            <w:tcW w:w="2551" w:type="dxa"/>
           </w:tcPr>
           <w:p>
             <w:pPr>
               <w:pStyle w:val="TableParagraph"/>
-              <w:rPr>
-                <w:rFonts w:ascii="Arial" w:hAnsi="Arial" w:cs="Arial"/>
+              <w:spacing w:before="38"/>
+              <w:ind w:left="709"/>
+              <w:rPr>
+                <w:rFonts w:ascii="Arial" w:hAnsi="Arial" w:cs="Arial"/>
+                <w:w w:val="115"/>
                 <w:sz w:val="16"/>
                 <w:szCs w:val="16"/>
               </w:rPr>
             </w:pPr>
+            <w:r>
+              <w:rPr>
+                <w:rFonts w:ascii="Arial" w:hAnsi="Arial" w:cs="Arial"/>
+                <w:w w:val="115"/>
+                <w:sz w:val="16"/>
+                <w:szCs w:val="16"/>
+              </w:rPr>
+              <w:t>Owner Code:</w:t>
+            </w:r>
           </w:p>
         </w:tc>
         <w:tc>
           <w:tcPr>
-            <w:tcW w:w="4787" w:type="dxa"/>
+            <w:tcW w:w="3403" w:type="dxa"/>
+          </w:tcPr>
+          <w:p>
+            <w:pPr>
+              <w:pStyle w:val="TableParagraph"/>
+              <w:spacing w:before="38"/>
+              <w:ind w:left="191"/>
+              <w:rPr>
+                <w:rFonts w:ascii="Arial" w:hAnsi="Arial" w:cs="Arial"/>
+                <w:w w:val="115"/>
+                <w:sz w:val="16"/>
+                <w:szCs w:val="16"/>
+              </w:rPr>
+            </w:pPr>
+            <w:r>
+              <w:rPr>
+                <w:rFonts w:ascii="Arial" w:hAnsi="Arial" w:cs="Arial"/>
+                <w:w w:val="115"/>
+                <w:sz w:val="16"/>
+                <w:szCs w:val="16"/>
+              </w:rPr>
+              <w:fldChar w:fldCharType="begin"/>
+            </w:r>
+            <w:r>
+              <w:rPr>
+                <w:rFonts w:ascii="Arial" w:hAnsi="Arial" w:cs="Arial"/>
+                <w:w w:val="115"/>
+                <w:sz w:val="16"/>
+                <w:szCs w:val="16"/>
+              </w:rPr>
+              <w:instrText xml:space="preserve"> MERGEFIELD  ownerCode  \* MERGEFORMAT </w:instrText>
+            </w:r>
+            <w:r>
+              <w:rPr>
+                <w:rFonts w:ascii="Arial" w:hAnsi="Arial" w:cs="Arial"/>
+                <w:w w:val="115"/>
+                <w:sz w:val="16"/>
+                <w:szCs w:val="16"/>
+              </w:rPr>
+              <w:fldChar w:fldCharType="separate"/>
+            </w:r>
+            <w:r>
+              <w:rPr>
+                <w:rFonts w:ascii="Arial" w:hAnsi="Arial" w:cs="Arial"/>
+                <w:w w:val="115"/>
+                <w:sz w:val="16"/>
+                <w:szCs w:val="16"/>
+              </w:rPr>
+              <w:t>«</w:t>
+            </w:r>
+            <w:proofErr w:type="spellStart"/>
+            <w:r>
+              <w:rPr>
+                <w:rFonts w:ascii="Arial" w:hAnsi="Arial" w:cs="Arial"/>
+                <w:w w:val="115"/>
+                <w:sz w:val="16"/>
+                <w:szCs w:val="16"/>
+              </w:rPr>
+              <w:t>ownerCode</w:t>
+            </w:r>
+            <w:proofErr w:type="spellEnd"/>
+            <w:r>
+              <w:rPr>
+                <w:rFonts w:ascii="Arial" w:hAnsi="Arial" w:cs="Arial"/>
+                <w:w w:val="115"/>
+                <w:sz w:val="16"/>
+                <w:szCs w:val="16"/>
+              </w:rPr>
+              <w:t>»</w:t>
+            </w:r>
+            <w:r>
+              <w:rPr>
+                <w:rFonts w:ascii="Arial" w:hAnsi="Arial" w:cs="Arial"/>
+                <w:w w:val="115"/>
+                <w:sz w:val="16"/>
+                <w:szCs w:val="16"/>
+              </w:rPr>
+              <w:fldChar w:fldCharType="end"/>
+            </w:r>
+          </w:p>
+        </w:tc>
+      </w:tr>
+      <w:tr>
+        <w:trPr>
+          <w:trHeight w:val="26"/>
+        </w:trPr>
+        <w:tc>
+          <w:tcPr>
+            <w:tcW w:w="1701" w:type="dxa"/>
+          </w:tcPr>
+          <w:p>
+            <w:pPr>
+              <w:pStyle w:val="TableParagraph"/>
+              <w:spacing w:before="38"/>
+              <w:ind w:left="50"/>
+              <w:rPr>
+                <w:rFonts w:ascii="Arial" w:hAnsi="Arial" w:cs="Arial"/>
+                <w:sz w:val="16"/>
+                <w:szCs w:val="16"/>
+              </w:rPr>
+            </w:pPr>
+            <w:r>
+              <w:rPr>
+                <w:rFonts w:ascii="Arial" w:hAnsi="Arial" w:cs="Arial"/>
+                <w:w w:val="115"/>
+                <w:sz w:val="16"/>
+                <w:szCs w:val="16"/>
+              </w:rPr>
+              <w:t>Address:</w:t>
+            </w:r>
+          </w:p>
+        </w:tc>
+        <w:tc>
+          <w:tcPr>
+            <w:tcW w:w="3969" w:type="dxa"/>
           </w:tcPr>
           <w:p>
             <w:pPr>
@@ -2380,7 +2682,7 @@
             <w:r>
               <w:rPr>
                 <w:rFonts w:ascii="Arial" w:hAnsi="Arial" w:cs="Arial"/>
-                <w:w w:val="120"/>
+                <w:w w:val="115"/>
                 <w:sz w:val="16"/>
                 <w:szCs w:val="16"/>
               </w:rPr>
@@ -2389,16 +2691,16 @@
             <w:r>
               <w:rPr>
                 <w:rFonts w:ascii="Arial" w:hAnsi="Arial" w:cs="Arial"/>
-                <w:w w:val="120"/>
-                <w:sz w:val="16"/>
-                <w:szCs w:val="16"/>
-              </w:rPr>
-              <w:instrText xml:space="preserve"> MERGEFIELD  address2  \* MERGEFORMAT </w:instrText>
-            </w:r>
-            <w:r>
-              <w:rPr>
-                <w:rFonts w:ascii="Arial" w:hAnsi="Arial" w:cs="Arial"/>
-                <w:w w:val="120"/>
+                <w:w w:val="115"/>
+                <w:sz w:val="16"/>
+                <w:szCs w:val="16"/>
+              </w:rPr>
+              <w:instrText xml:space="preserve"> MERGEFIELD  address1  \* MERGEFORMAT </w:instrText>
+            </w:r>
+            <w:r>
+              <w:rPr>
+                <w:rFonts w:ascii="Arial" w:hAnsi="Arial" w:cs="Arial"/>
+                <w:w w:val="115"/>
                 <w:sz w:val="16"/>
                 <w:szCs w:val="16"/>
               </w:rPr>
@@ -2407,17 +2709,16 @@
             <w:r>
               <w:rPr>
                 <w:rFonts w:ascii="Arial" w:hAnsi="Arial" w:cs="Arial"/>
-                <w:noProof/>
-                <w:w w:val="120"/>
-                <w:sz w:val="16"/>
-                <w:szCs w:val="16"/>
-              </w:rPr>
-              <w:t>«address2»</w:t>
-            </w:r>
-            <w:r>
-              <w:rPr>
-                <w:rFonts w:ascii="Arial" w:hAnsi="Arial" w:cs="Arial"/>
-                <w:w w:val="120"/>
+                <w:w w:val="115"/>
+                <w:sz w:val="16"/>
+                <w:szCs w:val="16"/>
+              </w:rPr>
+              <w:t>«address1»</w:t>
+            </w:r>
+            <w:r>
+              <w:rPr>
+                <w:rFonts w:ascii="Arial" w:hAnsi="Arial" w:cs="Arial"/>
+                <w:w w:val="115"/>
                 <w:sz w:val="16"/>
                 <w:szCs w:val="16"/>
               </w:rPr>
@@ -2470,12 +2771,31 @@
             <w:r>
               <w:rPr>
                 <w:rFonts w:ascii="Arial" w:hAnsi="Arial" w:cs="Arial"/>
-                <w:noProof/>
-                <w:w w:val="115"/>
-                <w:sz w:val="16"/>
-                <w:szCs w:val="16"/>
-              </w:rPr>
-              <w:t>«sharedKeyHeader»</w:t>
+                <w:w w:val="115"/>
+                <w:sz w:val="16"/>
+                <w:szCs w:val="16"/>
+              </w:rPr>
+              <w:t>«</w:t>
+            </w:r>
+            <w:proofErr w:type="spellStart"/>
+            <w:r>
+              <w:rPr>
+                <w:rFonts w:ascii="Arial" w:hAnsi="Arial" w:cs="Arial"/>
+                <w:w w:val="115"/>
+                <w:sz w:val="16"/>
+                <w:szCs w:val="16"/>
+              </w:rPr>
+              <w:t>sharedKeyHeader</w:t>
+            </w:r>
+            <w:proofErr w:type="spellEnd"/>
+            <w:r>
+              <w:rPr>
+                <w:rFonts w:ascii="Arial" w:hAnsi="Arial" w:cs="Arial"/>
+                <w:w w:val="115"/>
+                <w:sz w:val="16"/>
+                <w:szCs w:val="16"/>
+              </w:rPr>
+              <w:t>»</w:t>
             </w:r>
             <w:r>
               <w:rPr>
@@ -2542,12 +2862,31 @@
             <w:r>
               <w:rPr>
                 <w:rFonts w:ascii="Arial" w:hAnsi="Arial" w:cs="Arial"/>
-                <w:noProof/>
-                <w:w w:val="115"/>
-                <w:sz w:val="16"/>
-                <w:szCs w:val="16"/>
-              </w:rPr>
-              <w:t>«sharedKey»</w:t>
+                <w:w w:val="115"/>
+                <w:sz w:val="16"/>
+                <w:szCs w:val="16"/>
+              </w:rPr>
+              <w:t>«</w:t>
+            </w:r>
+            <w:proofErr w:type="spellStart"/>
+            <w:r>
+              <w:rPr>
+                <w:rFonts w:ascii="Arial" w:hAnsi="Arial" w:cs="Arial"/>
+                <w:w w:val="115"/>
+                <w:sz w:val="16"/>
+                <w:szCs w:val="16"/>
+              </w:rPr>
+              <w:t>sharedKey</w:t>
+            </w:r>
+            <w:proofErr w:type="spellEnd"/>
+            <w:r>
+              <w:rPr>
+                <w:rFonts w:ascii="Arial" w:hAnsi="Arial" w:cs="Arial"/>
+                <w:w w:val="115"/>
+                <w:sz w:val="16"/>
+                <w:szCs w:val="16"/>
+              </w:rPr>
+              <w:t>»</w:t>
             </w:r>
             <w:r>
               <w:rPr>
@@ -2563,15 +2902,16 @@
       </w:tr>
       <w:tr>
         <w:trPr>
-          <w:trHeight w:val="256"/>
+          <w:trHeight w:val="26"/>
         </w:trPr>
         <w:tc>
           <w:tcPr>
-            <w:tcW w:w="883" w:type="dxa"/>
+            <w:tcW w:w="1701" w:type="dxa"/>
           </w:tcPr>
           <w:p>
             <w:pPr>
               <w:pStyle w:val="TableParagraph"/>
+              <w:spacing w:before="38"/>
               <w:rPr>
                 <w:rFonts w:ascii="Arial" w:hAnsi="Arial" w:cs="Arial"/>
                 <w:sz w:val="16"/>
@@ -2582,11 +2922,219 @@
         </w:tc>
         <w:tc>
           <w:tcPr>
-            <w:tcW w:w="4787" w:type="dxa"/>
+            <w:tcW w:w="3969" w:type="dxa"/>
           </w:tcPr>
           <w:p>
             <w:pPr>
               <w:pStyle w:val="TableParagraph"/>
+              <w:spacing w:before="38"/>
+              <w:ind w:left="176"/>
+              <w:rPr>
+                <w:rFonts w:ascii="Arial" w:hAnsi="Arial" w:cs="Arial"/>
+                <w:sz w:val="16"/>
+                <w:szCs w:val="16"/>
+              </w:rPr>
+            </w:pPr>
+            <w:r>
+              <w:rPr>
+                <w:rFonts w:ascii="Arial" w:hAnsi="Arial" w:cs="Arial"/>
+                <w:w w:val="115"/>
+                <w:sz w:val="16"/>
+                <w:szCs w:val="16"/>
+              </w:rPr>
+              <w:fldChar w:fldCharType="begin"/>
+            </w:r>
+            <w:r>
+              <w:rPr>
+                <w:rFonts w:ascii="Arial" w:hAnsi="Arial" w:cs="Arial"/>
+                <w:w w:val="115"/>
+                <w:sz w:val="16"/>
+                <w:szCs w:val="16"/>
+              </w:rPr>
+              <w:instrText xml:space="preserve"> MERGEFIELD  address2  \* MERGEFORMAT </w:instrText>
+            </w:r>
+            <w:r>
+              <w:rPr>
+                <w:rFonts w:ascii="Arial" w:hAnsi="Arial" w:cs="Arial"/>
+                <w:w w:val="115"/>
+                <w:sz w:val="16"/>
+                <w:szCs w:val="16"/>
+              </w:rPr>
+              <w:fldChar w:fldCharType="separate"/>
+            </w:r>
+            <w:r>
+              <w:rPr>
+                <w:rFonts w:ascii="Arial" w:hAnsi="Arial" w:cs="Arial"/>
+                <w:w w:val="115"/>
+                <w:sz w:val="16"/>
+                <w:szCs w:val="16"/>
+              </w:rPr>
+              <w:t>«address2»</w:t>
+            </w:r>
+            <w:r>
+              <w:rPr>
+                <w:rFonts w:ascii="Arial" w:hAnsi="Arial" w:cs="Arial"/>
+                <w:w w:val="115"/>
+                <w:sz w:val="16"/>
+                <w:szCs w:val="16"/>
+              </w:rPr>
+              <w:fldChar w:fldCharType="end"/>
+            </w:r>
+          </w:p>
+        </w:tc>
+        <w:tc>
+          <w:tcPr>
+            <w:tcW w:w="2551" w:type="dxa"/>
+          </w:tcPr>
+          <w:p>
+            <w:pPr>
+              <w:pStyle w:val="TableParagraph"/>
+              <w:spacing w:before="38"/>
+              <w:ind w:left="709"/>
+              <w:rPr>
+                <w:rFonts w:ascii="Arial" w:hAnsi="Arial" w:cs="Arial"/>
+                <w:sz w:val="16"/>
+                <w:szCs w:val="16"/>
+              </w:rPr>
+            </w:pPr>
+            <w:r>
+              <w:rPr>
+                <w:rFonts w:ascii="Arial" w:hAnsi="Arial" w:cs="Arial"/>
+                <w:w w:val="115"/>
+                <w:sz w:val="16"/>
+                <w:szCs w:val="16"/>
+              </w:rPr>
+              <w:fldChar w:fldCharType="begin"/>
+            </w:r>
+            <w:r>
+              <w:rPr>
+                <w:rFonts w:ascii="Arial" w:hAnsi="Arial" w:cs="Arial"/>
+                <w:w w:val="115"/>
+                <w:sz w:val="16"/>
+                <w:szCs w:val="16"/>
+              </w:rPr>
+              <w:instrText xml:space="preserve"> MERGEFIELD  contactLabels0  \* MERGEFORMAT </w:instrText>
+            </w:r>
+            <w:r>
+              <w:rPr>
+                <w:rFonts w:ascii="Arial" w:hAnsi="Arial" w:cs="Arial"/>
+                <w:w w:val="115"/>
+                <w:sz w:val="16"/>
+                <w:szCs w:val="16"/>
+              </w:rPr>
+              <w:fldChar w:fldCharType="separate"/>
+            </w:r>
+            <w:r>
+              <w:rPr>
+                <w:rFonts w:ascii="Arial" w:hAnsi="Arial" w:cs="Arial"/>
+                <w:w w:val="115"/>
+                <w:sz w:val="16"/>
+                <w:szCs w:val="16"/>
+              </w:rPr>
+              <w:t>«contactLabels0»</w:t>
+            </w:r>
+            <w:r>
+              <w:rPr>
+                <w:rFonts w:ascii="Arial" w:hAnsi="Arial" w:cs="Arial"/>
+                <w:w w:val="115"/>
+                <w:sz w:val="16"/>
+                <w:szCs w:val="16"/>
+              </w:rPr>
+              <w:fldChar w:fldCharType="end"/>
+            </w:r>
+          </w:p>
+        </w:tc>
+        <w:tc>
+          <w:tcPr>
+            <w:tcW w:w="3403" w:type="dxa"/>
+          </w:tcPr>
+          <w:p>
+            <w:pPr>
+              <w:pStyle w:val="TableParagraph"/>
+              <w:spacing w:before="38"/>
+              <w:ind w:left="191"/>
+              <w:rPr>
+                <w:rFonts w:ascii="Arial" w:hAnsi="Arial" w:cs="Arial"/>
+                <w:sz w:val="16"/>
+                <w:szCs w:val="16"/>
+              </w:rPr>
+            </w:pPr>
+            <w:r>
+              <w:rPr>
+                <w:rFonts w:ascii="Arial" w:hAnsi="Arial" w:cs="Arial"/>
+                <w:w w:val="115"/>
+                <w:sz w:val="16"/>
+                <w:szCs w:val="16"/>
+              </w:rPr>
+              <w:fldChar w:fldCharType="begin"/>
+            </w:r>
+            <w:r>
+              <w:rPr>
+                <w:rFonts w:ascii="Arial" w:hAnsi="Arial" w:cs="Arial"/>
+                <w:w w:val="115"/>
+                <w:sz w:val="16"/>
+                <w:szCs w:val="16"/>
+              </w:rPr>
+              <w:instrText xml:space="preserve"> MERGEFIELD  contactInfo0  \* MERGEFORMAT </w:instrText>
+            </w:r>
+            <w:r>
+              <w:rPr>
+                <w:rFonts w:ascii="Arial" w:hAnsi="Arial" w:cs="Arial"/>
+                <w:w w:val="115"/>
+                <w:sz w:val="16"/>
+                <w:szCs w:val="16"/>
+              </w:rPr>
+              <w:fldChar w:fldCharType="separate"/>
+            </w:r>
+            <w:r>
+              <w:rPr>
+                <w:rFonts w:ascii="Arial" w:hAnsi="Arial" w:cs="Arial"/>
+                <w:w w:val="115"/>
+                <w:sz w:val="16"/>
+                <w:szCs w:val="16"/>
+              </w:rPr>
+              <w:t>«contactInfo0»</w:t>
+            </w:r>
+            <w:r>
+              <w:rPr>
+                <w:rFonts w:ascii="Arial" w:hAnsi="Arial" w:cs="Arial"/>
+                <w:w w:val="115"/>
+                <w:sz w:val="16"/>
+                <w:szCs w:val="16"/>
+              </w:rPr>
+              <w:fldChar w:fldCharType="end"/>
+            </w:r>
+          </w:p>
+        </w:tc>
+      </w:tr>
+      <w:tr>
+        <w:trPr>
+          <w:trHeight w:val="26"/>
+        </w:trPr>
+        <w:tc>
+          <w:tcPr>
+            <w:tcW w:w="1701" w:type="dxa"/>
+          </w:tcPr>
+          <w:p>
+            <w:pPr>
+              <w:pStyle w:val="TableParagraph"/>
+              <w:spacing w:before="38"/>
+              <w:rPr>
+                <w:rFonts w:ascii="Arial" w:hAnsi="Arial" w:cs="Arial"/>
+                <w:sz w:val="16"/>
+                <w:szCs w:val="16"/>
+              </w:rPr>
+            </w:pPr>
+          </w:p>
+        </w:tc>
+        <w:tc>
+          <w:tcPr>
+            <w:tcW w:w="3969" w:type="dxa"/>
+          </w:tcPr>
+          <w:p>
+            <w:pPr>
+              <w:pStyle w:val="TableParagraph"/>
+              <w:spacing w:before="38"/>
               <w:rPr>
                 <w:rFonts w:ascii="Arial" w:hAnsi="Arial" w:cs="Arial"/>
                 <w:sz w:val="16"/>
@@ -2617,7 +3165,43 @@
                 <w:sz w:val="16"/>
                 <w:szCs w:val="16"/>
               </w:rPr>
-              <w:t>Work:</w:t>
+              <w:fldChar w:fldCharType="begin"/>
+            </w:r>
+            <w:r>
+              <w:rPr>
+                <w:rFonts w:ascii="Arial" w:hAnsi="Arial" w:cs="Arial"/>
+                <w:w w:val="115"/>
+                <w:sz w:val="16"/>
+                <w:szCs w:val="16"/>
+              </w:rPr>
+              <w:instrText xml:space="preserve"> MERGEFIELD  contactLabels1  \* MERGEFORMAT </w:instrText>
+            </w:r>
+            <w:r>
+              <w:rPr>
+                <w:rFonts w:ascii="Arial" w:hAnsi="Arial" w:cs="Arial"/>
+                <w:w w:val="115"/>
+                <w:sz w:val="16"/>
+                <w:szCs w:val="16"/>
+              </w:rPr>
+              <w:fldChar w:fldCharType="separate"/>
+            </w:r>
+            <w:r>
+              <w:rPr>
+                <w:rFonts w:ascii="Arial" w:hAnsi="Arial" w:cs="Arial"/>
+                <w:w w:val="115"/>
+                <w:sz w:val="16"/>
+                <w:szCs w:val="16"/>
+              </w:rPr>
+              <w:t>«contactLabels1»</w:t>
+            </w:r>
+            <w:r>
+              <w:rPr>
+                <w:rFonts w:ascii="Arial" w:hAnsi="Arial" w:cs="Arial"/>
+                <w:w w:val="115"/>
+                <w:sz w:val="16"/>
+                <w:szCs w:val="16"/>
+              </w:rPr>
+              <w:fldChar w:fldCharType="end"/>
             </w:r>
           </w:p>
         </w:tc>
@@ -2652,7 +3236,7 @@
                 <w:sz w:val="16"/>
                 <w:szCs w:val="16"/>
               </w:rPr>
-              <w:instrText xml:space="preserve"> MERGEFIELD  workPhoneNumber  \* MERGEFORMAT </w:instrText>
+              <w:instrText xml:space="preserve"> MERGEFIELD  contactInfo1  \* MERGEFORMAT </w:instrText>
             </w:r>
             <w:r>
               <w:rPr>
@@ -2666,12 +3250,11 @@
             <w:r>
               <w:rPr>
                 <w:rFonts w:ascii="Arial" w:hAnsi="Arial" w:cs="Arial"/>
-                <w:noProof/>
-                <w:w w:val="115"/>
-                <w:sz w:val="16"/>
-                <w:szCs w:val="16"/>
-              </w:rPr>
-              <w:t>«workPhoneNumber»</w:t>
+                <w:w w:val="115"/>
+                <w:sz w:val="16"/>
+                <w:szCs w:val="16"/>
+              </w:rPr>
+              <w:t>«contactInfo1»</w:t>
             </w:r>
             <w:r>
               <w:rPr>
@@ -2687,15 +3270,16 @@
       </w:tr>
       <w:tr>
         <w:trPr>
-          <w:trHeight w:val="256"/>
+          <w:trHeight w:val="26"/>
         </w:trPr>
         <w:tc>
           <w:tcPr>
-            <w:tcW w:w="883" w:type="dxa"/>
+            <w:tcW w:w="1701" w:type="dxa"/>
           </w:tcPr>
           <w:p>
             <w:pPr>
               <w:pStyle w:val="TableParagraph"/>
+              <w:spacing w:before="38"/>
               <w:rPr>
                 <w:rFonts w:ascii="Arial" w:hAnsi="Arial" w:cs="Arial"/>
                 <w:sz w:val="16"/>
@@ -2706,11 +3290,12 @@
         </w:tc>
         <w:tc>
           <w:tcPr>
-            <w:tcW w:w="4787" w:type="dxa"/>
+            <w:tcW w:w="3969" w:type="dxa"/>
           </w:tcPr>
           <w:p>
             <w:pPr>
               <w:pStyle w:val="TableParagraph"/>
+              <w:spacing w:before="38"/>
               <w:rPr>
                 <w:rFonts w:ascii="Arial" w:hAnsi="Arial" w:cs="Arial"/>
                 <w:sz w:val="16"/>
@@ -2741,7 +3326,43 @@
                 <w:sz w:val="16"/>
                 <w:szCs w:val="16"/>
               </w:rPr>
-              <w:t>Mobile:</w:t>
+              <w:fldChar w:fldCharType="begin"/>
+            </w:r>
+            <w:r>
+              <w:rPr>
+                <w:rFonts w:ascii="Arial" w:hAnsi="Arial" w:cs="Arial"/>
+                <w:w w:val="115"/>
+                <w:sz w:val="16"/>
+                <w:szCs w:val="16"/>
+              </w:rPr>
+              <w:instrText xml:space="preserve"> MERGEFIELD  contactLabels2  \* MERGEFORMAT </w:instrText>
+            </w:r>
+            <w:r>
+              <w:rPr>
+                <w:rFonts w:ascii="Arial" w:hAnsi="Arial" w:cs="Arial"/>
+                <w:w w:val="115"/>
+                <w:sz w:val="16"/>
+                <w:szCs w:val="16"/>
+              </w:rPr>
+              <w:fldChar w:fldCharType="separate"/>
+            </w:r>
+            <w:r>
+              <w:rPr>
+                <w:rFonts w:ascii="Arial" w:hAnsi="Arial" w:cs="Arial"/>
+                <w:w w:val="115"/>
+                <w:sz w:val="16"/>
+                <w:szCs w:val="16"/>
+              </w:rPr>
+              <w:t>«contactLabels2»</w:t>
+            </w:r>
+            <w:r>
+              <w:rPr>
+                <w:rFonts w:ascii="Arial" w:hAnsi="Arial" w:cs="Arial"/>
+                <w:w w:val="115"/>
+                <w:sz w:val="16"/>
+                <w:szCs w:val="16"/>
+              </w:rPr>
+              <w:fldChar w:fldCharType="end"/>
             </w:r>
           </w:p>
         </w:tc>
@@ -2776,7 +3397,7 @@
                 <w:sz w:val="16"/>
                 <w:szCs w:val="16"/>
               </w:rPr>
-              <w:instrText xml:space="preserve"> MERGEFIELD  mobilePhoneNumber  \* MERGEFORMAT </w:instrText>
+              <w:instrText xml:space="preserve"> MERGEFIELD  contactInfo2  \* MERGEFORMAT </w:instrText>
             </w:r>
             <w:r>
               <w:rPr>
@@ -2790,12 +3411,11 @@
             <w:r>
               <w:rPr>
                 <w:rFonts w:ascii="Arial" w:hAnsi="Arial" w:cs="Arial"/>
-                <w:noProof/>
-                <w:w w:val="115"/>
-                <w:sz w:val="16"/>
-                <w:szCs w:val="16"/>
-              </w:rPr>
-              <w:t>«mobilePhoneNumber»</w:t>
+                <w:w w:val="115"/>
+                <w:sz w:val="16"/>
+                <w:szCs w:val="16"/>
+              </w:rPr>
+              <w:t>«contactInfo2»</w:t>
             </w:r>
             <w:r>
               <w:rPr>
@@ -2809,130 +3429,7 @@
           </w:p>
         </w:tc>
       </w:tr>
-      <w:tr>
-        <w:trPr>
-          <w:trHeight w:val="212"/>
-        </w:trPr>
-        <w:tc>
-          <w:tcPr>
-            <w:tcW w:w="883" w:type="dxa"/>
-          </w:tcPr>
-          <w:p>
-            <w:pPr>
-              <w:pStyle w:val="TableParagraph"/>
-              <w:rPr>
-                <w:rFonts w:ascii="Arial" w:hAnsi="Arial" w:cs="Arial"/>
-                <w:sz w:val="16"/>
-                <w:szCs w:val="16"/>
-              </w:rPr>
-            </w:pPr>
-          </w:p>
-        </w:tc>
-        <w:tc>
-          <w:tcPr>
-            <w:tcW w:w="4787" w:type="dxa"/>
-          </w:tcPr>
-          <w:p>
-            <w:pPr>
-              <w:pStyle w:val="TableParagraph"/>
-              <w:rPr>
-                <w:rFonts w:ascii="Arial" w:hAnsi="Arial" w:cs="Arial"/>
-                <w:sz w:val="16"/>
-                <w:szCs w:val="16"/>
-              </w:rPr>
-            </w:pPr>
-          </w:p>
-        </w:tc>
-        <w:tc>
-          <w:tcPr>
-            <w:tcW w:w="2551" w:type="dxa"/>
-          </w:tcPr>
-          <w:p>
-            <w:pPr>
-              <w:pStyle w:val="TableParagraph"/>
-              <w:spacing w:before="38" w:line="154" w:lineRule="exact"/>
-              <w:ind w:left="710"/>
-              <w:rPr>
-                <w:rFonts w:ascii="Arial" w:hAnsi="Arial" w:cs="Arial"/>
-                <w:sz w:val="16"/>
-                <w:szCs w:val="16"/>
-              </w:rPr>
-            </w:pPr>
-            <w:r>
-              <w:rPr>
-                <w:rFonts w:ascii="Arial" w:hAnsi="Arial" w:cs="Arial"/>
-                <w:w w:val="115"/>
-                <w:sz w:val="16"/>
-                <w:szCs w:val="16"/>
-              </w:rPr>
-              <w:t>Fax:</w:t>
-            </w:r>
-          </w:p>
-        </w:tc>
-        <w:tc>
-          <w:tcPr>
-            <w:tcW w:w="3403" w:type="dxa"/>
-          </w:tcPr>
-          <w:p>
-            <w:pPr>
-              <w:pStyle w:val="TableParagraph"/>
-              <w:spacing w:before="38" w:line="154" w:lineRule="exact"/>
-              <w:ind w:left="191"/>
-              <w:rPr>
-                <w:rFonts w:ascii="Arial" w:hAnsi="Arial" w:cs="Arial"/>
-                <w:sz w:val="16"/>
-                <w:szCs w:val="16"/>
-              </w:rPr>
-            </w:pPr>
-            <w:r>
-              <w:rPr>
-                <w:rFonts w:ascii="Arial" w:hAnsi="Arial" w:cs="Arial"/>
-                <w:w w:val="115"/>
-                <w:sz w:val="16"/>
-                <w:szCs w:val="16"/>
-              </w:rPr>
-              <w:fldChar w:fldCharType="begin"/>
-            </w:r>
-            <w:r>
-              <w:rPr>
-                <w:rFonts w:ascii="Arial" w:hAnsi="Arial" w:cs="Arial"/>
-                <w:w w:val="115"/>
-                <w:sz w:val="16"/>
-                <w:szCs w:val="16"/>
-              </w:rPr>
-              <w:instrText xml:space="preserve"> MERGEFIELD  faxPhoneNumber  \* MERGEFORMAT </w:instrText>
-            </w:r>
-            <w:r>
-              <w:rPr>
-                <w:rFonts w:ascii="Arial" w:hAnsi="Arial" w:cs="Arial"/>
-                <w:w w:val="115"/>
-                <w:sz w:val="16"/>
-                <w:szCs w:val="16"/>
-              </w:rPr>
-              <w:fldChar w:fldCharType="separate"/>
-            </w:r>
-            <w:r>
-              <w:rPr>
-                <w:rFonts w:ascii="Arial" w:hAnsi="Arial" w:cs="Arial"/>
-                <w:noProof/>
-                <w:w w:val="115"/>
-                <w:sz w:val="16"/>
-                <w:szCs w:val="16"/>
-              </w:rPr>
-              <w:t>«faxPhoneNumber»</w:t>
-            </w:r>
-            <w:r>
-              <w:rPr>
-                <w:rFonts w:ascii="Arial" w:hAnsi="Arial" w:cs="Arial"/>
-                <w:w w:val="115"/>
-                <w:sz w:val="16"/>
-                <w:szCs w:val="16"/>
-              </w:rPr>
-              <w:fldChar w:fldCharType="end"/>
-            </w:r>
-          </w:p>
-        </w:tc>
-      </w:tr>
+      <w:bookmarkEnd w:id="0"/>
     </w:tbl>
     <w:p>
       <w:pPr>
@@ -3240,35 +3737,10 @@
           <w:sz w:val="16"/>
           <w:szCs w:val="16"/>
         </w:rPr>
-        <w:t>Print</w:t>
+        <w:t>Print Name:</w:t>
       </w:r>
       <w:r>
         <w:rPr>
-          <w:rFonts w:ascii="Arial" w:hAnsi="Arial" w:cs="Arial"/>
-          <w:b/>
-          <w:bCs/>
-          <w:spacing w:val="13"/>
-          <w:w w:val="115"/>
-          <w:sz w:val="16"/>
-          <w:szCs w:val="16"/>
-        </w:rPr>
-        <w:t xml:space="preserve"> </w:t>
-      </w:r>
-      <w:r>
-        <w:rPr>
-          <w:rFonts w:ascii="Arial" w:hAnsi="Arial" w:cs="Arial"/>
-          <w:b/>
-          <w:bCs/>
-          <w:spacing w:val="4"/>
-          <w:w w:val="115"/>
-          <w:sz w:val="16"/>
-          <w:szCs w:val="16"/>
-        </w:rPr>
-        <w:t>Name:</w:t>
-      </w:r>
-      <w:r>
-        <w:rPr>
-          <w:spacing w:val="4"/>
           <w:w w:val="115"/>
         </w:rPr>
         <w:tab/>
@@ -3278,7 +3750,6 @@
           <w:rFonts w:ascii="Arial" w:hAnsi="Arial" w:cs="Arial"/>
           <w:b/>
           <w:bCs/>
-          <w:spacing w:val="4"/>
           <w:w w:val="115"/>
           <w:sz w:val="16"/>
           <w:szCs w:val="16"/>
@@ -3490,7 +3961,7 @@
               <v:stroke joinstyle="miter"/>
               <v:path gradientshapeok="t" o:connecttype="rect"/>
             </v:shapetype>
-            <v:shape id="Text Box 12" o:spid="_x0000_s1027" type="#_x0000_t202" style="position:absolute;margin-left:406.8pt;margin-top:39.6pt;width:185.4pt;height:32pt;z-index:-254285824;visibility:visible;mso-wrap-style:square;mso-width-percent:0;mso-height-percent:0;mso-wrap-distance-left:9pt;mso-wrap-distance-top:0;mso-wrap-distance-right:9pt;mso-wrap-distance-bottom:0;mso-position-horizontal:absolute;mso-position-horizontal-relative:page;mso-position-vertical:absolute;mso-position-vertical-relative:page;mso-width-percent:0;mso-height-percent:0;mso-width-relative:page;mso-height-relative:page;v-text-anchor:top" o:gfxdata="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" filled="f" stroked="f">
+            <v:shape id="Text Box 12" o:spid="_x0000_s1027" type="#_x0000_t202" style="position:absolute;margin-left:406.8pt;margin-top:39.6pt;width:185.4pt;height:32pt;z-index:-254285824;visibility:visible;mso-wrap-style:square;mso-width-percent:0;mso-height-percent:0;mso-wrap-distance-left:9pt;mso-wrap-distance-top:0;mso-wrap-distance-right:9pt;mso-wrap-distance-bottom:0;mso-position-horizontal:absolute;mso-position-horizontal-relative:page;mso-position-vertical:absolute;mso-position-vertical-relative:page;mso-width-percent:0;mso-height-percent:0;mso-width-relative:page;mso-height-relative:page;v-text-anchor:top" o:gfxdata="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" filled="f" stroked="f">
               <v:textbox inset="0,0,0,0">
                 <w:txbxContent>
                   <w:p>
@@ -3615,11 +4086,13 @@
                             <w:spacing w:before="3" w:line="266" w:lineRule="auto"/>
                             <w:ind w:right="-20"/>
                             <w:rPr>
+                              <w:rFonts w:ascii="Times New Roman" w:hAnsi="Times New Roman" w:cs="Times New Roman"/>
                               <w:sz w:val="24"/>
                             </w:rPr>
                           </w:pPr>
                           <w:r>
                             <w:rPr>
+                              <w:rFonts w:ascii="Times New Roman" w:hAnsi="Times New Roman" w:cs="Times New Roman"/>
                               <w:color w:val="34587F"/>
                               <w:w w:val="115"/>
                               <w:sz w:val="24"/>
@@ -3655,7 +4128,7 @@
         </mc:Choice>
         <mc:Fallback>
           <w:pict>
-            <v:shape w14:anchorId="02A8FEB4" id="Text Box 11" o:spid="_x0000_s1028" type="#_x0000_t202" style="position:absolute;margin-left:135.6pt;margin-top:43.8pt;width:180pt;height:32pt;z-index:-254284800;visibility:visible;mso-wrap-style:square;mso-width-percent:0;mso-height-percent:0;mso-wrap-distance-left:9pt;mso-wrap-distance-top:0;mso-wrap-distance-right:9pt;mso-wrap-distance-bottom:0;mso-position-horizontal:absolute;mso-position-horizontal-relative:page;mso-position-vertical:absolute;mso-position-vertical-relative:page;mso-width-percent:0;mso-height-percent:0;mso-width-relative:page;mso-height-relative:page;v-text-anchor:top" o:gfxdata="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" filled="f" stroked="f">
+            <v:shape w14:anchorId="02A8FEB4" id="Text Box 11" o:spid="_x0000_s1028" type="#_x0000_t202" style="position:absolute;margin-left:135.6pt;margin-top:43.8pt;width:180pt;height:32pt;z-index:-254284800;visibility:visible;mso-wrap-style:square;mso-width-percent:0;mso-height-percent:0;mso-wrap-distance-left:9pt;mso-wrap-distance-top:0;mso-wrap-distance-right:9pt;mso-wrap-distance-bottom:0;mso-position-horizontal:absolute;mso-position-horizontal-relative:page;mso-position-vertical:absolute;mso-position-vertical-relative:page;mso-width-percent:0;mso-height-percent:0;mso-width-relative:page;mso-height-relative:page;v-text-anchor:top" o:gfxdata="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" filled="f" stroked="f">
               <v:textbox inset="0,0,0,0">
                 <w:txbxContent>
                   <w:p>
@@ -3663,11 +4136,13 @@
                       <w:spacing w:before="3" w:line="266" w:lineRule="auto"/>
                       <w:ind w:right="-20"/>
                       <w:rPr>
+                        <w:rFonts w:ascii="Times New Roman" w:hAnsi="Times New Roman" w:cs="Times New Roman"/>
                         <w:sz w:val="24"/>
                       </w:rPr>
                     </w:pPr>
                     <w:r>
                       <w:rPr>
+                        <w:rFonts w:ascii="Times New Roman" w:hAnsi="Times New Roman" w:cs="Times New Roman"/>
                         <w:color w:val="34587F"/>
                         <w:w w:val="115"/>
                         <w:sz w:val="24"/>
@@ -3818,6 +4293,13 @@
   </w:p>
   <w:p/>
   <w:p/>
+  <w:p>
+    <w:pPr>
+      <w:tabs>
+        <w:tab w:val="left" w:pos="10740"/>
+      </w:tabs>
+    </w:pPr>
+  </w:p>
   <w:p>
     <w:pPr>
       <w:tabs>
@@ -5196,7 +5678,7 @@
       </w:pPr>
     </w:pPrDefault>
   </w:docDefaults>
-  <w:latentStyles w:defLockedState="0" w:defUIPriority="99" w:defSemiHidden="0" w:defUnhideWhenUsed="0" w:defQFormat="0" w:count="376">
+  <w:latentStyles w:defLockedState="0" w:defUIPriority="99" w:defSemiHidden="0" w:defUnhideWhenUsed="0" w:defQFormat="0" w:count="377">
     <w:lsdException w:name="Normal" w:uiPriority="0" w:qFormat="1"/>
     <w:lsdException w:name="heading 1" w:uiPriority="9" w:qFormat="1"/>
     <w:lsdException w:name="heading 2" w:semiHidden="1" w:uiPriority="9" w:unhideWhenUsed="1" w:qFormat="1"/>
@@ -5573,6 +6055,7 @@
     <w:lsdException w:name="Hashtag" w:semiHidden="1" w:unhideWhenUsed="1"/>
     <w:lsdException w:name="Unresolved Mention" w:semiHidden="1" w:unhideWhenUsed="1"/>
     <w:lsdException w:name="Smart Link" w:semiHidden="1" w:unhideWhenUsed="1"/>
+    <w:lsdException w:name="Smart Link Error" w:semiHidden="1" w:unhideWhenUsed="1"/>
   </w:latentStyles>
   <w:style w:type="paragraph" w:default="1" w:styleId="Normal">
     <w:name w:val="Normal"/>
@@ -6041,7 +6524,7 @@
 </file>
 
 <file path=customXml/itemProps1.xml><?xml version="1.0" encoding="utf-8"?>
-<ds:datastoreItem xmlns:ds="http://schemas.openxmlformats.org/officeDocument/2006/customXml" ds:itemID="{CDE043E9-1906-46EF-B833-5677B5469BD3}">
+<ds:datastoreItem xmlns:ds="http://schemas.openxmlformats.org/officeDocument/2006/customXml" ds:itemID="{E6AE135C-792B-4B59-8B6E-BDEC589973F7}">
   <ds:schemaRefs>
     <ds:schemaRef ds:uri="http://schemas.openxmlformats.org/officeDocument/2006/bibliography"/>
   </ds:schemaRefs>

</xml_diff>

<commit_message>
HETS-1289 - PROD-OPS: formatting changes for status letters and agreement
</commit_message>
<xml_diff>
--- a/Common/src/HetsReport/Templates/OwnerVerification-Template.docx
+++ b/Common/src/HetsReport/Templates/OwnerVerification-Template.docx
@@ -184,7 +184,40 @@
                 <w:sz w:val="16"/>
                 <w:szCs w:val="16"/>
               </w:rPr>
-              <w:t>Owner:</w:t>
+              <w:fldChar w:fldCharType="begin"/>
+            </w:r>
+            <w:r>
+              <w:rPr>
+                <w:rFonts w:ascii="Arial" w:hAnsi="Arial" w:cs="Arial"/>
+                <w:sz w:val="16"/>
+                <w:szCs w:val="16"/>
+              </w:rPr>
+              <w:instrText xml:space="preserve"> MERGEFIELD  addressLabels0  \* MERGEFORMAT </w:instrText>
+            </w:r>
+            <w:r>
+              <w:rPr>
+                <w:rFonts w:ascii="Arial" w:hAnsi="Arial" w:cs="Arial"/>
+                <w:sz w:val="16"/>
+                <w:szCs w:val="16"/>
+              </w:rPr>
+              <w:fldChar w:fldCharType="separate"/>
+            </w:r>
+            <w:r>
+              <w:rPr>
+                <w:rFonts w:ascii="Arial" w:hAnsi="Arial" w:cs="Arial"/>
+                <w:noProof/>
+                <w:sz w:val="16"/>
+                <w:szCs w:val="16"/>
+              </w:rPr>
+              <w:t>«addressLabels0»</w:t>
+            </w:r>
+            <w:r>
+              <w:rPr>
+                <w:rFonts w:ascii="Arial" w:hAnsi="Arial" w:cs="Arial"/>
+                <w:sz w:val="16"/>
+                <w:szCs w:val="16"/>
+              </w:rPr>
+              <w:fldChar w:fldCharType="end"/>
             </w:r>
           </w:p>
         </w:tc>
@@ -227,7 +260,7 @@
                 <w:sz w:val="16"/>
                 <w:szCs w:val="16"/>
               </w:rPr>
-              <w:instrText xml:space="preserve"> MERGEFIELD  organizationName  \* MERGEFORMAT </w:instrText>
+              <w:instrText xml:space="preserve"> MERGEFIELD  addressInfo0  \* MERGEFORMAT </w:instrText>
             </w:r>
             <w:r>
               <w:rPr>
@@ -245,11 +278,12 @@
                 <w:rFonts w:eastAsia="Tahoma"/>
                 <w:b w:val="0"/>
                 <w:bCs w:val="0"/>
-                <w:w w:val="115"/>
-                <w:sz w:val="16"/>
-                <w:szCs w:val="16"/>
-              </w:rPr>
-              <w:t>«organizationName»</w:t>
+                <w:noProof/>
+                <w:w w:val="115"/>
+                <w:sz w:val="16"/>
+                <w:szCs w:val="16"/>
+              </w:rPr>
+              <w:t>«addressInfo0»</w:t>
             </w:r>
             <w:r>
               <w:rPr>
@@ -379,7 +413,40 @@
                 <w:sz w:val="16"/>
                 <w:szCs w:val="16"/>
               </w:rPr>
-              <w:t>Doing Business As:</w:t>
+              <w:fldChar w:fldCharType="begin"/>
+            </w:r>
+            <w:r>
+              <w:rPr>
+                <w:rFonts w:ascii="Arial" w:hAnsi="Arial" w:cs="Arial"/>
+                <w:sz w:val="16"/>
+                <w:szCs w:val="16"/>
+              </w:rPr>
+              <w:instrText xml:space="preserve"> MERGEFIELD  addressLabels1  \* MERGEFORMAT </w:instrText>
+            </w:r>
+            <w:r>
+              <w:rPr>
+                <w:rFonts w:ascii="Arial" w:hAnsi="Arial" w:cs="Arial"/>
+                <w:sz w:val="16"/>
+                <w:szCs w:val="16"/>
+              </w:rPr>
+              <w:fldChar w:fldCharType="separate"/>
+            </w:r>
+            <w:r>
+              <w:rPr>
+                <w:rFonts w:ascii="Arial" w:hAnsi="Arial" w:cs="Arial"/>
+                <w:noProof/>
+                <w:sz w:val="16"/>
+                <w:szCs w:val="16"/>
+              </w:rPr>
+              <w:t>«addressLabels1»</w:t>
+            </w:r>
+            <w:r>
+              <w:rPr>
+                <w:rFonts w:ascii="Arial" w:hAnsi="Arial" w:cs="Arial"/>
+                <w:sz w:val="16"/>
+                <w:szCs w:val="16"/>
+              </w:rPr>
+              <w:fldChar w:fldCharType="end"/>
             </w:r>
           </w:p>
         </w:tc>
@@ -422,7 +489,7 @@
                 <w:sz w:val="16"/>
                 <w:szCs w:val="16"/>
               </w:rPr>
-              <w:instrText xml:space="preserve"> MERGEFIELD  doingBusinessAs  \* MERGEFORMAT </w:instrText>
+              <w:instrText xml:space="preserve"> MERGEFIELD  addressInfo1  \* MERGEFORMAT </w:instrText>
             </w:r>
             <w:r>
               <w:rPr>
@@ -440,11 +507,12 @@
                 <w:rFonts w:eastAsia="Tahoma"/>
                 <w:b w:val="0"/>
                 <w:bCs w:val="0"/>
-                <w:w w:val="115"/>
-                <w:sz w:val="16"/>
-                <w:szCs w:val="16"/>
-              </w:rPr>
-              <w:t>«doingBusinessAs»</w:t>
+                <w:noProof/>
+                <w:w w:val="115"/>
+                <w:sz w:val="16"/>
+                <w:szCs w:val="16"/>
+              </w:rPr>
+              <w:t>«addressInfo1»</w:t>
             </w:r>
             <w:r>
               <w:rPr>
@@ -577,7 +645,44 @@
                 <w:sz w:val="16"/>
                 <w:szCs w:val="16"/>
               </w:rPr>
-              <w:t>Address:</w:t>
+              <w:fldChar w:fldCharType="begin"/>
+            </w:r>
+            <w:r>
+              <w:rPr>
+                <w:rFonts w:ascii="Arial" w:hAnsi="Arial" w:cs="Arial"/>
+                <w:w w:val="115"/>
+                <w:sz w:val="16"/>
+                <w:szCs w:val="16"/>
+              </w:rPr>
+              <w:instrText xml:space="preserve"> MERGEFIELD  addressLabels2  \* MERGEFORMAT </w:instrText>
+            </w:r>
+            <w:r>
+              <w:rPr>
+                <w:rFonts w:ascii="Arial" w:hAnsi="Arial" w:cs="Arial"/>
+                <w:w w:val="115"/>
+                <w:sz w:val="16"/>
+                <w:szCs w:val="16"/>
+              </w:rPr>
+              <w:fldChar w:fldCharType="separate"/>
+            </w:r>
+            <w:r>
+              <w:rPr>
+                <w:rFonts w:ascii="Arial" w:hAnsi="Arial" w:cs="Arial"/>
+                <w:noProof/>
+                <w:w w:val="115"/>
+                <w:sz w:val="16"/>
+                <w:szCs w:val="16"/>
+              </w:rPr>
+              <w:t>«addressLabels2»</w:t>
+            </w:r>
+            <w:r>
+              <w:rPr>
+                <w:rFonts w:ascii="Arial" w:hAnsi="Arial" w:cs="Arial"/>
+                <w:w w:val="115"/>
+                <w:sz w:val="16"/>
+                <w:szCs w:val="16"/>
+              </w:rPr>
+              <w:fldChar w:fldCharType="end"/>
             </w:r>
           </w:p>
         </w:tc>
@@ -613,7 +718,7 @@
                 <w:sz w:val="16"/>
                 <w:szCs w:val="16"/>
               </w:rPr>
-              <w:instrText xml:space="preserve"> MERGEFIELD  address1  \* MERGEFORMAT </w:instrText>
+              <w:instrText xml:space="preserve"> MERGEFIELD  addressInfo2  \* MERGEFORMAT </w:instrText>
             </w:r>
             <w:r>
               <w:rPr>
@@ -627,11 +732,12 @@
             <w:r>
               <w:rPr>
                 <w:rFonts w:ascii="Arial" w:hAnsi="Arial" w:cs="Arial"/>
-                <w:w w:val="115"/>
-                <w:sz w:val="16"/>
-                <w:szCs w:val="16"/>
-              </w:rPr>
-              <w:t>«address1»</w:t>
+                <w:noProof/>
+                <w:w w:val="115"/>
+                <w:sz w:val="16"/>
+                <w:szCs w:val="16"/>
+              </w:rPr>
+              <w:t>«addressInfo2»</w:t>
             </w:r>
             <w:r>
               <w:rPr>
@@ -792,13 +898,65 @@
             <w:pPr>
               <w:pStyle w:val="TableParagraph"/>
               <w:spacing w:before="38"/>
-              <w:rPr>
-                <w:rFonts w:ascii="Arial" w:hAnsi="Arial" w:cs="Arial"/>
+              <w:ind w:left="50"/>
+              <w:rPr>
+                <w:rFonts w:ascii="Arial" w:hAnsi="Arial" w:cs="Arial"/>
+                <w:noProof/>
                 <w:w w:val="115"/>
                 <w:sz w:val="16"/>
                 <w:szCs w:val="16"/>
               </w:rPr>
             </w:pPr>
+            <w:r>
+              <w:rPr>
+                <w:rFonts w:ascii="Arial" w:hAnsi="Arial" w:cs="Arial"/>
+                <w:noProof/>
+                <w:w w:val="115"/>
+                <w:sz w:val="16"/>
+                <w:szCs w:val="16"/>
+              </w:rPr>
+              <w:fldChar w:fldCharType="begin"/>
+            </w:r>
+            <w:r>
+              <w:rPr>
+                <w:rFonts w:ascii="Arial" w:hAnsi="Arial" w:cs="Arial"/>
+                <w:noProof/>
+                <w:w w:val="115"/>
+                <w:sz w:val="16"/>
+                <w:szCs w:val="16"/>
+              </w:rPr>
+              <w:instrText xml:space="preserve"> MERGEFIELD  addressLabels3  \* MERGEFORMAT </w:instrText>
+            </w:r>
+            <w:r>
+              <w:rPr>
+                <w:rFonts w:ascii="Arial" w:hAnsi="Arial" w:cs="Arial"/>
+                <w:noProof/>
+                <w:w w:val="115"/>
+                <w:sz w:val="16"/>
+                <w:szCs w:val="16"/>
+              </w:rPr>
+              <w:fldChar w:fldCharType="separate"/>
+            </w:r>
+            <w:r>
+              <w:rPr>
+                <w:rFonts w:ascii="Arial" w:hAnsi="Arial" w:cs="Arial"/>
+                <w:noProof/>
+                <w:w w:val="115"/>
+                <w:sz w:val="16"/>
+                <w:szCs w:val="16"/>
+              </w:rPr>
+              <w:t>«addressLabels3»</w:t>
+            </w:r>
+            <w:r>
+              <w:rPr>
+                <w:rFonts w:ascii="Arial" w:hAnsi="Arial" w:cs="Arial"/>
+                <w:noProof/>
+                <w:w w:val="115"/>
+                <w:sz w:val="16"/>
+                <w:szCs w:val="16"/>
+              </w:rPr>
+              <w:fldChar w:fldCharType="end"/>
+            </w:r>
           </w:p>
         </w:tc>
         <w:tc>
@@ -833,7 +991,7 @@
                 <w:sz w:val="16"/>
                 <w:szCs w:val="16"/>
               </w:rPr>
-              <w:instrText xml:space="preserve"> MERGEFIELD  address2  \* MERGEFORMAT </w:instrText>
+              <w:instrText xml:space="preserve"> MERGEFIELD  addressInfo3  \* MERGEFORMAT </w:instrText>
             </w:r>
             <w:r>
               <w:rPr>
@@ -847,11 +1005,12 @@
             <w:r>
               <w:rPr>
                 <w:rFonts w:ascii="Arial" w:hAnsi="Arial" w:cs="Arial"/>
-                <w:w w:val="115"/>
-                <w:sz w:val="16"/>
-                <w:szCs w:val="16"/>
-              </w:rPr>
-              <w:t>«address2»</w:t>
+                <w:noProof/>
+                <w:w w:val="115"/>
+                <w:sz w:val="16"/>
+                <w:szCs w:val="16"/>
+              </w:rPr>
+              <w:t>«addressInfo3»</w:t>
             </w:r>
             <w:r>
               <w:rPr>
@@ -1351,12 +1510,11 @@
     </w:p>
     <w:p>
       <w:pPr>
-        <w:ind w:left="142"/>
+        <w:ind w:left="426" w:hanging="142"/>
         <w:rPr>
           <w:rFonts w:ascii="Arial" w:hAnsi="Arial" w:cs="Arial"/>
           <w:b/>
           <w:bCs/>
-          <w:w w:val="115"/>
           <w:sz w:val="20"/>
           <w:szCs w:val="20"/>
         </w:rPr>
@@ -1366,7 +1524,6 @@
           <w:rFonts w:ascii="Arial" w:hAnsi="Arial" w:cs="Arial"/>
           <w:b/>
           <w:bCs/>
-          <w:w w:val="115"/>
           <w:sz w:val="20"/>
           <w:szCs w:val="20"/>
         </w:rPr>
@@ -1377,7 +1534,6 @@
           <w:rFonts w:ascii="Arial" w:hAnsi="Arial" w:cs="Arial"/>
           <w:b/>
           <w:bCs/>
-          <w:w w:val="115"/>
           <w:sz w:val="20"/>
           <w:szCs w:val="20"/>
         </w:rPr>
@@ -1404,8 +1560,8 @@
     <w:tbl>
       <w:tblPr>
         <w:tblStyle w:val="TableGrid"/>
-        <w:tblW w:w="11482" w:type="dxa"/>
-        <w:tblInd w:w="142" w:type="dxa"/>
+        <w:tblW w:w="11340" w:type="dxa"/>
+        <w:tblInd w:w="284" w:type="dxa"/>
         <w:tblBorders>
           <w:top w:val="none" w:sz="0" w:space="0" w:color="auto"/>
           <w:left w:val="none" w:sz="0" w:space="0" w:color="auto"/>
@@ -1422,7 +1578,7 @@
       </w:tblPr>
       <w:tblGrid>
         <w:gridCol w:w="850"/>
-        <w:gridCol w:w="10632"/>
+        <w:gridCol w:w="10490"/>
       </w:tblGrid>
       <w:tr>
         <w:tc>
@@ -1453,15 +1609,12 @@
         </w:tc>
         <w:tc>
           <w:tcPr>
-            <w:tcW w:w="10632" w:type="dxa"/>
+            <w:tcW w:w="10490" w:type="dxa"/>
           </w:tcPr>
           <w:p>
             <w:pPr>
-              <w:pStyle w:val="BodyText"/>
-              <w:spacing w:line="456" w:lineRule="auto"/>
-              <w:rPr>
-                <w:rFonts w:ascii="Arial" w:hAnsi="Arial" w:cs="Arial"/>
-                <w:w w:val="115"/>
+              <w:rPr>
+                <w:rFonts w:ascii="Arial" w:hAnsi="Arial" w:cs="Arial"/>
                 <w:sz w:val="20"/>
                 <w:szCs w:val="20"/>
               </w:rPr>
@@ -1469,7 +1622,6 @@
             <w:r>
               <w:rPr>
                 <w:rFonts w:ascii="Arial" w:hAnsi="Arial" w:cs="Arial"/>
-                <w:w w:val="115"/>
                 <w:sz w:val="20"/>
                 <w:szCs w:val="20"/>
               </w:rPr>
@@ -1519,15 +1671,12 @@
         </w:tc>
         <w:tc>
           <w:tcPr>
-            <w:tcW w:w="10632" w:type="dxa"/>
+            <w:tcW w:w="10490" w:type="dxa"/>
           </w:tcPr>
           <w:p>
             <w:pPr>
-              <w:pStyle w:val="BodyText"/>
-              <w:spacing w:line="456" w:lineRule="auto"/>
-              <w:rPr>
-                <w:rFonts w:ascii="Arial" w:hAnsi="Arial" w:cs="Arial"/>
-                <w:w w:val="115"/>
+              <w:rPr>
+                <w:rFonts w:ascii="Arial" w:hAnsi="Arial" w:cs="Arial"/>
                 <w:sz w:val="20"/>
                 <w:szCs w:val="20"/>
               </w:rPr>
@@ -1535,7 +1684,6 @@
             <w:r>
               <w:rPr>
                 <w:rFonts w:ascii="Arial" w:hAnsi="Arial" w:cs="Arial"/>
-                <w:w w:val="115"/>
                 <w:sz w:val="20"/>
                 <w:szCs w:val="20"/>
               </w:rPr>
@@ -1585,15 +1733,12 @@
         </w:tc>
         <w:tc>
           <w:tcPr>
-            <w:tcW w:w="10632" w:type="dxa"/>
+            <w:tcW w:w="10490" w:type="dxa"/>
           </w:tcPr>
           <w:p>
             <w:pPr>
-              <w:pStyle w:val="BodyText"/>
-              <w:spacing w:line="456" w:lineRule="auto"/>
-              <w:rPr>
-                <w:rFonts w:ascii="Arial" w:hAnsi="Arial" w:cs="Arial"/>
-                <w:w w:val="115"/>
+              <w:rPr>
+                <w:rFonts w:ascii="Arial" w:hAnsi="Arial" w:cs="Arial"/>
                 <w:sz w:val="20"/>
                 <w:szCs w:val="20"/>
               </w:rPr>
@@ -1601,7 +1746,6 @@
             <w:r>
               <w:rPr>
                 <w:rFonts w:ascii="Arial" w:hAnsi="Arial" w:cs="Arial"/>
-                <w:w w:val="115"/>
                 <w:sz w:val="20"/>
                 <w:szCs w:val="20"/>
               </w:rPr>
@@ -1611,7 +1755,6 @@
               <w:r>
                 <w:rPr>
                   <w:rFonts w:ascii="Arial" w:hAnsi="Arial" w:cs="Arial"/>
-                  <w:w w:val="115"/>
                   <w:sz w:val="20"/>
                   <w:szCs w:val="20"/>
                 </w:rPr>
@@ -1621,7 +1764,6 @@
             <w:r>
               <w:rPr>
                 <w:rFonts w:ascii="Arial" w:hAnsi="Arial" w:cs="Arial"/>
-                <w:w w:val="115"/>
                 <w:sz w:val="20"/>
                 <w:szCs w:val="20"/>
               </w:rPr>
@@ -1671,15 +1813,12 @@
         </w:tc>
         <w:tc>
           <w:tcPr>
-            <w:tcW w:w="10632" w:type="dxa"/>
+            <w:tcW w:w="10490" w:type="dxa"/>
           </w:tcPr>
           <w:p>
             <w:pPr>
-              <w:pStyle w:val="BodyText"/>
-              <w:spacing w:line="456" w:lineRule="auto"/>
-              <w:rPr>
-                <w:rFonts w:ascii="Arial" w:hAnsi="Arial" w:cs="Arial"/>
-                <w:w w:val="115"/>
+              <w:rPr>
+                <w:rFonts w:ascii="Arial" w:hAnsi="Arial" w:cs="Arial"/>
                 <w:sz w:val="20"/>
                 <w:szCs w:val="20"/>
               </w:rPr>
@@ -1687,7 +1826,6 @@
             <w:r>
               <w:rPr>
                 <w:rFonts w:ascii="Arial" w:hAnsi="Arial" w:cs="Arial"/>
-                <w:w w:val="115"/>
                 <w:sz w:val="20"/>
                 <w:szCs w:val="20"/>
               </w:rPr>
@@ -1696,11 +1834,8 @@
           </w:p>
           <w:p>
             <w:pPr>
-              <w:pStyle w:val="BodyText"/>
-              <w:spacing w:line="456" w:lineRule="auto"/>
-              <w:rPr>
-                <w:rFonts w:ascii="Arial" w:hAnsi="Arial" w:cs="Arial"/>
-                <w:w w:val="115"/>
+              <w:rPr>
+                <w:rFonts w:ascii="Arial" w:hAnsi="Arial" w:cs="Arial"/>
                 <w:sz w:val="20"/>
                 <w:szCs w:val="20"/>
               </w:rPr>
@@ -1737,12 +1872,10 @@
         </w:tc>
         <w:tc>
           <w:tcPr>
-            <w:tcW w:w="10632" w:type="dxa"/>
+            <w:tcW w:w="10490" w:type="dxa"/>
           </w:tcPr>
           <w:p>
             <w:pPr>
-              <w:pStyle w:val="BodyText"/>
-              <w:spacing w:line="456" w:lineRule="auto"/>
               <w:rPr>
                 <w:rFonts w:ascii="Arial" w:hAnsi="Arial" w:cs="Arial"/>
                 <w:w w:val="115"/>
@@ -1753,7 +1886,6 @@
             <w:r>
               <w:rPr>
                 <w:rFonts w:ascii="Arial" w:hAnsi="Arial" w:cs="Arial"/>
-                <w:w w:val="115"/>
                 <w:sz w:val="20"/>
                 <w:szCs w:val="20"/>
               </w:rPr>
@@ -1763,7 +1895,6 @@
               <w:r>
                 <w:rPr>
                   <w:rFonts w:ascii="Arial" w:hAnsi="Arial" w:cs="Arial"/>
-                  <w:w w:val="115"/>
                   <w:sz w:val="20"/>
                   <w:szCs w:val="20"/>
                 </w:rPr>
@@ -1809,6 +1940,8 @@
           <w:sz w:val="16"/>
         </w:rPr>
       </w:pPr>
+      <w:bookmarkStart w:id="0" w:name="_GoBack"/>
+      <w:bookmarkEnd w:id="0"/>
     </w:p>
     <w:p>
       <w:pPr>
@@ -2180,14 +2313,46 @@
                 <w:szCs w:val="16"/>
               </w:rPr>
             </w:pPr>
-            <w:bookmarkStart w:id="0" w:name="_GoBack" w:colFirst="0" w:colLast="3"/>
-            <w:r>
-              <w:rPr>
-                <w:rFonts w:ascii="Arial" w:hAnsi="Arial" w:cs="Arial"/>
-                <w:sz w:val="16"/>
-                <w:szCs w:val="16"/>
-              </w:rPr>
-              <w:t>Owner:</w:t>
+            <w:r>
+              <w:rPr>
+                <w:rFonts w:ascii="Arial" w:hAnsi="Arial" w:cs="Arial"/>
+                <w:sz w:val="16"/>
+                <w:szCs w:val="16"/>
+              </w:rPr>
+              <w:fldChar w:fldCharType="begin"/>
+            </w:r>
+            <w:r>
+              <w:rPr>
+                <w:rFonts w:ascii="Arial" w:hAnsi="Arial" w:cs="Arial"/>
+                <w:sz w:val="16"/>
+                <w:szCs w:val="16"/>
+              </w:rPr>
+              <w:instrText xml:space="preserve"> MERGEFIELD  addressLabels0  \* MERGEFORMAT </w:instrText>
+            </w:r>
+            <w:r>
+              <w:rPr>
+                <w:rFonts w:ascii="Arial" w:hAnsi="Arial" w:cs="Arial"/>
+                <w:sz w:val="16"/>
+                <w:szCs w:val="16"/>
+              </w:rPr>
+              <w:fldChar w:fldCharType="separate"/>
+            </w:r>
+            <w:r>
+              <w:rPr>
+                <w:rFonts w:ascii="Arial" w:hAnsi="Arial" w:cs="Arial"/>
+                <w:noProof/>
+                <w:sz w:val="16"/>
+                <w:szCs w:val="16"/>
+              </w:rPr>
+              <w:t>«addressLabels0»</w:t>
+            </w:r>
+            <w:r>
+              <w:rPr>
+                <w:rFonts w:ascii="Arial" w:hAnsi="Arial" w:cs="Arial"/>
+                <w:sz w:val="16"/>
+                <w:szCs w:val="16"/>
+              </w:rPr>
+              <w:fldChar w:fldCharType="end"/>
             </w:r>
           </w:p>
         </w:tc>
@@ -2227,7 +2392,7 @@
                 <w:sz w:val="16"/>
                 <w:szCs w:val="16"/>
               </w:rPr>
-              <w:instrText xml:space="preserve"> MERGEFIELD  organizationName  \* MERGEFORMAT </w:instrText>
+              <w:instrText xml:space="preserve"> MERGEFIELD  addressInfo0  \* MERGEFORMAT </w:instrText>
             </w:r>
             <w:r>
               <w:rPr>
@@ -2245,35 +2410,12 @@
                 <w:rFonts w:eastAsia="Tahoma"/>
                 <w:b w:val="0"/>
                 <w:bCs w:val="0"/>
-                <w:w w:val="115"/>
-                <w:sz w:val="16"/>
-                <w:szCs w:val="16"/>
-              </w:rPr>
-              <w:t>«</w:t>
-            </w:r>
-            <w:proofErr w:type="spellStart"/>
-            <w:r>
-              <w:rPr>
-                <w:rFonts w:eastAsia="Tahoma"/>
-                <w:b w:val="0"/>
-                <w:bCs w:val="0"/>
-                <w:w w:val="115"/>
-                <w:sz w:val="16"/>
-                <w:szCs w:val="16"/>
-              </w:rPr>
-              <w:t>organizationName</w:t>
-            </w:r>
-            <w:proofErr w:type="spellEnd"/>
-            <w:r>
-              <w:rPr>
-                <w:rFonts w:eastAsia="Tahoma"/>
-                <w:b w:val="0"/>
-                <w:bCs w:val="0"/>
-                <w:w w:val="115"/>
-                <w:sz w:val="16"/>
-                <w:szCs w:val="16"/>
-              </w:rPr>
-              <w:t>»</w:t>
+                <w:noProof/>
+                <w:w w:val="115"/>
+                <w:sz w:val="16"/>
+                <w:szCs w:val="16"/>
+              </w:rPr>
+              <w:t>«addressInfo0»</w:t>
             </w:r>
             <w:r>
               <w:rPr>
@@ -2363,27 +2505,7 @@
                 <w:sz w:val="16"/>
                 <w:szCs w:val="16"/>
               </w:rPr>
-              <w:t>«</w:t>
-            </w:r>
-            <w:proofErr w:type="spellStart"/>
-            <w:r>
-              <w:rPr>
-                <w:rFonts w:ascii="Arial" w:hAnsi="Arial" w:cs="Arial"/>
-                <w:w w:val="115"/>
-                <w:sz w:val="16"/>
-                <w:szCs w:val="16"/>
-              </w:rPr>
-              <w:t>reportDate</w:t>
-            </w:r>
-            <w:proofErr w:type="spellEnd"/>
-            <w:r>
-              <w:rPr>
-                <w:rFonts w:ascii="Arial" w:hAnsi="Arial" w:cs="Arial"/>
-                <w:w w:val="115"/>
-                <w:sz w:val="16"/>
-                <w:szCs w:val="16"/>
-              </w:rPr>
-              <w:t>»</w:t>
+              <w:t>«reportDate»</w:t>
             </w:r>
             <w:r>
               <w:rPr>
@@ -2421,7 +2543,40 @@
                 <w:sz w:val="16"/>
                 <w:szCs w:val="16"/>
               </w:rPr>
-              <w:t>Doing Business As:</w:t>
+              <w:fldChar w:fldCharType="begin"/>
+            </w:r>
+            <w:r>
+              <w:rPr>
+                <w:rFonts w:ascii="Arial" w:hAnsi="Arial" w:cs="Arial"/>
+                <w:sz w:val="16"/>
+                <w:szCs w:val="16"/>
+              </w:rPr>
+              <w:instrText xml:space="preserve"> MERGEFIELD  addressLabels1  \* MERGEFORMAT </w:instrText>
+            </w:r>
+            <w:r>
+              <w:rPr>
+                <w:rFonts w:ascii="Arial" w:hAnsi="Arial" w:cs="Arial"/>
+                <w:sz w:val="16"/>
+                <w:szCs w:val="16"/>
+              </w:rPr>
+              <w:fldChar w:fldCharType="separate"/>
+            </w:r>
+            <w:r>
+              <w:rPr>
+                <w:rFonts w:ascii="Arial" w:hAnsi="Arial" w:cs="Arial"/>
+                <w:noProof/>
+                <w:sz w:val="16"/>
+                <w:szCs w:val="16"/>
+              </w:rPr>
+              <w:t>«addressLabels1»</w:t>
+            </w:r>
+            <w:r>
+              <w:rPr>
+                <w:rFonts w:ascii="Arial" w:hAnsi="Arial" w:cs="Arial"/>
+                <w:sz w:val="16"/>
+                <w:szCs w:val="16"/>
+              </w:rPr>
+              <w:fldChar w:fldCharType="end"/>
             </w:r>
           </w:p>
         </w:tc>
@@ -2462,7 +2617,7 @@
                 <w:sz w:val="16"/>
                 <w:szCs w:val="16"/>
               </w:rPr>
-              <w:instrText xml:space="preserve"> MERGEFIELD  doingBusinessAs  \* MERGEFORMAT </w:instrText>
+              <w:instrText xml:space="preserve"> MERGEFIELD  addressInfo1  \* MERGEFORMAT </w:instrText>
             </w:r>
             <w:r>
               <w:rPr>
@@ -2480,35 +2635,12 @@
                 <w:rFonts w:eastAsia="Tahoma"/>
                 <w:b w:val="0"/>
                 <w:bCs w:val="0"/>
-                <w:w w:val="115"/>
-                <w:sz w:val="16"/>
-                <w:szCs w:val="16"/>
-              </w:rPr>
-              <w:t>«</w:t>
-            </w:r>
-            <w:proofErr w:type="spellStart"/>
-            <w:r>
-              <w:rPr>
-                <w:rFonts w:eastAsia="Tahoma"/>
-                <w:b w:val="0"/>
-                <w:bCs w:val="0"/>
-                <w:w w:val="115"/>
-                <w:sz w:val="16"/>
-                <w:szCs w:val="16"/>
-              </w:rPr>
-              <w:t>doingBusinessAs</w:t>
-            </w:r>
-            <w:proofErr w:type="spellEnd"/>
-            <w:r>
-              <w:rPr>
-                <w:rFonts w:eastAsia="Tahoma"/>
-                <w:b w:val="0"/>
-                <w:bCs w:val="0"/>
-                <w:w w:val="115"/>
-                <w:sz w:val="16"/>
-                <w:szCs w:val="16"/>
-              </w:rPr>
-              <w:t>»</w:t>
+                <w:noProof/>
+                <w:w w:val="115"/>
+                <w:sz w:val="16"/>
+                <w:szCs w:val="16"/>
+              </w:rPr>
+              <w:t>«addressInfo1»</w:t>
             </w:r>
             <w:r>
               <w:rPr>
@@ -2600,27 +2732,7 @@
                 <w:sz w:val="16"/>
                 <w:szCs w:val="16"/>
               </w:rPr>
-              <w:t>«</w:t>
-            </w:r>
-            <w:proofErr w:type="spellStart"/>
-            <w:r>
-              <w:rPr>
-                <w:rFonts w:ascii="Arial" w:hAnsi="Arial" w:cs="Arial"/>
-                <w:w w:val="115"/>
-                <w:sz w:val="16"/>
-                <w:szCs w:val="16"/>
-              </w:rPr>
-              <w:t>ownerCode</w:t>
-            </w:r>
-            <w:proofErr w:type="spellEnd"/>
-            <w:r>
-              <w:rPr>
-                <w:rFonts w:ascii="Arial" w:hAnsi="Arial" w:cs="Arial"/>
-                <w:w w:val="115"/>
-                <w:sz w:val="16"/>
-                <w:szCs w:val="16"/>
-              </w:rPr>
-              <w:t>»</w:t>
+              <w:t>«ownerCode»</w:t>
             </w:r>
             <w:r>
               <w:rPr>
@@ -2660,7 +2772,44 @@
                 <w:sz w:val="16"/>
                 <w:szCs w:val="16"/>
               </w:rPr>
-              <w:t>Address:</w:t>
+              <w:fldChar w:fldCharType="begin"/>
+            </w:r>
+            <w:r>
+              <w:rPr>
+                <w:rFonts w:ascii="Arial" w:hAnsi="Arial" w:cs="Arial"/>
+                <w:w w:val="115"/>
+                <w:sz w:val="16"/>
+                <w:szCs w:val="16"/>
+              </w:rPr>
+              <w:instrText xml:space="preserve"> MERGEFIELD  addressLabels2  \* MERGEFORMAT </w:instrText>
+            </w:r>
+            <w:r>
+              <w:rPr>
+                <w:rFonts w:ascii="Arial" w:hAnsi="Arial" w:cs="Arial"/>
+                <w:w w:val="115"/>
+                <w:sz w:val="16"/>
+                <w:szCs w:val="16"/>
+              </w:rPr>
+              <w:fldChar w:fldCharType="separate"/>
+            </w:r>
+            <w:r>
+              <w:rPr>
+                <w:rFonts w:ascii="Arial" w:hAnsi="Arial" w:cs="Arial"/>
+                <w:noProof/>
+                <w:w w:val="115"/>
+                <w:sz w:val="16"/>
+                <w:szCs w:val="16"/>
+              </w:rPr>
+              <w:t>«addressLabels2»</w:t>
+            </w:r>
+            <w:r>
+              <w:rPr>
+                <w:rFonts w:ascii="Arial" w:hAnsi="Arial" w:cs="Arial"/>
+                <w:w w:val="115"/>
+                <w:sz w:val="16"/>
+                <w:szCs w:val="16"/>
+              </w:rPr>
+              <w:fldChar w:fldCharType="end"/>
             </w:r>
           </w:p>
         </w:tc>
@@ -2695,7 +2844,7 @@
                 <w:sz w:val="16"/>
                 <w:szCs w:val="16"/>
               </w:rPr>
-              <w:instrText xml:space="preserve"> MERGEFIELD  address1  \* MERGEFORMAT </w:instrText>
+              <w:instrText xml:space="preserve"> MERGEFIELD  addressInfo2  \* MERGEFORMAT </w:instrText>
             </w:r>
             <w:r>
               <w:rPr>
@@ -2709,11 +2858,12 @@
             <w:r>
               <w:rPr>
                 <w:rFonts w:ascii="Arial" w:hAnsi="Arial" w:cs="Arial"/>
-                <w:w w:val="115"/>
-                <w:sz w:val="16"/>
-                <w:szCs w:val="16"/>
-              </w:rPr>
-              <w:t>«address1»</w:t>
+                <w:noProof/>
+                <w:w w:val="115"/>
+                <w:sz w:val="16"/>
+                <w:szCs w:val="16"/>
+              </w:rPr>
+              <w:t>«addressInfo2»</w:t>
             </w:r>
             <w:r>
               <w:rPr>
@@ -2775,27 +2925,7 @@
                 <w:sz w:val="16"/>
                 <w:szCs w:val="16"/>
               </w:rPr>
-              <w:t>«</w:t>
-            </w:r>
-            <w:proofErr w:type="spellStart"/>
-            <w:r>
-              <w:rPr>
-                <w:rFonts w:ascii="Arial" w:hAnsi="Arial" w:cs="Arial"/>
-                <w:w w:val="115"/>
-                <w:sz w:val="16"/>
-                <w:szCs w:val="16"/>
-              </w:rPr>
-              <w:t>sharedKeyHeader</w:t>
-            </w:r>
-            <w:proofErr w:type="spellEnd"/>
-            <w:r>
-              <w:rPr>
-                <w:rFonts w:ascii="Arial" w:hAnsi="Arial" w:cs="Arial"/>
-                <w:w w:val="115"/>
-                <w:sz w:val="16"/>
-                <w:szCs w:val="16"/>
-              </w:rPr>
-              <w:t>»</w:t>
+              <w:t>«sharedKeyHeader»</w:t>
             </w:r>
             <w:r>
               <w:rPr>
@@ -2866,27 +2996,7 @@
                 <w:sz w:val="16"/>
                 <w:szCs w:val="16"/>
               </w:rPr>
-              <w:t>«</w:t>
-            </w:r>
-            <w:proofErr w:type="spellStart"/>
-            <w:r>
-              <w:rPr>
-                <w:rFonts w:ascii="Arial" w:hAnsi="Arial" w:cs="Arial"/>
-                <w:w w:val="115"/>
-                <w:sz w:val="16"/>
-                <w:szCs w:val="16"/>
-              </w:rPr>
-              <w:t>sharedKey</w:t>
-            </w:r>
-            <w:proofErr w:type="spellEnd"/>
-            <w:r>
-              <w:rPr>
-                <w:rFonts w:ascii="Arial" w:hAnsi="Arial" w:cs="Arial"/>
-                <w:w w:val="115"/>
-                <w:sz w:val="16"/>
-                <w:szCs w:val="16"/>
-              </w:rPr>
-              <w:t>»</w:t>
+              <w:t>«sharedKey»</w:t>
             </w:r>
             <w:r>
               <w:rPr>
@@ -2912,12 +3022,65 @@
             <w:pPr>
               <w:pStyle w:val="TableParagraph"/>
               <w:spacing w:before="38"/>
-              <w:rPr>
-                <w:rFonts w:ascii="Arial" w:hAnsi="Arial" w:cs="Arial"/>
+              <w:ind w:left="50"/>
+              <w:rPr>
+                <w:rFonts w:ascii="Arial" w:hAnsi="Arial" w:cs="Arial"/>
+                <w:noProof/>
+                <w:w w:val="115"/>
                 <w:sz w:val="16"/>
                 <w:szCs w:val="16"/>
               </w:rPr>
             </w:pPr>
+            <w:r>
+              <w:rPr>
+                <w:rFonts w:ascii="Arial" w:hAnsi="Arial" w:cs="Arial"/>
+                <w:noProof/>
+                <w:w w:val="115"/>
+                <w:sz w:val="16"/>
+                <w:szCs w:val="16"/>
+              </w:rPr>
+              <w:fldChar w:fldCharType="begin"/>
+            </w:r>
+            <w:r>
+              <w:rPr>
+                <w:rFonts w:ascii="Arial" w:hAnsi="Arial" w:cs="Arial"/>
+                <w:noProof/>
+                <w:w w:val="115"/>
+                <w:sz w:val="16"/>
+                <w:szCs w:val="16"/>
+              </w:rPr>
+              <w:instrText xml:space="preserve"> MERGEFIELD  addressLabels3  \* MERGEFORMAT </w:instrText>
+            </w:r>
+            <w:r>
+              <w:rPr>
+                <w:rFonts w:ascii="Arial" w:hAnsi="Arial" w:cs="Arial"/>
+                <w:noProof/>
+                <w:w w:val="115"/>
+                <w:sz w:val="16"/>
+                <w:szCs w:val="16"/>
+              </w:rPr>
+              <w:fldChar w:fldCharType="separate"/>
+            </w:r>
+            <w:r>
+              <w:rPr>
+                <w:rFonts w:ascii="Arial" w:hAnsi="Arial" w:cs="Arial"/>
+                <w:noProof/>
+                <w:w w:val="115"/>
+                <w:sz w:val="16"/>
+                <w:szCs w:val="16"/>
+              </w:rPr>
+              <w:t>«addressLabels3»</w:t>
+            </w:r>
+            <w:r>
+              <w:rPr>
+                <w:rFonts w:ascii="Arial" w:hAnsi="Arial" w:cs="Arial"/>
+                <w:noProof/>
+                <w:w w:val="115"/>
+                <w:sz w:val="16"/>
+                <w:szCs w:val="16"/>
+              </w:rPr>
+              <w:fldChar w:fldCharType="end"/>
+            </w:r>
           </w:p>
         </w:tc>
         <w:tc>
@@ -2951,7 +3114,7 @@
                 <w:sz w:val="16"/>
                 <w:szCs w:val="16"/>
               </w:rPr>
-              <w:instrText xml:space="preserve"> MERGEFIELD  address2  \* MERGEFORMAT </w:instrText>
+              <w:instrText xml:space="preserve"> MERGEFIELD  addressInfo3  \* MERGEFORMAT </w:instrText>
             </w:r>
             <w:r>
               <w:rPr>
@@ -2965,11 +3128,12 @@
             <w:r>
               <w:rPr>
                 <w:rFonts w:ascii="Arial" w:hAnsi="Arial" w:cs="Arial"/>
-                <w:w w:val="115"/>
-                <w:sz w:val="16"/>
-                <w:szCs w:val="16"/>
-              </w:rPr>
-              <w:t>«address2»</w:t>
+                <w:noProof/>
+                <w:w w:val="115"/>
+                <w:sz w:val="16"/>
+                <w:szCs w:val="16"/>
+              </w:rPr>
+              <w:t>«addressInfo3»</w:t>
             </w:r>
             <w:r>
               <w:rPr>
@@ -3429,7 +3593,6 @@
           </w:p>
         </w:tc>
       </w:tr>
-      <w:bookmarkEnd w:id="0"/>
     </w:tbl>
     <w:p>
       <w:pPr>
@@ -5678,7 +5841,7 @@
       </w:pPr>
     </w:pPrDefault>
   </w:docDefaults>
-  <w:latentStyles w:defLockedState="0" w:defUIPriority="99" w:defSemiHidden="0" w:defUnhideWhenUsed="0" w:defQFormat="0" w:count="377">
+  <w:latentStyles w:defLockedState="0" w:defUIPriority="99" w:defSemiHidden="0" w:defUnhideWhenUsed="0" w:defQFormat="0" w:count="376">
     <w:lsdException w:name="Normal" w:uiPriority="0" w:qFormat="1"/>
     <w:lsdException w:name="heading 1" w:uiPriority="9" w:qFormat="1"/>
     <w:lsdException w:name="heading 2" w:semiHidden="1" w:uiPriority="9" w:unhideWhenUsed="1" w:qFormat="1"/>
@@ -6055,7 +6218,6 @@
     <w:lsdException w:name="Hashtag" w:semiHidden="1" w:unhideWhenUsed="1"/>
     <w:lsdException w:name="Unresolved Mention" w:semiHidden="1" w:unhideWhenUsed="1"/>
     <w:lsdException w:name="Smart Link" w:semiHidden="1" w:unhideWhenUsed="1"/>
-    <w:lsdException w:name="Smart Link Error" w:semiHidden="1" w:unhideWhenUsed="1"/>
   </w:latentStyles>
   <w:style w:type="paragraph" w:default="1" w:styleId="Normal">
     <w:name w:val="Normal"/>
@@ -6214,6 +6376,34 @@
         <w:insideV w:val="single" w:sz="4" w:space="0" w:color="auto"/>
       </w:tblBorders>
     </w:tblPr>
+  </w:style>
+  <w:style w:type="paragraph" w:styleId="BalloonText">
+    <w:name w:val="Balloon Text"/>
+    <w:basedOn w:val="Normal"/>
+    <w:link w:val="BalloonTextChar"/>
+    <w:uiPriority w:val="99"/>
+    <w:semiHidden/>
+    <w:unhideWhenUsed/>
+    <w:rsid w:val="009219AD"/>
+    <w:rPr>
+      <w:rFonts w:ascii="Segoe UI" w:hAnsi="Segoe UI" w:cs="Segoe UI"/>
+      <w:sz w:val="18"/>
+      <w:szCs w:val="18"/>
+    </w:rPr>
+  </w:style>
+  <w:style w:type="character" w:customStyle="1" w:styleId="BalloonTextChar">
+    <w:name w:val="Balloon Text Char"/>
+    <w:basedOn w:val="DefaultParagraphFont"/>
+    <w:link w:val="BalloonText"/>
+    <w:uiPriority w:val="99"/>
+    <w:semiHidden/>
+    <w:rsid w:val="009219AD"/>
+    <w:rPr>
+      <w:rFonts w:ascii="Segoe UI" w:eastAsia="Tahoma" w:hAnsi="Segoe UI" w:cs="Segoe UI"/>
+      <w:sz w:val="18"/>
+      <w:szCs w:val="18"/>
+      <w:lang w:bidi="en-US"/>
+    </w:rPr>
   </w:style>
 </w:styles>
 </file>
@@ -6524,7 +6714,7 @@
 </file>
 
 <file path=customXml/itemProps1.xml><?xml version="1.0" encoding="utf-8"?>
-<ds:datastoreItem xmlns:ds="http://schemas.openxmlformats.org/officeDocument/2006/customXml" ds:itemID="{E6AE135C-792B-4B59-8B6E-BDEC589973F7}">
+<ds:datastoreItem xmlns:ds="http://schemas.openxmlformats.org/officeDocument/2006/customXml" ds:itemID="{3138E74E-B70D-4754-B967-5F5AF8590C91}">
   <ds:schemaRefs>
     <ds:schemaRef ds:uri="http://schemas.openxmlformats.org/officeDocument/2006/bibliography"/>
   </ds:schemaRefs>

</xml_diff>